<commit_message>
Chapter A.2 + fixesin report
</commit_message>
<xml_diff>
--- a/report.docx
+++ b/report.docx
@@ -72,6 +72,21 @@
         </w:rPr>
         <w:t xml:space="preserve"> Σάββας, 7974</w:t>
       </w:r>
+      <w:r>
+        <w:rPr>
+          <w:sz w:val="28"/>
+        </w:rPr>
+        <w:t xml:space="preserve"> </w:t>
+      </w:r>
+      <w:proofErr w:type="spellStart"/>
+      <w:r>
+        <w:rPr>
+          <w:sz w:val="28"/>
+          <w:highlight w:val="yellow"/>
+        </w:rPr>
+        <w:t>μαιλ</w:t>
+      </w:r>
+      <w:proofErr w:type="spellEnd"/>
     </w:p>
     <w:p>
       <w:pPr>
@@ -86,10 +101,31 @@
       </w:r>
       <w:r>
         <w:rPr>
+          <w:sz w:val="28"/>
+        </w:rPr>
+        <w:t>8</w:t>
+      </w:r>
+      <w:r>
+        <w:rPr>
+          <w:sz w:val="28"/>
+        </w:rPr>
+        <w:t>160</w:t>
+      </w:r>
+      <w:r>
+        <w:rPr>
+          <w:sz w:val="28"/>
+        </w:rPr>
+        <w:t xml:space="preserve"> </w:t>
+      </w:r>
+      <w:proofErr w:type="spellStart"/>
+      <w:r>
+        <w:rPr>
+          <w:sz w:val="28"/>
           <w:highlight w:val="yellow"/>
         </w:rPr>
-        <w:t>ΧΧΧΧ</w:t>
-      </w:r>
+        <w:t>μαιλ</w:t>
+      </w:r>
+      <w:proofErr w:type="spellEnd"/>
     </w:p>
     <w:p>
       <w:r>
@@ -632,7 +668,16 @@
                 <w:rPr>
                   <w:rFonts w:ascii="Cambria Math" w:hAnsi="Cambria Math"/>
                 </w:rPr>
-                <m:t>=laod('dat19.ma</m:t>
+                <m:t>=laod('dat</m:t>
+              </m:r>
+              <m:r>
+                <m:rPr>
+                  <m:sty m:val="bi"/>
+                </m:rPr>
+                <w:rPr>
+                  <w:rFonts w:ascii="Cambria Math" w:hAnsi="Cambria Math"/>
+                </w:rPr>
+                <m:t>19.ma</m:t>
               </m:r>
               <m:sSup>
                 <m:sSupPr>
@@ -950,6 +995,9 @@
             </w:r>
             <m:oMath>
               <m:r>
+                <m:rPr>
+                  <m:sty m:val="bi"/>
+                </m:rPr>
                 <w:rPr>
                   <w:rFonts w:ascii="Cambria Math" w:hAnsi="Cambria Math"/>
                 </w:rPr>
@@ -1033,6 +1081,9 @@
                 </m:sSubSupPr>
                 <m:e>
                   <m:r>
+                    <m:rPr>
+                      <m:sty m:val="bi"/>
+                    </m:rPr>
                     <w:rPr>
                       <w:rFonts w:ascii="Cambria Math" w:hAnsi="Cambria Math"/>
                     </w:rPr>
@@ -1048,6 +1099,9 @@
                 </m:e>
                 <m:sub>
                   <m:r>
+                    <m:rPr>
+                      <m:sty m:val="bi"/>
+                    </m:rPr>
                     <w:rPr>
                       <w:rFonts w:ascii="Cambria Math" w:hAnsi="Cambria Math"/>
                       <w:lang w:val="en-US"/>
@@ -1065,6 +1119,9 @@
                 </m:sub>
                 <m:sup>
                   <m:r>
+                    <m:rPr>
+                      <m:sty m:val="bi"/>
+                    </m:rPr>
                     <w:rPr>
                       <w:rFonts w:ascii="Cambria Math" w:hAnsi="Cambria Math"/>
                       <w:lang w:val="en-US"/>
@@ -1082,6 +1139,9 @@
                 </m:sup>
               </m:sSubSup>
               <m:r>
+                <m:rPr>
+                  <m:sty m:val="bi"/>
+                </m:rPr>
                 <w:rPr>
                   <w:rFonts w:ascii="Cambria Math" w:hAnsi="Cambria Math"/>
                 </w:rPr>
@@ -1102,6 +1162,9 @@
                 </m:sSubPr>
                 <m:e>
                   <m:r>
+                    <m:rPr>
+                      <m:sty m:val="bi"/>
+                    </m:rPr>
                     <w:rPr>
                       <w:rFonts w:ascii="Cambria Math" w:hAnsi="Cambria Math"/>
                       <w:lang w:val="en-US"/>
@@ -1119,6 +1182,9 @@
                 </m:e>
                 <m:sub>
                   <m:r>
+                    <m:rPr>
+                      <m:sty m:val="bi"/>
+                    </m:rPr>
                     <w:rPr>
                       <w:rFonts w:ascii="Cambria Math" w:hAnsi="Cambria Math"/>
                       <w:lang w:val="en-US"/>
@@ -1126,6 +1192,9 @@
                     <m:t>b</m:t>
                   </m:r>
                   <m:r>
+                    <m:rPr>
+                      <m:sty m:val="bi"/>
+                    </m:rPr>
                     <w:rPr>
                       <w:rFonts w:ascii="Cambria Math" w:hAnsi="Cambria Math"/>
                     </w:rPr>
@@ -1142,6 +1211,9 @@
                 </m:sub>
               </m:sSub>
               <m:r>
+                <m:rPr>
+                  <m:sty m:val="bi"/>
+                </m:rPr>
                 <w:rPr>
                   <w:rFonts w:ascii="Cambria Math" w:hAnsi="Cambria Math"/>
                 </w:rPr>
@@ -1162,6 +1234,9 @@
                 </m:sSubPr>
                 <m:e>
                   <m:r>
+                    <m:rPr>
+                      <m:sty m:val="bi"/>
+                    </m:rPr>
                     <w:rPr>
                       <w:rFonts w:ascii="Cambria Math" w:hAnsi="Cambria Math"/>
                       <w:lang w:val="en-US"/>
@@ -1179,6 +1254,9 @@
                 </m:e>
                 <m:sub>
                   <m:r>
+                    <m:rPr>
+                      <m:sty m:val="bi"/>
+                    </m:rPr>
                     <w:rPr>
                       <w:rFonts w:ascii="Cambria Math" w:hAnsi="Cambria Math"/>
                       <w:lang w:val="en-US"/>
@@ -1186,6 +1264,9 @@
                     <m:t>b</m:t>
                   </m:r>
                   <m:r>
+                    <m:rPr>
+                      <m:sty m:val="bi"/>
+                    </m:rPr>
                     <w:rPr>
                       <w:rFonts w:ascii="Cambria Math" w:hAnsi="Cambria Math"/>
                     </w:rPr>
@@ -1202,6 +1283,9 @@
                 </m:sub>
               </m:sSub>
               <m:r>
+                <m:rPr>
+                  <m:sty m:val="bi"/>
+                </m:rPr>
                 <w:rPr>
                   <w:rFonts w:ascii="Cambria Math" w:hAnsi="Cambria Math"/>
                 </w:rPr>
@@ -1222,6 +1306,9 @@
                 </m:sSubPr>
                 <m:e>
                   <m:r>
+                    <m:rPr>
+                      <m:sty m:val="bi"/>
+                    </m:rPr>
                     <w:rPr>
                       <w:rFonts w:ascii="Cambria Math" w:hAnsi="Cambria Math"/>
                       <w:lang w:val="en-US"/>
@@ -1239,6 +1326,9 @@
                 </m:e>
                 <m:sub>
                   <m:r>
+                    <m:rPr>
+                      <m:sty m:val="bi"/>
+                    </m:rPr>
                     <w:rPr>
                       <w:rFonts w:ascii="Cambria Math" w:hAnsi="Cambria Math"/>
                       <w:lang w:val="en-US"/>
@@ -1246,6 +1336,9 @@
                     <m:t>b</m:t>
                   </m:r>
                   <m:r>
+                    <m:rPr>
+                      <m:sty m:val="bi"/>
+                    </m:rPr>
                     <w:rPr>
                       <w:rFonts w:ascii="Cambria Math" w:hAnsi="Cambria Math"/>
                     </w:rPr>
@@ -1262,6 +1355,9 @@
                 </m:sub>
               </m:sSub>
               <m:r>
+                <m:rPr>
+                  <m:sty m:val="bi"/>
+                </m:rPr>
                 <w:rPr>
                   <w:rFonts w:ascii="Cambria Math" w:hAnsi="Cambria Math"/>
                 </w:rPr>
@@ -1431,6 +1527,9 @@
                 </m:sSubSupPr>
                 <m:e>
                   <m:r>
+                    <m:rPr>
+                      <m:sty m:val="bi"/>
+                    </m:rPr>
                     <w:rPr>
                       <w:rFonts w:ascii="Cambria Math" w:hAnsi="Cambria Math"/>
                     </w:rPr>
@@ -1446,6 +1545,9 @@
                 </m:e>
                 <m:sub>
                   <m:r>
+                    <m:rPr>
+                      <m:sty m:val="bi"/>
+                    </m:rPr>
                     <w:rPr>
                       <w:rFonts w:ascii="Cambria Math" w:hAnsi="Cambria Math"/>
                     </w:rPr>
@@ -1454,6 +1556,9 @@
                 </m:sub>
                 <m:sup>
                   <m:r>
+                    <m:rPr>
+                      <m:sty m:val="bi"/>
+                    </m:rPr>
                     <w:rPr>
                       <w:rFonts w:ascii="Cambria Math" w:hAnsi="Cambria Math"/>
                     </w:rPr>
@@ -1469,6 +1574,9 @@
                 </m:sup>
               </m:sSubSup>
               <m:r>
+                <m:rPr>
+                  <m:sty m:val="bi"/>
+                </m:rPr>
                 <w:rPr>
                   <w:rFonts w:ascii="Cambria Math" w:hAnsi="Cambria Math"/>
                 </w:rPr>
@@ -1497,6 +1605,9 @@
                     </m:sSubSupPr>
                     <m:e>
                       <m:r>
+                        <m:rPr>
+                          <m:sty m:val="bi"/>
+                        </m:rPr>
                         <w:rPr>
                           <w:rFonts w:ascii="Cambria Math" w:hAnsi="Cambria Math"/>
                         </w:rPr>
@@ -1512,6 +1623,9 @@
                     </m:e>
                     <m:sub>
                       <m:r>
+                        <m:rPr>
+                          <m:sty m:val="bi"/>
+                        </m:rPr>
                         <w:rPr>
                           <w:rFonts w:ascii="Cambria Math" w:hAnsi="Cambria Math"/>
                         </w:rPr>
@@ -1520,6 +1634,9 @@
                     </m:sub>
                     <m:sup>
                       <m:r>
+                        <m:rPr>
+                          <m:sty m:val="bi"/>
+                        </m:rPr>
                         <w:rPr>
                           <w:rFonts w:ascii="Cambria Math" w:hAnsi="Cambria Math"/>
                         </w:rPr>
@@ -1576,19 +1693,7 @@
                 <w:rPr>
                   <w:rFonts w:ascii="Cambria Math" w:hAnsi="Cambria Math"/>
                 </w:rPr>
-                <m:t>[</m:t>
-              </m:r>
-              <m:r>
-                <w:rPr>
-                  <w:rFonts w:ascii="Cambria Math" w:hAnsi="Cambria Math"/>
-                </w:rPr>
-                <m:t>μ</m:t>
-              </m:r>
-              <m:r>
-                <w:rPr>
-                  <w:rFonts w:ascii="Cambria Math" w:hAnsi="Cambria Math"/>
-                </w:rPr>
-                <m:t>-3</m:t>
+                <m:t>[μ-3</m:t>
               </m:r>
               <m:sSup>
                 <m:sSupPr>
@@ -2154,7 +2259,17 @@
                   <w:rFonts w:ascii="Cambria Math" w:hAnsi="Cambria Math"/>
                   <w:lang w:val="en-US"/>
                 </w:rPr>
-                <m:t>- Var</m:t>
+                <m:t>/</m:t>
+              </m:r>
+              <m:r>
+                <m:rPr>
+                  <m:sty m:val="bi"/>
+                </m:rPr>
+                <w:rPr>
+                  <w:rFonts w:ascii="Cambria Math" w:hAnsi="Cambria Math"/>
+                  <w:lang w:val="en-US"/>
+                </w:rPr>
+                <m:t xml:space="preserve"> Var</m:t>
               </m:r>
               <m:d>
                 <m:dPr>
@@ -2899,6 +3014,195 @@
       </w:r>
       <w:r>
         <w:t xml:space="preserve"> η τακτική που θα διευκολύνει την  μοντελοποίηση μετέπειτα.</w:t>
+      </w:r>
+    </w:p>
+    <w:p>
+      <w:r>
+        <w:br w:type="page"/>
+      </w:r>
+    </w:p>
+    <w:p>
+      <w:pPr>
+        <w:pStyle w:val="a4"/>
+        <w:numPr>
+          <w:ilvl w:val="0"/>
+          <w:numId w:val="1"/>
+        </w:numPr>
+        <w:jc w:val="both"/>
+        <w:rPr>
+          <w:b/>
+          <w:sz w:val="24"/>
+        </w:rPr>
+      </w:pPr>
+      <w:r>
+        <w:rPr>
+          <w:b/>
+          <w:sz w:val="24"/>
+        </w:rPr>
+        <w:lastRenderedPageBreak/>
+        <w:t>Αυτοσυσχέτιση Χρονοσειρών</w:t>
+      </w:r>
+    </w:p>
+    <w:p>
+      <w:pPr>
+        <w:jc w:val="both"/>
+        <w:rPr>
+          <w:lang w:val="en-US"/>
+        </w:rPr>
+      </w:pPr>
+      <w:r>
+        <w:t xml:space="preserve">Παρακάτω παρουσιάζονται οι συναρτήσεις δειγματικών </w:t>
+      </w:r>
+      <w:proofErr w:type="spellStart"/>
+      <w:r>
+        <w:t>αυτοσυσχετίσεων</w:t>
+      </w:r>
+      <w:proofErr w:type="spellEnd"/>
+      <w:r>
+        <w:t xml:space="preserve"> των 11 χρονοσειρών.  </w:t>
+      </w:r>
+    </w:p>
+    <w:p>
+      <w:pPr>
+        <w:jc w:val="both"/>
+        <w:rPr>
+          <w:lang w:val="en-US"/>
+        </w:rPr>
+      </w:pPr>
+      <w:r>
+        <w:rPr>
+          <w:noProof/>
+        </w:rPr>
+        <w:drawing>
+          <wp:inline distT="0" distB="0" distL="0" distR="0">
+            <wp:extent cx="6572250" cy="3705225"/>
+            <wp:effectExtent l="0" t="0" r="0" b="0"/>
+            <wp:docPr id="3" name="Εικόνα 1"/>
+            <wp:cNvGraphicFramePr>
+              <a:graphicFrameLocks xmlns:a="http://schemas.openxmlformats.org/drawingml/2006/main" noChangeAspect="1"/>
+            </wp:cNvGraphicFramePr>
+            <a:graphic xmlns:a="http://schemas.openxmlformats.org/drawingml/2006/main">
+              <a:graphicData uri="http://schemas.openxmlformats.org/drawingml/2006/picture">
+                <pic:pic xmlns:pic="http://schemas.openxmlformats.org/drawingml/2006/picture">
+                  <pic:nvPicPr>
+                    <pic:cNvPr id="0" name="Picture 1"/>
+                    <pic:cNvPicPr>
+                      <a:picLocks noChangeAspect="1" noChangeArrowheads="1"/>
+                    </pic:cNvPicPr>
+                  </pic:nvPicPr>
+                  <pic:blipFill>
+                    <a:blip r:embed="rId10"/>
+                    <a:srcRect l="7878" t="2433" r="7622" b="2920"/>
+                    <a:stretch>
+                      <a:fillRect/>
+                    </a:stretch>
+                  </pic:blipFill>
+                  <pic:spPr bwMode="auto">
+                    <a:xfrm>
+                      <a:off x="0" y="0"/>
+                      <a:ext cx="6572250" cy="3705225"/>
+                    </a:xfrm>
+                    <a:prstGeom prst="rect">
+                      <a:avLst/>
+                    </a:prstGeom>
+                    <a:noFill/>
+                    <a:ln w="9525">
+                      <a:noFill/>
+                      <a:miter lim="800000"/>
+                      <a:headEnd/>
+                      <a:tailEnd/>
+                    </a:ln>
+                  </pic:spPr>
+                </pic:pic>
+              </a:graphicData>
+            </a:graphic>
+          </wp:inline>
+        </w:drawing>
+      </w:r>
+    </w:p>
+    <w:p>
+      <w:pPr>
+        <w:jc w:val="both"/>
+      </w:pPr>
+      <w:r>
+        <w:t xml:space="preserve">Η φθίνουσα αυτοσυσχέτιση έχει μεγάλο πλήθος συντελεστών για υστέρηση </w:t>
+      </w:r>
+      <m:oMath>
+        <m:r>
+          <w:rPr>
+            <w:rFonts w:ascii="Cambria Math" w:hAnsi="Cambria Math"/>
+          </w:rPr>
+          <m:t>τ&gt;0</m:t>
+        </m:r>
+      </m:oMath>
+      <w:r>
+        <w:t xml:space="preserve">. Έτσι, η υπόθεση πως κάποια από τις χρονοσειρές είναι λευκός θόρυβος απορρίπτεται με μεγάλη ευκολία. </w:t>
+      </w:r>
+    </w:p>
+    <w:p>
+      <w:pPr>
+        <w:jc w:val="both"/>
+      </w:pPr>
+      <w:r>
+        <w:t>Για λόγους πληρότητας παραθέτουμε και την Δειγματική Μερική Αυτοσυσχέτιση των σημάτων.</w:t>
+      </w:r>
+    </w:p>
+    <w:p>
+      <w:pPr>
+        <w:jc w:val="center"/>
+        <w:rPr>
+          <w:lang w:val="en-US"/>
+        </w:rPr>
+      </w:pPr>
+      <w:r>
+        <w:rPr>
+          <w:noProof/>
+        </w:rPr>
+        <w:drawing>
+          <wp:inline distT="0" distB="0" distL="0" distR="0">
+            <wp:extent cx="6743700" cy="3619500"/>
+            <wp:effectExtent l="0" t="0" r="0" b="0"/>
+            <wp:docPr id="5" name="Εικόνα 3"/>
+            <wp:cNvGraphicFramePr>
+              <a:graphicFrameLocks xmlns:a="http://schemas.openxmlformats.org/drawingml/2006/main" noChangeAspect="1"/>
+            </wp:cNvGraphicFramePr>
+            <a:graphic xmlns:a="http://schemas.openxmlformats.org/drawingml/2006/main">
+              <a:graphicData uri="http://schemas.openxmlformats.org/drawingml/2006/picture">
+                <pic:pic xmlns:pic="http://schemas.openxmlformats.org/drawingml/2006/picture">
+                  <pic:nvPicPr>
+                    <pic:cNvPr id="0" name="Picture 3"/>
+                    <pic:cNvPicPr>
+                      <a:picLocks noChangeAspect="1" noChangeArrowheads="1"/>
+                    </pic:cNvPicPr>
+                  </pic:nvPicPr>
+                  <pic:blipFill>
+                    <a:blip r:embed="rId11"/>
+                    <a:srcRect l="9166" t="2948" r="8052" b="3686"/>
+                    <a:stretch>
+                      <a:fillRect/>
+                    </a:stretch>
+                  </pic:blipFill>
+                  <pic:spPr bwMode="auto">
+                    <a:xfrm>
+                      <a:off x="0" y="0"/>
+                      <a:ext cx="6743700" cy="3619500"/>
+                    </a:xfrm>
+                    <a:prstGeom prst="rect">
+                      <a:avLst/>
+                    </a:prstGeom>
+                    <a:noFill/>
+                    <a:ln w="9525">
+                      <a:noFill/>
+                      <a:miter lim="800000"/>
+                      <a:headEnd/>
+                      <a:tailEnd/>
+                    </a:ln>
+                  </pic:spPr>
+                </pic:pic>
+              </a:graphicData>
+            </a:graphic>
+          </wp:inline>
+        </w:drawing>
       </w:r>
     </w:p>
     <w:sectPr>

</xml_diff>

<commit_message>
report notes and AR model params
</commit_message>
<xml_diff>
--- a/report.docx
+++ b/report.docx
@@ -33,6 +33,7 @@
         <w:rPr>
           <w:b/>
           <w:sz w:val="40"/>
+          <w:lang w:val="en-US"/>
         </w:rPr>
       </w:pPr>
       <w:r>
@@ -50,94 +51,371 @@
         <w:t xml:space="preserve"> 2018-2019</w:t>
       </w:r>
     </w:p>
+    <w:tbl>
+      <w:tblPr>
+        <w:tblStyle w:val="a6"/>
+        <w:tblW w:w="0" w:type="auto"/>
+        <w:jc w:val="right"/>
+        <w:tblBorders>
+          <w:top w:val="none" w:sz="0" w:space="0" w:color="auto"/>
+          <w:left w:val="none" w:sz="0" w:space="0" w:color="auto"/>
+          <w:bottom w:val="none" w:sz="0" w:space="0" w:color="auto"/>
+          <w:right w:val="none" w:sz="0" w:space="0" w:color="auto"/>
+          <w:insideH w:val="none" w:sz="0" w:space="0" w:color="auto"/>
+          <w:insideV w:val="none" w:sz="0" w:space="0" w:color="auto"/>
+        </w:tblBorders>
+        <w:tblLook w:val="04A0"/>
+      </w:tblPr>
+      <w:tblGrid>
+        <w:gridCol w:w="2835"/>
+        <w:gridCol w:w="983"/>
+        <w:gridCol w:w="3139"/>
+      </w:tblGrid>
+      <w:tr>
+        <w:trPr>
+          <w:jc w:val="right"/>
+        </w:trPr>
+        <w:tc>
+          <w:tcPr>
+            <w:tcW w:w="2835" w:type="dxa"/>
+          </w:tcPr>
+          <w:p>
+            <w:pPr>
+              <w:jc w:val="right"/>
+              <w:rPr>
+                <w:b/>
+                <w:sz w:val="40"/>
+                <w:lang w:val="en-US"/>
+              </w:rPr>
+            </w:pPr>
+            <w:proofErr w:type="spellStart"/>
+            <w:r>
+              <w:rPr>
+                <w:sz w:val="28"/>
+              </w:rPr>
+              <w:t>Σαμπαζιώτης</w:t>
+            </w:r>
+            <w:proofErr w:type="spellEnd"/>
+            <w:r>
+              <w:rPr>
+                <w:sz w:val="28"/>
+              </w:rPr>
+              <w:t xml:space="preserve"> Σάββας</w:t>
+            </w:r>
+          </w:p>
+        </w:tc>
+        <w:tc>
+          <w:tcPr>
+            <w:tcW w:w="983" w:type="dxa"/>
+          </w:tcPr>
+          <w:p>
+            <w:pPr>
+              <w:jc w:val="right"/>
+              <w:rPr>
+                <w:b/>
+                <w:sz w:val="40"/>
+                <w:lang w:val="en-US"/>
+              </w:rPr>
+            </w:pPr>
+            <w:r>
+              <w:rPr>
+                <w:sz w:val="28"/>
+              </w:rPr>
+              <w:t>7974</w:t>
+            </w:r>
+          </w:p>
+        </w:tc>
+        <w:tc>
+          <w:tcPr>
+            <w:tcW w:w="3139" w:type="dxa"/>
+          </w:tcPr>
+          <w:p>
+            <w:pPr>
+              <w:pStyle w:val="a3"/>
+              <w:jc w:val="right"/>
+              <w:rPr>
+                <w:sz w:val="28"/>
+              </w:rPr>
+            </w:pPr>
+            <w:proofErr w:type="spellStart"/>
+            <w:r>
+              <w:rPr>
+                <w:sz w:val="28"/>
+                <w:lang w:val="en-US"/>
+              </w:rPr>
+              <w:t>sampazio</w:t>
+            </w:r>
+            <w:proofErr w:type="spellEnd"/>
+            <w:r>
+              <w:rPr>
+                <w:sz w:val="28"/>
+              </w:rPr>
+              <w:t>@</w:t>
+            </w:r>
+            <w:proofErr w:type="spellStart"/>
+            <w:r>
+              <w:rPr>
+                <w:sz w:val="28"/>
+                <w:lang w:val="en-US"/>
+              </w:rPr>
+              <w:t>ece</w:t>
+            </w:r>
+            <w:proofErr w:type="spellEnd"/>
+            <w:r>
+              <w:rPr>
+                <w:sz w:val="28"/>
+              </w:rPr>
+              <w:t>.</w:t>
+            </w:r>
+            <w:r>
+              <w:rPr>
+                <w:sz w:val="28"/>
+                <w:lang w:val="en-US"/>
+              </w:rPr>
+              <w:t>auth</w:t>
+            </w:r>
+            <w:r>
+              <w:rPr>
+                <w:sz w:val="28"/>
+              </w:rPr>
+              <w:t>.</w:t>
+            </w:r>
+            <w:proofErr w:type="spellStart"/>
+            <w:r>
+              <w:rPr>
+                <w:sz w:val="28"/>
+                <w:lang w:val="en-US"/>
+              </w:rPr>
+              <w:t>gr</w:t>
+            </w:r>
+            <w:proofErr w:type="spellEnd"/>
+          </w:p>
+        </w:tc>
+      </w:tr>
+      <w:tr>
+        <w:trPr>
+          <w:jc w:val="right"/>
+        </w:trPr>
+        <w:tc>
+          <w:tcPr>
+            <w:tcW w:w="2835" w:type="dxa"/>
+          </w:tcPr>
+          <w:p>
+            <w:pPr>
+              <w:jc w:val="right"/>
+              <w:rPr>
+                <w:b/>
+                <w:sz w:val="40"/>
+                <w:lang w:val="en-US"/>
+              </w:rPr>
+            </w:pPr>
+            <w:r>
+              <w:rPr>
+                <w:sz w:val="28"/>
+              </w:rPr>
+              <w:t>Κεχαγιάς Ανδρέας</w:t>
+            </w:r>
+          </w:p>
+        </w:tc>
+        <w:tc>
+          <w:tcPr>
+            <w:tcW w:w="983" w:type="dxa"/>
+          </w:tcPr>
+          <w:p>
+            <w:pPr>
+              <w:jc w:val="right"/>
+              <w:rPr>
+                <w:b/>
+                <w:sz w:val="40"/>
+                <w:lang w:val="en-US"/>
+              </w:rPr>
+            </w:pPr>
+            <w:r>
+              <w:rPr>
+                <w:sz w:val="28"/>
+              </w:rPr>
+              <w:t>8</w:t>
+            </w:r>
+            <w:r>
+              <w:rPr>
+                <w:sz w:val="28"/>
+              </w:rPr>
+              <w:t>160</w:t>
+            </w:r>
+          </w:p>
+        </w:tc>
+        <w:tc>
+          <w:tcPr>
+            <w:tcW w:w="3139" w:type="dxa"/>
+          </w:tcPr>
+          <w:p>
+            <w:pPr>
+              <w:jc w:val="right"/>
+              <w:rPr>
+                <w:b/>
+                <w:sz w:val="40"/>
+                <w:lang w:val="en-US"/>
+              </w:rPr>
+            </w:pPr>
+            <w:proofErr w:type="spellStart"/>
+            <w:r>
+              <w:rPr>
+                <w:sz w:val="28"/>
+                <w:lang w:val="en-US"/>
+              </w:rPr>
+              <w:t>andreaskp</w:t>
+            </w:r>
+            <w:proofErr w:type="spellEnd"/>
+            <w:r>
+              <w:rPr>
+                <w:sz w:val="28"/>
+              </w:rPr>
+              <w:t>@</w:t>
+            </w:r>
+            <w:proofErr w:type="spellStart"/>
+            <w:r>
+              <w:rPr>
+                <w:sz w:val="28"/>
+                <w:lang w:val="en-US"/>
+              </w:rPr>
+              <w:t>ece</w:t>
+            </w:r>
+            <w:proofErr w:type="spellEnd"/>
+            <w:r>
+              <w:rPr>
+                <w:sz w:val="28"/>
+              </w:rPr>
+              <w:t>.</w:t>
+            </w:r>
+            <w:r>
+              <w:rPr>
+                <w:sz w:val="28"/>
+                <w:lang w:val="en-US"/>
+              </w:rPr>
+              <w:t>auth</w:t>
+            </w:r>
+            <w:r>
+              <w:rPr>
+                <w:sz w:val="28"/>
+              </w:rPr>
+              <w:t>.</w:t>
+            </w:r>
+            <w:proofErr w:type="spellStart"/>
+            <w:r>
+              <w:rPr>
+                <w:sz w:val="28"/>
+                <w:lang w:val="en-US"/>
+              </w:rPr>
+              <w:t>gr</w:t>
+            </w:r>
+            <w:proofErr w:type="spellEnd"/>
+          </w:p>
+        </w:tc>
+      </w:tr>
+    </w:tbl>
     <w:p>
       <w:pPr>
-        <w:pStyle w:val="a3"/>
-        <w:jc w:val="right"/>
-        <w:rPr>
-          <w:sz w:val="28"/>
-        </w:rPr>
-      </w:pPr>
+        <w:rPr>
+          <w:highlight w:val="yellow"/>
+          <w:lang w:val="en-US"/>
+        </w:rPr>
+      </w:pPr>
+    </w:p>
+    <w:p>
+      <w:pPr>
+        <w:jc w:val="center"/>
+        <w:rPr>
+          <w:lang w:val="en-US"/>
+        </w:rPr>
+      </w:pPr>
+      <w:r>
+        <w:rPr>
+          <w:highlight w:val="yellow"/>
+        </w:rPr>
+        <w:t>Εισαγωγή</w:t>
+      </w:r>
+      <w:r>
+        <w:rPr>
+          <w:highlight w:val="yellow"/>
+          <w:lang w:val="en-US"/>
+        </w:rPr>
+        <w:t xml:space="preserve"> </w:t>
+      </w:r>
       <w:proofErr w:type="spellStart"/>
       <w:r>
         <w:rPr>
-          <w:sz w:val="28"/>
-        </w:rPr>
-        <w:t>Σαμπαζιώτης</w:t>
+          <w:highlight w:val="yellow"/>
+          <w:lang w:val="en-US"/>
+        </w:rPr>
+        <w:t>github</w:t>
       </w:r>
       <w:proofErr w:type="spellEnd"/>
       <w:r>
         <w:rPr>
-          <w:sz w:val="28"/>
-        </w:rPr>
-        <w:t xml:space="preserve"> Σάββας, 7974</w:t>
-      </w:r>
-      <w:r>
-        <w:rPr>
-          <w:sz w:val="28"/>
+          <w:lang w:val="en-US"/>
         </w:rPr>
         <w:t xml:space="preserve"> </w:t>
       </w:r>
+      <w:r>
+        <w:rPr>
+          <w:highlight w:val="yellow"/>
+          <w:lang w:val="en-US"/>
+        </w:rPr>
+        <w:t>Links</w:t>
+      </w:r>
+      <w:r>
+        <w:rPr>
+          <w:highlight w:val="yellow"/>
+          <w:lang w:val="en-US"/>
+        </w:rPr>
+        <w:t xml:space="preserve"> </w:t>
+      </w:r>
+      <w:r>
+        <w:rPr>
+          <w:highlight w:val="yellow"/>
+        </w:rPr>
+        <w:t>για</w:t>
+      </w:r>
+      <w:r>
+        <w:rPr>
+          <w:highlight w:val="yellow"/>
+          <w:lang w:val="en-US"/>
+        </w:rPr>
+        <w:t xml:space="preserve"> </w:t>
+      </w:r>
       <w:proofErr w:type="spellStart"/>
       <w:r>
         <w:rPr>
-          <w:sz w:val="28"/>
           <w:highlight w:val="yellow"/>
-        </w:rPr>
-        <w:t>μαιλ</w:t>
+          <w:lang w:val="en-US"/>
+        </w:rPr>
+        <w:t>github</w:t>
+      </w:r>
+      <w:proofErr w:type="spellEnd"/>
+      <w:r>
+        <w:rPr>
+          <w:highlight w:val="yellow"/>
+          <w:lang w:val="en-US"/>
+        </w:rPr>
+        <w:t xml:space="preserve"> </w:t>
+      </w:r>
+      <w:proofErr w:type="spellStart"/>
+      <w:r>
+        <w:rPr>
+          <w:highlight w:val="yellow"/>
+          <w:lang w:val="en-US"/>
+        </w:rPr>
+        <w:t>kaicode</w:t>
       </w:r>
       <w:proofErr w:type="spellEnd"/>
     </w:p>
     <w:p>
       <w:pPr>
-        <w:pStyle w:val="a3"/>
-        <w:jc w:val="right"/>
-      </w:pPr>
-      <w:r>
-        <w:rPr>
-          <w:sz w:val="28"/>
-        </w:rPr>
-        <w:t xml:space="preserve">Κεχαγιάς Ανδρέας, </w:t>
-      </w:r>
-      <w:r>
-        <w:rPr>
-          <w:sz w:val="28"/>
-        </w:rPr>
-        <w:t>8</w:t>
-      </w:r>
-      <w:r>
-        <w:rPr>
-          <w:sz w:val="28"/>
-        </w:rPr>
-        <w:t>160</w:t>
-      </w:r>
-      <w:r>
-        <w:rPr>
-          <w:sz w:val="28"/>
-        </w:rPr>
-        <w:t xml:space="preserve"> </w:t>
-      </w:r>
-      <w:proofErr w:type="spellStart"/>
-      <w:r>
-        <w:rPr>
-          <w:sz w:val="28"/>
-          <w:highlight w:val="yellow"/>
-        </w:rPr>
-        <w:t>μαιλ</w:t>
-      </w:r>
-      <w:proofErr w:type="spellEnd"/>
-    </w:p>
-    <w:p>
-      <w:r>
-        <w:t xml:space="preserve"> </w:t>
-      </w:r>
-    </w:p>
-    <w:p>
-      <w:pPr>
         <w:jc w:val="both"/>
         <w:rPr>
           <w:b/>
           <w:sz w:val="32"/>
+          <w:lang w:val="en-US"/>
         </w:rPr>
       </w:pPr>
       <w:r>
@@ -276,6 +554,7 @@
         <w:rPr>
           <w:noProof/>
         </w:rPr>
+        <w:lastRenderedPageBreak/>
         <w:drawing>
           <wp:inline distT="0" distB="0" distL="0" distR="0">
             <wp:extent cx="5898431" cy="3952875"/>
@@ -1679,7 +1958,31 @@
               <w:rPr>
                 <w:i/>
               </w:rPr>
-              <w:t>εξοκύμενων</w:t>
+              <w:t>εξ</w:t>
+            </w:r>
+            <w:r>
+              <w:rPr>
+                <w:i/>
+              </w:rPr>
+              <w:t>ω</w:t>
+            </w:r>
+            <w:r>
+              <w:rPr>
+                <w:i/>
+              </w:rPr>
+              <w:t>κ</w:t>
+            </w:r>
+            <w:r>
+              <w:rPr>
+                <w:i/>
+              </w:rPr>
+              <w:t>εί</w:t>
+            </w:r>
+            <w:r>
+              <w:rPr>
+                <w:i/>
+              </w:rPr>
+              <w:t>μενων</w:t>
             </w:r>
             <w:proofErr w:type="spellEnd"/>
             <w:r>
@@ -2259,17 +2562,7 @@
                   <w:rFonts w:ascii="Cambria Math" w:hAnsi="Cambria Math"/>
                   <w:lang w:val="en-US"/>
                 </w:rPr>
-                <m:t>/</m:t>
-              </m:r>
-              <m:r>
-                <m:rPr>
-                  <m:sty m:val="bi"/>
-                </m:rPr>
-                <w:rPr>
-                  <w:rFonts w:ascii="Cambria Math" w:hAnsi="Cambria Math"/>
-                  <w:lang w:val="en-US"/>
-                </w:rPr>
-                <m:t xml:space="preserve"> Var</m:t>
+                <m:t>/ Var</m:t>
               </m:r>
               <m:d>
                 <m:dPr>
@@ -3046,9 +3339,6 @@
     <w:p>
       <w:pPr>
         <w:jc w:val="both"/>
-        <w:rPr>
-          <w:lang w:val="en-US"/>
-        </w:rPr>
       </w:pPr>
       <w:r>
         <w:t xml:space="preserve">Παρακάτω παρουσιάζονται οι συναρτήσεις δειγματικών </w:t>
@@ -3125,7 +3415,13 @@
         <w:jc w:val="both"/>
       </w:pPr>
       <w:r>
-        <w:t xml:space="preserve">Η φθίνουσα αυτοσυσχέτιση έχει μεγάλο πλήθος συντελεστών για υστέρηση </w:t>
+        <w:t xml:space="preserve">Η φθίνουσα αυτοσυσχέτιση έχει </w:t>
+      </w:r>
+      <w:r>
+        <w:t xml:space="preserve">συντελεστές μεγάλης σημαντικότητας </w:t>
+      </w:r>
+      <w:r>
+        <w:t xml:space="preserve">για υστέρηση </w:t>
       </w:r>
       <m:oMath>
         <m:r>
@@ -3205,6 +3501,3723 @@
         </w:drawing>
       </w:r>
     </w:p>
+    <w:p>
+      <w:pPr>
+        <w:rPr>
+          <w:lang w:val="en-US"/>
+        </w:rPr>
+      </w:pPr>
+      <w:r>
+        <w:rPr>
+          <w:lang w:val="en-US"/>
+        </w:rPr>
+        <w:br w:type="page"/>
+      </w:r>
+    </w:p>
+    <w:p>
+      <w:pPr>
+        <w:pStyle w:val="a4"/>
+        <w:numPr>
+          <w:ilvl w:val="0"/>
+          <w:numId w:val="1"/>
+        </w:numPr>
+        <w:jc w:val="both"/>
+        <w:rPr>
+          <w:b/>
+          <w:sz w:val="24"/>
+          <w:lang w:val="en-US"/>
+        </w:rPr>
+      </w:pPr>
+      <w:r>
+        <w:rPr>
+          <w:b/>
+          <w:sz w:val="24"/>
+        </w:rPr>
+        <w:lastRenderedPageBreak/>
+        <w:t>Επιλογή Γραμμικού Μοντέλου</w:t>
+      </w:r>
+    </w:p>
+    <w:p>
+      <w:pPr>
+        <w:jc w:val="both"/>
+        <w:rPr>
+          <w:sz w:val="24"/>
+        </w:rPr>
+      </w:pPr>
+      <w:r>
+        <w:rPr>
+          <w:sz w:val="24"/>
+        </w:rPr>
+        <w:t xml:space="preserve">Ως μία πρώτη εκτίμηση του γραμμικού μοντέλου, αξιοποιήθηκε η τακτική της μερικής </w:t>
+      </w:r>
+      <w:proofErr w:type="spellStart"/>
+      <w:r>
+        <w:rPr>
+          <w:sz w:val="24"/>
+        </w:rPr>
+        <w:t>αυτοσυσχέτισης</w:t>
+      </w:r>
+      <w:proofErr w:type="spellEnd"/>
+      <w:r>
+        <w:rPr>
+          <w:sz w:val="24"/>
+        </w:rPr>
+        <w:t>. Όπως προϊδε</w:t>
+      </w:r>
+      <w:r>
+        <w:rPr>
+          <w:sz w:val="24"/>
+        </w:rPr>
+        <w:t>άστηκε προηγουμένως, η μερική</w:t>
+      </w:r>
+      <w:r>
+        <w:rPr>
+          <w:sz w:val="24"/>
+        </w:rPr>
+        <w:t xml:space="preserve"> αυτοσυσχέτιση </w:t>
+      </w:r>
+      <w:r>
+        <w:rPr>
+          <w:sz w:val="24"/>
+        </w:rPr>
+        <w:t xml:space="preserve">που διαθέτουμε μετά την απαλοιφή της τάσης </w:t>
+      </w:r>
+      <w:r>
+        <w:rPr>
+          <w:sz w:val="24"/>
+        </w:rPr>
+        <w:t xml:space="preserve">εμφανίζει με ξεκάθαρο τρόπο την τάξη ενός </w:t>
+      </w:r>
+      <w:r>
+        <w:rPr>
+          <w:sz w:val="24"/>
+          <w:lang w:val="en-US"/>
+        </w:rPr>
+        <w:t>AR</w:t>
+      </w:r>
+      <w:r>
+        <w:rPr>
+          <w:sz w:val="24"/>
+        </w:rPr>
+        <w:t xml:space="preserve"> </w:t>
+      </w:r>
+      <w:r>
+        <w:rPr>
+          <w:sz w:val="24"/>
+        </w:rPr>
+        <w:t>μοντέλου. Συνοπτικά, το επιλεγμένο μοντέλο της κάθε χρονοσειράς και τα κριτήρια απόδοσης αυτών είναι τα εξής:</w:t>
+      </w:r>
+    </w:p>
+    <w:p>
+      <w:pPr>
+        <w:jc w:val="both"/>
+        <w:rPr>
+          <w:sz w:val="24"/>
+          <w:lang w:val="en-US"/>
+        </w:rPr>
+      </w:pPr>
+      <m:oMathPara>
+        <m:oMath>
+          <m:r>
+            <w:rPr>
+              <w:rFonts w:ascii="Cambria Math" w:hAnsi="Cambria Math"/>
+              <w:sz w:val="24"/>
+              <w:lang w:val="en-US"/>
+            </w:rPr>
+            <m:t>AR</m:t>
+          </m:r>
+          <m:d>
+            <m:dPr>
+              <m:begChr m:val="{"/>
+              <m:endChr m:val="}"/>
+              <m:ctrlPr>
+                <w:rPr>
+                  <w:rFonts w:ascii="Cambria Math" w:hAnsi="Cambria Math"/>
+                  <w:i/>
+                  <w:sz w:val="24"/>
+                  <w:lang w:val="en-US"/>
+                </w:rPr>
+              </m:ctrlPr>
+            </m:dPr>
+            <m:e>
+              <m:r>
+                <w:rPr>
+                  <w:rFonts w:ascii="Cambria Math" w:hAnsi="Cambria Math"/>
+                  <w:sz w:val="24"/>
+                  <w:lang w:val="en-US"/>
+                </w:rPr>
+                <m:t>p</m:t>
+              </m:r>
+            </m:e>
+          </m:d>
+          <m:r>
+            <w:rPr>
+              <w:rFonts w:ascii="Cambria Math" w:hAnsi="Cambria Math"/>
+              <w:sz w:val="24"/>
+              <w:lang w:val="en-US"/>
+            </w:rPr>
+            <m:t xml:space="preserve">:   </m:t>
+          </m:r>
+          <m:sSub>
+            <m:sSubPr>
+              <m:ctrlPr>
+                <w:rPr>
+                  <w:rFonts w:ascii="Cambria Math" w:hAnsi="Cambria Math"/>
+                  <w:i/>
+                  <w:sz w:val="24"/>
+                  <w:lang w:val="en-US"/>
+                </w:rPr>
+              </m:ctrlPr>
+            </m:sSubPr>
+            <m:e>
+              <m:r>
+                <w:rPr>
+                  <w:rFonts w:ascii="Cambria Math" w:hAnsi="Cambria Math"/>
+                  <w:sz w:val="24"/>
+                  <w:lang w:val="en-US"/>
+                </w:rPr>
+                <m:t>y</m:t>
+              </m:r>
+            </m:e>
+            <m:sub>
+              <m:r>
+                <w:rPr>
+                  <w:rFonts w:ascii="Cambria Math" w:hAnsi="Cambria Math"/>
+                  <w:sz w:val="24"/>
+                  <w:lang w:val="en-US"/>
+                </w:rPr>
+                <m:t>t</m:t>
+              </m:r>
+            </m:sub>
+          </m:sSub>
+          <m:r>
+            <w:rPr>
+              <w:rFonts w:ascii="Cambria Math" w:hAnsi="Cambria Math"/>
+              <w:sz w:val="24"/>
+              <w:lang w:val="en-US"/>
+            </w:rPr>
+            <m:t>=</m:t>
+          </m:r>
+          <m:acc>
+            <m:accPr>
+              <m:chr m:val="̅"/>
+              <m:ctrlPr>
+                <w:rPr>
+                  <w:rFonts w:ascii="Cambria Math" w:hAnsi="Cambria Math"/>
+                  <w:i/>
+                  <w:sz w:val="24"/>
+                  <w:lang w:val="en-US"/>
+                </w:rPr>
+              </m:ctrlPr>
+            </m:accPr>
+            <m:e>
+              <m:r>
+                <w:rPr>
+                  <w:rFonts w:ascii="Cambria Math" w:hAnsi="Cambria Math"/>
+                  <w:sz w:val="24"/>
+                  <w:lang w:val="en-US"/>
+                </w:rPr>
+                <m:t>y</m:t>
+              </m:r>
+            </m:e>
+          </m:acc>
+          <m:r>
+            <w:rPr>
+              <w:rFonts w:ascii="Cambria Math" w:hAnsi="Cambria Math"/>
+              <w:sz w:val="24"/>
+              <w:lang w:val="en-US"/>
+            </w:rPr>
+            <m:t>+</m:t>
+          </m:r>
+          <m:nary>
+            <m:naryPr>
+              <m:chr m:val="∑"/>
+              <m:limLoc m:val="undOvr"/>
+              <m:ctrlPr>
+                <w:rPr>
+                  <w:rFonts w:ascii="Cambria Math" w:hAnsi="Cambria Math"/>
+                  <w:i/>
+                  <w:sz w:val="24"/>
+                  <w:lang w:val="en-US"/>
+                </w:rPr>
+              </m:ctrlPr>
+            </m:naryPr>
+            <m:sub>
+              <m:r>
+                <w:rPr>
+                  <w:rFonts w:ascii="Cambria Math" w:hAnsi="Cambria Math"/>
+                  <w:sz w:val="24"/>
+                  <w:lang w:val="en-US"/>
+                </w:rPr>
+                <m:t>k=1</m:t>
+              </m:r>
+            </m:sub>
+            <m:sup>
+              <m:r>
+                <w:rPr>
+                  <w:rFonts w:ascii="Cambria Math" w:hAnsi="Cambria Math"/>
+                  <w:sz w:val="24"/>
+                  <w:lang w:val="en-US"/>
+                </w:rPr>
+                <m:t>P</m:t>
+              </m:r>
+            </m:sup>
+            <m:e>
+              <m:sSub>
+                <m:sSubPr>
+                  <m:ctrlPr>
+                    <w:rPr>
+                      <w:rFonts w:ascii="Cambria Math" w:hAnsi="Cambria Math"/>
+                      <w:i/>
+                      <w:sz w:val="24"/>
+                    </w:rPr>
+                  </m:ctrlPr>
+                </m:sSubPr>
+                <m:e>
+                  <m:r>
+                    <w:rPr>
+                      <w:rFonts w:ascii="Cambria Math" w:hAnsi="Cambria Math"/>
+                      <w:sz w:val="24"/>
+                    </w:rPr>
+                    <m:t>φ</m:t>
+                  </m:r>
+                </m:e>
+                <m:sub>
+                  <m:r>
+                    <w:rPr>
+                      <w:rFonts w:ascii="Cambria Math" w:hAnsi="Cambria Math"/>
+                      <w:sz w:val="24"/>
+                    </w:rPr>
+                    <m:t>k</m:t>
+                  </m:r>
+                </m:sub>
+              </m:sSub>
+              <m:sSup>
+                <m:sSupPr>
+                  <m:ctrlPr>
+                    <w:rPr>
+                      <w:rFonts w:ascii="Cambria Math" w:hAnsi="Cambria Math"/>
+                      <w:i/>
+                      <w:sz w:val="24"/>
+                    </w:rPr>
+                  </m:ctrlPr>
+                </m:sSupPr>
+                <m:e>
+                  <m:r>
+                    <w:rPr>
+                      <w:rFonts w:ascii="Cambria Math" w:hAnsi="Cambria Math"/>
+                      <w:sz w:val="24"/>
+                    </w:rPr>
+                    <m:t>B</m:t>
+                  </m:r>
+                </m:e>
+                <m:sup>
+                  <m:r>
+                    <w:rPr>
+                      <w:rFonts w:ascii="Cambria Math" w:hAnsi="Cambria Math"/>
+                      <w:sz w:val="24"/>
+                    </w:rPr>
+                    <m:t>k</m:t>
+                  </m:r>
+                </m:sup>
+              </m:sSup>
+              <m:sSub>
+                <m:sSubPr>
+                  <m:ctrlPr>
+                    <w:rPr>
+                      <w:rFonts w:ascii="Cambria Math" w:hAnsi="Cambria Math"/>
+                      <w:i/>
+                      <w:sz w:val="24"/>
+                    </w:rPr>
+                  </m:ctrlPr>
+                </m:sSubPr>
+                <m:e>
+                  <m:r>
+                    <w:rPr>
+                      <w:rFonts w:ascii="Cambria Math" w:hAnsi="Cambria Math"/>
+                      <w:sz w:val="24"/>
+                    </w:rPr>
+                    <m:t>y</m:t>
+                  </m:r>
+                </m:e>
+                <m:sub>
+                  <m:r>
+                    <w:rPr>
+                      <w:rFonts w:ascii="Cambria Math" w:hAnsi="Cambria Math"/>
+                      <w:sz w:val="24"/>
+                    </w:rPr>
+                    <m:t>t</m:t>
+                  </m:r>
+                </m:sub>
+              </m:sSub>
+            </m:e>
+          </m:nary>
+          <m:r>
+            <w:rPr>
+              <w:rFonts w:ascii="Cambria Math" w:hAnsi="Cambria Math"/>
+              <w:sz w:val="24"/>
+              <w:lang w:val="en-US"/>
+            </w:rPr>
+            <m:t xml:space="preserve">,  </m:t>
+          </m:r>
+          <m:acc>
+            <m:accPr>
+              <m:chr m:val="̅"/>
+              <m:ctrlPr>
+                <w:rPr>
+                  <w:rFonts w:ascii="Cambria Math" w:hAnsi="Cambria Math"/>
+                  <w:i/>
+                  <w:sz w:val="24"/>
+                  <w:lang w:val="en-US"/>
+                </w:rPr>
+              </m:ctrlPr>
+            </m:accPr>
+            <m:e>
+              <m:r>
+                <w:rPr>
+                  <w:rFonts w:ascii="Cambria Math" w:hAnsi="Cambria Math"/>
+                  <w:sz w:val="24"/>
+                  <w:lang w:val="en-US"/>
+                </w:rPr>
+                <m:t>y</m:t>
+              </m:r>
+            </m:e>
+          </m:acc>
+          <m:r>
+            <w:rPr>
+              <w:rFonts w:ascii="Cambria Math" w:hAnsi="Cambria Math"/>
+              <w:sz w:val="24"/>
+              <w:lang w:val="en-US"/>
+            </w:rPr>
+            <m:t xml:space="preserve">=0,  </m:t>
+          </m:r>
+          <m:sSup>
+            <m:sSupPr>
+              <m:ctrlPr>
+                <w:rPr>
+                  <w:rFonts w:ascii="Cambria Math" w:hAnsi="Cambria Math"/>
+                  <w:i/>
+                  <w:sz w:val="24"/>
+                  <w:lang w:val="en-US"/>
+                </w:rPr>
+              </m:ctrlPr>
+            </m:sSupPr>
+            <m:e>
+              <m:r>
+                <w:rPr>
+                  <w:rFonts w:ascii="Cambria Math" w:hAnsi="Cambria Math"/>
+                  <w:sz w:val="24"/>
+                  <w:lang w:val="en-US"/>
+                </w:rPr>
+                <m:t>B</m:t>
+              </m:r>
+            </m:e>
+            <m:sup>
+              <m:r>
+                <w:rPr>
+                  <w:rFonts w:ascii="Cambria Math" w:hAnsi="Cambria Math"/>
+                  <w:sz w:val="24"/>
+                  <w:lang w:val="en-US"/>
+                </w:rPr>
+                <m:t>k</m:t>
+              </m:r>
+            </m:sup>
+          </m:sSup>
+          <m:r>
+            <w:rPr>
+              <w:rFonts w:ascii="Cambria Math" w:hAnsi="Cambria Math"/>
+              <w:sz w:val="24"/>
+              <w:lang w:val="en-US"/>
+            </w:rPr>
+            <m:t>:Lag Operator</m:t>
+          </m:r>
+        </m:oMath>
+      </m:oMathPara>
+    </w:p>
+    <w:tbl>
+      <w:tblPr>
+        <w:tblStyle w:val="a8"/>
+        <w:tblW w:w="9533" w:type="dxa"/>
+        <w:jc w:val="center"/>
+        <w:tblLayout w:type="fixed"/>
+        <w:tblLook w:val="04A0"/>
+      </w:tblPr>
+      <w:tblGrid>
+        <w:gridCol w:w="1545"/>
+        <w:gridCol w:w="1369"/>
+        <w:gridCol w:w="4159"/>
+        <w:gridCol w:w="1326"/>
+        <w:gridCol w:w="1134"/>
+      </w:tblGrid>
+      <w:tr>
+        <w:trPr>
+          <w:cnfStyle w:val="100000000000"/>
+          <w:jc w:val="center"/>
+        </w:trPr>
+        <w:tc>
+          <w:tcPr>
+            <w:cnfStyle w:val="001000000000"/>
+            <w:tcW w:w="1545" w:type="dxa"/>
+          </w:tcPr>
+          <w:p>
+            <w:pPr>
+              <w:jc w:val="center"/>
+              <w:rPr>
+                <w:b w:val="0"/>
+                <w:sz w:val="24"/>
+              </w:rPr>
+            </w:pPr>
+            <w:r>
+              <w:rPr>
+                <w:sz w:val="24"/>
+              </w:rPr>
+              <w:t>Χρονοσειρά</w:t>
+            </w:r>
+          </w:p>
+        </w:tc>
+        <w:tc>
+          <w:tcPr>
+            <w:tcW w:w="1369" w:type="dxa"/>
+          </w:tcPr>
+          <w:p>
+            <w:pPr>
+              <w:jc w:val="center"/>
+              <w:cnfStyle w:val="100000000000"/>
+              <w:rPr>
+                <w:b w:val="0"/>
+                <w:sz w:val="24"/>
+                <w:lang w:val="en-US"/>
+              </w:rPr>
+            </w:pPr>
+            <w:r>
+              <w:rPr>
+                <w:sz w:val="24"/>
+              </w:rPr>
+              <w:t xml:space="preserve">Τάξη </w:t>
+            </w:r>
+          </w:p>
+          <w:p>
+            <w:pPr>
+              <w:jc w:val="center"/>
+              <w:cnfStyle w:val="100000000000"/>
+              <w:rPr>
+                <w:b w:val="0"/>
+                <w:sz w:val="24"/>
+              </w:rPr>
+            </w:pPr>
+            <w:r>
+              <w:rPr>
+                <w:sz w:val="24"/>
+              </w:rPr>
+              <w:t>Μοντέλου</w:t>
+            </w:r>
+          </w:p>
+        </w:tc>
+        <w:tc>
+          <w:tcPr>
+            <w:tcW w:w="4159" w:type="dxa"/>
+          </w:tcPr>
+          <w:p>
+            <w:pPr>
+              <w:jc w:val="center"/>
+              <w:cnfStyle w:val="100000000000"/>
+              <w:rPr>
+                <w:b w:val="0"/>
+                <w:sz w:val="24"/>
+                <w:lang w:val="en-US"/>
+              </w:rPr>
+            </w:pPr>
+            <w:r>
+              <w:rPr>
+                <w:sz w:val="24"/>
+              </w:rPr>
+              <w:t>Προκύπτουσες Παράμετροι</w:t>
+            </w:r>
+            <w:r>
+              <w:rPr>
+                <w:sz w:val="24"/>
+                <w:lang w:val="en-US"/>
+              </w:rPr>
+              <w:t xml:space="preserve"> </w:t>
+            </w:r>
+          </w:p>
+          <w:p>
+            <w:pPr>
+              <w:jc w:val="center"/>
+              <w:cnfStyle w:val="100000000000"/>
+              <w:rPr>
+                <w:b w:val="0"/>
+                <w:sz w:val="24"/>
+              </w:rPr>
+            </w:pPr>
+            <m:oMathPara>
+              <m:oMath>
+                <m:acc>
+                  <m:accPr>
+                    <m:chr m:val="⃗"/>
+                    <m:ctrlPr>
+                      <w:rPr>
+                        <w:rFonts w:ascii="Cambria Math" w:hAnsi="Cambria Math"/>
+                        <w:i/>
+                        <w:sz w:val="24"/>
+                      </w:rPr>
+                    </m:ctrlPr>
+                  </m:accPr>
+                  <m:e>
+                    <m:r>
+                      <m:rPr>
+                        <m:sty m:val="bi"/>
+                      </m:rPr>
+                      <w:rPr>
+                        <w:rFonts w:ascii="Cambria Math" w:hAnsi="Cambria Math"/>
+                        <w:sz w:val="24"/>
+                      </w:rPr>
+                      <m:t>φ</m:t>
+                    </m:r>
+                  </m:e>
+                </m:acc>
+                <m:r>
+                  <m:rPr>
+                    <m:sty m:val="bi"/>
+                  </m:rPr>
+                  <w:rPr>
+                    <w:rFonts w:ascii="Cambria Math" w:hAnsi="Cambria Math"/>
+                    <w:sz w:val="24"/>
+                  </w:rPr>
+                  <m:t>=</m:t>
+                </m:r>
+                <m:sSup>
+                  <m:sSupPr>
+                    <m:ctrlPr>
+                      <w:rPr>
+                        <w:rFonts w:ascii="Cambria Math" w:hAnsi="Cambria Math"/>
+                        <w:i/>
+                        <w:sz w:val="24"/>
+                      </w:rPr>
+                    </m:ctrlPr>
+                  </m:sSupPr>
+                  <m:e>
+                    <m:d>
+                      <m:dPr>
+                        <m:begChr m:val="["/>
+                        <m:endChr m:val="]"/>
+                        <m:ctrlPr>
+                          <w:rPr>
+                            <w:rFonts w:ascii="Cambria Math" w:hAnsi="Cambria Math"/>
+                            <w:i/>
+                            <w:sz w:val="24"/>
+                          </w:rPr>
+                        </m:ctrlPr>
+                      </m:dPr>
+                      <m:e>
+                        <m:sSub>
+                          <m:sSubPr>
+                            <m:ctrlPr>
+                              <w:rPr>
+                                <w:rFonts w:ascii="Cambria Math" w:hAnsi="Cambria Math"/>
+                                <w:i/>
+                                <w:sz w:val="24"/>
+                              </w:rPr>
+                            </m:ctrlPr>
+                          </m:sSubPr>
+                          <m:e>
+                            <m:r>
+                              <m:rPr>
+                                <m:sty m:val="bi"/>
+                              </m:rPr>
+                              <w:rPr>
+                                <w:rFonts w:ascii="Cambria Math" w:hAnsi="Cambria Math"/>
+                                <w:sz w:val="24"/>
+                              </w:rPr>
+                              <m:t>φ</m:t>
+                            </m:r>
+                          </m:e>
+                          <m:sub>
+                            <m:r>
+                              <m:rPr>
+                                <m:sty m:val="bi"/>
+                              </m:rPr>
+                              <w:rPr>
+                                <w:rFonts w:ascii="Cambria Math" w:hAnsi="Cambria Math"/>
+                                <w:sz w:val="24"/>
+                              </w:rPr>
+                              <m:t>1</m:t>
+                            </m:r>
+                          </m:sub>
+                        </m:sSub>
+                        <m:r>
+                          <m:rPr>
+                            <m:sty m:val="bi"/>
+                          </m:rPr>
+                          <w:rPr>
+                            <w:rFonts w:ascii="Cambria Math" w:hAnsi="Cambria Math"/>
+                            <w:sz w:val="24"/>
+                          </w:rPr>
+                          <m:t>,</m:t>
+                        </m:r>
+                        <m:sSub>
+                          <m:sSubPr>
+                            <m:ctrlPr>
+                              <w:rPr>
+                                <w:rFonts w:ascii="Cambria Math" w:hAnsi="Cambria Math"/>
+                                <w:i/>
+                                <w:sz w:val="24"/>
+                              </w:rPr>
+                            </m:ctrlPr>
+                          </m:sSubPr>
+                          <m:e>
+                            <m:r>
+                              <m:rPr>
+                                <m:sty m:val="bi"/>
+                              </m:rPr>
+                              <w:rPr>
+                                <w:rFonts w:ascii="Cambria Math" w:hAnsi="Cambria Math"/>
+                                <w:sz w:val="24"/>
+                              </w:rPr>
+                              <m:t>φ</m:t>
+                            </m:r>
+                          </m:e>
+                          <m:sub>
+                            <m:r>
+                              <m:rPr>
+                                <m:sty m:val="bi"/>
+                              </m:rPr>
+                              <w:rPr>
+                                <w:rFonts w:ascii="Cambria Math" w:hAnsi="Cambria Math"/>
+                                <w:sz w:val="24"/>
+                              </w:rPr>
+                              <m:t>2</m:t>
+                            </m:r>
+                          </m:sub>
+                        </m:sSub>
+                        <m:r>
+                          <m:rPr>
+                            <m:sty m:val="bi"/>
+                          </m:rPr>
+                          <w:rPr>
+                            <w:rFonts w:ascii="Cambria Math" w:hAnsi="Cambria Math"/>
+                            <w:sz w:val="24"/>
+                          </w:rPr>
+                          <m:t>…</m:t>
+                        </m:r>
+                        <m:sSub>
+                          <m:sSubPr>
+                            <m:ctrlPr>
+                              <w:rPr>
+                                <w:rFonts w:ascii="Cambria Math" w:hAnsi="Cambria Math"/>
+                                <w:i/>
+                                <w:sz w:val="24"/>
+                              </w:rPr>
+                            </m:ctrlPr>
+                          </m:sSubPr>
+                          <m:e>
+                            <m:r>
+                              <m:rPr>
+                                <m:sty m:val="bi"/>
+                              </m:rPr>
+                              <w:rPr>
+                                <w:rFonts w:ascii="Cambria Math" w:hAnsi="Cambria Math"/>
+                                <w:sz w:val="24"/>
+                              </w:rPr>
+                              <m:t>φ</m:t>
+                            </m:r>
+                          </m:e>
+                          <m:sub>
+                            <m:r>
+                              <m:rPr>
+                                <m:sty m:val="bi"/>
+                              </m:rPr>
+                              <w:rPr>
+                                <w:rFonts w:ascii="Cambria Math" w:hAnsi="Cambria Math"/>
+                                <w:sz w:val="24"/>
+                                <w:lang w:val="en-US"/>
+                              </w:rPr>
+                              <m:t>p</m:t>
+                            </m:r>
+                            <m:ctrlPr>
+                              <w:rPr>
+                                <w:rFonts w:ascii="Cambria Math" w:hAnsi="Cambria Math"/>
+                                <w:i/>
+                                <w:sz w:val="24"/>
+                                <w:lang w:val="en-US"/>
+                              </w:rPr>
+                            </m:ctrlPr>
+                          </m:sub>
+                        </m:sSub>
+                      </m:e>
+                    </m:d>
+                  </m:e>
+                  <m:sup>
+                    <m:r>
+                      <m:rPr>
+                        <m:sty m:val="bi"/>
+                      </m:rPr>
+                      <w:rPr>
+                        <w:rFonts w:ascii="Cambria Math" w:hAnsi="Cambria Math"/>
+                        <w:sz w:val="24"/>
+                      </w:rPr>
+                      <m:t>Τ</m:t>
+                    </m:r>
+                  </m:sup>
+                </m:sSup>
+              </m:oMath>
+            </m:oMathPara>
+          </w:p>
+        </w:tc>
+        <w:tc>
+          <w:tcPr>
+            <w:tcW w:w="1326" w:type="dxa"/>
+          </w:tcPr>
+          <w:p>
+            <w:pPr>
+              <w:jc w:val="center"/>
+              <w:cnfStyle w:val="100000000000"/>
+              <w:rPr>
+                <w:b w:val="0"/>
+                <w:sz w:val="24"/>
+                <w:lang w:val="en-US"/>
+              </w:rPr>
+            </w:pPr>
+            <w:r>
+              <w:rPr>
+                <w:sz w:val="24"/>
+                <w:lang w:val="en-US"/>
+              </w:rPr>
+              <w:t>AIC</w:t>
+            </w:r>
+            <w:r>
+              <w:rPr>
+                <w:sz w:val="24"/>
+                <w:vertAlign w:val="subscript"/>
+                <w:lang w:val="en-US"/>
+              </w:rPr>
+              <w:t>C</w:t>
+            </w:r>
+            <w:r>
+              <w:rPr>
+                <w:sz w:val="24"/>
+                <w:lang w:val="en-US"/>
+              </w:rPr>
+              <w:t xml:space="preserve"> </w:t>
+            </w:r>
+          </w:p>
+        </w:tc>
+        <w:tc>
+          <w:tcPr>
+            <w:tcW w:w="1134" w:type="dxa"/>
+          </w:tcPr>
+          <w:p>
+            <w:pPr>
+              <w:jc w:val="center"/>
+              <w:cnfStyle w:val="100000000000"/>
+              <w:rPr>
+                <w:b w:val="0"/>
+                <w:sz w:val="24"/>
+                <w:lang w:val="en-US"/>
+              </w:rPr>
+            </w:pPr>
+            <w:r>
+              <w:rPr>
+                <w:b w:val="0"/>
+                <w:sz w:val="24"/>
+                <w:lang w:val="en-US"/>
+              </w:rPr>
+              <w:t>NRMSE</w:t>
+            </w:r>
+          </w:p>
+        </w:tc>
+      </w:tr>
+      <w:tr>
+        <w:trPr>
+          <w:cnfStyle w:val="000000100000"/>
+          <w:jc w:val="center"/>
+        </w:trPr>
+        <w:tc>
+          <w:tcPr>
+            <w:cnfStyle w:val="001000000000"/>
+            <w:tcW w:w="1545" w:type="dxa"/>
+          </w:tcPr>
+          <w:p>
+            <w:pPr>
+              <w:jc w:val="center"/>
+              <w:rPr>
+                <w:sz w:val="24"/>
+                <w:lang w:val="en-US"/>
+              </w:rPr>
+            </w:pPr>
+            <m:oMathPara>
+              <m:oMath>
+                <m:sSubSup>
+                  <m:sSubSupPr>
+                    <m:ctrlPr>
+                      <w:rPr>
+                        <w:rFonts w:ascii="Cambria Math" w:hAnsi="Cambria Math"/>
+                        <w:i/>
+                        <w:sz w:val="24"/>
+                        <w:lang w:val="en-US"/>
+                      </w:rPr>
+                    </m:ctrlPr>
+                  </m:sSubSupPr>
+                  <m:e>
+                    <m:r>
+                      <m:rPr>
+                        <m:sty m:val="bi"/>
+                      </m:rPr>
+                      <w:rPr>
+                        <w:rFonts w:ascii="Cambria Math" w:hAnsi="Cambria Math"/>
+                        <w:sz w:val="24"/>
+                        <w:lang w:val="en-US"/>
+                      </w:rPr>
+                      <m:t>y</m:t>
+                    </m:r>
+                  </m:e>
+                  <m:sub>
+                    <m:r>
+                      <m:rPr>
+                        <m:sty m:val="bi"/>
+                      </m:rPr>
+                      <w:rPr>
+                        <w:rFonts w:ascii="Cambria Math" w:hAnsi="Cambria Math"/>
+                        <w:sz w:val="24"/>
+                        <w:lang w:val="en-US"/>
+                      </w:rPr>
+                      <m:t>t</m:t>
+                    </m:r>
+                  </m:sub>
+                  <m:sup>
+                    <m:r>
+                      <m:rPr>
+                        <m:sty m:val="bi"/>
+                      </m:rPr>
+                      <w:rPr>
+                        <w:rFonts w:ascii="Cambria Math" w:hAnsi="Cambria Math"/>
+                        <w:sz w:val="24"/>
+                        <w:lang w:val="en-US"/>
+                      </w:rPr>
+                      <m:t>1</m:t>
+                    </m:r>
+                  </m:sup>
+                </m:sSubSup>
+              </m:oMath>
+            </m:oMathPara>
+          </w:p>
+        </w:tc>
+        <w:tc>
+          <w:tcPr>
+            <w:tcW w:w="1369" w:type="dxa"/>
+          </w:tcPr>
+          <w:p>
+            <w:pPr>
+              <w:jc w:val="center"/>
+              <w:cnfStyle w:val="000000100000"/>
+              <w:rPr>
+                <w:sz w:val="24"/>
+                <w:lang w:val="en-US"/>
+              </w:rPr>
+            </w:pPr>
+            <m:oMathPara>
+              <m:oMathParaPr>
+                <m:jc m:val="center"/>
+              </m:oMathParaPr>
+              <m:oMath>
+                <m:r>
+                  <w:rPr>
+                    <w:rFonts w:ascii="Cambria Math" w:hAnsi="Cambria Math"/>
+                    <w:sz w:val="24"/>
+                    <w:lang w:val="en-US"/>
+                  </w:rPr>
+                  <m:t>AR{3}</m:t>
+                </m:r>
+              </m:oMath>
+            </m:oMathPara>
+          </w:p>
+        </w:tc>
+        <w:tc>
+          <w:tcPr>
+            <w:tcW w:w="4159" w:type="dxa"/>
+          </w:tcPr>
+          <w:p>
+            <w:pPr>
+              <w:jc w:val="center"/>
+              <w:cnfStyle w:val="000000100000"/>
+              <w:rPr>
+                <w:oMath/>
+                <w:rFonts w:ascii="Cambria Math" w:hAnsi="Cambria Math"/>
+                <w:sz w:val="24"/>
+                <w:lang w:val="en-US"/>
+              </w:rPr>
+            </w:pPr>
+            <m:oMathPara>
+              <m:oMath>
+                <m:acc>
+                  <m:accPr>
+                    <m:chr m:val="⃗"/>
+                    <m:ctrlPr>
+                      <w:rPr>
+                        <w:rFonts w:ascii="Cambria Math" w:hAnsi="Cambria Math"/>
+                        <w:i/>
+                        <w:sz w:val="24"/>
+                      </w:rPr>
+                    </m:ctrlPr>
+                  </m:accPr>
+                  <m:e>
+                    <m:r>
+                      <w:rPr>
+                        <w:rFonts w:ascii="Cambria Math" w:hAnsi="Cambria Math"/>
+                        <w:sz w:val="24"/>
+                      </w:rPr>
+                      <m:t>φ</m:t>
+                    </m:r>
+                  </m:e>
+                </m:acc>
+                <m:r>
+                  <w:rPr>
+                    <w:rFonts w:ascii="Cambria Math" w:hAnsi="Cambria Math"/>
+                    <w:sz w:val="24"/>
+                  </w:rPr>
+                  <m:t>=</m:t>
+                </m:r>
+                <m:d>
+                  <m:dPr>
+                    <m:begChr m:val="["/>
+                    <m:endChr m:val="]"/>
+                    <m:ctrlPr>
+                      <w:rPr>
+                        <w:rFonts w:ascii="Cambria Math" w:hAnsi="Cambria Math"/>
+                        <w:i/>
+                        <w:sz w:val="24"/>
+                      </w:rPr>
+                    </m:ctrlPr>
+                  </m:dPr>
+                  <m:e>
+                    <m:r>
+                      <w:rPr>
+                        <w:rFonts w:ascii="Cambria Math" w:hAnsi="Cambria Math"/>
+                        <w:sz w:val="24"/>
+                      </w:rPr>
+                      <m:t>1.1499,   -0.5038,  0.1459</m:t>
+                    </m:r>
+                  </m:e>
+                </m:d>
+              </m:oMath>
+            </m:oMathPara>
+          </w:p>
+        </w:tc>
+        <w:tc>
+          <w:tcPr>
+            <w:tcW w:w="1326" w:type="dxa"/>
+          </w:tcPr>
+          <w:p>
+            <w:pPr>
+              <w:jc w:val="center"/>
+              <w:cnfStyle w:val="000000100000"/>
+              <w:rPr>
+                <w:oMath/>
+                <w:rFonts w:ascii="Cambria Math" w:hAnsi="Cambria Math"/>
+                <w:lang w:val="en-US"/>
+              </w:rPr>
+            </w:pPr>
+            <m:oMathPara>
+              <m:oMath>
+                <m:r>
+                  <m:rPr>
+                    <m:sty m:val="p"/>
+                  </m:rPr>
+                  <w:rPr>
+                    <w:rFonts w:ascii="Cambria Math" w:hAnsi="Cambria Math"/>
+                    <w:lang w:val="en-US"/>
+                  </w:rPr>
+                  <m:t>-1.1338</m:t>
+                </m:r>
+              </m:oMath>
+            </m:oMathPara>
+          </w:p>
+        </w:tc>
+        <w:tc>
+          <w:tcPr>
+            <w:tcW w:w="1134" w:type="dxa"/>
+          </w:tcPr>
+          <w:p>
+            <w:pPr>
+              <w:jc w:val="center"/>
+              <w:cnfStyle w:val="000000100000"/>
+              <w:rPr>
+                <w:oMath/>
+                <w:rFonts w:ascii="Cambria Math" w:eastAsia="Times New Roman" w:hAnsi="Cambria Math"/>
+                <w:lang w:val="en-US"/>
+              </w:rPr>
+            </w:pPr>
+            <m:oMathPara>
+              <m:oMath>
+                <m:r>
+                  <w:rPr>
+                    <w:rFonts w:ascii="Cambria Math" w:eastAsia="Times New Roman" w:hAnsi="Cambria Math"/>
+                    <w:lang w:val="en-US"/>
+                  </w:rPr>
+                  <m:t>0.5282</m:t>
+                </m:r>
+              </m:oMath>
+            </m:oMathPara>
+          </w:p>
+        </w:tc>
+      </w:tr>
+      <w:tr>
+        <w:trPr>
+          <w:jc w:val="center"/>
+        </w:trPr>
+        <w:tc>
+          <w:tcPr>
+            <w:cnfStyle w:val="001000000000"/>
+            <w:tcW w:w="1545" w:type="dxa"/>
+          </w:tcPr>
+          <w:p>
+            <w:pPr>
+              <w:jc w:val="center"/>
+              <w:rPr>
+                <w:sz w:val="24"/>
+                <w:lang w:val="en-US"/>
+              </w:rPr>
+            </w:pPr>
+            <m:oMathPara>
+              <m:oMath>
+                <m:sSubSup>
+                  <m:sSubSupPr>
+                    <m:ctrlPr>
+                      <w:rPr>
+                        <w:rFonts w:ascii="Cambria Math" w:hAnsi="Cambria Math"/>
+                        <w:i/>
+                        <w:sz w:val="24"/>
+                        <w:lang w:val="en-US"/>
+                      </w:rPr>
+                    </m:ctrlPr>
+                  </m:sSubSupPr>
+                  <m:e>
+                    <m:r>
+                      <m:rPr>
+                        <m:sty m:val="bi"/>
+                      </m:rPr>
+                      <w:rPr>
+                        <w:rFonts w:ascii="Cambria Math" w:hAnsi="Cambria Math"/>
+                        <w:sz w:val="24"/>
+                        <w:lang w:val="en-US"/>
+                      </w:rPr>
+                      <m:t>y</m:t>
+                    </m:r>
+                  </m:e>
+                  <m:sub>
+                    <m:r>
+                      <m:rPr>
+                        <m:sty m:val="bi"/>
+                      </m:rPr>
+                      <w:rPr>
+                        <w:rFonts w:ascii="Cambria Math" w:hAnsi="Cambria Math"/>
+                        <w:sz w:val="24"/>
+                        <w:lang w:val="en-US"/>
+                      </w:rPr>
+                      <m:t>t</m:t>
+                    </m:r>
+                  </m:sub>
+                  <m:sup>
+                    <m:r>
+                      <m:rPr>
+                        <m:sty m:val="bi"/>
+                      </m:rPr>
+                      <w:rPr>
+                        <w:rFonts w:ascii="Cambria Math" w:hAnsi="Cambria Math"/>
+                        <w:sz w:val="24"/>
+                        <w:lang w:val="en-US"/>
+                      </w:rPr>
+                      <m:t>2</m:t>
+                    </m:r>
+                  </m:sup>
+                </m:sSubSup>
+              </m:oMath>
+            </m:oMathPara>
+          </w:p>
+        </w:tc>
+        <w:tc>
+          <w:tcPr>
+            <w:tcW w:w="1369" w:type="dxa"/>
+          </w:tcPr>
+          <w:p>
+            <w:pPr>
+              <w:cnfStyle w:val="000000000000"/>
+              <w:rPr>
+                <w:lang w:val="en-US"/>
+              </w:rPr>
+            </w:pPr>
+            <m:oMathPara>
+              <m:oMath>
+                <m:r>
+                  <w:rPr>
+                    <w:rFonts w:ascii="Cambria Math" w:hAnsi="Cambria Math"/>
+                    <w:sz w:val="24"/>
+                    <w:lang w:val="en-US"/>
+                  </w:rPr>
+                  <m:t>AR{2}</m:t>
+                </m:r>
+              </m:oMath>
+            </m:oMathPara>
+          </w:p>
+        </w:tc>
+        <w:tc>
+          <w:tcPr>
+            <w:tcW w:w="4159" w:type="dxa"/>
+          </w:tcPr>
+          <w:p>
+            <w:pPr>
+              <w:jc w:val="center"/>
+              <w:cnfStyle w:val="000000000000"/>
+              <w:rPr>
+                <w:oMath/>
+                <w:rFonts w:ascii="Cambria Math" w:hAnsi="Cambria Math"/>
+                <w:sz w:val="24"/>
+                <w:lang w:val="en-US"/>
+              </w:rPr>
+            </w:pPr>
+            <m:oMathPara>
+              <m:oMath>
+                <m:acc>
+                  <m:accPr>
+                    <m:chr m:val="⃗"/>
+                    <m:ctrlPr>
+                      <w:rPr>
+                        <w:rFonts w:ascii="Cambria Math" w:hAnsi="Cambria Math"/>
+                        <w:i/>
+                        <w:sz w:val="24"/>
+                      </w:rPr>
+                    </m:ctrlPr>
+                  </m:accPr>
+                  <m:e>
+                    <m:r>
+                      <w:rPr>
+                        <w:rFonts w:ascii="Cambria Math" w:hAnsi="Cambria Math"/>
+                        <w:sz w:val="24"/>
+                      </w:rPr>
+                      <m:t>φ</m:t>
+                    </m:r>
+                  </m:e>
+                </m:acc>
+                <m:r>
+                  <w:rPr>
+                    <w:rFonts w:ascii="Cambria Math" w:hAnsi="Cambria Math"/>
+                    <w:sz w:val="24"/>
+                  </w:rPr>
+                  <m:t>=</m:t>
+                </m:r>
+                <m:d>
+                  <m:dPr>
+                    <m:begChr m:val="["/>
+                    <m:endChr m:val="]"/>
+                    <m:ctrlPr>
+                      <w:rPr>
+                        <w:rFonts w:ascii="Cambria Math" w:hAnsi="Cambria Math"/>
+                        <w:i/>
+                        <w:sz w:val="24"/>
+                      </w:rPr>
+                    </m:ctrlPr>
+                  </m:dPr>
+                  <m:e>
+                    <m:r>
+                      <w:rPr>
+                        <w:rFonts w:ascii="Cambria Math" w:hAnsi="Cambria Math"/>
+                        <w:sz w:val="24"/>
+                      </w:rPr>
+                      <m:t>1.0118,  -0.2043</m:t>
+                    </m:r>
+                  </m:e>
+                </m:d>
+              </m:oMath>
+            </m:oMathPara>
+          </w:p>
+        </w:tc>
+        <w:tc>
+          <w:tcPr>
+            <w:tcW w:w="1326" w:type="dxa"/>
+          </w:tcPr>
+          <w:p>
+            <w:pPr>
+              <w:jc w:val="center"/>
+              <w:cnfStyle w:val="000000000000"/>
+              <w:rPr>
+                <w:oMath/>
+                <w:rStyle w:val="3oh-"/>
+                <w:rFonts w:ascii="Cambria Math" w:hAnsi="Cambria Math"/>
+              </w:rPr>
+            </w:pPr>
+            <m:oMathPara>
+              <m:oMath>
+                <m:r>
+                  <w:rPr>
+                    <w:rStyle w:val="3oh-"/>
+                    <w:rFonts w:ascii="Cambria Math" w:hAnsi="Cambria Math"/>
+                  </w:rPr>
+                  <m:t>-1.1253</m:t>
+                </m:r>
+              </m:oMath>
+            </m:oMathPara>
+          </w:p>
+        </w:tc>
+        <w:tc>
+          <w:tcPr>
+            <w:tcW w:w="1134" w:type="dxa"/>
+          </w:tcPr>
+          <w:p>
+            <w:pPr>
+              <w:jc w:val="center"/>
+              <w:cnfStyle w:val="000000000000"/>
+              <w:rPr>
+                <w:oMath/>
+                <w:rStyle w:val="3oh-"/>
+                <w:rFonts w:ascii="Cambria Math" w:eastAsia="Times New Roman" w:hAnsi="Cambria Math" w:cs="Times New Roman"/>
+              </w:rPr>
+            </w:pPr>
+            <m:oMathPara>
+              <m:oMath>
+                <m:r>
+                  <w:rPr>
+                    <w:rStyle w:val="3oh-"/>
+                    <w:rFonts w:ascii="Cambria Math" w:hAnsi="Cambria Math"/>
+                  </w:rPr>
+                  <m:t>0.5294</m:t>
+                </m:r>
+              </m:oMath>
+            </m:oMathPara>
+          </w:p>
+        </w:tc>
+      </w:tr>
+      <w:tr>
+        <w:trPr>
+          <w:cnfStyle w:val="000000100000"/>
+          <w:jc w:val="center"/>
+        </w:trPr>
+        <w:tc>
+          <w:tcPr>
+            <w:cnfStyle w:val="001000000000"/>
+            <w:tcW w:w="1545" w:type="dxa"/>
+          </w:tcPr>
+          <w:p>
+            <w:pPr>
+              <w:jc w:val="center"/>
+              <w:rPr>
+                <w:sz w:val="24"/>
+                <w:lang w:val="en-US"/>
+              </w:rPr>
+            </w:pPr>
+            <m:oMathPara>
+              <m:oMath>
+                <m:sSubSup>
+                  <m:sSubSupPr>
+                    <m:ctrlPr>
+                      <w:rPr>
+                        <w:rFonts w:ascii="Cambria Math" w:hAnsi="Cambria Math"/>
+                        <w:i/>
+                        <w:sz w:val="24"/>
+                        <w:lang w:val="en-US"/>
+                      </w:rPr>
+                    </m:ctrlPr>
+                  </m:sSubSupPr>
+                  <m:e>
+                    <m:r>
+                      <m:rPr>
+                        <m:sty m:val="bi"/>
+                      </m:rPr>
+                      <w:rPr>
+                        <w:rFonts w:ascii="Cambria Math" w:hAnsi="Cambria Math"/>
+                        <w:sz w:val="24"/>
+                        <w:lang w:val="en-US"/>
+                      </w:rPr>
+                      <m:t>y</m:t>
+                    </m:r>
+                  </m:e>
+                  <m:sub>
+                    <m:r>
+                      <m:rPr>
+                        <m:sty m:val="bi"/>
+                      </m:rPr>
+                      <w:rPr>
+                        <w:rFonts w:ascii="Cambria Math" w:hAnsi="Cambria Math"/>
+                        <w:sz w:val="24"/>
+                        <w:lang w:val="en-US"/>
+                      </w:rPr>
+                      <m:t>t</m:t>
+                    </m:r>
+                  </m:sub>
+                  <m:sup>
+                    <m:r>
+                      <m:rPr>
+                        <m:sty m:val="bi"/>
+                      </m:rPr>
+                      <w:rPr>
+                        <w:rFonts w:ascii="Cambria Math" w:hAnsi="Cambria Math"/>
+                        <w:sz w:val="24"/>
+                        <w:lang w:val="en-US"/>
+                      </w:rPr>
+                      <m:t>3</m:t>
+                    </m:r>
+                  </m:sup>
+                </m:sSubSup>
+              </m:oMath>
+            </m:oMathPara>
+          </w:p>
+        </w:tc>
+        <w:tc>
+          <w:tcPr>
+            <w:tcW w:w="1369" w:type="dxa"/>
+          </w:tcPr>
+          <w:p>
+            <w:pPr>
+              <w:cnfStyle w:val="000000100000"/>
+              <w:rPr>
+                <w:lang w:val="en-US"/>
+              </w:rPr>
+            </w:pPr>
+            <m:oMathPara>
+              <m:oMath>
+                <m:r>
+                  <w:rPr>
+                    <w:rFonts w:ascii="Cambria Math" w:hAnsi="Cambria Math"/>
+                    <w:sz w:val="24"/>
+                    <w:lang w:val="en-US"/>
+                  </w:rPr>
+                  <m:t>AR{2}</m:t>
+                </m:r>
+              </m:oMath>
+            </m:oMathPara>
+          </w:p>
+        </w:tc>
+        <w:tc>
+          <w:tcPr>
+            <w:tcW w:w="4159" w:type="dxa"/>
+          </w:tcPr>
+          <w:p>
+            <w:pPr>
+              <w:jc w:val="center"/>
+              <w:cnfStyle w:val="000000100000"/>
+              <w:rPr>
+                <w:oMath/>
+                <w:rFonts w:ascii="Cambria Math" w:hAnsi="Cambria Math"/>
+                <w:sz w:val="24"/>
+                <w:lang w:val="en-US"/>
+              </w:rPr>
+            </w:pPr>
+            <m:oMathPara>
+              <m:oMath>
+                <m:acc>
+                  <m:accPr>
+                    <m:chr m:val="⃗"/>
+                    <m:ctrlPr>
+                      <w:rPr>
+                        <w:rFonts w:ascii="Cambria Math" w:hAnsi="Cambria Math"/>
+                        <w:i/>
+                        <w:sz w:val="24"/>
+                      </w:rPr>
+                    </m:ctrlPr>
+                  </m:accPr>
+                  <m:e>
+                    <m:r>
+                      <w:rPr>
+                        <w:rFonts w:ascii="Cambria Math" w:hAnsi="Cambria Math"/>
+                        <w:sz w:val="24"/>
+                      </w:rPr>
+                      <m:t>φ</m:t>
+                    </m:r>
+                  </m:e>
+                </m:acc>
+                <m:r>
+                  <w:rPr>
+                    <w:rFonts w:ascii="Cambria Math" w:hAnsi="Cambria Math"/>
+                    <w:sz w:val="24"/>
+                  </w:rPr>
+                  <m:t>=</m:t>
+                </m:r>
+                <m:d>
+                  <m:dPr>
+                    <m:begChr m:val="["/>
+                    <m:endChr m:val="]"/>
+                    <m:ctrlPr>
+                      <w:rPr>
+                        <w:rFonts w:ascii="Cambria Math" w:hAnsi="Cambria Math"/>
+                        <w:i/>
+                        <w:sz w:val="24"/>
+                      </w:rPr>
+                    </m:ctrlPr>
+                  </m:dPr>
+                  <m:e>
+                    <m:r>
+                      <w:rPr>
+                        <w:rFonts w:ascii="Cambria Math" w:hAnsi="Cambria Math"/>
+                        <w:sz w:val="24"/>
+                      </w:rPr>
+                      <m:t>1.0901,   -0.2966</m:t>
+                    </m:r>
+                  </m:e>
+                </m:d>
+              </m:oMath>
+            </m:oMathPara>
+          </w:p>
+        </w:tc>
+        <w:tc>
+          <w:tcPr>
+            <w:tcW w:w="1326" w:type="dxa"/>
+          </w:tcPr>
+          <w:p>
+            <w:pPr>
+              <w:jc w:val="center"/>
+              <w:cnfStyle w:val="000000100000"/>
+              <w:rPr>
+                <w:oMath/>
+                <w:rStyle w:val="3oh-"/>
+                <w:rFonts w:ascii="Cambria Math" w:hAnsi="Cambria Math"/>
+              </w:rPr>
+            </w:pPr>
+            <m:oMathPara>
+              <m:oMath>
+                <m:r>
+                  <w:rPr>
+                    <w:rStyle w:val="3oh-"/>
+                    <w:rFonts w:ascii="Cambria Math" w:hAnsi="Cambria Math"/>
+                  </w:rPr>
+                  <m:t>-1.2310</m:t>
+                </m:r>
+              </m:oMath>
+            </m:oMathPara>
+          </w:p>
+        </w:tc>
+        <w:tc>
+          <w:tcPr>
+            <w:tcW w:w="1134" w:type="dxa"/>
+          </w:tcPr>
+          <w:p>
+            <w:pPr>
+              <w:jc w:val="center"/>
+              <w:cnfStyle w:val="000000100000"/>
+              <w:rPr>
+                <w:oMath/>
+                <w:rStyle w:val="3oh-"/>
+                <w:rFonts w:ascii="Cambria Math" w:eastAsia="Times New Roman" w:hAnsi="Cambria Math" w:cs="Times New Roman"/>
+              </w:rPr>
+            </w:pPr>
+            <m:oMathPara>
+              <m:oMath>
+                <m:r>
+                  <w:rPr>
+                    <w:rStyle w:val="3oh-"/>
+                    <w:rFonts w:ascii="Cambria Math" w:hAnsi="Cambria Math"/>
+                  </w:rPr>
+                  <m:t>0.5133</m:t>
+                </m:r>
+              </m:oMath>
+            </m:oMathPara>
+          </w:p>
+        </w:tc>
+      </w:tr>
+      <w:tr>
+        <w:trPr>
+          <w:jc w:val="center"/>
+        </w:trPr>
+        <w:tc>
+          <w:tcPr>
+            <w:cnfStyle w:val="001000000000"/>
+            <w:tcW w:w="1545" w:type="dxa"/>
+          </w:tcPr>
+          <w:p>
+            <w:pPr>
+              <w:jc w:val="center"/>
+              <w:rPr>
+                <w:sz w:val="24"/>
+                <w:lang w:val="en-US"/>
+              </w:rPr>
+            </w:pPr>
+            <m:oMathPara>
+              <m:oMath>
+                <m:sSubSup>
+                  <m:sSubSupPr>
+                    <m:ctrlPr>
+                      <w:rPr>
+                        <w:rFonts w:ascii="Cambria Math" w:hAnsi="Cambria Math"/>
+                        <w:i/>
+                        <w:sz w:val="24"/>
+                        <w:lang w:val="en-US"/>
+                      </w:rPr>
+                    </m:ctrlPr>
+                  </m:sSubSupPr>
+                  <m:e>
+                    <m:r>
+                      <m:rPr>
+                        <m:sty m:val="bi"/>
+                      </m:rPr>
+                      <w:rPr>
+                        <w:rFonts w:ascii="Cambria Math" w:hAnsi="Cambria Math"/>
+                        <w:sz w:val="24"/>
+                        <w:lang w:val="en-US"/>
+                      </w:rPr>
+                      <m:t>y</m:t>
+                    </m:r>
+                  </m:e>
+                  <m:sub>
+                    <m:r>
+                      <m:rPr>
+                        <m:sty m:val="bi"/>
+                      </m:rPr>
+                      <w:rPr>
+                        <w:rFonts w:ascii="Cambria Math" w:hAnsi="Cambria Math"/>
+                        <w:sz w:val="24"/>
+                        <w:lang w:val="en-US"/>
+                      </w:rPr>
+                      <m:t>t</m:t>
+                    </m:r>
+                  </m:sub>
+                  <m:sup>
+                    <m:r>
+                      <m:rPr>
+                        <m:sty m:val="bi"/>
+                      </m:rPr>
+                      <w:rPr>
+                        <w:rFonts w:ascii="Cambria Math" w:hAnsi="Cambria Math"/>
+                        <w:sz w:val="24"/>
+                        <w:lang w:val="en-US"/>
+                      </w:rPr>
+                      <m:t>4</m:t>
+                    </m:r>
+                  </m:sup>
+                </m:sSubSup>
+              </m:oMath>
+            </m:oMathPara>
+          </w:p>
+        </w:tc>
+        <w:tc>
+          <w:tcPr>
+            <w:tcW w:w="1369" w:type="dxa"/>
+          </w:tcPr>
+          <w:p>
+            <w:pPr>
+              <w:cnfStyle w:val="000000000000"/>
+              <w:rPr>
+                <w:lang w:val="en-US"/>
+              </w:rPr>
+            </w:pPr>
+            <m:oMathPara>
+              <m:oMath>
+                <m:r>
+                  <w:rPr>
+                    <w:rFonts w:ascii="Cambria Math" w:hAnsi="Cambria Math"/>
+                    <w:sz w:val="24"/>
+                    <w:lang w:val="en-US"/>
+                  </w:rPr>
+                  <m:t>AR{2}</m:t>
+                </m:r>
+              </m:oMath>
+            </m:oMathPara>
+          </w:p>
+        </w:tc>
+        <w:tc>
+          <w:tcPr>
+            <w:tcW w:w="4159" w:type="dxa"/>
+          </w:tcPr>
+          <w:p>
+            <w:pPr>
+              <w:jc w:val="center"/>
+              <w:cnfStyle w:val="000000000000"/>
+              <w:rPr>
+                <w:oMath/>
+                <w:rFonts w:ascii="Cambria Math" w:hAnsi="Cambria Math"/>
+                <w:sz w:val="24"/>
+                <w:lang w:val="en-US"/>
+              </w:rPr>
+            </w:pPr>
+            <m:oMathPara>
+              <m:oMath>
+                <m:acc>
+                  <m:accPr>
+                    <m:chr m:val="⃗"/>
+                    <m:ctrlPr>
+                      <w:rPr>
+                        <w:rFonts w:ascii="Cambria Math" w:hAnsi="Cambria Math"/>
+                        <w:i/>
+                        <w:sz w:val="24"/>
+                      </w:rPr>
+                    </m:ctrlPr>
+                  </m:accPr>
+                  <m:e>
+                    <m:r>
+                      <w:rPr>
+                        <w:rFonts w:ascii="Cambria Math" w:hAnsi="Cambria Math"/>
+                        <w:sz w:val="24"/>
+                      </w:rPr>
+                      <m:t>φ</m:t>
+                    </m:r>
+                  </m:e>
+                </m:acc>
+                <m:r>
+                  <w:rPr>
+                    <w:rFonts w:ascii="Cambria Math" w:hAnsi="Cambria Math"/>
+                    <w:sz w:val="24"/>
+                  </w:rPr>
+                  <m:t>=</m:t>
+                </m:r>
+                <m:d>
+                  <m:dPr>
+                    <m:begChr m:val="["/>
+                    <m:endChr m:val="]"/>
+                    <m:ctrlPr>
+                      <w:rPr>
+                        <w:rFonts w:ascii="Cambria Math" w:hAnsi="Cambria Math"/>
+                        <w:i/>
+                        <w:sz w:val="24"/>
+                      </w:rPr>
+                    </m:ctrlPr>
+                  </m:dPr>
+                  <m:e>
+                    <m:r>
+                      <w:rPr>
+                        <w:rFonts w:ascii="Cambria Math" w:hAnsi="Cambria Math"/>
+                        <w:sz w:val="24"/>
+                      </w:rPr>
+                      <m:t>1.0558,   -0.2781</m:t>
+                    </m:r>
+                  </m:e>
+                </m:d>
+              </m:oMath>
+            </m:oMathPara>
+          </w:p>
+        </w:tc>
+        <w:tc>
+          <w:tcPr>
+            <w:tcW w:w="1326" w:type="dxa"/>
+          </w:tcPr>
+          <w:p>
+            <w:pPr>
+              <w:jc w:val="center"/>
+              <w:cnfStyle w:val="000000000000"/>
+              <w:rPr>
+                <w:oMath/>
+                <w:rStyle w:val="3oh-"/>
+                <w:rFonts w:ascii="Cambria Math" w:hAnsi="Cambria Math"/>
+                <w:lang w:val="en-US"/>
+              </w:rPr>
+            </w:pPr>
+            <m:oMathPara>
+              <m:oMath>
+                <m:r>
+                  <w:rPr>
+                    <w:rStyle w:val="3oh-"/>
+                    <w:rFonts w:ascii="Cambria Math" w:hAnsi="Cambria Math"/>
+                  </w:rPr>
+                  <m:t>-1.1931</m:t>
+                </m:r>
+              </m:oMath>
+            </m:oMathPara>
+          </w:p>
+        </w:tc>
+        <w:tc>
+          <w:tcPr>
+            <w:tcW w:w="1134" w:type="dxa"/>
+          </w:tcPr>
+          <w:p>
+            <w:pPr>
+              <w:jc w:val="center"/>
+              <w:cnfStyle w:val="000000000000"/>
+              <w:rPr>
+                <w:oMath/>
+                <w:rStyle w:val="3oh-"/>
+                <w:rFonts w:ascii="Cambria Math" w:eastAsia="Times New Roman" w:hAnsi="Cambria Math" w:cs="Times New Roman"/>
+              </w:rPr>
+            </w:pPr>
+            <m:oMathPara>
+              <m:oMath>
+                <m:r>
+                  <w:rPr>
+                    <w:rStyle w:val="3oh-"/>
+                    <w:rFonts w:ascii="Cambria Math" w:hAnsi="Cambria Math"/>
+                  </w:rPr>
+                  <m:t>0.5251</m:t>
+                </m:r>
+              </m:oMath>
+            </m:oMathPara>
+          </w:p>
+        </w:tc>
+      </w:tr>
+      <w:tr>
+        <w:trPr>
+          <w:cnfStyle w:val="000000100000"/>
+          <w:jc w:val="center"/>
+        </w:trPr>
+        <w:tc>
+          <w:tcPr>
+            <w:cnfStyle w:val="001000000000"/>
+            <w:tcW w:w="1545" w:type="dxa"/>
+          </w:tcPr>
+          <w:p>
+            <m:oMathPara>
+              <m:oMath>
+                <m:sSubSup>
+                  <m:sSubSupPr>
+                    <m:ctrlPr>
+                      <w:rPr>
+                        <w:rFonts w:ascii="Cambria Math" w:hAnsi="Cambria Math"/>
+                        <w:i/>
+                        <w:sz w:val="24"/>
+                        <w:lang w:val="en-US"/>
+                      </w:rPr>
+                    </m:ctrlPr>
+                  </m:sSubSupPr>
+                  <m:e>
+                    <m:r>
+                      <m:rPr>
+                        <m:sty m:val="bi"/>
+                      </m:rPr>
+                      <w:rPr>
+                        <w:rFonts w:ascii="Cambria Math" w:hAnsi="Cambria Math"/>
+                        <w:sz w:val="24"/>
+                        <w:lang w:val="en-US"/>
+                      </w:rPr>
+                      <m:t>y</m:t>
+                    </m:r>
+                  </m:e>
+                  <m:sub>
+                    <m:r>
+                      <m:rPr>
+                        <m:sty m:val="bi"/>
+                      </m:rPr>
+                      <w:rPr>
+                        <w:rFonts w:ascii="Cambria Math" w:hAnsi="Cambria Math"/>
+                        <w:sz w:val="24"/>
+                        <w:lang w:val="en-US"/>
+                      </w:rPr>
+                      <m:t>t</m:t>
+                    </m:r>
+                  </m:sub>
+                  <m:sup>
+                    <m:r>
+                      <m:rPr>
+                        <m:sty m:val="bi"/>
+                      </m:rPr>
+                      <w:rPr>
+                        <w:rFonts w:ascii="Cambria Math" w:hAnsi="Cambria Math"/>
+                        <w:sz w:val="24"/>
+                        <w:lang w:val="en-US"/>
+                      </w:rPr>
+                      <m:t>5</m:t>
+                    </m:r>
+                  </m:sup>
+                </m:sSubSup>
+              </m:oMath>
+            </m:oMathPara>
+          </w:p>
+        </w:tc>
+        <w:tc>
+          <w:tcPr>
+            <w:tcW w:w="1369" w:type="dxa"/>
+          </w:tcPr>
+          <w:p>
+            <w:pPr>
+              <w:cnfStyle w:val="000000100000"/>
+            </w:pPr>
+            <m:oMathPara>
+              <m:oMath>
+                <m:r>
+                  <w:rPr>
+                    <w:rFonts w:ascii="Cambria Math" w:hAnsi="Cambria Math"/>
+                    <w:sz w:val="24"/>
+                    <w:lang w:val="en-US"/>
+                  </w:rPr>
+                  <m:t>AR{2}</m:t>
+                </m:r>
+              </m:oMath>
+            </m:oMathPara>
+          </w:p>
+        </w:tc>
+        <w:tc>
+          <w:tcPr>
+            <w:tcW w:w="4159" w:type="dxa"/>
+          </w:tcPr>
+          <w:p>
+            <w:pPr>
+              <w:jc w:val="center"/>
+              <w:cnfStyle w:val="000000100000"/>
+              <w:rPr>
+                <w:oMath/>
+                <w:rFonts w:ascii="Cambria Math" w:hAnsi="Cambria Math"/>
+                <w:sz w:val="24"/>
+                <w:lang w:val="en-US"/>
+              </w:rPr>
+            </w:pPr>
+            <m:oMathPara>
+              <m:oMath>
+                <m:acc>
+                  <m:accPr>
+                    <m:chr m:val="⃗"/>
+                    <m:ctrlPr>
+                      <w:rPr>
+                        <w:rFonts w:ascii="Cambria Math" w:hAnsi="Cambria Math"/>
+                        <w:i/>
+                        <w:sz w:val="24"/>
+                      </w:rPr>
+                    </m:ctrlPr>
+                  </m:accPr>
+                  <m:e>
+                    <m:r>
+                      <w:rPr>
+                        <w:rFonts w:ascii="Cambria Math" w:hAnsi="Cambria Math"/>
+                        <w:sz w:val="24"/>
+                      </w:rPr>
+                      <m:t>φ</m:t>
+                    </m:r>
+                  </m:e>
+                </m:acc>
+                <m:r>
+                  <w:rPr>
+                    <w:rFonts w:ascii="Cambria Math" w:hAnsi="Cambria Math"/>
+                    <w:sz w:val="24"/>
+                  </w:rPr>
+                  <m:t>=</m:t>
+                </m:r>
+                <m:d>
+                  <m:dPr>
+                    <m:begChr m:val="["/>
+                    <m:endChr m:val="]"/>
+                    <m:ctrlPr>
+                      <w:rPr>
+                        <w:rFonts w:ascii="Cambria Math" w:hAnsi="Cambria Math"/>
+                        <w:i/>
+                        <w:sz w:val="24"/>
+                      </w:rPr>
+                    </m:ctrlPr>
+                  </m:dPr>
+                  <m:e>
+                    <m:r>
+                      <w:rPr>
+                        <w:rFonts w:ascii="Cambria Math" w:hAnsi="Cambria Math"/>
+                        <w:sz w:val="24"/>
+                      </w:rPr>
+                      <m:t>1.1000,   -0.3226</m:t>
+                    </m:r>
+                  </m:e>
+                </m:d>
+              </m:oMath>
+            </m:oMathPara>
+          </w:p>
+        </w:tc>
+        <w:tc>
+          <w:tcPr>
+            <w:tcW w:w="1326" w:type="dxa"/>
+          </w:tcPr>
+          <w:p>
+            <w:pPr>
+              <w:jc w:val="center"/>
+              <w:cnfStyle w:val="000000100000"/>
+              <w:rPr>
+                <w:oMath/>
+                <w:rStyle w:val="3oh-"/>
+                <w:rFonts w:ascii="Cambria Math" w:hAnsi="Cambria Math"/>
+                <w:lang w:val="en-US"/>
+              </w:rPr>
+            </w:pPr>
+            <m:oMathPara>
+              <m:oMath>
+                <m:r>
+                  <w:rPr>
+                    <w:rStyle w:val="3oh-"/>
+                    <w:rFonts w:ascii="Cambria Math" w:hAnsi="Cambria Math"/>
+                  </w:rPr>
+                  <m:t>-1.2178</m:t>
+                </m:r>
+              </m:oMath>
+            </m:oMathPara>
+          </w:p>
+        </w:tc>
+        <w:tc>
+          <w:tcPr>
+            <w:tcW w:w="1134" w:type="dxa"/>
+          </w:tcPr>
+          <w:p>
+            <w:pPr>
+              <w:jc w:val="center"/>
+              <w:cnfStyle w:val="000000100000"/>
+              <w:rPr>
+                <w:oMath/>
+                <w:rStyle w:val="3oh-"/>
+                <w:rFonts w:ascii="Cambria Math" w:eastAsia="Times New Roman" w:hAnsi="Cambria Math" w:cs="Times New Roman"/>
+              </w:rPr>
+            </w:pPr>
+            <m:oMathPara>
+              <m:oMath>
+                <m:r>
+                  <w:rPr>
+                    <w:rStyle w:val="3oh-"/>
+                    <w:rFonts w:ascii="Cambria Math" w:hAnsi="Cambria Math"/>
+                  </w:rPr>
+                  <m:t>0.5259</m:t>
+                </m:r>
+              </m:oMath>
+            </m:oMathPara>
+          </w:p>
+        </w:tc>
+      </w:tr>
+      <w:tr>
+        <w:trPr>
+          <w:jc w:val="center"/>
+        </w:trPr>
+        <w:tc>
+          <w:tcPr>
+            <w:cnfStyle w:val="001000000000"/>
+            <w:tcW w:w="1545" w:type="dxa"/>
+          </w:tcPr>
+          <w:p>
+            <m:oMathPara>
+              <m:oMath>
+                <m:sSubSup>
+                  <m:sSubSupPr>
+                    <m:ctrlPr>
+                      <w:rPr>
+                        <w:rFonts w:ascii="Cambria Math" w:hAnsi="Cambria Math"/>
+                        <w:i/>
+                        <w:sz w:val="24"/>
+                        <w:lang w:val="en-US"/>
+                      </w:rPr>
+                    </m:ctrlPr>
+                  </m:sSubSupPr>
+                  <m:e>
+                    <m:r>
+                      <m:rPr>
+                        <m:sty m:val="bi"/>
+                      </m:rPr>
+                      <w:rPr>
+                        <w:rFonts w:ascii="Cambria Math" w:hAnsi="Cambria Math"/>
+                        <w:sz w:val="24"/>
+                        <w:lang w:val="en-US"/>
+                      </w:rPr>
+                      <m:t>y</m:t>
+                    </m:r>
+                  </m:e>
+                  <m:sub>
+                    <m:r>
+                      <m:rPr>
+                        <m:sty m:val="bi"/>
+                      </m:rPr>
+                      <w:rPr>
+                        <w:rFonts w:ascii="Cambria Math" w:hAnsi="Cambria Math"/>
+                        <w:sz w:val="24"/>
+                        <w:lang w:val="en-US"/>
+                      </w:rPr>
+                      <m:t>t</m:t>
+                    </m:r>
+                  </m:sub>
+                  <m:sup>
+                    <m:r>
+                      <m:rPr>
+                        <m:sty m:val="bi"/>
+                      </m:rPr>
+                      <w:rPr>
+                        <w:rFonts w:ascii="Cambria Math" w:hAnsi="Cambria Math"/>
+                        <w:sz w:val="24"/>
+                        <w:lang w:val="en-US"/>
+                      </w:rPr>
+                      <m:t>6</m:t>
+                    </m:r>
+                  </m:sup>
+                </m:sSubSup>
+              </m:oMath>
+            </m:oMathPara>
+          </w:p>
+        </w:tc>
+        <w:tc>
+          <w:tcPr>
+            <w:tcW w:w="1369" w:type="dxa"/>
+          </w:tcPr>
+          <w:p>
+            <w:pPr>
+              <w:cnfStyle w:val="000000000000"/>
+            </w:pPr>
+            <m:oMathPara>
+              <m:oMath>
+                <m:r>
+                  <w:rPr>
+                    <w:rFonts w:ascii="Cambria Math" w:hAnsi="Cambria Math"/>
+                    <w:sz w:val="24"/>
+                    <w:lang w:val="en-US"/>
+                  </w:rPr>
+                  <m:t>AR{2}</m:t>
+                </m:r>
+              </m:oMath>
+            </m:oMathPara>
+          </w:p>
+        </w:tc>
+        <w:tc>
+          <w:tcPr>
+            <w:tcW w:w="4159" w:type="dxa"/>
+          </w:tcPr>
+          <w:p>
+            <w:pPr>
+              <w:jc w:val="center"/>
+              <w:cnfStyle w:val="000000000000"/>
+              <w:rPr>
+                <w:oMath/>
+                <w:rFonts w:ascii="Cambria Math" w:hAnsi="Cambria Math"/>
+                <w:sz w:val="24"/>
+                <w:lang w:val="en-US"/>
+              </w:rPr>
+            </w:pPr>
+            <m:oMathPara>
+              <m:oMath>
+                <m:acc>
+                  <m:accPr>
+                    <m:chr m:val="⃗"/>
+                    <m:ctrlPr>
+                      <w:rPr>
+                        <w:rFonts w:ascii="Cambria Math" w:hAnsi="Cambria Math"/>
+                        <w:i/>
+                        <w:sz w:val="24"/>
+                      </w:rPr>
+                    </m:ctrlPr>
+                  </m:accPr>
+                  <m:e>
+                    <m:r>
+                      <w:rPr>
+                        <w:rFonts w:ascii="Cambria Math" w:hAnsi="Cambria Math"/>
+                        <w:sz w:val="24"/>
+                      </w:rPr>
+                      <m:t>φ</m:t>
+                    </m:r>
+                  </m:e>
+                </m:acc>
+                <m:r>
+                  <w:rPr>
+                    <w:rFonts w:ascii="Cambria Math" w:hAnsi="Cambria Math"/>
+                    <w:sz w:val="24"/>
+                  </w:rPr>
+                  <m:t>=</m:t>
+                </m:r>
+                <m:d>
+                  <m:dPr>
+                    <m:begChr m:val="["/>
+                    <m:endChr m:val="]"/>
+                    <m:ctrlPr>
+                      <w:rPr>
+                        <w:rFonts w:ascii="Cambria Math" w:hAnsi="Cambria Math"/>
+                        <w:i/>
+                        <w:sz w:val="24"/>
+                      </w:rPr>
+                    </m:ctrlPr>
+                  </m:dPr>
+                  <m:e>
+                    <m:r>
+                      <w:rPr>
+                        <w:rFonts w:ascii="Cambria Math" w:hAnsi="Cambria Math"/>
+                        <w:sz w:val="24"/>
+                      </w:rPr>
+                      <m:t>1.2228,   -0.3880</m:t>
+                    </m:r>
+                  </m:e>
+                </m:d>
+              </m:oMath>
+            </m:oMathPara>
+          </w:p>
+        </w:tc>
+        <w:tc>
+          <w:tcPr>
+            <w:tcW w:w="1326" w:type="dxa"/>
+          </w:tcPr>
+          <w:p>
+            <w:pPr>
+              <w:jc w:val="center"/>
+              <w:cnfStyle w:val="000000000000"/>
+              <w:rPr>
+                <w:oMath/>
+                <w:rStyle w:val="3oh-"/>
+                <w:rFonts w:ascii="Cambria Math" w:hAnsi="Cambria Math"/>
+                <w:lang w:val="en-US"/>
+              </w:rPr>
+            </w:pPr>
+            <m:oMathPara>
+              <m:oMath>
+                <m:r>
+                  <w:rPr>
+                    <w:rStyle w:val="3oh-"/>
+                    <w:rFonts w:ascii="Cambria Math" w:hAnsi="Cambria Math"/>
+                  </w:rPr>
+                  <m:t>-1.5642</m:t>
+                </m:r>
+              </m:oMath>
+            </m:oMathPara>
+          </w:p>
+        </w:tc>
+        <w:tc>
+          <w:tcPr>
+            <w:tcW w:w="1134" w:type="dxa"/>
+          </w:tcPr>
+          <w:p>
+            <w:pPr>
+              <w:jc w:val="center"/>
+              <w:cnfStyle w:val="000000000000"/>
+              <w:rPr>
+                <w:oMath/>
+                <w:rStyle w:val="3oh-"/>
+                <w:rFonts w:ascii="Cambria Math" w:eastAsia="Times New Roman" w:hAnsi="Cambria Math" w:cs="Times New Roman"/>
+              </w:rPr>
+            </w:pPr>
+            <m:oMathPara>
+              <m:oMath>
+                <m:r>
+                  <w:rPr>
+                    <w:rStyle w:val="3oh-"/>
+                    <w:rFonts w:ascii="Cambria Math" w:hAnsi="Cambria Math"/>
+                  </w:rPr>
+                  <m:t>0.4380</m:t>
+                </m:r>
+              </m:oMath>
+            </m:oMathPara>
+          </w:p>
+        </w:tc>
+      </w:tr>
+      <w:tr>
+        <w:trPr>
+          <w:cnfStyle w:val="000000100000"/>
+          <w:jc w:val="center"/>
+        </w:trPr>
+        <w:tc>
+          <w:tcPr>
+            <w:cnfStyle w:val="001000000000"/>
+            <w:tcW w:w="1545" w:type="dxa"/>
+          </w:tcPr>
+          <w:p>
+            <m:oMathPara>
+              <m:oMath>
+                <m:sSubSup>
+                  <m:sSubSupPr>
+                    <m:ctrlPr>
+                      <w:rPr>
+                        <w:rFonts w:ascii="Cambria Math" w:hAnsi="Cambria Math"/>
+                        <w:i/>
+                        <w:sz w:val="24"/>
+                        <w:lang w:val="en-US"/>
+                      </w:rPr>
+                    </m:ctrlPr>
+                  </m:sSubSupPr>
+                  <m:e>
+                    <m:r>
+                      <m:rPr>
+                        <m:sty m:val="bi"/>
+                      </m:rPr>
+                      <w:rPr>
+                        <w:rFonts w:ascii="Cambria Math" w:hAnsi="Cambria Math"/>
+                        <w:sz w:val="24"/>
+                        <w:lang w:val="en-US"/>
+                      </w:rPr>
+                      <m:t>y</m:t>
+                    </m:r>
+                  </m:e>
+                  <m:sub>
+                    <m:r>
+                      <m:rPr>
+                        <m:sty m:val="bi"/>
+                      </m:rPr>
+                      <w:rPr>
+                        <w:rFonts w:ascii="Cambria Math" w:hAnsi="Cambria Math"/>
+                        <w:sz w:val="24"/>
+                        <w:lang w:val="en-US"/>
+                      </w:rPr>
+                      <m:t>t</m:t>
+                    </m:r>
+                  </m:sub>
+                  <m:sup>
+                    <m:r>
+                      <m:rPr>
+                        <m:sty m:val="bi"/>
+                      </m:rPr>
+                      <w:rPr>
+                        <w:rFonts w:ascii="Cambria Math" w:hAnsi="Cambria Math"/>
+                        <w:sz w:val="24"/>
+                        <w:lang w:val="en-US"/>
+                      </w:rPr>
+                      <m:t>7</m:t>
+                    </m:r>
+                  </m:sup>
+                </m:sSubSup>
+              </m:oMath>
+            </m:oMathPara>
+          </w:p>
+        </w:tc>
+        <w:tc>
+          <w:tcPr>
+            <w:tcW w:w="1369" w:type="dxa"/>
+          </w:tcPr>
+          <w:p>
+            <w:pPr>
+              <w:cnfStyle w:val="000000100000"/>
+            </w:pPr>
+            <m:oMathPara>
+              <m:oMath>
+                <m:r>
+                  <w:rPr>
+                    <w:rFonts w:ascii="Cambria Math" w:hAnsi="Cambria Math"/>
+                    <w:sz w:val="24"/>
+                    <w:lang w:val="en-US"/>
+                  </w:rPr>
+                  <m:t>AR{2}</m:t>
+                </m:r>
+              </m:oMath>
+            </m:oMathPara>
+          </w:p>
+        </w:tc>
+        <w:tc>
+          <w:tcPr>
+            <w:tcW w:w="4159" w:type="dxa"/>
+          </w:tcPr>
+          <w:p>
+            <w:pPr>
+              <w:jc w:val="center"/>
+              <w:cnfStyle w:val="000000100000"/>
+              <w:rPr>
+                <w:oMath/>
+                <w:rFonts w:ascii="Cambria Math" w:hAnsi="Cambria Math"/>
+                <w:sz w:val="24"/>
+                <w:lang w:val="en-US"/>
+              </w:rPr>
+            </w:pPr>
+            <m:oMathPara>
+              <m:oMath>
+                <m:acc>
+                  <m:accPr>
+                    <m:chr m:val="⃗"/>
+                    <m:ctrlPr>
+                      <w:rPr>
+                        <w:rFonts w:ascii="Cambria Math" w:hAnsi="Cambria Math"/>
+                        <w:i/>
+                        <w:sz w:val="24"/>
+                      </w:rPr>
+                    </m:ctrlPr>
+                  </m:accPr>
+                  <m:e>
+                    <m:r>
+                      <w:rPr>
+                        <w:rFonts w:ascii="Cambria Math" w:hAnsi="Cambria Math"/>
+                        <w:sz w:val="24"/>
+                      </w:rPr>
+                      <m:t>φ</m:t>
+                    </m:r>
+                  </m:e>
+                </m:acc>
+                <m:r>
+                  <w:rPr>
+                    <w:rFonts w:ascii="Cambria Math" w:hAnsi="Cambria Math"/>
+                    <w:sz w:val="24"/>
+                  </w:rPr>
+                  <m:t>=</m:t>
+                </m:r>
+                <m:d>
+                  <m:dPr>
+                    <m:begChr m:val="["/>
+                    <m:endChr m:val="]"/>
+                    <m:ctrlPr>
+                      <w:rPr>
+                        <w:rFonts w:ascii="Cambria Math" w:hAnsi="Cambria Math"/>
+                        <w:i/>
+                        <w:sz w:val="24"/>
+                      </w:rPr>
+                    </m:ctrlPr>
+                  </m:dPr>
+                  <m:e>
+                    <m:r>
+                      <w:rPr>
+                        <w:rFonts w:ascii="Cambria Math" w:hAnsi="Cambria Math"/>
+                        <w:sz w:val="24"/>
+                      </w:rPr>
+                      <m:t>1.1146,   -0.3040</m:t>
+                    </m:r>
+                  </m:e>
+                </m:d>
+              </m:oMath>
+            </m:oMathPara>
+          </w:p>
+        </w:tc>
+        <w:tc>
+          <w:tcPr>
+            <w:tcW w:w="1326" w:type="dxa"/>
+          </w:tcPr>
+          <w:p>
+            <w:pPr>
+              <w:jc w:val="center"/>
+              <w:cnfStyle w:val="000000100000"/>
+              <w:rPr>
+                <w:oMath/>
+                <w:rStyle w:val="3oh-"/>
+                <w:rFonts w:ascii="Cambria Math" w:hAnsi="Cambria Math"/>
+              </w:rPr>
+            </w:pPr>
+            <m:oMathPara>
+              <m:oMath>
+                <m:r>
+                  <w:rPr>
+                    <w:rStyle w:val="3oh-"/>
+                    <w:rFonts w:ascii="Cambria Math" w:hAnsi="Cambria Math"/>
+                  </w:rPr>
+                  <m:t>-1.3325</m:t>
+                </m:r>
+              </m:oMath>
+            </m:oMathPara>
+          </w:p>
+        </w:tc>
+        <w:tc>
+          <w:tcPr>
+            <w:tcW w:w="1134" w:type="dxa"/>
+          </w:tcPr>
+          <w:p>
+            <w:pPr>
+              <w:jc w:val="center"/>
+              <w:cnfStyle w:val="000000100000"/>
+              <w:rPr>
+                <w:oMath/>
+                <w:rStyle w:val="3oh-"/>
+                <w:rFonts w:ascii="Cambria Math" w:eastAsia="Times New Roman" w:hAnsi="Cambria Math" w:cs="Times New Roman"/>
+              </w:rPr>
+            </w:pPr>
+            <m:oMathPara>
+              <m:oMath>
+                <m:r>
+                  <w:rPr>
+                    <w:rStyle w:val="3oh-"/>
+                    <w:rFonts w:ascii="Cambria Math" w:hAnsi="Cambria Math"/>
+                  </w:rPr>
+                  <m:t>0.4840</m:t>
+                </m:r>
+              </m:oMath>
+            </m:oMathPara>
+          </w:p>
+        </w:tc>
+      </w:tr>
+      <w:tr>
+        <w:trPr>
+          <w:jc w:val="center"/>
+        </w:trPr>
+        <w:tc>
+          <w:tcPr>
+            <w:cnfStyle w:val="001000000000"/>
+            <w:tcW w:w="1545" w:type="dxa"/>
+          </w:tcPr>
+          <w:p>
+            <m:oMathPara>
+              <m:oMath>
+                <m:sSubSup>
+                  <m:sSubSupPr>
+                    <m:ctrlPr>
+                      <w:rPr>
+                        <w:rFonts w:ascii="Cambria Math" w:hAnsi="Cambria Math"/>
+                        <w:i/>
+                        <w:sz w:val="24"/>
+                        <w:lang w:val="en-US"/>
+                      </w:rPr>
+                    </m:ctrlPr>
+                  </m:sSubSupPr>
+                  <m:e>
+                    <m:r>
+                      <m:rPr>
+                        <m:sty m:val="bi"/>
+                      </m:rPr>
+                      <w:rPr>
+                        <w:rFonts w:ascii="Cambria Math" w:hAnsi="Cambria Math"/>
+                        <w:sz w:val="24"/>
+                        <w:lang w:val="en-US"/>
+                      </w:rPr>
+                      <m:t>y</m:t>
+                    </m:r>
+                  </m:e>
+                  <m:sub>
+                    <m:r>
+                      <m:rPr>
+                        <m:sty m:val="bi"/>
+                      </m:rPr>
+                      <w:rPr>
+                        <w:rFonts w:ascii="Cambria Math" w:hAnsi="Cambria Math"/>
+                        <w:sz w:val="24"/>
+                        <w:lang w:val="en-US"/>
+                      </w:rPr>
+                      <m:t>t</m:t>
+                    </m:r>
+                  </m:sub>
+                  <m:sup>
+                    <m:r>
+                      <m:rPr>
+                        <m:sty m:val="bi"/>
+                      </m:rPr>
+                      <w:rPr>
+                        <w:rFonts w:ascii="Cambria Math" w:hAnsi="Cambria Math"/>
+                        <w:sz w:val="24"/>
+                        <w:lang w:val="en-US"/>
+                      </w:rPr>
+                      <m:t>8</m:t>
+                    </m:r>
+                  </m:sup>
+                </m:sSubSup>
+              </m:oMath>
+            </m:oMathPara>
+          </w:p>
+        </w:tc>
+        <w:tc>
+          <w:tcPr>
+            <w:tcW w:w="1369" w:type="dxa"/>
+          </w:tcPr>
+          <w:p>
+            <w:pPr>
+              <w:cnfStyle w:val="000000000000"/>
+            </w:pPr>
+            <m:oMathPara>
+              <m:oMath>
+                <m:r>
+                  <w:rPr>
+                    <w:rFonts w:ascii="Cambria Math" w:hAnsi="Cambria Math"/>
+                    <w:sz w:val="24"/>
+                    <w:lang w:val="en-US"/>
+                  </w:rPr>
+                  <m:t>AR{2}</m:t>
+                </m:r>
+              </m:oMath>
+            </m:oMathPara>
+          </w:p>
+        </w:tc>
+        <w:tc>
+          <w:tcPr>
+            <w:tcW w:w="4159" w:type="dxa"/>
+          </w:tcPr>
+          <w:p>
+            <w:pPr>
+              <w:jc w:val="center"/>
+              <w:cnfStyle w:val="000000000000"/>
+              <w:rPr>
+                <w:oMath/>
+                <w:rFonts w:ascii="Cambria Math" w:hAnsi="Cambria Math"/>
+                <w:sz w:val="24"/>
+                <w:lang w:val="en-US"/>
+              </w:rPr>
+            </w:pPr>
+            <m:oMathPara>
+              <m:oMath>
+                <m:acc>
+                  <m:accPr>
+                    <m:chr m:val="⃗"/>
+                    <m:ctrlPr>
+                      <w:rPr>
+                        <w:rFonts w:ascii="Cambria Math" w:hAnsi="Cambria Math"/>
+                        <w:i/>
+                        <w:sz w:val="24"/>
+                      </w:rPr>
+                    </m:ctrlPr>
+                  </m:accPr>
+                  <m:e>
+                    <m:r>
+                      <w:rPr>
+                        <w:rFonts w:ascii="Cambria Math" w:hAnsi="Cambria Math"/>
+                        <w:sz w:val="24"/>
+                      </w:rPr>
+                      <m:t>φ</m:t>
+                    </m:r>
+                  </m:e>
+                </m:acc>
+                <m:r>
+                  <w:rPr>
+                    <w:rFonts w:ascii="Cambria Math" w:hAnsi="Cambria Math"/>
+                    <w:sz w:val="24"/>
+                  </w:rPr>
+                  <m:t>=</m:t>
+                </m:r>
+                <m:d>
+                  <m:dPr>
+                    <m:begChr m:val="["/>
+                    <m:endChr m:val="]"/>
+                    <m:ctrlPr>
+                      <w:rPr>
+                        <w:rFonts w:ascii="Cambria Math" w:hAnsi="Cambria Math"/>
+                        <w:i/>
+                        <w:sz w:val="24"/>
+                      </w:rPr>
+                    </m:ctrlPr>
+                  </m:dPr>
+                  <m:e>
+                    <m:r>
+                      <w:rPr>
+                        <w:rFonts w:ascii="Cambria Math" w:hAnsi="Cambria Math"/>
+                        <w:sz w:val="24"/>
+                      </w:rPr>
+                      <m:t>1.1554,   -0.3227</m:t>
+                    </m:r>
+                  </m:e>
+                </m:d>
+              </m:oMath>
+            </m:oMathPara>
+          </w:p>
+        </w:tc>
+        <w:tc>
+          <w:tcPr>
+            <w:tcW w:w="1326" w:type="dxa"/>
+          </w:tcPr>
+          <w:p>
+            <w:pPr>
+              <w:jc w:val="center"/>
+              <w:cnfStyle w:val="000000000000"/>
+              <w:rPr>
+                <w:oMath/>
+                <w:rStyle w:val="3oh-"/>
+                <w:rFonts w:ascii="Cambria Math" w:hAnsi="Cambria Math"/>
+              </w:rPr>
+            </w:pPr>
+            <m:oMathPara>
+              <m:oMath>
+                <m:r>
+                  <w:rPr>
+                    <w:rStyle w:val="3oh-"/>
+                    <w:rFonts w:ascii="Cambria Math" w:hAnsi="Cambria Math"/>
+                  </w:rPr>
+                  <m:t>-1.4677</m:t>
+                </m:r>
+              </m:oMath>
+            </m:oMathPara>
+          </w:p>
+        </w:tc>
+        <w:tc>
+          <w:tcPr>
+            <w:tcW w:w="1134" w:type="dxa"/>
+          </w:tcPr>
+          <w:p>
+            <w:pPr>
+              <w:jc w:val="center"/>
+              <w:cnfStyle w:val="000000000000"/>
+              <w:rPr>
+                <w:oMath/>
+                <w:rStyle w:val="3oh-"/>
+                <w:rFonts w:ascii="Cambria Math" w:eastAsia="Times New Roman" w:hAnsi="Cambria Math" w:cs="Times New Roman"/>
+              </w:rPr>
+            </w:pPr>
+            <m:oMathPara>
+              <m:oMath>
+                <m:r>
+                  <w:rPr>
+                    <w:rStyle w:val="3oh-"/>
+                    <w:rFonts w:ascii="Cambria Math" w:hAnsi="Cambria Math"/>
+                  </w:rPr>
+                  <m:t>0.4616</m:t>
+                </m:r>
+              </m:oMath>
+            </m:oMathPara>
+          </w:p>
+        </w:tc>
+      </w:tr>
+      <w:tr>
+        <w:trPr>
+          <w:cnfStyle w:val="000000100000"/>
+          <w:jc w:val="center"/>
+        </w:trPr>
+        <w:tc>
+          <w:tcPr>
+            <w:cnfStyle w:val="001000000000"/>
+            <w:tcW w:w="1545" w:type="dxa"/>
+          </w:tcPr>
+          <w:p>
+            <w:pPr>
+              <w:jc w:val="center"/>
+              <w:rPr>
+                <w:sz w:val="24"/>
+                <w:lang w:val="en-US"/>
+              </w:rPr>
+            </w:pPr>
+            <m:oMathPara>
+              <m:oMath>
+                <m:sSubSup>
+                  <m:sSubSupPr>
+                    <m:ctrlPr>
+                      <w:rPr>
+                        <w:rFonts w:ascii="Cambria Math" w:eastAsia="Times New Roman" w:hAnsi="Cambria Math" w:cs="Times New Roman"/>
+                        <w:i/>
+                        <w:sz w:val="24"/>
+                        <w:lang w:val="en-US"/>
+                      </w:rPr>
+                    </m:ctrlPr>
+                  </m:sSubSupPr>
+                  <m:e>
+                    <m:r>
+                      <m:rPr>
+                        <m:sty m:val="bi"/>
+                      </m:rPr>
+                      <w:rPr>
+                        <w:rFonts w:ascii="Cambria Math" w:eastAsia="Times New Roman" w:hAnsi="Cambria Math" w:cs="Times New Roman"/>
+                        <w:sz w:val="24"/>
+                        <w:lang w:val="en-US"/>
+                      </w:rPr>
+                      <m:t>y</m:t>
+                    </m:r>
+                  </m:e>
+                  <m:sub>
+                    <m:r>
+                      <m:rPr>
+                        <m:sty m:val="bi"/>
+                      </m:rPr>
+                      <w:rPr>
+                        <w:rFonts w:ascii="Cambria Math" w:eastAsia="Times New Roman" w:hAnsi="Cambria Math" w:cs="Times New Roman"/>
+                        <w:sz w:val="24"/>
+                        <w:lang w:val="en-US"/>
+                      </w:rPr>
+                      <m:t>t</m:t>
+                    </m:r>
+                  </m:sub>
+                  <m:sup>
+                    <m:r>
+                      <m:rPr>
+                        <m:sty m:val="bi"/>
+                      </m:rPr>
+                      <w:rPr>
+                        <w:rFonts w:ascii="Cambria Math" w:eastAsia="Times New Roman" w:hAnsi="Cambria Math" w:cs="Times New Roman"/>
+                        <w:sz w:val="24"/>
+                        <w:lang w:val="en-US"/>
+                      </w:rPr>
+                      <m:t>9</m:t>
+                    </m:r>
+                  </m:sup>
+                </m:sSubSup>
+              </m:oMath>
+            </m:oMathPara>
+          </w:p>
+        </w:tc>
+        <w:tc>
+          <w:tcPr>
+            <w:tcW w:w="1369" w:type="dxa"/>
+          </w:tcPr>
+          <w:p>
+            <w:pPr>
+              <w:cnfStyle w:val="000000100000"/>
+            </w:pPr>
+            <m:oMathPara>
+              <m:oMath>
+                <m:r>
+                  <w:rPr>
+                    <w:rFonts w:ascii="Cambria Math" w:hAnsi="Cambria Math"/>
+                    <w:sz w:val="24"/>
+                    <w:lang w:val="en-US"/>
+                  </w:rPr>
+                  <m:t>AR{2}</m:t>
+                </m:r>
+              </m:oMath>
+            </m:oMathPara>
+          </w:p>
+        </w:tc>
+        <w:tc>
+          <w:tcPr>
+            <w:tcW w:w="4159" w:type="dxa"/>
+          </w:tcPr>
+          <w:p>
+            <w:pPr>
+              <w:jc w:val="center"/>
+              <w:cnfStyle w:val="000000100000"/>
+              <w:rPr>
+                <w:oMath/>
+                <w:rFonts w:ascii="Cambria Math" w:hAnsi="Cambria Math"/>
+                <w:sz w:val="24"/>
+                <w:lang w:val="en-US"/>
+              </w:rPr>
+            </w:pPr>
+            <m:oMathPara>
+              <m:oMath>
+                <m:acc>
+                  <m:accPr>
+                    <m:chr m:val="⃗"/>
+                    <m:ctrlPr>
+                      <w:rPr>
+                        <w:rFonts w:ascii="Cambria Math" w:hAnsi="Cambria Math"/>
+                        <w:i/>
+                        <w:sz w:val="24"/>
+                      </w:rPr>
+                    </m:ctrlPr>
+                  </m:accPr>
+                  <m:e>
+                    <m:r>
+                      <w:rPr>
+                        <w:rFonts w:ascii="Cambria Math" w:hAnsi="Cambria Math"/>
+                        <w:sz w:val="24"/>
+                      </w:rPr>
+                      <m:t>φ</m:t>
+                    </m:r>
+                  </m:e>
+                </m:acc>
+                <m:r>
+                  <w:rPr>
+                    <w:rFonts w:ascii="Cambria Math" w:hAnsi="Cambria Math"/>
+                    <w:sz w:val="24"/>
+                  </w:rPr>
+                  <m:t>=</m:t>
+                </m:r>
+                <m:d>
+                  <m:dPr>
+                    <m:begChr m:val="["/>
+                    <m:endChr m:val="]"/>
+                    <m:ctrlPr>
+                      <w:rPr>
+                        <w:rFonts w:ascii="Cambria Math" w:hAnsi="Cambria Math"/>
+                        <w:i/>
+                        <w:sz w:val="24"/>
+                      </w:rPr>
+                    </m:ctrlPr>
+                  </m:dPr>
+                  <m:e>
+                    <m:r>
+                      <w:rPr>
+                        <w:rFonts w:ascii="Cambria Math" w:hAnsi="Cambria Math"/>
+                        <w:sz w:val="24"/>
+                      </w:rPr>
+                      <m:t>1.1708,   -0.3294</m:t>
+                    </m:r>
+                  </m:e>
+                </m:d>
+              </m:oMath>
+            </m:oMathPara>
+          </w:p>
+        </w:tc>
+        <w:tc>
+          <w:tcPr>
+            <w:tcW w:w="1326" w:type="dxa"/>
+          </w:tcPr>
+          <w:p>
+            <w:pPr>
+              <w:jc w:val="center"/>
+              <w:cnfStyle w:val="000000100000"/>
+              <w:rPr>
+                <w:oMath/>
+                <w:rStyle w:val="3oh-"/>
+                <w:rFonts w:ascii="Cambria Math" w:hAnsi="Cambria Math"/>
+              </w:rPr>
+            </w:pPr>
+            <m:oMathPara>
+              <m:oMath>
+                <m:r>
+                  <w:rPr>
+                    <w:rStyle w:val="3oh-"/>
+                    <w:rFonts w:ascii="Cambria Math" w:hAnsi="Cambria Math"/>
+                  </w:rPr>
+                  <m:t>-1.5766</m:t>
+                </m:r>
+              </m:oMath>
+            </m:oMathPara>
+          </w:p>
+        </w:tc>
+        <w:tc>
+          <w:tcPr>
+            <w:tcW w:w="1134" w:type="dxa"/>
+          </w:tcPr>
+          <w:p>
+            <w:pPr>
+              <w:jc w:val="center"/>
+              <w:cnfStyle w:val="000000100000"/>
+              <w:rPr>
+                <w:oMath/>
+                <w:rStyle w:val="3oh-"/>
+                <w:rFonts w:ascii="Cambria Math" w:eastAsia="Times New Roman" w:hAnsi="Cambria Math" w:cs="Times New Roman"/>
+              </w:rPr>
+            </w:pPr>
+            <m:oMathPara>
+              <m:oMath>
+                <m:r>
+                  <w:rPr>
+                    <w:rStyle w:val="3oh-"/>
+                    <w:rFonts w:ascii="Cambria Math" w:hAnsi="Cambria Math"/>
+                  </w:rPr>
+                  <m:t>0.4202</m:t>
+                </m:r>
+              </m:oMath>
+            </m:oMathPara>
+          </w:p>
+        </w:tc>
+      </w:tr>
+      <w:tr>
+        <w:trPr>
+          <w:jc w:val="center"/>
+        </w:trPr>
+        <w:tc>
+          <w:tcPr>
+            <w:cnfStyle w:val="001000000000"/>
+            <w:tcW w:w="1545" w:type="dxa"/>
+          </w:tcPr>
+          <w:p>
+            <w:pPr>
+              <w:jc w:val="center"/>
+              <w:rPr>
+                <w:rFonts w:ascii="Calibri" w:eastAsia="Times New Roman" w:hAnsi="Calibri" w:cs="Times New Roman"/>
+                <w:sz w:val="24"/>
+                <w:lang w:val="en-US"/>
+              </w:rPr>
+            </w:pPr>
+            <m:oMathPara>
+              <m:oMath>
+                <m:sSubSup>
+                  <m:sSubSupPr>
+                    <m:ctrlPr>
+                      <w:rPr>
+                        <w:rFonts w:ascii="Cambria Math" w:eastAsia="Times New Roman" w:hAnsi="Cambria Math" w:cs="Times New Roman"/>
+                        <w:sz w:val="24"/>
+                        <w:lang w:val="en-US"/>
+                      </w:rPr>
+                    </m:ctrlPr>
+                  </m:sSubSupPr>
+                  <m:e>
+                    <m:r>
+                      <m:rPr>
+                        <m:sty m:val="bi"/>
+                      </m:rPr>
+                      <w:rPr>
+                        <w:rFonts w:ascii="Cambria Math" w:eastAsia="Times New Roman" w:hAnsi="Cambria Math" w:cs="Times New Roman"/>
+                        <w:sz w:val="24"/>
+                        <w:lang w:val="en-US"/>
+                      </w:rPr>
+                      <m:t>y</m:t>
+                    </m:r>
+                    <m:ctrlPr>
+                      <w:rPr>
+                        <w:rFonts w:ascii="Cambria Math" w:eastAsia="Times New Roman" w:hAnsi="Cambria Math" w:cs="Times New Roman"/>
+                        <w:i/>
+                        <w:sz w:val="24"/>
+                        <w:lang w:val="en-US"/>
+                      </w:rPr>
+                    </m:ctrlPr>
+                  </m:e>
+                  <m:sub>
+                    <m:r>
+                      <m:rPr>
+                        <m:sty m:val="bi"/>
+                      </m:rPr>
+                      <w:rPr>
+                        <w:rFonts w:ascii="Cambria Math" w:eastAsia="Times New Roman" w:hAnsi="Cambria Math" w:cs="Times New Roman"/>
+                        <w:sz w:val="24"/>
+                        <w:lang w:val="en-US"/>
+                      </w:rPr>
+                      <m:t>t</m:t>
+                    </m:r>
+                    <m:ctrlPr>
+                      <w:rPr>
+                        <w:rFonts w:ascii="Cambria Math" w:eastAsia="Times New Roman" w:hAnsi="Cambria Math" w:cs="Times New Roman"/>
+                        <w:i/>
+                        <w:sz w:val="24"/>
+                        <w:lang w:val="en-US"/>
+                      </w:rPr>
+                    </m:ctrlPr>
+                  </m:sub>
+                  <m:sup>
+                    <m:r>
+                      <m:rPr>
+                        <m:sty m:val="b"/>
+                      </m:rPr>
+                      <w:rPr>
+                        <w:rFonts w:ascii="Cambria Math" w:eastAsia="Times New Roman" w:hAnsi="Cambria Math" w:cs="Times New Roman"/>
+                        <w:sz w:val="24"/>
+                        <w:lang w:val="en-US"/>
+                      </w:rPr>
+                      <m:t>10</m:t>
+                    </m:r>
+                  </m:sup>
+                </m:sSubSup>
+              </m:oMath>
+            </m:oMathPara>
+          </w:p>
+        </w:tc>
+        <w:tc>
+          <w:tcPr>
+            <w:tcW w:w="1369" w:type="dxa"/>
+          </w:tcPr>
+          <w:p>
+            <w:pPr>
+              <w:cnfStyle w:val="000000000000"/>
+            </w:pPr>
+            <m:oMathPara>
+              <m:oMath>
+                <m:r>
+                  <w:rPr>
+                    <w:rFonts w:ascii="Cambria Math" w:hAnsi="Cambria Math"/>
+                    <w:sz w:val="24"/>
+                    <w:lang w:val="en-US"/>
+                  </w:rPr>
+                  <m:t>AR{2}</m:t>
+                </m:r>
+              </m:oMath>
+            </m:oMathPara>
+          </w:p>
+        </w:tc>
+        <w:tc>
+          <w:tcPr>
+            <w:tcW w:w="4159" w:type="dxa"/>
+          </w:tcPr>
+          <w:p>
+            <w:pPr>
+              <w:jc w:val="center"/>
+              <w:cnfStyle w:val="000000000000"/>
+              <w:rPr>
+                <w:oMath/>
+                <w:rFonts w:ascii="Cambria Math" w:hAnsi="Cambria Math"/>
+                <w:sz w:val="24"/>
+                <w:lang w:val="en-US"/>
+              </w:rPr>
+            </w:pPr>
+            <m:oMathPara>
+              <m:oMath>
+                <m:acc>
+                  <m:accPr>
+                    <m:chr m:val="⃗"/>
+                    <m:ctrlPr>
+                      <w:rPr>
+                        <w:rFonts w:ascii="Cambria Math" w:hAnsi="Cambria Math"/>
+                        <w:i/>
+                        <w:sz w:val="24"/>
+                      </w:rPr>
+                    </m:ctrlPr>
+                  </m:accPr>
+                  <m:e>
+                    <m:r>
+                      <w:rPr>
+                        <w:rFonts w:ascii="Cambria Math" w:hAnsi="Cambria Math"/>
+                        <w:sz w:val="24"/>
+                      </w:rPr>
+                      <m:t>φ</m:t>
+                    </m:r>
+                  </m:e>
+                </m:acc>
+                <m:r>
+                  <w:rPr>
+                    <w:rFonts w:ascii="Cambria Math" w:hAnsi="Cambria Math"/>
+                    <w:sz w:val="24"/>
+                  </w:rPr>
+                  <m:t>=</m:t>
+                </m:r>
+                <m:d>
+                  <m:dPr>
+                    <m:begChr m:val="["/>
+                    <m:endChr m:val="]"/>
+                    <m:ctrlPr>
+                      <w:rPr>
+                        <w:rFonts w:ascii="Cambria Math" w:hAnsi="Cambria Math"/>
+                        <w:i/>
+                        <w:sz w:val="24"/>
+                      </w:rPr>
+                    </m:ctrlPr>
+                  </m:dPr>
+                  <m:e>
+                    <m:r>
+                      <w:rPr>
+                        <w:rFonts w:ascii="Cambria Math" w:hAnsi="Cambria Math"/>
+                        <w:sz w:val="24"/>
+                      </w:rPr>
+                      <m:t>1.1121,   -0.2716</m:t>
+                    </m:r>
+                  </m:e>
+                </m:d>
+              </m:oMath>
+            </m:oMathPara>
+          </w:p>
+        </w:tc>
+        <w:tc>
+          <w:tcPr>
+            <w:tcW w:w="1326" w:type="dxa"/>
+          </w:tcPr>
+          <w:p>
+            <w:pPr>
+              <w:jc w:val="center"/>
+              <w:cnfStyle w:val="000000000000"/>
+              <w:rPr>
+                <w:oMath/>
+                <w:rStyle w:val="3oh-"/>
+                <w:rFonts w:ascii="Cambria Math" w:hAnsi="Cambria Math"/>
+              </w:rPr>
+            </w:pPr>
+            <m:oMathPara>
+              <m:oMath>
+                <m:r>
+                  <w:rPr>
+                    <w:rStyle w:val="3oh-"/>
+                    <w:rFonts w:ascii="Cambria Math" w:hAnsi="Cambria Math"/>
+                  </w:rPr>
+                  <m:t>-1.4622</m:t>
+                </m:r>
+              </m:oMath>
+            </m:oMathPara>
+          </w:p>
+        </w:tc>
+        <w:tc>
+          <w:tcPr>
+            <w:tcW w:w="1134" w:type="dxa"/>
+          </w:tcPr>
+          <w:p>
+            <w:pPr>
+              <w:jc w:val="center"/>
+              <w:cnfStyle w:val="000000000000"/>
+              <w:rPr>
+                <w:oMath/>
+                <w:rStyle w:val="3oh-"/>
+                <w:rFonts w:ascii="Cambria Math" w:eastAsia="Times New Roman" w:hAnsi="Cambria Math" w:cs="Times New Roman"/>
+              </w:rPr>
+            </w:pPr>
+            <m:oMathPara>
+              <m:oMath>
+                <m:r>
+                  <w:rPr>
+                    <w:rStyle w:val="3oh-"/>
+                    <w:rFonts w:ascii="Cambria Math" w:hAnsi="Cambria Math"/>
+                  </w:rPr>
+                  <m:t>0.4517</m:t>
+                </m:r>
+              </m:oMath>
+            </m:oMathPara>
+          </w:p>
+        </w:tc>
+      </w:tr>
+      <w:tr>
+        <w:trPr>
+          <w:cnfStyle w:val="000000100000"/>
+          <w:jc w:val="center"/>
+        </w:trPr>
+        <w:tc>
+          <w:tcPr>
+            <w:cnfStyle w:val="001000000000"/>
+            <w:tcW w:w="1545" w:type="dxa"/>
+          </w:tcPr>
+          <w:p>
+            <w:pPr>
+              <w:jc w:val="center"/>
+              <w:rPr>
+                <w:sz w:val="24"/>
+                <w:lang w:val="en-US"/>
+              </w:rPr>
+            </w:pPr>
+            <m:oMathPara>
+              <m:oMath>
+                <m:sSubSup>
+                  <m:sSubSupPr>
+                    <m:ctrlPr>
+                      <w:rPr>
+                        <w:rFonts w:ascii="Cambria Math" w:eastAsia="Times New Roman" w:hAnsi="Cambria Math" w:cs="Times New Roman"/>
+                        <w:i/>
+                        <w:sz w:val="24"/>
+                        <w:lang w:val="en-US"/>
+                      </w:rPr>
+                    </m:ctrlPr>
+                  </m:sSubSupPr>
+                  <m:e>
+                    <m:r>
+                      <m:rPr>
+                        <m:sty m:val="bi"/>
+                      </m:rPr>
+                      <w:rPr>
+                        <w:rFonts w:ascii="Cambria Math" w:eastAsia="Times New Roman" w:hAnsi="Cambria Math" w:cs="Times New Roman"/>
+                        <w:sz w:val="24"/>
+                        <w:lang w:val="en-US"/>
+                      </w:rPr>
+                      <m:t>y</m:t>
+                    </m:r>
+                  </m:e>
+                  <m:sub>
+                    <m:r>
+                      <m:rPr>
+                        <m:sty m:val="bi"/>
+                      </m:rPr>
+                      <w:rPr>
+                        <w:rFonts w:ascii="Cambria Math" w:eastAsia="Times New Roman" w:hAnsi="Cambria Math" w:cs="Times New Roman"/>
+                        <w:sz w:val="24"/>
+                        <w:lang w:val="en-US"/>
+                      </w:rPr>
+                      <m:t>t</m:t>
+                    </m:r>
+                  </m:sub>
+                  <m:sup>
+                    <m:r>
+                      <m:rPr>
+                        <m:sty m:val="bi"/>
+                      </m:rPr>
+                      <w:rPr>
+                        <w:rFonts w:ascii="Cambria Math" w:eastAsia="Times New Roman" w:hAnsi="Cambria Math" w:cs="Times New Roman"/>
+                        <w:sz w:val="24"/>
+                        <w:lang w:val="en-US"/>
+                      </w:rPr>
+                      <m:t>11</m:t>
+                    </m:r>
+                  </m:sup>
+                </m:sSubSup>
+              </m:oMath>
+            </m:oMathPara>
+          </w:p>
+        </w:tc>
+        <w:tc>
+          <w:tcPr>
+            <w:tcW w:w="1369" w:type="dxa"/>
+          </w:tcPr>
+          <w:p>
+            <w:pPr>
+              <w:cnfStyle w:val="000000100000"/>
+            </w:pPr>
+            <m:oMathPara>
+              <m:oMath>
+                <m:r>
+                  <w:rPr>
+                    <w:rFonts w:ascii="Cambria Math" w:hAnsi="Cambria Math"/>
+                    <w:sz w:val="24"/>
+                    <w:lang w:val="en-US"/>
+                  </w:rPr>
+                  <m:t>AR{2}</m:t>
+                </m:r>
+              </m:oMath>
+            </m:oMathPara>
+          </w:p>
+        </w:tc>
+        <w:tc>
+          <w:tcPr>
+            <w:tcW w:w="4159" w:type="dxa"/>
+          </w:tcPr>
+          <w:p>
+            <w:pPr>
+              <w:jc w:val="center"/>
+              <w:cnfStyle w:val="000000100000"/>
+              <w:rPr>
+                <w:oMath/>
+                <w:rFonts w:ascii="Cambria Math" w:hAnsi="Cambria Math"/>
+                <w:sz w:val="24"/>
+                <w:lang w:val="en-US"/>
+              </w:rPr>
+            </w:pPr>
+            <m:oMathPara>
+              <m:oMath>
+                <m:acc>
+                  <m:accPr>
+                    <m:chr m:val="⃗"/>
+                    <m:ctrlPr>
+                      <w:rPr>
+                        <w:rFonts w:ascii="Cambria Math" w:hAnsi="Cambria Math"/>
+                        <w:i/>
+                        <w:sz w:val="24"/>
+                      </w:rPr>
+                    </m:ctrlPr>
+                  </m:accPr>
+                  <m:e>
+                    <m:r>
+                      <w:rPr>
+                        <w:rFonts w:ascii="Cambria Math" w:hAnsi="Cambria Math"/>
+                        <w:sz w:val="24"/>
+                      </w:rPr>
+                      <m:t>φ</m:t>
+                    </m:r>
+                  </m:e>
+                </m:acc>
+                <m:r>
+                  <w:rPr>
+                    <w:rFonts w:ascii="Cambria Math" w:hAnsi="Cambria Math"/>
+                    <w:sz w:val="24"/>
+                  </w:rPr>
+                  <m:t>=</m:t>
+                </m:r>
+                <m:d>
+                  <m:dPr>
+                    <m:begChr m:val="["/>
+                    <m:endChr m:val="]"/>
+                    <m:ctrlPr>
+                      <w:rPr>
+                        <w:rFonts w:ascii="Cambria Math" w:hAnsi="Cambria Math"/>
+                        <w:i/>
+                        <w:sz w:val="24"/>
+                      </w:rPr>
+                    </m:ctrlPr>
+                  </m:dPr>
+                  <m:e>
+                    <m:r>
+                      <w:rPr>
+                        <w:rFonts w:ascii="Cambria Math" w:hAnsi="Cambria Math"/>
+                        <w:sz w:val="24"/>
+                      </w:rPr>
+                      <m:t>1.1294,   -0.3199</m:t>
+                    </m:r>
+                  </m:e>
+                </m:d>
+              </m:oMath>
+            </m:oMathPara>
+          </w:p>
+        </w:tc>
+        <w:tc>
+          <w:tcPr>
+            <w:tcW w:w="1326" w:type="dxa"/>
+          </w:tcPr>
+          <w:p>
+            <w:pPr>
+              <w:jc w:val="center"/>
+              <w:cnfStyle w:val="000000100000"/>
+              <w:rPr>
+                <w:oMath/>
+                <w:rStyle w:val="3oh-"/>
+                <w:rFonts w:ascii="Cambria Math" w:hAnsi="Cambria Math"/>
+              </w:rPr>
+            </w:pPr>
+            <m:oMathPara>
+              <m:oMath>
+                <m:r>
+                  <w:rPr>
+                    <w:rStyle w:val="3oh-"/>
+                    <w:rFonts w:ascii="Cambria Math" w:hAnsi="Cambria Math"/>
+                  </w:rPr>
+                  <m:t>-1.455</m:t>
+                </m:r>
+                <m:r>
+                  <w:rPr>
+                    <w:rStyle w:val="3oh-"/>
+                    <w:rFonts w:ascii="Cambria Math" w:hAnsi="Cambria Math"/>
+                    <w:lang w:val="en-US"/>
+                  </w:rPr>
+                  <m:t>8</m:t>
+                </m:r>
+              </m:oMath>
+            </m:oMathPara>
+          </w:p>
+        </w:tc>
+        <w:tc>
+          <w:tcPr>
+            <w:tcW w:w="1134" w:type="dxa"/>
+          </w:tcPr>
+          <w:p>
+            <w:pPr>
+              <w:jc w:val="center"/>
+              <w:cnfStyle w:val="000000100000"/>
+              <w:rPr>
+                <w:oMath/>
+                <w:rStyle w:val="3oh-"/>
+                <w:rFonts w:ascii="Cambria Math" w:hAnsi="Cambria Math"/>
+                <w:sz w:val="24"/>
+                <w:lang w:val="en-US"/>
+              </w:rPr>
+            </w:pPr>
+            <m:oMathPara>
+              <m:oMath>
+                <m:r>
+                  <w:rPr>
+                    <w:rStyle w:val="3oh-"/>
+                    <w:rFonts w:ascii="Cambria Math" w:hAnsi="Cambria Math"/>
+                  </w:rPr>
+                  <m:t>0.4648</m:t>
+                </m:r>
+              </m:oMath>
+            </m:oMathPara>
+          </w:p>
+        </w:tc>
+      </w:tr>
+    </w:tbl>
+    <w:p>
+      <w:pPr>
+        <w:jc w:val="both"/>
+        <w:rPr>
+          <w:sz w:val="24"/>
+          <w:lang w:val="en-US"/>
+        </w:rPr>
+      </w:pPr>
+    </w:p>
+    <w:p>
+      <w:pPr>
+        <w:jc w:val="center"/>
+        <w:rPr>
+          <w:sz w:val="24"/>
+        </w:rPr>
+      </w:pPr>
+      <w:r>
+        <w:rPr>
+          <w:sz w:val="24"/>
+          <w:highlight w:val="yellow"/>
+        </w:rPr>
+        <w:t xml:space="preserve">Σχόλια για την επιλογή </w:t>
+      </w:r>
+      <w:proofErr w:type="spellStart"/>
+      <w:r>
+        <w:rPr>
+          <w:sz w:val="24"/>
+          <w:highlight w:val="yellow"/>
+        </w:rPr>
+        <w:t>μοτνέλου</w:t>
+      </w:r>
+      <w:proofErr w:type="spellEnd"/>
+      <w:r>
+        <w:rPr>
+          <w:sz w:val="24"/>
+          <w:highlight w:val="yellow"/>
+        </w:rPr>
+        <w:t xml:space="preserve">, </w:t>
+      </w:r>
+      <w:r>
+        <w:rPr>
+          <w:sz w:val="24"/>
+          <w:highlight w:val="yellow"/>
+          <w:lang w:val="en-US"/>
+        </w:rPr>
+        <w:t>zoom</w:t>
+      </w:r>
+      <w:r>
+        <w:rPr>
+          <w:sz w:val="24"/>
+          <w:highlight w:val="yellow"/>
+        </w:rPr>
+        <w:t xml:space="preserve"> στο </w:t>
+      </w:r>
+      <w:proofErr w:type="spellStart"/>
+      <w:r>
+        <w:rPr>
+          <w:sz w:val="24"/>
+          <w:highlight w:val="yellow"/>
+          <w:lang w:val="en-US"/>
+        </w:rPr>
+        <w:t>pacf</w:t>
+      </w:r>
+      <w:proofErr w:type="spellEnd"/>
+      <w:r>
+        <w:rPr>
+          <w:sz w:val="24"/>
+          <w:highlight w:val="yellow"/>
+        </w:rPr>
+        <w:t xml:space="preserve"> του Υ1</w:t>
+      </w:r>
+    </w:p>
+    <w:p>
+      <w:pPr>
+        <w:jc w:val="center"/>
+        <w:rPr>
+          <w:sz w:val="24"/>
+          <w:highlight w:val="yellow"/>
+          <w:lang w:val="en-US"/>
+        </w:rPr>
+      </w:pPr>
+      <w:r>
+        <w:rPr>
+          <w:sz w:val="24"/>
+          <w:highlight w:val="yellow"/>
+          <w:lang w:val="en-US"/>
+        </w:rPr>
+        <w:t xml:space="preserve">Diagram AIC_C </w:t>
+      </w:r>
+      <w:r>
+        <w:rPr>
+          <w:sz w:val="24"/>
+          <w:highlight w:val="yellow"/>
+        </w:rPr>
+        <w:t>για</w:t>
+      </w:r>
+      <w:r>
+        <w:rPr>
+          <w:sz w:val="24"/>
+          <w:highlight w:val="yellow"/>
+          <w:lang w:val="en-US"/>
+        </w:rPr>
+        <w:t xml:space="preserve"> </w:t>
+      </w:r>
+      <w:r>
+        <w:rPr>
+          <w:sz w:val="24"/>
+          <w:highlight w:val="yellow"/>
+          <w:lang w:val="en-US"/>
+        </w:rPr>
+        <w:t>ARMA P=1:10, Q</w:t>
+      </w:r>
+      <w:proofErr w:type="gramStart"/>
+      <w:r>
+        <w:rPr>
+          <w:sz w:val="24"/>
+          <w:highlight w:val="yellow"/>
+          <w:lang w:val="en-US"/>
+        </w:rPr>
+        <w:t>:[</w:t>
+      </w:r>
+      <w:proofErr w:type="gramEnd"/>
+      <w:r>
+        <w:rPr>
+          <w:sz w:val="24"/>
+          <w:highlight w:val="yellow"/>
+          <w:lang w:val="en-US"/>
+        </w:rPr>
+        <w:t>0:5, 20, 30]</w:t>
+      </w:r>
+      <w:r>
+        <w:rPr>
+          <w:sz w:val="24"/>
+          <w:highlight w:val="yellow"/>
+          <w:lang w:val="en-US"/>
+        </w:rPr>
+        <w:t>, subplot(6,2,x)</w:t>
+      </w:r>
+      <w:r>
+        <w:rPr>
+          <w:sz w:val="24"/>
+          <w:highlight w:val="yellow"/>
+          <w:lang w:val="en-US"/>
+        </w:rPr>
+        <w:br w:type="page"/>
+      </w:r>
+    </w:p>
+    <w:p>
+      <w:pPr>
+        <w:pStyle w:val="a4"/>
+        <w:numPr>
+          <w:ilvl w:val="0"/>
+          <w:numId w:val="1"/>
+        </w:numPr>
+        <w:jc w:val="both"/>
+        <w:rPr>
+          <w:b/>
+          <w:sz w:val="24"/>
+        </w:rPr>
+      </w:pPr>
+      <w:r>
+        <w:rPr>
+          <w:b/>
+          <w:sz w:val="24"/>
+        </w:rPr>
+        <w:lastRenderedPageBreak/>
+        <w:t xml:space="preserve">Εφαρμογή </w:t>
+      </w:r>
+      <w:r>
+        <w:rPr>
+          <w:b/>
+          <w:sz w:val="24"/>
+          <w:lang w:val="en-US"/>
+        </w:rPr>
+        <w:t xml:space="preserve">AR{5} </w:t>
+      </w:r>
+      <w:r>
+        <w:rPr>
+          <w:b/>
+          <w:sz w:val="24"/>
+        </w:rPr>
+        <w:t xml:space="preserve">μοντέλου. </w:t>
+      </w:r>
+    </w:p>
+    <w:p>
+      <w:pPr>
+        <w:rPr>
+          <w:b/>
+          <w:sz w:val="24"/>
+        </w:rPr>
+      </w:pPr>
+      <w:r>
+        <w:rPr>
+          <w:b/>
+          <w:sz w:val="24"/>
+        </w:rPr>
+        <w:br w:type="page"/>
+      </w:r>
+    </w:p>
+    <w:p>
+      <w:pPr>
+        <w:jc w:val="both"/>
+        <w:rPr>
+          <w:b/>
+          <w:sz w:val="28"/>
+        </w:rPr>
+      </w:pPr>
+      <w:r>
+        <w:rPr>
+          <w:b/>
+          <w:sz w:val="28"/>
+        </w:rPr>
+        <w:lastRenderedPageBreak/>
+        <w:t xml:space="preserve">Μελέτη </w:t>
+      </w:r>
+      <w:r>
+        <w:rPr>
+          <w:b/>
+          <w:sz w:val="28"/>
+          <w:lang w:val="en-US"/>
+        </w:rPr>
+        <w:t>B</w:t>
+      </w:r>
+    </w:p>
+    <w:p>
+      <w:pPr>
+        <w:jc w:val="both"/>
+        <w:rPr>
+          <w:b/>
+          <w:sz w:val="28"/>
+        </w:rPr>
+      </w:pPr>
+    </w:p>
+    <w:p>
+      <w:pPr>
+        <w:pStyle w:val="a4"/>
+        <w:numPr>
+          <w:ilvl w:val="0"/>
+          <w:numId w:val="6"/>
+        </w:numPr>
+        <w:jc w:val="both"/>
+      </w:pPr>
+      <w:r>
+        <w:rPr>
+          <w:lang w:val="en-US"/>
+        </w:rPr>
+        <w:t>Poly</w:t>
+      </w:r>
+      <w:r>
+        <w:t xml:space="preserve"> 21 – </w:t>
+      </w:r>
+      <w:r>
+        <w:t xml:space="preserve">Διαφορές με </w:t>
+      </w:r>
+      <w:r>
+        <w:rPr>
+          <w:lang w:val="en-US"/>
+        </w:rPr>
+        <w:t>MA</w:t>
+      </w:r>
+      <w:r>
+        <w:t xml:space="preserve">(21) </w:t>
+      </w:r>
+      <w:r>
+        <w:t xml:space="preserve">– κρατάμε </w:t>
+      </w:r>
+      <w:r>
+        <w:rPr>
+          <w:lang w:val="en-US"/>
+        </w:rPr>
+        <w:t>Poly</w:t>
+      </w:r>
+      <w:r>
+        <w:t xml:space="preserve"> </w:t>
+      </w:r>
+    </w:p>
+    <w:p>
+      <w:pPr>
+        <w:pStyle w:val="a4"/>
+        <w:numPr>
+          <w:ilvl w:val="0"/>
+          <w:numId w:val="6"/>
+        </w:numPr>
+        <w:jc w:val="both"/>
+      </w:pPr>
+      <w:r>
+        <w:t>Παρουσίαση του</w:t>
+      </w:r>
+      <w:proofErr w:type="spellStart"/>
+      <w:r>
+        <w:rPr>
+          <w:lang w:val="en-US"/>
+        </w:rPr>
+        <w:t>Autocorr</w:t>
+      </w:r>
+      <w:proofErr w:type="spellEnd"/>
+      <w:r>
+        <w:rPr>
+          <w:lang w:val="en-US"/>
+        </w:rPr>
+        <w:t xml:space="preserve"> </w:t>
+      </w:r>
+      <w:proofErr w:type="spellStart"/>
+      <w:r>
+        <w:rPr>
+          <w:lang w:val="en-US"/>
+        </w:rPr>
+        <w:t>kai</w:t>
+      </w:r>
+      <w:proofErr w:type="spellEnd"/>
+      <w:r>
+        <w:rPr>
+          <w:lang w:val="en-US"/>
+        </w:rPr>
+        <w:t xml:space="preserve"> </w:t>
+      </w:r>
+      <w:proofErr w:type="spellStart"/>
+      <w:r>
+        <w:rPr>
+          <w:lang w:val="en-US"/>
+        </w:rPr>
+        <w:t>parcorr</w:t>
+      </w:r>
+      <w:proofErr w:type="spellEnd"/>
+    </w:p>
+    <w:p>
+      <w:pPr>
+        <w:pStyle w:val="a4"/>
+        <w:numPr>
+          <w:ilvl w:val="1"/>
+          <w:numId w:val="6"/>
+        </w:numPr>
+        <w:jc w:val="both"/>
+      </w:pPr>
+      <w:r>
+        <w:t xml:space="preserve">Σχολιασμός στο </w:t>
+      </w:r>
+      <w:proofErr w:type="spellStart"/>
+      <w:r>
+        <w:rPr>
+          <w:lang w:val="en-US"/>
+        </w:rPr>
+        <w:t>parcorr</w:t>
+      </w:r>
+      <w:proofErr w:type="spellEnd"/>
+      <w:r>
+        <w:t xml:space="preserve">, </w:t>
+      </w:r>
+      <w:r>
+        <w:t xml:space="preserve">όπου εμφανίζεται </w:t>
+      </w:r>
+      <w:proofErr w:type="spellStart"/>
+      <w:r>
+        <w:rPr>
+          <w:lang w:val="en-US"/>
+        </w:rPr>
+        <w:t>corr</w:t>
+      </w:r>
+      <w:proofErr w:type="spellEnd"/>
+      <w:r>
+        <w:t xml:space="preserve"> </w:t>
+      </w:r>
+      <w:r>
+        <w:t xml:space="preserve">στο </w:t>
+      </w:r>
+      <w:r>
+        <w:rPr>
+          <w:lang w:val="en-US"/>
+        </w:rPr>
+        <w:t>lag</w:t>
+      </w:r>
+      <w:r>
+        <w:t xml:space="preserve"> 13 (</w:t>
+      </w:r>
+      <w:r>
+        <w:t xml:space="preserve">τρίμηνο) </w:t>
+      </w:r>
+    </w:p>
+    <w:p>
+      <w:pPr>
+        <w:pStyle w:val="a4"/>
+        <w:numPr>
+          <w:ilvl w:val="0"/>
+          <w:numId w:val="6"/>
+        </w:numPr>
+        <w:jc w:val="both"/>
+      </w:pPr>
+      <w:r>
+        <w:t xml:space="preserve">Παρουσίαση του </w:t>
+      </w:r>
+      <w:r>
+        <w:rPr>
+          <w:lang w:val="en-US"/>
+        </w:rPr>
+        <w:t>AR</w:t>
+      </w:r>
+      <w:r>
+        <w:t xml:space="preserve">{5} </w:t>
+      </w:r>
+      <w:r>
+        <w:t>και την απόδοση</w:t>
+      </w:r>
+    </w:p>
+    <w:p>
+      <w:pPr>
+        <w:pStyle w:val="a4"/>
+        <w:jc w:val="both"/>
+        <w:rPr>
+          <w:sz w:val="28"/>
+        </w:rPr>
+      </w:pPr>
+    </w:p>
+    <w:p>
+      <w:pPr>
+        <w:pStyle w:val="a4"/>
+        <w:jc w:val="both"/>
+        <w:rPr>
+          <w:sz w:val="28"/>
+        </w:rPr>
+      </w:pPr>
+    </w:p>
     <w:sectPr>
       <w:pgSz w:w="11906" w:h="16838"/>
       <w:pgMar w:top="720" w:right="720" w:bottom="720" w:left="720" w:header="708" w:footer="708" w:gutter="0"/>
@@ -3304,6 +7317,232 @@
     </w:lvl>
   </w:abstractNum>
   <w:abstractNum w:abstractNumId="1">
+    <w:nsid w:val="108038D0"/>
+    <w:multiLevelType w:val="hybridMultilevel"/>
+    <w:tmpl w:val="7728DC7E"/>
+    <w:lvl w:ilvl="0" w:tplc="04080001">
+      <w:start w:val="1"/>
+      <w:numFmt w:val="bullet"/>
+      <w:lvlText w:val=""/>
+      <w:lvlJc w:val="left"/>
+      <w:pPr>
+        <w:ind w:left="720" w:hanging="360"/>
+      </w:pPr>
+      <w:rPr>
+        <w:rFonts w:ascii="Symbol" w:hAnsi="Symbol" w:hint="default"/>
+      </w:rPr>
+    </w:lvl>
+    <w:lvl w:ilvl="1" w:tplc="04080003" w:tentative="1">
+      <w:start w:val="1"/>
+      <w:numFmt w:val="bullet"/>
+      <w:lvlText w:val="o"/>
+      <w:lvlJc w:val="left"/>
+      <w:pPr>
+        <w:ind w:left="1440" w:hanging="360"/>
+      </w:pPr>
+      <w:rPr>
+        <w:rFonts w:ascii="Courier New" w:hAnsi="Courier New" w:cs="Courier New" w:hint="default"/>
+      </w:rPr>
+    </w:lvl>
+    <w:lvl w:ilvl="2" w:tplc="04080005" w:tentative="1">
+      <w:start w:val="1"/>
+      <w:numFmt w:val="bullet"/>
+      <w:lvlText w:val=""/>
+      <w:lvlJc w:val="left"/>
+      <w:pPr>
+        <w:ind w:left="2160" w:hanging="360"/>
+      </w:pPr>
+      <w:rPr>
+        <w:rFonts w:ascii="Wingdings" w:hAnsi="Wingdings" w:hint="default"/>
+      </w:rPr>
+    </w:lvl>
+    <w:lvl w:ilvl="3" w:tplc="04080001" w:tentative="1">
+      <w:start w:val="1"/>
+      <w:numFmt w:val="bullet"/>
+      <w:lvlText w:val=""/>
+      <w:lvlJc w:val="left"/>
+      <w:pPr>
+        <w:ind w:left="2880" w:hanging="360"/>
+      </w:pPr>
+      <w:rPr>
+        <w:rFonts w:ascii="Symbol" w:hAnsi="Symbol" w:hint="default"/>
+      </w:rPr>
+    </w:lvl>
+    <w:lvl w:ilvl="4" w:tplc="04080003" w:tentative="1">
+      <w:start w:val="1"/>
+      <w:numFmt w:val="bullet"/>
+      <w:lvlText w:val="o"/>
+      <w:lvlJc w:val="left"/>
+      <w:pPr>
+        <w:ind w:left="3600" w:hanging="360"/>
+      </w:pPr>
+      <w:rPr>
+        <w:rFonts w:ascii="Courier New" w:hAnsi="Courier New" w:cs="Courier New" w:hint="default"/>
+      </w:rPr>
+    </w:lvl>
+    <w:lvl w:ilvl="5" w:tplc="04080005" w:tentative="1">
+      <w:start w:val="1"/>
+      <w:numFmt w:val="bullet"/>
+      <w:lvlText w:val=""/>
+      <w:lvlJc w:val="left"/>
+      <w:pPr>
+        <w:ind w:left="4320" w:hanging="360"/>
+      </w:pPr>
+      <w:rPr>
+        <w:rFonts w:ascii="Wingdings" w:hAnsi="Wingdings" w:hint="default"/>
+      </w:rPr>
+    </w:lvl>
+    <w:lvl w:ilvl="6" w:tplc="04080001" w:tentative="1">
+      <w:start w:val="1"/>
+      <w:numFmt w:val="bullet"/>
+      <w:lvlText w:val=""/>
+      <w:lvlJc w:val="left"/>
+      <w:pPr>
+        <w:ind w:left="5040" w:hanging="360"/>
+      </w:pPr>
+      <w:rPr>
+        <w:rFonts w:ascii="Symbol" w:hAnsi="Symbol" w:hint="default"/>
+      </w:rPr>
+    </w:lvl>
+    <w:lvl w:ilvl="7" w:tplc="04080003" w:tentative="1">
+      <w:start w:val="1"/>
+      <w:numFmt w:val="bullet"/>
+      <w:lvlText w:val="o"/>
+      <w:lvlJc w:val="left"/>
+      <w:pPr>
+        <w:ind w:left="5760" w:hanging="360"/>
+      </w:pPr>
+      <w:rPr>
+        <w:rFonts w:ascii="Courier New" w:hAnsi="Courier New" w:cs="Courier New" w:hint="default"/>
+      </w:rPr>
+    </w:lvl>
+    <w:lvl w:ilvl="8" w:tplc="04080005" w:tentative="1">
+      <w:start w:val="1"/>
+      <w:numFmt w:val="bullet"/>
+      <w:lvlText w:val=""/>
+      <w:lvlJc w:val="left"/>
+      <w:pPr>
+        <w:ind w:left="6480" w:hanging="360"/>
+      </w:pPr>
+      <w:rPr>
+        <w:rFonts w:ascii="Wingdings" w:hAnsi="Wingdings" w:hint="default"/>
+      </w:rPr>
+    </w:lvl>
+  </w:abstractNum>
+  <w:abstractNum w:abstractNumId="2">
+    <w:nsid w:val="394548B8"/>
+    <w:multiLevelType w:val="hybridMultilevel"/>
+    <w:tmpl w:val="07604D78"/>
+    <w:lvl w:ilvl="0" w:tplc="04080001">
+      <w:start w:val="1"/>
+      <w:numFmt w:val="bullet"/>
+      <w:lvlText w:val=""/>
+      <w:lvlJc w:val="left"/>
+      <w:pPr>
+        <w:ind w:left="1440" w:hanging="360"/>
+      </w:pPr>
+      <w:rPr>
+        <w:rFonts w:ascii="Symbol" w:hAnsi="Symbol" w:hint="default"/>
+      </w:rPr>
+    </w:lvl>
+    <w:lvl w:ilvl="1" w:tplc="04080003">
+      <w:start w:val="1"/>
+      <w:numFmt w:val="bullet"/>
+      <w:lvlText w:val="o"/>
+      <w:lvlJc w:val="left"/>
+      <w:pPr>
+        <w:ind w:left="2160" w:hanging="360"/>
+      </w:pPr>
+      <w:rPr>
+        <w:rFonts w:ascii="Courier New" w:hAnsi="Courier New" w:cs="Courier New" w:hint="default"/>
+      </w:rPr>
+    </w:lvl>
+    <w:lvl w:ilvl="2" w:tplc="04080005" w:tentative="1">
+      <w:start w:val="1"/>
+      <w:numFmt w:val="bullet"/>
+      <w:lvlText w:val=""/>
+      <w:lvlJc w:val="left"/>
+      <w:pPr>
+        <w:ind w:left="2880" w:hanging="360"/>
+      </w:pPr>
+      <w:rPr>
+        <w:rFonts w:ascii="Wingdings" w:hAnsi="Wingdings" w:hint="default"/>
+      </w:rPr>
+    </w:lvl>
+    <w:lvl w:ilvl="3" w:tplc="04080001" w:tentative="1">
+      <w:start w:val="1"/>
+      <w:numFmt w:val="bullet"/>
+      <w:lvlText w:val=""/>
+      <w:lvlJc w:val="left"/>
+      <w:pPr>
+        <w:ind w:left="3600" w:hanging="360"/>
+      </w:pPr>
+      <w:rPr>
+        <w:rFonts w:ascii="Symbol" w:hAnsi="Symbol" w:hint="default"/>
+      </w:rPr>
+    </w:lvl>
+    <w:lvl w:ilvl="4" w:tplc="04080003" w:tentative="1">
+      <w:start w:val="1"/>
+      <w:numFmt w:val="bullet"/>
+      <w:lvlText w:val="o"/>
+      <w:lvlJc w:val="left"/>
+      <w:pPr>
+        <w:ind w:left="4320" w:hanging="360"/>
+      </w:pPr>
+      <w:rPr>
+        <w:rFonts w:ascii="Courier New" w:hAnsi="Courier New" w:cs="Courier New" w:hint="default"/>
+      </w:rPr>
+    </w:lvl>
+    <w:lvl w:ilvl="5" w:tplc="04080005" w:tentative="1">
+      <w:start w:val="1"/>
+      <w:numFmt w:val="bullet"/>
+      <w:lvlText w:val=""/>
+      <w:lvlJc w:val="left"/>
+      <w:pPr>
+        <w:ind w:left="5040" w:hanging="360"/>
+      </w:pPr>
+      <w:rPr>
+        <w:rFonts w:ascii="Wingdings" w:hAnsi="Wingdings" w:hint="default"/>
+      </w:rPr>
+    </w:lvl>
+    <w:lvl w:ilvl="6" w:tplc="04080001" w:tentative="1">
+      <w:start w:val="1"/>
+      <w:numFmt w:val="bullet"/>
+      <w:lvlText w:val=""/>
+      <w:lvlJc w:val="left"/>
+      <w:pPr>
+        <w:ind w:left="5760" w:hanging="360"/>
+      </w:pPr>
+      <w:rPr>
+        <w:rFonts w:ascii="Symbol" w:hAnsi="Symbol" w:hint="default"/>
+      </w:rPr>
+    </w:lvl>
+    <w:lvl w:ilvl="7" w:tplc="04080003" w:tentative="1">
+      <w:start w:val="1"/>
+      <w:numFmt w:val="bullet"/>
+      <w:lvlText w:val="o"/>
+      <w:lvlJc w:val="left"/>
+      <w:pPr>
+        <w:ind w:left="6480" w:hanging="360"/>
+      </w:pPr>
+      <w:rPr>
+        <w:rFonts w:ascii="Courier New" w:hAnsi="Courier New" w:cs="Courier New" w:hint="default"/>
+      </w:rPr>
+    </w:lvl>
+    <w:lvl w:ilvl="8" w:tplc="04080005" w:tentative="1">
+      <w:start w:val="1"/>
+      <w:numFmt w:val="bullet"/>
+      <w:lvlText w:val=""/>
+      <w:lvlJc w:val="left"/>
+      <w:pPr>
+        <w:ind w:left="7200" w:hanging="360"/>
+      </w:pPr>
+      <w:rPr>
+        <w:rFonts w:ascii="Wingdings" w:hAnsi="Wingdings" w:hint="default"/>
+      </w:rPr>
+    </w:lvl>
+  </w:abstractNum>
+  <w:abstractNum w:abstractNumId="3">
     <w:nsid w:val="670A2BCC"/>
     <w:multiLevelType w:val="hybridMultilevel"/>
     <w:tmpl w:val="CB086C5E"/>
@@ -3392,7 +7631,7 @@
       </w:pPr>
     </w:lvl>
   </w:abstractNum>
-  <w:abstractNum w:abstractNumId="2">
+  <w:abstractNum w:abstractNumId="4">
     <w:nsid w:val="69873109"/>
     <w:multiLevelType w:val="hybridMultilevel"/>
     <w:tmpl w:val="CB086C5E"/>
@@ -3481,7 +7720,7 @@
       </w:pPr>
     </w:lvl>
   </w:abstractNum>
-  <w:abstractNum w:abstractNumId="3">
+  <w:abstractNum w:abstractNumId="5">
     <w:nsid w:val="7402529D"/>
     <w:multiLevelType w:val="hybridMultilevel"/>
     <w:tmpl w:val="D83E6B62"/>
@@ -3595,16 +7834,22 @@
     </w:lvl>
   </w:abstractNum>
   <w:num w:numId="1">
-    <w:abstractNumId w:val="2"/>
+    <w:abstractNumId w:val="4"/>
   </w:num>
   <w:num w:numId="2">
-    <w:abstractNumId w:val="1"/>
+    <w:abstractNumId w:val="3"/>
   </w:num>
   <w:num w:numId="3">
     <w:abstractNumId w:val="0"/>
   </w:num>
   <w:num w:numId="4">
-    <w:abstractNumId w:val="3"/>
+    <w:abstractNumId w:val="5"/>
+  </w:num>
+  <w:num w:numId="5">
+    <w:abstractNumId w:val="1"/>
+  </w:num>
+  <w:num w:numId="6">
+    <w:abstractNumId w:val="2"/>
   </w:num>
 </w:numbering>
 </file>
@@ -4078,6 +8323,11 @@
         </w:tcBorders>
       </w:tcPr>
     </w:tblStylePr>
+  </w:style>
+  <w:style w:type="character" w:customStyle="1" w:styleId="3oh-">
+    <w:name w:val="_3oh-"/>
+    <w:basedOn w:val="a0"/>
+    <w:rsid w:val="00DF27A7"/>
   </w:style>
 </w:styles>
 </file>

</xml_diff>

<commit_message>
Part B a,b,c chapters
</commit_message>
<xml_diff>
--- a/report.docx
+++ b/report.docx
@@ -8,6 +8,7 @@
         <w:rPr>
           <w:b/>
           <w:sz w:val="40"/>
+          <w:lang w:val="en-US"/>
         </w:rPr>
       </w:pPr>
     </w:p>
@@ -88,19 +89,11 @@
                 <w:lang w:val="en-US"/>
               </w:rPr>
             </w:pPr>
-            <w:proofErr w:type="spellStart"/>
             <w:r>
               <w:rPr>
                 <w:sz w:val="28"/>
               </w:rPr>
-              <w:t>Σαμπαζιώτης</w:t>
-            </w:r>
-            <w:proofErr w:type="spellEnd"/>
-            <w:r>
-              <w:rPr>
-                <w:sz w:val="28"/>
-              </w:rPr>
-              <w:t xml:space="preserve"> Σάββας</w:t>
+              <w:t>Σαμπαζιώτης Σάββας</w:t>
             </w:r>
           </w:p>
         </w:tc>
@@ -137,7 +130,6 @@
                 <w:sz w:val="28"/>
               </w:rPr>
             </w:pPr>
-            <w:proofErr w:type="spellStart"/>
             <w:r>
               <w:rPr>
                 <w:sz w:val="28"/>
@@ -145,14 +137,12 @@
               </w:rPr>
               <w:t>sampazio</w:t>
             </w:r>
-            <w:proofErr w:type="spellEnd"/>
             <w:r>
               <w:rPr>
                 <w:sz w:val="28"/>
               </w:rPr>
               <w:t>@</w:t>
             </w:r>
-            <w:proofErr w:type="spellStart"/>
             <w:r>
               <w:rPr>
                 <w:sz w:val="28"/>
@@ -160,7 +150,6 @@
               </w:rPr>
               <w:t>ece</w:t>
             </w:r>
-            <w:proofErr w:type="spellEnd"/>
             <w:r>
               <w:rPr>
                 <w:sz w:val="28"/>
@@ -180,7 +169,6 @@
               </w:rPr>
               <w:t>.</w:t>
             </w:r>
-            <w:proofErr w:type="spellStart"/>
             <w:r>
               <w:rPr>
                 <w:sz w:val="28"/>
@@ -188,7 +176,6 @@
               </w:rPr>
               <w:t>gr</w:t>
             </w:r>
-            <w:proofErr w:type="spellEnd"/>
           </w:p>
         </w:tc>
       </w:tr>
@@ -257,7 +244,6 @@
                 <w:lang w:val="en-US"/>
               </w:rPr>
             </w:pPr>
-            <w:proofErr w:type="spellStart"/>
             <w:r>
               <w:rPr>
                 <w:sz w:val="28"/>
@@ -265,14 +251,12 @@
               </w:rPr>
               <w:t>andreaskp</w:t>
             </w:r>
-            <w:proofErr w:type="spellEnd"/>
             <w:r>
               <w:rPr>
                 <w:sz w:val="28"/>
               </w:rPr>
               <w:t>@</w:t>
             </w:r>
-            <w:proofErr w:type="spellStart"/>
             <w:r>
               <w:rPr>
                 <w:sz w:val="28"/>
@@ -280,7 +264,6 @@
               </w:rPr>
               <w:t>ece</w:t>
             </w:r>
-            <w:proofErr w:type="spellEnd"/>
             <w:r>
               <w:rPr>
                 <w:sz w:val="28"/>
@@ -300,7 +283,6 @@
               </w:rPr>
               <w:t>.</w:t>
             </w:r>
-            <w:proofErr w:type="spellStart"/>
             <w:r>
               <w:rPr>
                 <w:sz w:val="28"/>
@@ -308,7 +290,6 @@
               </w:rPr>
               <w:t>gr</w:t>
             </w:r>
-            <w:proofErr w:type="spellEnd"/>
           </w:p>
         </w:tc>
       </w:tr>
@@ -338,21 +319,18 @@
         </w:rPr>
         <w:t xml:space="preserve"> </w:t>
       </w:r>
-      <w:proofErr w:type="spellStart"/>
       <w:r>
         <w:rPr>
           <w:highlight w:val="yellow"/>
         </w:rPr>
         <w:t>Εισαγωγή</w:t>
       </w:r>
-      <w:proofErr w:type="spellEnd"/>
       <w:r>
         <w:rPr>
           <w:highlight w:val="yellow"/>
         </w:rPr>
         <w:t xml:space="preserve"> </w:t>
       </w:r>
-      <w:proofErr w:type="spellStart"/>
       <w:r>
         <w:rPr>
           <w:highlight w:val="yellow"/>
@@ -360,7 +338,6 @@
         </w:rPr>
         <w:t>github</w:t>
       </w:r>
-      <w:proofErr w:type="spellEnd"/>
       <w:r>
         <w:t xml:space="preserve"> </w:t>
       </w:r>
@@ -389,7 +366,6 @@
         </w:rPr>
         <w:t xml:space="preserve"> </w:t>
       </w:r>
-      <w:proofErr w:type="spellStart"/>
       <w:r>
         <w:rPr>
           <w:highlight w:val="yellow"/>
@@ -397,14 +373,12 @@
         </w:rPr>
         <w:t>github</w:t>
       </w:r>
-      <w:proofErr w:type="spellEnd"/>
       <w:r>
         <w:rPr>
           <w:highlight w:val="yellow"/>
         </w:rPr>
         <w:t xml:space="preserve"> </w:t>
       </w:r>
-      <w:proofErr w:type="spellStart"/>
       <w:r>
         <w:rPr>
           <w:highlight w:val="yellow"/>
@@ -412,7 +386,6 @@
         </w:rPr>
         <w:t>kai</w:t>
       </w:r>
-      <w:proofErr w:type="spellEnd"/>
       <w:r>
         <w:rPr>
           <w:highlight w:val="yellow"/>
@@ -441,7 +414,6 @@
       <w:r>
         <w:t xml:space="preserve">Παρακάτω παρουσιάζονται οι δύο διαφορετικές μελέτες που προδιαγράφονται στην εκφώνηση της εργασίας, πάνω στη δεδομένη χρονοσειρά </w:t>
       </w:r>
-      <w:proofErr w:type="spellStart"/>
       <w:r>
         <w:rPr>
           <w:b/>
@@ -450,7 +422,6 @@
         </w:rPr>
         <w:t>dat</w:t>
       </w:r>
-      <w:proofErr w:type="spellEnd"/>
       <w:r>
         <w:rPr>
           <w:b/>
@@ -750,13 +721,8 @@
         <w:t xml:space="preserve">Ο ακριβής μετασχηματισμός που εφαρμόστηκε </w:t>
       </w:r>
       <w:r>
-        <w:t xml:space="preserve">περιγράφεται στον παρακάτω </w:t>
-      </w:r>
-      <w:proofErr w:type="spellStart"/>
-      <w:r>
-        <w:t>ψευδοκώδικα</w:t>
-      </w:r>
-      <w:proofErr w:type="spellEnd"/>
+        <w:t>περιγράφεται στον παρακάτω ψευδοκώδικα</w:t>
+      </w:r>
       <w:r>
         <w:t>. Η υλοποίηση και παρουσίαση γίνεται στο</w:t>
       </w:r>
@@ -1030,7 +996,6 @@
               </w:rPr>
               <w:t xml:space="preserve">Φόρτωση χρονοσειράς </w:t>
             </w:r>
-            <w:proofErr w:type="spellStart"/>
             <w:r>
               <w:rPr>
                 <w:i/>
@@ -1038,7 +1003,6 @@
               </w:rPr>
               <w:t>dat</w:t>
             </w:r>
-            <w:proofErr w:type="spellEnd"/>
             <w:r>
               <w:rPr>
                 <w:i/>
@@ -1951,14 +1915,7 @@
               <w:rPr>
                 <w:i/>
               </w:rPr>
-              <w:t xml:space="preserve">Αφαίρεση </w:t>
-            </w:r>
-            <w:proofErr w:type="spellStart"/>
-            <w:r>
-              <w:rPr>
-                <w:i/>
-              </w:rPr>
-              <w:t>εξ</w:t>
+              <w:t>Αφαίρεση εξ</w:t>
             </w:r>
             <w:r>
               <w:rPr>
@@ -1982,14 +1939,7 @@
               <w:rPr>
                 <w:i/>
               </w:rPr>
-              <w:t>μενων</w:t>
-            </w:r>
-            <w:proofErr w:type="spellEnd"/>
-            <w:r>
-              <w:rPr>
-                <w:i/>
-              </w:rPr>
-              <w:t xml:space="preserve"> τιμών βάσει του κανόνα της διασποράς: Τα δείγματα εκτός των ορίων </w:t>
+              <w:t xml:space="preserve">μενων τιμών βάσει του κανόνα της διασποράς: Τα δείγματα εκτός των ορίων </w:t>
             </w:r>
             <m:oMath>
               <m:r>
@@ -3132,14 +3082,12 @@
       <w:r>
         <w:t xml:space="preserve"> προσεγγίζει αυτές των </w:t>
       </w:r>
-      <w:proofErr w:type="spellStart"/>
       <w:r>
         <w:rPr>
           <w:lang w:val="en-US"/>
         </w:rPr>
         <w:t>idd</w:t>
       </w:r>
-      <w:proofErr w:type="spellEnd"/>
       <w:r>
         <w:t xml:space="preserve"> </w:t>
       </w:r>
@@ -3341,15 +3289,7 @@
         <w:jc w:val="both"/>
       </w:pPr>
       <w:r>
-        <w:t xml:space="preserve">Παρακάτω παρουσιάζονται οι συναρτήσεις δειγματικών </w:t>
-      </w:r>
-      <w:proofErr w:type="spellStart"/>
-      <w:r>
-        <w:t>αυτοσυσχετίσεων</w:t>
-      </w:r>
-      <w:proofErr w:type="spellEnd"/>
-      <w:r>
-        <w:t xml:space="preserve"> των 11 χρονοσειρών.  </w:t>
+        <w:t xml:space="preserve">Παρακάτω παρουσιάζονται οι συναρτήσεις δειγματικών αυτοσυσχετίσεων των 11 χρονοσειρών.  </w:t>
       </w:r>
     </w:p>
     <w:p>
@@ -6836,13 +6776,8 @@
       <w:r>
         <w:t xml:space="preserve">νδεχομένως, αυτό να αποτελεί ένδειξη του ότι ο μηχανισμός από τον οποίο παράγονται τα δεδομένα είναι αιτιοκρατικό </w:t>
       </w:r>
-      <w:proofErr w:type="spellStart"/>
-      <w:r>
-        <w:t>χρονοαμετάβλητο</w:t>
-      </w:r>
-      <w:proofErr w:type="spellEnd"/>
-      <w:r>
-        <w:t xml:space="preserve"> </w:t>
+      <w:r>
+        <w:t xml:space="preserve">χρονοαμετάβλητο </w:t>
       </w:r>
       <w:r>
         <w:t xml:space="preserve">σύστημα. </w:t>
@@ -6997,14 +6932,12 @@
       <w:r>
         <w:t xml:space="preserve">πιλέξαμε την έκδοση αυτή του </w:t>
       </w:r>
-      <w:proofErr w:type="spellStart"/>
       <w:r>
         <w:rPr>
           <w:lang w:val="en-US"/>
         </w:rPr>
         <w:t>Akaike</w:t>
       </w:r>
-      <w:proofErr w:type="spellEnd"/>
       <w:r>
         <w:t xml:space="preserve"> </w:t>
       </w:r>
@@ -10956,15 +10889,7 @@
         <w:t>παρουσιάζεται</w:t>
       </w:r>
       <w:r>
-        <w:t xml:space="preserve"> η γραμμική και μη-γραμμική ανάλυση επί της χρονοσειράς με </w:t>
-      </w:r>
-      <w:proofErr w:type="spellStart"/>
-      <w:r>
-        <w:t>υποδειγματοληψία</w:t>
-      </w:r>
-      <w:proofErr w:type="spellEnd"/>
-      <w:r>
-        <w:t xml:space="preserve">. </w:t>
+        <w:t xml:space="preserve"> η γραμμική και μη-γραμμική ανάλυση επί της χρονοσειράς με υποδειγματοληψία. </w:t>
       </w:r>
       <w:r>
         <w:t xml:space="preserve"> Η χρονοσειρά αυτή παρουσιάζει την ισοτιμία του νομίσματος σε εβδομαδιαία βάση</w:t>
@@ -11439,13 +11364,8 @@
         <w:t>επιλογή μοντέλου, καθώς δεν υπάρχουν ισχυρ</w:t>
       </w:r>
       <w:r>
-        <w:t xml:space="preserve">οί συντελεστές μερικής </w:t>
-      </w:r>
-      <w:proofErr w:type="spellStart"/>
-      <w:r>
-        <w:t>αυτ</w:t>
-      </w:r>
-      <w:proofErr w:type="spellEnd"/>
+        <w:t>οί συντελεστές μερικής αυτ</w:t>
+      </w:r>
       <w:r>
         <w:t>/σης για υστέρηση</w:t>
       </w:r>
@@ -12296,43 +12216,8 @@
       <w:pPr>
         <w:jc w:val="both"/>
       </w:pPr>
-      <w:proofErr w:type="spellStart"/>
-      <w:r>
-        <w:t>Επιπ</w:t>
-      </w:r>
-      <w:proofErr w:type="spellEnd"/>
-    </w:p>
-    <w:p>
-      <w:pPr>
-        <w:jc w:val="both"/>
-      </w:pPr>
-    </w:p>
-    <w:p>
-      <w:pPr>
-        <w:jc w:val="both"/>
-      </w:pPr>
-    </w:p>
-    <w:p>
-      <w:pPr>
-        <w:jc w:val="both"/>
-        <w:rPr>
-          <w:b/>
-          <w:lang w:val="en-US"/>
-        </w:rPr>
-      </w:pPr>
-      <w:r>
-        <w:rPr>
-          <w:b/>
-          <w:lang w:val="en-US"/>
-        </w:rPr>
-        <w:t>B.2</w:t>
-      </w:r>
-      <w:r>
-        <w:rPr>
-          <w:b/>
-          <w:lang w:val="en-US"/>
-        </w:rPr>
-        <w:tab/>
+      <w:r>
+        <w:t xml:space="preserve">Στην ενότητα αυτή θα παρουσιάζουμε την μη-γραμμική ανάλυση που πραγματοποιήθηκε επί της χρονοσειράς. </w:t>
       </w:r>
     </w:p>
     <w:p>
@@ -12340,94 +12225,1548 @@
         <w:pStyle w:val="a4"/>
         <w:numPr>
           <w:ilvl w:val="0"/>
-          <w:numId w:val="10"/>
+          <w:numId w:val="14"/>
         </w:numPr>
         <w:jc w:val="both"/>
         <w:rPr>
           <w:b/>
+        </w:rPr>
+      </w:pPr>
+      <w:r>
+        <w:rPr>
+          <w:b/>
+        </w:rPr>
+        <w:t xml:space="preserve"> Γραφήματα </w:t>
+      </w:r>
+      <w:r>
+        <w:rPr>
+          <w:b/>
+        </w:rPr>
+        <w:t>Διασποράς</w:t>
+      </w:r>
+    </w:p>
+    <w:p>
+      <w:pPr>
+        <w:jc w:val="both"/>
+      </w:pPr>
+      <w:r>
+        <w:t xml:space="preserve">Πρώτο ζητούμενο ήταν τα διαγράμματα διασποράς μεταξύ των </w:t>
+      </w:r>
+      <m:oMath>
+        <m:sSub>
+          <m:sSubPr>
+            <m:ctrlPr>
+              <w:rPr>
+                <w:rFonts w:ascii="Cambria Math" w:hAnsi="Cambria Math"/>
+                <w:i/>
+              </w:rPr>
+            </m:ctrlPr>
+          </m:sSubPr>
+          <m:e>
+            <m:r>
+              <w:rPr>
+                <w:rFonts w:ascii="Cambria Math" w:hAnsi="Cambria Math"/>
+                <w:lang w:val="en-US"/>
+              </w:rPr>
+              <m:t>y</m:t>
+            </m:r>
+            <m:ctrlPr>
+              <w:rPr>
+                <w:rFonts w:ascii="Cambria Math" w:hAnsi="Cambria Math"/>
+                <w:i/>
+                <w:lang w:val="en-US"/>
+              </w:rPr>
+            </m:ctrlPr>
+          </m:e>
+          <m:sub>
+            <m:r>
+              <w:rPr>
+                <w:rFonts w:ascii="Cambria Math" w:hAnsi="Cambria Math"/>
+              </w:rPr>
+              <m:t>t</m:t>
+            </m:r>
+          </m:sub>
+        </m:sSub>
+        <m:r>
+          <w:rPr>
+            <w:rFonts w:ascii="Cambria Math" w:hAnsi="Cambria Math"/>
+          </w:rPr>
+          <m:t xml:space="preserve">,  </m:t>
+        </m:r>
+        <m:sSub>
+          <m:sSubPr>
+            <m:ctrlPr>
+              <w:rPr>
+                <w:rFonts w:ascii="Cambria Math" w:hAnsi="Cambria Math"/>
+                <w:i/>
+              </w:rPr>
+            </m:ctrlPr>
+          </m:sSubPr>
+          <m:e>
+            <m:r>
+              <w:rPr>
+                <w:rFonts w:ascii="Cambria Math" w:hAnsi="Cambria Math"/>
+              </w:rPr>
+              <m:t>y</m:t>
+            </m:r>
+          </m:e>
+          <m:sub>
+            <m:r>
+              <w:rPr>
+                <w:rFonts w:ascii="Cambria Math" w:hAnsi="Cambria Math"/>
+              </w:rPr>
+              <m:t>t-1</m:t>
+            </m:r>
+          </m:sub>
+        </m:sSub>
+        <m:r>
+          <w:rPr>
+            <w:rFonts w:ascii="Cambria Math" w:hAnsi="Cambria Math"/>
+          </w:rPr>
+          <m:t xml:space="preserve"> </m:t>
+        </m:r>
+      </m:oMath>
+      <w:r>
+        <w:t xml:space="preserve">στις 2 διαστάσεις και </w:t>
+      </w:r>
+      <w:r>
+        <w:t xml:space="preserve"> </w:t>
+      </w:r>
+      <w:r>
+        <w:t xml:space="preserve">των </w:t>
+      </w:r>
+      <m:oMath>
+        <m:sSub>
+          <m:sSubPr>
+            <m:ctrlPr>
+              <w:rPr>
+                <w:rFonts w:ascii="Cambria Math" w:hAnsi="Cambria Math"/>
+                <w:i/>
+              </w:rPr>
+            </m:ctrlPr>
+          </m:sSubPr>
+          <m:e>
+            <m:r>
+              <w:rPr>
+                <w:rFonts w:ascii="Cambria Math" w:hAnsi="Cambria Math"/>
+              </w:rPr>
+              <m:t>y</m:t>
+            </m:r>
+          </m:e>
+          <m:sub>
+            <m:r>
+              <w:rPr>
+                <w:rFonts w:ascii="Cambria Math" w:hAnsi="Cambria Math"/>
+              </w:rPr>
+              <m:t>t</m:t>
+            </m:r>
+          </m:sub>
+        </m:sSub>
+        <m:r>
+          <w:rPr>
+            <w:rFonts w:ascii="Cambria Math" w:hAnsi="Cambria Math"/>
+          </w:rPr>
+          <m:t xml:space="preserve">,  </m:t>
+        </m:r>
+        <m:sSub>
+          <m:sSubPr>
+            <m:ctrlPr>
+              <w:rPr>
+                <w:rFonts w:ascii="Cambria Math" w:hAnsi="Cambria Math"/>
+                <w:i/>
+              </w:rPr>
+            </m:ctrlPr>
+          </m:sSubPr>
+          <m:e>
+            <m:r>
+              <w:rPr>
+                <w:rFonts w:ascii="Cambria Math" w:hAnsi="Cambria Math"/>
+              </w:rPr>
+              <m:t>y</m:t>
+            </m:r>
+          </m:e>
+          <m:sub>
+            <m:r>
+              <w:rPr>
+                <w:rFonts w:ascii="Cambria Math" w:hAnsi="Cambria Math"/>
+              </w:rPr>
+              <m:t>t-1</m:t>
+            </m:r>
+          </m:sub>
+        </m:sSub>
+        <m:r>
+          <w:rPr>
+            <w:rFonts w:ascii="Cambria Math" w:hAnsi="Cambria Math"/>
+          </w:rPr>
+          <m:t xml:space="preserve">, </m:t>
+        </m:r>
+        <m:sSub>
+          <m:sSubPr>
+            <m:ctrlPr>
+              <w:rPr>
+                <w:rFonts w:ascii="Cambria Math" w:hAnsi="Cambria Math"/>
+                <w:i/>
+              </w:rPr>
+            </m:ctrlPr>
+          </m:sSubPr>
+          <m:e>
+            <m:r>
+              <w:rPr>
+                <w:rFonts w:ascii="Cambria Math" w:hAnsi="Cambria Math"/>
+              </w:rPr>
+              <m:t>y</m:t>
+            </m:r>
+          </m:e>
+          <m:sub>
+            <m:r>
+              <w:rPr>
+                <w:rFonts w:ascii="Cambria Math" w:hAnsi="Cambria Math"/>
+              </w:rPr>
+              <m:t>t-2</m:t>
+            </m:r>
+          </m:sub>
+        </m:sSub>
+      </m:oMath>
+      <w:r>
+        <w:t xml:space="preserve"> στις </w:t>
+      </w:r>
+      <w:r>
+        <w:t>3 δι</w:t>
+      </w:r>
+      <w:r>
+        <w:t>αστά</w:t>
+      </w:r>
+      <w:r>
+        <w:t>σ</w:t>
+      </w:r>
+      <w:r>
+        <w:t>εις</w:t>
+      </w:r>
+      <w:r>
+        <w:t>.</w:t>
+      </w:r>
+    </w:p>
+    <w:p>
+      <w:pPr>
+        <w:jc w:val="both"/>
+      </w:pPr>
+      <w:r>
+        <w:t xml:space="preserve">Αρχικά, σε ότι αφορά το διάγραμμα διασποράς μεταξύ της πρώτης υστέρησης, παρατηρούμε αμέσως μία γραμμική αναλογία. Αυτό εκφράζει έντονη συσχέτιση μεταξύ των δειγμάτων, όπως και έχει αναδειχτεί στην γραμμική ανάλυση της ενότητας Β.1. </w:t>
+      </w:r>
+    </w:p>
+    <w:p>
+      <w:pPr>
+        <w:jc w:val="center"/>
+      </w:pPr>
+      <w:r>
+        <w:rPr>
+          <w:noProof/>
+        </w:rPr>
+        <w:drawing>
+          <wp:inline distT="0" distB="0" distL="0" distR="0">
+            <wp:extent cx="3752850" cy="2667000"/>
+            <wp:effectExtent l="19050" t="0" r="0" b="0"/>
+            <wp:docPr id="12" name="Εικόνα 2"/>
+            <wp:cNvGraphicFramePr>
+              <a:graphicFrameLocks xmlns:a="http://schemas.openxmlformats.org/drawingml/2006/main" noChangeAspect="1"/>
+            </wp:cNvGraphicFramePr>
+            <a:graphic xmlns:a="http://schemas.openxmlformats.org/drawingml/2006/main">
+              <a:graphicData uri="http://schemas.openxmlformats.org/drawingml/2006/picture">
+                <pic:pic xmlns:pic="http://schemas.openxmlformats.org/drawingml/2006/picture">
+                  <pic:nvPicPr>
+                    <pic:cNvPr id="0" name="Picture 2"/>
+                    <pic:cNvPicPr>
+                      <a:picLocks noChangeAspect="1" noChangeArrowheads="1"/>
+                    </pic:cNvPicPr>
+                  </pic:nvPicPr>
+                  <pic:blipFill>
+                    <a:blip r:embed="rId20"/>
+                    <a:srcRect/>
+                    <a:stretch>
+                      <a:fillRect/>
+                    </a:stretch>
+                  </pic:blipFill>
+                  <pic:spPr bwMode="auto">
+                    <a:xfrm>
+                      <a:off x="0" y="0"/>
+                      <a:ext cx="3752850" cy="2667000"/>
+                    </a:xfrm>
+                    <a:prstGeom prst="rect">
+                      <a:avLst/>
+                    </a:prstGeom>
+                    <a:noFill/>
+                    <a:ln w="9525">
+                      <a:noFill/>
+                      <a:miter lim="800000"/>
+                      <a:headEnd/>
+                      <a:tailEnd/>
+                    </a:ln>
+                  </pic:spPr>
+                </pic:pic>
+              </a:graphicData>
+            </a:graphic>
+          </wp:inline>
+        </w:drawing>
+      </w:r>
+    </w:p>
+    <w:p>
+      <w:pPr>
+        <w:jc w:val="both"/>
+      </w:pPr>
+      <w:r>
+        <w:t xml:space="preserve">Αναφορικά με την συσχέτιση των </w:t>
+      </w:r>
+      <m:oMath>
+        <m:sSub>
+          <m:sSubPr>
+            <m:ctrlPr>
+              <w:rPr>
+                <w:rFonts w:ascii="Cambria Math" w:hAnsi="Cambria Math"/>
+                <w:i/>
+                <w:lang w:val="en-US"/>
+              </w:rPr>
+            </m:ctrlPr>
+          </m:sSubPr>
+          <m:e>
+            <m:r>
+              <w:rPr>
+                <w:rFonts w:ascii="Cambria Math" w:hAnsi="Cambria Math"/>
+                <w:lang w:val="en-US"/>
+              </w:rPr>
+              <m:t>y</m:t>
+            </m:r>
+          </m:e>
+          <m:sub>
+            <m:r>
+              <w:rPr>
+                <w:rFonts w:ascii="Cambria Math" w:hAnsi="Cambria Math"/>
+                <w:lang w:val="en-US"/>
+              </w:rPr>
+              <m:t>t</m:t>
+            </m:r>
+          </m:sub>
+        </m:sSub>
+        <m:r>
+          <w:rPr>
+            <w:rFonts w:ascii="Cambria Math" w:hAnsi="Cambria Math"/>
+          </w:rPr>
+          <m:t>,</m:t>
+        </m:r>
+        <m:sSub>
+          <m:sSubPr>
+            <m:ctrlPr>
+              <w:rPr>
+                <w:rFonts w:ascii="Cambria Math" w:hAnsi="Cambria Math"/>
+                <w:i/>
+                <w:lang w:val="en-US"/>
+              </w:rPr>
+            </m:ctrlPr>
+          </m:sSubPr>
+          <m:e>
+            <m:r>
+              <w:rPr>
+                <w:rFonts w:ascii="Cambria Math" w:hAnsi="Cambria Math"/>
+                <w:lang w:val="en-US"/>
+              </w:rPr>
+              <m:t>y</m:t>
+            </m:r>
+          </m:e>
+          <m:sub>
+            <m:r>
+              <w:rPr>
+                <w:rFonts w:ascii="Cambria Math" w:hAnsi="Cambria Math"/>
+                <w:lang w:val="en-US"/>
+              </w:rPr>
+              <m:t>t</m:t>
+            </m:r>
+            <m:r>
+              <w:rPr>
+                <w:rFonts w:ascii="Cambria Math" w:hAnsi="Cambria Math"/>
+              </w:rPr>
+              <m:t>-1</m:t>
+            </m:r>
+          </m:sub>
+        </m:sSub>
+        <m:r>
+          <w:rPr>
+            <w:rFonts w:ascii="Cambria Math" w:hAnsi="Cambria Math"/>
+          </w:rPr>
+          <m:t>,</m:t>
+        </m:r>
+        <m:sSub>
+          <m:sSubPr>
+            <m:ctrlPr>
+              <w:rPr>
+                <w:rFonts w:ascii="Cambria Math" w:hAnsi="Cambria Math"/>
+                <w:i/>
+                <w:lang w:val="en-US"/>
+              </w:rPr>
+            </m:ctrlPr>
+          </m:sSubPr>
+          <m:e>
+            <m:r>
+              <w:rPr>
+                <w:rFonts w:ascii="Cambria Math" w:hAnsi="Cambria Math"/>
+                <w:lang w:val="en-US"/>
+              </w:rPr>
+              <m:t>y</m:t>
+            </m:r>
+          </m:e>
+          <m:sub>
+            <m:r>
+              <w:rPr>
+                <w:rFonts w:ascii="Cambria Math" w:hAnsi="Cambria Math"/>
+                <w:lang w:val="en-US"/>
+              </w:rPr>
+              <m:t>t</m:t>
+            </m:r>
+            <m:r>
+              <w:rPr>
+                <w:rFonts w:ascii="Cambria Math" w:hAnsi="Cambria Math"/>
+              </w:rPr>
+              <m:t>-2</m:t>
+            </m:r>
+          </m:sub>
+        </m:sSub>
+        <m:r>
+          <w:rPr>
+            <w:rFonts w:ascii="Cambria Math" w:hAnsi="Cambria Math"/>
+          </w:rPr>
+          <m:t>,</m:t>
+        </m:r>
+      </m:oMath>
+      <w:r>
+        <w:t xml:space="preserve"> παρατηρεί κανείς στα </w:t>
+      </w:r>
+      <w:r>
+        <w:rPr>
           <w:lang w:val="en-US"/>
         </w:rPr>
-      </w:pPr>
-      <w:r>
+        <w:t>scatterplots</w:t>
+      </w:r>
+      <w:r>
+        <w:t xml:space="preserve"> </w:t>
+      </w:r>
+      <w:r>
+        <w:t>τα εξής:</w:t>
+      </w:r>
+    </w:p>
+    <w:p>
+      <w:pPr>
+        <w:rPr>
+          <w:i/>
+        </w:rPr>
+      </w:pPr>
+      <w:r>
+        <w:rPr>
+          <w:noProof/>
+        </w:rPr>
+        <w:drawing>
+          <wp:inline distT="0" distB="0" distL="0" distR="0">
+            <wp:extent cx="3206177" cy="2466975"/>
+            <wp:effectExtent l="19050" t="0" r="0" b="0"/>
+            <wp:docPr id="19" name="Εικόνα 5"/>
+            <wp:cNvGraphicFramePr>
+              <a:graphicFrameLocks xmlns:a="http://schemas.openxmlformats.org/drawingml/2006/main" noChangeAspect="1"/>
+            </wp:cNvGraphicFramePr>
+            <a:graphic xmlns:a="http://schemas.openxmlformats.org/drawingml/2006/main">
+              <a:graphicData uri="http://schemas.openxmlformats.org/drawingml/2006/picture">
+                <pic:pic xmlns:pic="http://schemas.openxmlformats.org/drawingml/2006/picture">
+                  <pic:nvPicPr>
+                    <pic:cNvPr id="0" name="Picture 5"/>
+                    <pic:cNvPicPr>
+                      <a:picLocks noChangeAspect="1" noChangeArrowheads="1"/>
+                    </pic:cNvPicPr>
+                  </pic:nvPicPr>
+                  <pic:blipFill>
+                    <a:blip r:embed="rId21"/>
+                    <a:srcRect r="6618"/>
+                    <a:stretch>
+                      <a:fillRect/>
+                    </a:stretch>
+                  </pic:blipFill>
+                  <pic:spPr bwMode="auto">
+                    <a:xfrm>
+                      <a:off x="0" y="0"/>
+                      <a:ext cx="3206177" cy="2466975"/>
+                    </a:xfrm>
+                    <a:prstGeom prst="rect">
+                      <a:avLst/>
+                    </a:prstGeom>
+                    <a:noFill/>
+                    <a:ln w="9525">
+                      <a:noFill/>
+                      <a:miter lim="800000"/>
+                      <a:headEnd/>
+                      <a:tailEnd/>
+                    </a:ln>
+                  </pic:spPr>
+                </pic:pic>
+              </a:graphicData>
+            </a:graphic>
+          </wp:inline>
+        </w:drawing>
+      </w:r>
+      <w:r>
+        <w:rPr>
+          <w:i/>
+        </w:rPr>
+        <w:t xml:space="preserve"> </w:t>
+      </w:r>
+      <w:r>
+        <w:rPr>
+          <w:i/>
+          <w:noProof/>
+        </w:rPr>
+        <w:drawing>
+          <wp:inline distT="0" distB="0" distL="0" distR="0">
+            <wp:extent cx="3179528" cy="2446470"/>
+            <wp:effectExtent l="0" t="0" r="0" b="0"/>
+            <wp:docPr id="18" name="Εικόνα 4"/>
+            <wp:cNvGraphicFramePr>
+              <a:graphicFrameLocks xmlns:a="http://schemas.openxmlformats.org/drawingml/2006/main" noChangeAspect="1"/>
+            </wp:cNvGraphicFramePr>
+            <a:graphic xmlns:a="http://schemas.openxmlformats.org/drawingml/2006/main">
+              <a:graphicData uri="http://schemas.openxmlformats.org/drawingml/2006/picture">
+                <pic:pic xmlns:pic="http://schemas.openxmlformats.org/drawingml/2006/picture">
+                  <pic:nvPicPr>
+                    <pic:cNvPr id="0" name="Picture 4"/>
+                    <pic:cNvPicPr>
+                      <a:picLocks noChangeAspect="1" noChangeArrowheads="1"/>
+                    </pic:cNvPicPr>
+                  </pic:nvPicPr>
+                  <pic:blipFill>
+                    <a:blip r:embed="rId22"/>
+                    <a:srcRect r="6846"/>
+                    <a:stretch>
+                      <a:fillRect/>
+                    </a:stretch>
+                  </pic:blipFill>
+                  <pic:spPr bwMode="auto">
+                    <a:xfrm>
+                      <a:off x="0" y="0"/>
+                      <a:ext cx="3179528" cy="2446470"/>
+                    </a:xfrm>
+                    <a:prstGeom prst="rect">
+                      <a:avLst/>
+                    </a:prstGeom>
+                    <a:noFill/>
+                    <a:ln w="9525">
+                      <a:noFill/>
+                      <a:miter lim="800000"/>
+                      <a:headEnd/>
+                      <a:tailEnd/>
+                    </a:ln>
+                  </pic:spPr>
+                </pic:pic>
+              </a:graphicData>
+            </a:graphic>
+          </wp:inline>
+        </w:drawing>
+      </w:r>
+    </w:p>
+    <w:p>
+      <w:pPr>
+        <w:jc w:val="both"/>
+      </w:pPr>
+      <w:r>
+        <w:t xml:space="preserve">Παρόμοια αυτοσυσχέτιση παρατηρούμε και για υστέρηση </w:t>
+      </w:r>
+      <m:oMath>
+        <m:r>
+          <w:rPr>
+            <w:rFonts w:ascii="Cambria Math" w:hAnsi="Cambria Math"/>
+          </w:rPr>
+          <m:t>τ=2</m:t>
+        </m:r>
+        <m:r>
+          <w:rPr>
+            <w:rFonts w:ascii="Cambria Math" w:hAnsi="Cambria Math"/>
+          </w:rPr>
+          <m:t xml:space="preserve">, </m:t>
+        </m:r>
+      </m:oMath>
+      <w:r>
+        <w:t>αν και λιγότερο έντονη. Το γεγονός προβλήθηκε τελείως αντίθετα στην μερική αυτοσυσχέτιση του Β.1 και για αυτό δεν εξετάστηκαν τέτοια μοντέλα.</w:t>
+      </w:r>
+      <w:r>
+        <w:t xml:space="preserve"> </w:t>
+      </w:r>
+    </w:p>
+    <w:p>
+      <w:pPr>
+        <w:rPr>
+          <w:lang w:val="en-US"/>
+        </w:rPr>
+      </w:pPr>
+    </w:p>
+    <w:p>
+      <w:pPr>
+        <w:jc w:val="both"/>
+      </w:pPr>
+      <w:r>
+        <w:t>Ωστόσο, προβάλλοντας τον διάγραμμα διασποράς και στις 3 διαστάσεις παρατηρεί κανείς πως η γραμμική αυτή συσχέτιση όντως ισχύει μεταξύ των σημείων</w:t>
+      </w:r>
+    </w:p>
+    <w:p>
+      <w:pPr>
+        <w:jc w:val="center"/>
+        <w:rPr>
+          <w:lang w:val="en-US"/>
+        </w:rPr>
+      </w:pPr>
+      <w:r>
+        <w:rPr>
+          <w:noProof/>
+        </w:rPr>
+        <w:lastRenderedPageBreak/>
+        <w:drawing>
+          <wp:inline distT="0" distB="0" distL="0" distR="0">
+            <wp:extent cx="3791596" cy="2930622"/>
+            <wp:effectExtent l="19050" t="0" r="0" b="0"/>
+            <wp:docPr id="20" name="Εικόνα 6"/>
+            <wp:cNvGraphicFramePr>
+              <a:graphicFrameLocks xmlns:a="http://schemas.openxmlformats.org/drawingml/2006/main" noChangeAspect="1"/>
+            </wp:cNvGraphicFramePr>
+            <a:graphic xmlns:a="http://schemas.openxmlformats.org/drawingml/2006/main">
+              <a:graphicData uri="http://schemas.openxmlformats.org/drawingml/2006/picture">
+                <pic:pic xmlns:pic="http://schemas.openxmlformats.org/drawingml/2006/picture">
+                  <pic:nvPicPr>
+                    <pic:cNvPr id="0" name="Picture 6"/>
+                    <pic:cNvPicPr>
+                      <a:picLocks noChangeAspect="1" noChangeArrowheads="1"/>
+                    </pic:cNvPicPr>
+                  </pic:nvPicPr>
+                  <pic:blipFill>
+                    <a:blip r:embed="rId23"/>
+                    <a:srcRect/>
+                    <a:stretch>
+                      <a:fillRect/>
+                    </a:stretch>
+                  </pic:blipFill>
+                  <pic:spPr bwMode="auto">
+                    <a:xfrm>
+                      <a:off x="0" y="0"/>
+                      <a:ext cx="3795257" cy="2933451"/>
+                    </a:xfrm>
+                    <a:prstGeom prst="rect">
+                      <a:avLst/>
+                    </a:prstGeom>
+                    <a:noFill/>
+                    <a:ln w="9525">
+                      <a:noFill/>
+                      <a:miter lim="800000"/>
+                      <a:headEnd/>
+                      <a:tailEnd/>
+                    </a:ln>
+                  </pic:spPr>
+                </pic:pic>
+              </a:graphicData>
+            </a:graphic>
+          </wp:inline>
+        </w:drawing>
+      </w:r>
+      <w:r>
+        <w:tab/>
+      </w:r>
+    </w:p>
+    <w:p>
+      <w:pPr>
+        <w:jc w:val="both"/>
+      </w:pPr>
+      <w:r>
+        <w:t xml:space="preserve">Αν η εργασία  αφορούσε εφαρμογές τύπου </w:t>
+      </w:r>
+      <w:r>
+        <w:rPr>
+          <w:lang w:val="en-US"/>
+        </w:rPr>
+        <w:t>Principal</w:t>
+      </w:r>
+      <w:r>
+        <w:t xml:space="preserve"> </w:t>
+      </w:r>
+      <w:r>
+        <w:rPr>
+          <w:lang w:val="en-US"/>
+        </w:rPr>
+        <w:t>Component</w:t>
+      </w:r>
+      <w:r>
+        <w:t xml:space="preserve"> </w:t>
+      </w:r>
+      <w:r>
+        <w:rPr>
+          <w:lang w:val="en-US"/>
+        </w:rPr>
+        <w:t>Analysis</w:t>
+      </w:r>
+      <w:r>
+        <w:t xml:space="preserve"> (</w:t>
+      </w:r>
+      <w:r>
+        <w:rPr>
+          <w:lang w:val="en-US"/>
+        </w:rPr>
+        <w:t>PCA</w:t>
+      </w:r>
+      <w:r>
+        <w:t xml:space="preserve">), </w:t>
+      </w:r>
+      <w:r>
+        <w:t>ή άλλα σχετικά εργαλεία</w:t>
+      </w:r>
+      <w:r>
+        <w:t xml:space="preserve"> </w:t>
+      </w:r>
+      <w:r>
+        <w:t>μείωσης</w:t>
+      </w:r>
+      <w:r>
+        <w:t xml:space="preserve"> διαστάσεων δεδομένων και </w:t>
+      </w:r>
+      <w:r>
+        <w:rPr>
+          <w:lang w:val="en-US"/>
+        </w:rPr>
+        <w:t>feature</w:t>
+      </w:r>
+      <w:r>
+        <w:t xml:space="preserve"> </w:t>
+      </w:r>
+      <w:r>
+        <w:rPr>
+          <w:lang w:val="en-US"/>
+        </w:rPr>
+        <w:t>selection</w:t>
+      </w:r>
+      <w:r>
+        <w:t>,</w:t>
+      </w:r>
+      <w:r>
+        <w:t xml:space="preserve"> η αντιμετώπιση θα είχε ως εξής:</w:t>
+      </w:r>
+      <w:r>
+        <w:t xml:space="preserve"> </w:t>
+      </w:r>
+      <w:r>
+        <w:t>Θ</w:t>
+      </w:r>
+      <w:r>
+        <w:t xml:space="preserve">α εφαρμόζαμε κατάλληλο </w:t>
+      </w:r>
+      <w:r>
+        <w:t xml:space="preserve">(γραμμικό) </w:t>
+      </w:r>
+      <w:r>
+        <w:t xml:space="preserve">μετασχηματισμό και θα απεικονίζαμε την παραπάνω φαινομενικά τρισδιάστατη συσχέτιση ως αυτό που πραγματικά είναι: Μία </w:t>
+      </w:r>
+      <w:r>
+        <w:t xml:space="preserve">δισδιάστατη </w:t>
+      </w:r>
+      <w:r>
+        <w:t xml:space="preserve">γραμμική </w:t>
+      </w:r>
+      <w:r>
+        <w:t xml:space="preserve">συσχέτιση μεταξύ δύο νέων μεταβλητών </w:t>
+      </w:r>
+      <m:oMath>
+        <m:sSub>
+          <m:sSubPr>
+            <m:ctrlPr>
+              <w:rPr>
+                <w:rFonts w:ascii="Cambria Math" w:hAnsi="Cambria Math"/>
+                <w:i/>
+              </w:rPr>
+            </m:ctrlPr>
+          </m:sSubPr>
+          <m:e>
+            <m:r>
+              <w:rPr>
+                <w:rFonts w:ascii="Cambria Math" w:hAnsi="Cambria Math"/>
+              </w:rPr>
+              <m:t>z</m:t>
+            </m:r>
+          </m:e>
+          <m:sub>
+            <m:r>
+              <w:rPr>
+                <w:rFonts w:ascii="Cambria Math" w:hAnsi="Cambria Math"/>
+              </w:rPr>
+              <m:t>t</m:t>
+            </m:r>
+          </m:sub>
+        </m:sSub>
+        <m:r>
+          <w:rPr>
+            <w:rFonts w:ascii="Cambria Math" w:hAnsi="Cambria Math"/>
+          </w:rPr>
+          <m:t>,</m:t>
+        </m:r>
+        <m:sSub>
+          <m:sSubPr>
+            <m:ctrlPr>
+              <w:rPr>
+                <w:rFonts w:ascii="Cambria Math" w:hAnsi="Cambria Math"/>
+                <w:i/>
+              </w:rPr>
+            </m:ctrlPr>
+          </m:sSubPr>
+          <m:e>
+            <m:r>
+              <w:rPr>
+                <w:rFonts w:ascii="Cambria Math" w:hAnsi="Cambria Math"/>
+              </w:rPr>
+              <m:t>z</m:t>
+            </m:r>
+          </m:e>
+          <m:sub>
+            <m:r>
+              <w:rPr>
+                <w:rFonts w:ascii="Cambria Math" w:hAnsi="Cambria Math"/>
+              </w:rPr>
+              <m:t>t-1</m:t>
+            </m:r>
+          </m:sub>
+        </m:sSub>
+      </m:oMath>
+      <w:r>
+        <w:t xml:space="preserve">, κατανεμημένες κατά παρόμοιο τρόπο όπως στον αρχικό χώρο καταστάσεων. </w:t>
+      </w:r>
+    </w:p>
+    <w:p>
+      <w:pPr>
+        <w:jc w:val="both"/>
+      </w:pPr>
+      <w:r>
+        <w:t xml:space="preserve">Ωστόσο, </w:t>
+      </w:r>
+      <w:r>
+        <w:t xml:space="preserve">στα πλαίσια της ανάλυσης χρονοσειρών διατίθενται εργαλεία όπου με παρόμοια τοπολογική </w:t>
+      </w:r>
+      <w:r>
+        <w:t xml:space="preserve">προσέγγιση δίνουν την δυνατότητα ανάλυσης και εκπαίδευσης μοντέλων. </w:t>
+      </w:r>
+    </w:p>
+    <w:p>
+      <w:pPr>
+        <w:jc w:val="both"/>
         <w:rPr>
           <w:b/>
         </w:rPr>
-        <w:t xml:space="preserve">Παρουσιάζω διαγράμματα </w:t>
-      </w:r>
-      <w:proofErr w:type="spellStart"/>
-      <w:r>
-        <w:rPr>
-          <w:b/>
-        </w:rPr>
-        <w:t>σκαττερ</w:t>
-      </w:r>
-      <w:proofErr w:type="spellEnd"/>
+      </w:pPr>
     </w:p>
     <w:p>
       <w:pPr>
         <w:pStyle w:val="a4"/>
         <w:numPr>
           <w:ilvl w:val="0"/>
-          <w:numId w:val="10"/>
+          <w:numId w:val="14"/>
         </w:numPr>
         <w:jc w:val="both"/>
         <w:rPr>
           <w:b/>
-          <w:lang w:val="en-US"/>
         </w:rPr>
       </w:pPr>
       <w:r>
         <w:rPr>
           <w:b/>
         </w:rPr>
-        <w:t xml:space="preserve">Σχολιάζω τροποποιήσεις στο </w:t>
-      </w:r>
-      <w:proofErr w:type="spellStart"/>
+        <w:t xml:space="preserve">Ανακατασκευή του </w:t>
+      </w:r>
       <w:r>
         <w:rPr>
           <w:b/>
           <w:lang w:val="en-US"/>
         </w:rPr>
-        <w:t>fnn</w:t>
-      </w:r>
-      <w:proofErr w:type="spellEnd"/>
+        <w:t>State</w:t>
+      </w:r>
+      <w:r>
+        <w:rPr>
+          <w:b/>
+        </w:rPr>
+        <w:t>-</w:t>
+      </w:r>
+      <w:r>
+        <w:rPr>
+          <w:b/>
+          <w:lang w:val="en-US"/>
+        </w:rPr>
+        <w:t>Space</w:t>
+      </w:r>
+      <w:r>
+        <w:rPr>
+          <w:b/>
+        </w:rPr>
+        <w:t xml:space="preserve"> – Διάσταση Εμβύθισης </w:t>
+      </w:r>
+    </w:p>
+    <w:p>
+      <w:pPr>
+        <w:jc w:val="both"/>
+      </w:pPr>
+      <w:r>
+        <w:t xml:space="preserve">Έγινε </w:t>
+      </w:r>
+      <w:r>
+        <w:t>χρήση</w:t>
+      </w:r>
+      <w:r>
+        <w:t xml:space="preserve"> </w:t>
+      </w:r>
+      <w:r>
+        <w:t>του</w:t>
+      </w:r>
+      <w:r>
+        <w:t xml:space="preserve"> </w:t>
+      </w:r>
+      <w:r>
+        <w:t>αλγορίθμου</w:t>
+      </w:r>
+      <w:r>
+        <w:t xml:space="preserve"> </w:t>
+      </w:r>
+      <w:r>
+        <w:rPr>
+          <w:lang w:val="en-US"/>
+        </w:rPr>
+        <w:t>False</w:t>
+      </w:r>
+      <w:r>
+        <w:t xml:space="preserve"> </w:t>
+      </w:r>
+      <w:r>
+        <w:rPr>
+          <w:lang w:val="en-US"/>
+        </w:rPr>
+        <w:t>Nearest</w:t>
+      </w:r>
+      <w:r>
+        <w:t xml:space="preserve"> </w:t>
+      </w:r>
+      <w:r>
+        <w:rPr>
+          <w:lang w:val="en-US"/>
+        </w:rPr>
+        <w:t>Neighbors</w:t>
+      </w:r>
+      <w:r>
+        <w:t xml:space="preserve">, </w:t>
+      </w:r>
+      <w:r>
+        <w:t xml:space="preserve">για εξακρίβωση της διάστασης εμβύθισης </w:t>
+      </w:r>
+      <w:r>
+        <w:rPr>
+          <w:lang w:val="en-US"/>
+        </w:rPr>
+        <w:t>m</w:t>
+      </w:r>
+      <w:r>
+        <w:t xml:space="preserve">. </w:t>
+      </w:r>
+    </w:p>
+    <w:p>
+      <w:pPr>
+        <w:jc w:val="both"/>
+        <w:rPr>
+          <w:lang w:val="en-US"/>
+        </w:rPr>
+      </w:pPr>
+      <w:r>
+        <w:rPr>
+          <w:noProof/>
+        </w:rPr>
+        <w:drawing>
+          <wp:inline distT="0" distB="0" distL="0" distR="0">
+            <wp:extent cx="6477000" cy="2638425"/>
+            <wp:effectExtent l="0" t="0" r="0" b="0"/>
+            <wp:docPr id="23" name="Εικόνα 9"/>
+            <wp:cNvGraphicFramePr>
+              <a:graphicFrameLocks xmlns:a="http://schemas.openxmlformats.org/drawingml/2006/main" noChangeAspect="1"/>
+            </wp:cNvGraphicFramePr>
+            <a:graphic xmlns:a="http://schemas.openxmlformats.org/drawingml/2006/main">
+              <a:graphicData uri="http://schemas.openxmlformats.org/drawingml/2006/picture">
+                <pic:pic xmlns:pic="http://schemas.openxmlformats.org/drawingml/2006/picture">
+                  <pic:nvPicPr>
+                    <pic:cNvPr id="0" name="Picture 9"/>
+                    <pic:cNvPicPr>
+                      <a:picLocks noChangeAspect="1" noChangeArrowheads="1"/>
+                    </pic:cNvPicPr>
+                  </pic:nvPicPr>
+                  <pic:blipFill>
+                    <a:blip r:embed="rId24"/>
+                    <a:srcRect/>
+                    <a:stretch>
+                      <a:fillRect/>
+                    </a:stretch>
+                  </pic:blipFill>
+                  <pic:spPr bwMode="auto">
+                    <a:xfrm>
+                      <a:off x="0" y="0"/>
+                      <a:ext cx="6477000" cy="2638425"/>
+                    </a:xfrm>
+                    <a:prstGeom prst="rect">
+                      <a:avLst/>
+                    </a:prstGeom>
+                    <a:noFill/>
+                    <a:ln w="9525">
+                      <a:noFill/>
+                      <a:miter lim="800000"/>
+                      <a:headEnd/>
+                      <a:tailEnd/>
+                    </a:ln>
+                  </pic:spPr>
+                </pic:pic>
+              </a:graphicData>
+            </a:graphic>
+          </wp:inline>
+        </w:drawing>
+      </w:r>
+    </w:p>
+    <w:p>
+      <w:pPr>
+        <w:jc w:val="both"/>
+      </w:pPr>
+      <w:r>
+        <w:t>Ο αλγόριθμος εφαρμόστηκε με τις εξής παραμέτρους:</w:t>
+      </w:r>
     </w:p>
     <w:p>
       <w:pPr>
         <w:pStyle w:val="a4"/>
         <w:numPr>
           <w:ilvl w:val="0"/>
-          <w:numId w:val="10"/>
+          <w:numId w:val="15"/>
         </w:numPr>
         <w:jc w:val="both"/>
+      </w:pPr>
+      <w:r>
+        <w:t>Μέγιστη διάσταση εμβίθυσης:  10</w:t>
+      </w:r>
+    </w:p>
+    <w:p>
+      <w:pPr>
+        <w:pStyle w:val="a4"/>
+        <w:numPr>
+          <w:ilvl w:val="0"/>
+          <w:numId w:val="15"/>
+        </w:numPr>
+        <w:jc w:val="both"/>
+      </w:pPr>
+      <w:r>
+        <w:t xml:space="preserve">Ποσοστιαίο Κατώφλι Μεταβολής απόστασης (παράμετρος </w:t>
+      </w:r>
+      <w:r>
+        <w:rPr>
+          <w:lang w:val="en-US"/>
+        </w:rPr>
+        <w:t>escap</w:t>
+      </w:r>
+      <w:r>
+        <w:rPr>
+          <w:lang w:val="en-US"/>
+        </w:rPr>
+        <w:t>e</w:t>
+      </w:r>
+      <w:r>
+        <w:t>/</w:t>
+      </w:r>
+      <w:r>
+        <w:rPr>
+          <w:lang w:val="en-US"/>
+        </w:rPr>
+        <w:t>f</w:t>
+      </w:r>
+      <w:r>
+        <w:t>) = 10%</w:t>
+      </w:r>
+      <w:r>
+        <w:t xml:space="preserve"> </w:t>
+      </w:r>
+    </w:p>
+    <w:p>
+      <w:pPr>
+        <w:jc w:val="both"/>
+      </w:pPr>
+      <w:r>
+        <w:t xml:space="preserve">Η βέλτιστη διάσταση εμβύθισης για την οποία πρακτικά δεν έχουμε πλέον αυτοτομές είναι </w:t>
+      </w:r>
+      <m:oMath>
+        <m:r>
+          <m:rPr>
+            <m:sty m:val="bi"/>
+          </m:rPr>
+          <w:rPr>
+            <w:rFonts w:ascii="Cambria Math" w:hAnsi="Cambria Math"/>
+            <w:lang w:val="en-US"/>
+          </w:rPr>
+          <m:t>m</m:t>
+        </m:r>
+        <m:r>
+          <m:rPr>
+            <m:sty m:val="bi"/>
+          </m:rPr>
+          <w:rPr>
+            <w:rFonts w:ascii="Cambria Math" w:hAnsi="Cambria Math"/>
+          </w:rPr>
+          <m:t>=5</m:t>
+        </m:r>
+      </m:oMath>
+      <w:r>
+        <w:rPr>
+          <w:b/>
+        </w:rPr>
+        <w:t>.</w:t>
+      </w:r>
+    </w:p>
+    <w:p>
+      <w:pPr>
+        <w:pStyle w:val="a4"/>
+        <w:numPr>
+          <w:ilvl w:val="0"/>
+          <w:numId w:val="14"/>
+        </w:numPr>
+        <w:jc w:val="both"/>
         <w:rPr>
           <w:b/>
           <w:lang w:val="en-US"/>
         </w:rPr>
       </w:pPr>
+      <w:r>
+        <w:rPr>
+          <w:b/>
+        </w:rPr>
+        <w:lastRenderedPageBreak/>
+        <w:t>Διάσταση Συσχέτισης</w:t>
+      </w:r>
     </w:p>
     <w:p>
       <w:pPr>
         <w:jc w:val="both"/>
-      </w:pPr>
+        <w:rPr>
+          <w:b/>
+        </w:rPr>
+      </w:pPr>
+      <w:r>
+        <w:t xml:space="preserve">Σε αυτό το ζητούμενο, ζητείται η διάσταση συσχέτισης της του φασικού πορτρέτου για διαφορετικές διαστάσεις εμβύθισης. </w:t>
+      </w:r>
+      <w:r>
+        <w:t xml:space="preserve">Παρακάτω βλέπουμε το </w:t>
+      </w:r>
+      <w:r>
+        <w:rPr>
+          <w:lang w:val="en-US"/>
+        </w:rPr>
+        <w:t>log</w:t>
+      </w:r>
+      <w:r>
+        <w:t>-</w:t>
+      </w:r>
+      <w:r>
+        <w:rPr>
+          <w:lang w:val="en-US"/>
+        </w:rPr>
+        <w:t>log</w:t>
+      </w:r>
+      <w:r>
+        <w:t xml:space="preserve"> διάγραμμα του αθροίσματος συσχέτισης έναντι της ακτίνας υπερσφαίρας </w:t>
+      </w:r>
+      <w:r>
+        <w:rPr>
+          <w:lang w:val="en-US"/>
+        </w:rPr>
+        <w:t>r</w:t>
+      </w:r>
+      <w:r>
+        <w:t xml:space="preserve"> (διαγραμμα </w:t>
+      </w:r>
+      <w:r>
+        <w:rPr>
+          <w:highlight w:val="yellow"/>
+        </w:rPr>
+        <w:t>ΧΧ</w:t>
+      </w:r>
+      <w:r>
+        <w:t xml:space="preserve">). Δίπλα βλέπουμε την εκτιμώμενη διάσταση συσχέτισης, έναντι της ίδιας ακτίνας </w:t>
+      </w:r>
+      <w:r>
+        <w:rPr>
+          <w:lang w:val="en-US"/>
+        </w:rPr>
+        <w:t>r</w:t>
+      </w:r>
+      <w:r>
+        <w:t xml:space="preserve">  (διάγραμμα </w:t>
+      </w:r>
+      <w:r>
+        <w:rPr>
+          <w:highlight w:val="yellow"/>
+        </w:rPr>
+        <w:t>ΧΧ)</w:t>
+      </w:r>
     </w:p>
     <w:p>
       <w:pPr>
-        <w:pStyle w:val="a4"/>
-        <w:jc w:val="both"/>
-        <w:rPr>
-          <w:sz w:val="28"/>
-        </w:rPr>
-      </w:pPr>
+        <w:jc w:val="center"/>
+        <w:rPr>
+          <w:b/>
+          <w:noProof/>
+        </w:rPr>
+      </w:pPr>
+      <w:r>
+        <w:rPr>
+          <w:b/>
+          <w:noProof/>
+          <w:lang w:val="en-US"/>
+        </w:rPr>
+        <w:pict>
+          <v:shapetype id="_x0000_t75" coordsize="21600,21600" o:spt="75" o:preferrelative="t" path="m@4@5l@4@11@9@11@9@5xe" filled="f" stroked="f">
+            <v:stroke joinstyle="miter"/>
+            <v:formulas>
+              <v:f eqn="if lineDrawn pixelLineWidth 0"/>
+              <v:f eqn="sum @0 1 0"/>
+              <v:f eqn="sum 0 0 @1"/>
+              <v:f eqn="prod @2 1 2"/>
+              <v:f eqn="prod @3 21600 pixelWidth"/>
+              <v:f eqn="prod @3 21600 pixelHeight"/>
+              <v:f eqn="sum @0 0 1"/>
+              <v:f eqn="prod @6 1 2"/>
+              <v:f eqn="prod @7 21600 pixelWidth"/>
+              <v:f eqn="sum @8 21600 0"/>
+              <v:f eqn="prod @7 21600 pixelHeight"/>
+              <v:f eqn="sum @10 21600 0"/>
+            </v:formulas>
+            <v:path o:extrusionok="f" gradientshapeok="t" o:connecttype="rect"/>
+            <o:lock v:ext="edit" aspectratio="t"/>
+          </v:shapetype>
+          <v:shape id="_x0000_i1025" type="#_x0000_t75" style="width:255pt;height:210pt">
+            <v:imagedata r:id="rId25" o:title="1"/>
+          </v:shape>
+        </w:pict>
+      </w:r>
+      <w:r>
+        <w:rPr>
+          <w:b/>
+          <w:noProof/>
+          <w:lang w:val="en-US"/>
+        </w:rPr>
+        <w:pict>
+          <v:shape id="_x0000_i1026" type="#_x0000_t75" style="width:255pt;height:208.5pt">
+            <v:imagedata r:id="rId26" o:title="2"/>
+          </v:shape>
+        </w:pict>
+      </w:r>
     </w:p>
     <w:p>
       <w:pPr>
+        <w:jc w:val="both"/>
+        <w:rPr>
+          <w:rFonts w:ascii="Times New Roman" w:eastAsia="Times New Roman" w:hAnsi="Times New Roman" w:cs="Times New Roman"/>
+        </w:rPr>
+      </w:pPr>
+      <w:r>
+        <w:t xml:space="preserve">Τέλος, στο παρακάτω διάγραμμα </w:t>
+      </w:r>
+      <w:r>
+        <w:rPr>
+          <w:rFonts w:ascii="Times New Roman" w:eastAsia="Times New Roman" w:hAnsi="Times New Roman" w:cs="Times New Roman"/>
+        </w:rPr>
+        <w:t xml:space="preserve"> παρουσιάζεται η διακύμανση της κλίσης </w:t>
+      </w:r>
+      <w:r>
+        <w:rPr>
+          <w:rFonts w:ascii="Times New Roman" w:eastAsia="Times New Roman" w:hAnsi="Times New Roman" w:cs="Times New Roman"/>
+          <w:lang w:val="en-US"/>
+        </w:rPr>
+        <w:t>v</w:t>
+      </w:r>
+      <w:r>
+        <w:rPr>
+          <w:rFonts w:ascii="Times New Roman" w:eastAsia="Times New Roman" w:hAnsi="Times New Roman" w:cs="Times New Roman"/>
+        </w:rPr>
+        <w:t>(</w:t>
+      </w:r>
+      <w:r>
+        <w:rPr>
+          <w:rFonts w:ascii="Times New Roman" w:eastAsia="Times New Roman" w:hAnsi="Times New Roman" w:cs="Times New Roman"/>
+          <w:lang w:val="en-US"/>
+        </w:rPr>
+        <w:t>r</w:t>
+      </w:r>
+      <w:r>
+        <w:rPr>
+          <w:rFonts w:ascii="Times New Roman" w:eastAsia="Times New Roman" w:hAnsi="Times New Roman" w:cs="Times New Roman"/>
+        </w:rPr>
+        <w:t xml:space="preserve">), για κάθε </w:t>
+      </w:r>
+      <w:r>
+        <w:rPr>
+          <w:rFonts w:ascii="Times New Roman" w:eastAsia="Times New Roman" w:hAnsi="Times New Roman" w:cs="Times New Roman"/>
+          <w:lang w:val="en-US"/>
+        </w:rPr>
+        <w:t>m</w:t>
+      </w:r>
+    </w:p>
+    <w:p>
+      <w:pPr>
+        <w:jc w:val="center"/>
+      </w:pPr>
+      <w:r>
+        <w:pict>
+          <v:shape id="_x0000_i1027" type="#_x0000_t75" style="width:420pt;height:315pt">
+            <v:imagedata r:id="rId27" o:title="3"/>
+          </v:shape>
+        </w:pict>
+      </w:r>
+    </w:p>
+    <w:p>
+      <w:pPr>
+        <w:jc w:val="both"/>
+        <w:rPr>
+          <w:rFonts w:ascii="Times New Roman" w:eastAsia="Times New Roman" w:hAnsi="Times New Roman" w:cs="Times New Roman"/>
+        </w:rPr>
+      </w:pPr>
+      <w:r>
+        <w:rPr>
+          <w:rFonts w:ascii="Times New Roman" w:eastAsia="Times New Roman" w:hAnsi="Times New Roman" w:cs="Times New Roman"/>
+        </w:rPr>
+        <w:t xml:space="preserve">Παρατηρούμε πως για διάσταση εμβύθισης </w:t>
+      </w:r>
+      <m:oMath>
+        <m:r>
+          <w:rPr>
+            <w:rFonts w:ascii="Cambria Math" w:eastAsia="Times New Roman" w:hAnsi="Cambria Math" w:cs="Times New Roman"/>
+            <w:lang w:val="en-US"/>
+          </w:rPr>
+          <m:t>m</m:t>
+        </m:r>
+        <m:r>
+          <w:rPr>
+            <w:rFonts w:ascii="Cambria Math" w:eastAsia="Times New Roman" w:hAnsi="Cambria Math" w:cs="Times New Roman"/>
+          </w:rPr>
+          <m:t>&gt;5</m:t>
+        </m:r>
+      </m:oMath>
+      <w:r>
+        <w:rPr>
+          <w:rFonts w:ascii="Times New Roman" w:eastAsia="Times New Roman" w:hAnsi="Times New Roman" w:cs="Times New Roman"/>
+        </w:rPr>
+        <w:t xml:space="preserve">, η διάσταση συσχέτισης συγκλίνει στο διάστημα </w:t>
+      </w:r>
+      <m:oMath>
+        <m:r>
+          <w:rPr>
+            <w:rFonts w:ascii="Cambria Math" w:eastAsia="Times New Roman" w:hAnsi="Cambria Math" w:cs="Times New Roman"/>
+          </w:rPr>
+          <m:t>0.5±0.4</m:t>
+        </m:r>
+      </m:oMath>
+      <w:r>
+        <w:rPr>
+          <w:rFonts w:ascii="Times New Roman" w:eastAsia="Times New Roman" w:hAnsi="Times New Roman" w:cs="Times New Roman"/>
+        </w:rPr>
+        <w:t xml:space="preserve">.  Το γεγονός ότι η κλίση είναι μη-ακέραιος αριθμός δηλώνει πως έχουμε στα χέρια μας κάποιο παράξενο ελκυστή. Ωστόσο, αξίζει να σημειωθεί πως η υποψήφια διάσταση συσχέτισης του ελκυστή αυτού είναι το άνω όριο της </w:t>
+      </w:r>
+      <w:r>
+        <w:rPr>
+          <w:rFonts w:ascii="Times New Roman" w:eastAsia="Times New Roman" w:hAnsi="Times New Roman" w:cs="Times New Roman"/>
+          <w:lang w:val="en-US"/>
+        </w:rPr>
+        <w:t>v</w:t>
+      </w:r>
+      <w:r>
+        <w:rPr>
+          <w:rFonts w:ascii="Times New Roman" w:eastAsia="Times New Roman" w:hAnsi="Times New Roman" w:cs="Times New Roman"/>
+        </w:rPr>
+        <w:t>(</w:t>
+      </w:r>
+      <w:r>
+        <w:rPr>
+          <w:rFonts w:ascii="Times New Roman" w:eastAsia="Times New Roman" w:hAnsi="Times New Roman" w:cs="Times New Roman"/>
+          <w:lang w:val="en-US"/>
+        </w:rPr>
+        <w:t>m</w:t>
+      </w:r>
+      <w:r>
+        <w:rPr>
+          <w:rFonts w:ascii="Times New Roman" w:eastAsia="Times New Roman" w:hAnsi="Times New Roman" w:cs="Times New Roman"/>
+        </w:rPr>
+        <w:t xml:space="preserve">) για </w:t>
+      </w:r>
+      <w:r>
+        <w:rPr>
+          <w:rFonts w:ascii="Times New Roman" w:eastAsia="Times New Roman" w:hAnsi="Times New Roman" w:cs="Times New Roman"/>
+          <w:lang w:val="en-US"/>
+        </w:rPr>
+        <w:t>m</w:t>
+      </w:r>
+      <w:r>
+        <w:rPr>
+          <w:rFonts w:ascii="Times New Roman" w:eastAsia="Times New Roman" w:hAnsi="Times New Roman" w:cs="Times New Roman"/>
+        </w:rPr>
+        <w:t xml:space="preserve">&gt;6 που ισούται με (περίπου) μονάδα. Συνεπώς, </w:t>
+      </w:r>
+      <w:r>
+        <w:rPr>
+          <w:rFonts w:ascii="Times New Roman" w:eastAsia="Times New Roman" w:hAnsi="Times New Roman" w:cs="Times New Roman"/>
+          <w:b/>
+        </w:rPr>
+        <w:t xml:space="preserve">η διάστασης συσχέτισης </w:t>
+      </w:r>
+      <w:r>
+        <w:rPr>
+          <w:rFonts w:ascii="Times New Roman" w:eastAsia="Times New Roman" w:hAnsi="Times New Roman" w:cs="Times New Roman"/>
+          <w:b/>
+        </w:rPr>
+        <w:t>εκφράζει ευθεία</w:t>
+      </w:r>
+      <w:r>
+        <w:rPr>
+          <w:rFonts w:ascii="Times New Roman" w:eastAsia="Times New Roman" w:hAnsi="Times New Roman" w:cs="Times New Roman"/>
+        </w:rPr>
+        <w:t xml:space="preserve"> </w:t>
+      </w:r>
+      <w:r>
+        <w:rPr>
+          <w:rFonts w:ascii="Times New Roman" w:eastAsia="Times New Roman" w:hAnsi="Times New Roman" w:cs="Times New Roman"/>
+          <w:b/>
+        </w:rPr>
+        <w:t xml:space="preserve">όπως </w:t>
+      </w:r>
+      <w:r>
+        <w:rPr>
+          <w:rFonts w:ascii="Times New Roman" w:eastAsia="Times New Roman" w:hAnsi="Times New Roman" w:cs="Times New Roman"/>
+          <w:b/>
+        </w:rPr>
+        <w:t>μας προϊδεάσει το διάγραμμα</w:t>
+      </w:r>
+      <w:r>
+        <w:rPr>
+          <w:rFonts w:ascii="Times New Roman" w:eastAsia="Times New Roman" w:hAnsi="Times New Roman" w:cs="Times New Roman"/>
+        </w:rPr>
+        <w:t xml:space="preserve"> </w:t>
+      </w:r>
+      <w:r>
+        <w:rPr>
+          <w:rFonts w:ascii="Times New Roman" w:eastAsia="Times New Roman" w:hAnsi="Times New Roman" w:cs="Times New Roman"/>
+          <w:b/>
+        </w:rPr>
+        <w:t xml:space="preserve">διασποράς. </w:t>
+      </w:r>
+      <w:r>
+        <w:rPr>
+          <w:rFonts w:ascii="Times New Roman" w:eastAsia="Times New Roman" w:hAnsi="Times New Roman" w:cs="Times New Roman"/>
+        </w:rPr>
+        <w:t xml:space="preserve">Ωστόσο, οι μη-γραμμικότητες του συστήματος και η πιθανή χαοτική του φύση, το καθιστούν κάθε άλλο παρά ιδανικό σύστημα. </w:t>
+      </w:r>
+    </w:p>
+    <w:p>
+      <w:pPr>
         <w:pStyle w:val="a4"/>
-        <w:jc w:val="both"/>
-        <w:rPr>
-          <w:sz w:val="28"/>
-        </w:rPr>
-      </w:pPr>
+        <w:numPr>
+          <w:ilvl w:val="0"/>
+          <w:numId w:val="14"/>
+        </w:numPr>
+        <w:rPr>
+          <w:rFonts w:ascii="Times New Roman" w:eastAsia="Times New Roman" w:hAnsi="Times New Roman" w:cs="Times New Roman"/>
+          <w:b/>
+          <w:sz w:val="24"/>
+          <w:szCs w:val="24"/>
+        </w:rPr>
+      </w:pPr>
+      <w:r>
+        <w:rPr>
+          <w:rFonts w:ascii="Times New Roman" w:eastAsia="Times New Roman" w:hAnsi="Times New Roman" w:cs="Times New Roman"/>
+          <w:sz w:val="24"/>
+          <w:szCs w:val="24"/>
+        </w:rPr>
+        <w:br w:type="page"/>
+      </w:r>
+      <w:r>
+        <w:rPr>
+          <w:rFonts w:ascii="Times New Roman" w:eastAsia="Times New Roman" w:hAnsi="Times New Roman" w:cs="Times New Roman"/>
+          <w:b/>
+          <w:sz w:val="24"/>
+          <w:szCs w:val="24"/>
+        </w:rPr>
+        <w:lastRenderedPageBreak/>
+        <w:t>Αναζήτηση ΚΝΝ Τοπικού Μοντέλου</w:t>
+      </w:r>
+    </w:p>
+    <w:p>
+      <w:pPr>
+        <w:rPr>
+          <w:rFonts w:ascii="Times New Roman" w:eastAsia="Times New Roman" w:hAnsi="Times New Roman" w:cs="Times New Roman"/>
+          <w:szCs w:val="24"/>
+        </w:rPr>
+      </w:pPr>
+      <w:r>
+        <w:rPr>
+          <w:rFonts w:ascii="Times New Roman" w:eastAsia="Times New Roman" w:hAnsi="Times New Roman" w:cs="Times New Roman"/>
+          <w:szCs w:val="24"/>
+        </w:rPr>
+        <w:t xml:space="preserve">Τέλος, πραγματοποιήθηκε αναζήτηση τοπικού μοντέλου τύπου </w:t>
+      </w:r>
+      <w:r>
+        <w:rPr>
+          <w:rFonts w:ascii="Times New Roman" w:eastAsia="Times New Roman" w:hAnsi="Times New Roman" w:cs="Times New Roman"/>
+          <w:szCs w:val="24"/>
+          <w:lang w:val="en-US"/>
+        </w:rPr>
+        <w:t>k</w:t>
+      </w:r>
+      <w:r>
+        <w:rPr>
+          <w:rFonts w:ascii="Times New Roman" w:eastAsia="Times New Roman" w:hAnsi="Times New Roman" w:cs="Times New Roman"/>
+          <w:szCs w:val="24"/>
+        </w:rPr>
+        <w:t>-</w:t>
+      </w:r>
+      <w:r>
+        <w:rPr>
+          <w:rFonts w:ascii="Times New Roman" w:eastAsia="Times New Roman" w:hAnsi="Times New Roman" w:cs="Times New Roman"/>
+          <w:szCs w:val="24"/>
+          <w:lang w:val="en-US"/>
+        </w:rPr>
+        <w:t>nearest</w:t>
+      </w:r>
+      <w:r>
+        <w:rPr>
+          <w:rFonts w:ascii="Times New Roman" w:eastAsia="Times New Roman" w:hAnsi="Times New Roman" w:cs="Times New Roman"/>
+          <w:szCs w:val="24"/>
+        </w:rPr>
+        <w:t xml:space="preserve"> </w:t>
+      </w:r>
+      <w:r>
+        <w:rPr>
+          <w:rFonts w:ascii="Times New Roman" w:eastAsia="Times New Roman" w:hAnsi="Times New Roman" w:cs="Times New Roman"/>
+          <w:szCs w:val="24"/>
+          <w:lang w:val="en-US"/>
+        </w:rPr>
+        <w:t>neighbor</w:t>
+      </w:r>
+      <w:r>
+        <w:rPr>
+          <w:rFonts w:ascii="Times New Roman" w:eastAsia="Times New Roman" w:hAnsi="Times New Roman" w:cs="Times New Roman"/>
+          <w:szCs w:val="24"/>
+        </w:rPr>
+        <w:t xml:space="preserve"> </w:t>
+      </w:r>
+      <w:r>
+        <w:rPr>
+          <w:rFonts w:ascii="Times New Roman" w:eastAsia="Times New Roman" w:hAnsi="Times New Roman" w:cs="Times New Roman"/>
+          <w:szCs w:val="24"/>
+        </w:rPr>
+        <w:t xml:space="preserve">για αποτελεσματική περιγραφή του συστήματος. </w:t>
+      </w:r>
+      <w:r>
+        <w:rPr>
+          <w:rFonts w:ascii="Times New Roman" w:eastAsia="Times New Roman" w:hAnsi="Times New Roman" w:cs="Times New Roman"/>
+          <w:szCs w:val="24"/>
+        </w:rPr>
+        <w:t xml:space="preserve"> </w:t>
+      </w:r>
     </w:p>
     <w:sectPr>
       <w:pgSz w:w="11906" w:h="16838"/>
@@ -13295,6 +14634,95 @@
     </w:lvl>
   </w:abstractNum>
   <w:abstractNum w:abstractNumId="8">
+    <w:nsid w:val="48AB1CF8"/>
+    <w:multiLevelType w:val="hybridMultilevel"/>
+    <w:tmpl w:val="ED1CE210"/>
+    <w:lvl w:ilvl="0" w:tplc="04080019">
+      <w:start w:val="1"/>
+      <w:numFmt w:val="lowerLetter"/>
+      <w:lvlText w:val="%1."/>
+      <w:lvlJc w:val="left"/>
+      <w:pPr>
+        <w:ind w:left="720" w:hanging="360"/>
+      </w:pPr>
+      <w:rPr>
+        <w:rFonts w:hint="default"/>
+      </w:rPr>
+    </w:lvl>
+    <w:lvl w:ilvl="1" w:tplc="04080019" w:tentative="1">
+      <w:start w:val="1"/>
+      <w:numFmt w:val="lowerLetter"/>
+      <w:lvlText w:val="%2."/>
+      <w:lvlJc w:val="left"/>
+      <w:pPr>
+        <w:ind w:left="1440" w:hanging="360"/>
+      </w:pPr>
+    </w:lvl>
+    <w:lvl w:ilvl="2" w:tplc="0408001B" w:tentative="1">
+      <w:start w:val="1"/>
+      <w:numFmt w:val="lowerRoman"/>
+      <w:lvlText w:val="%3."/>
+      <w:lvlJc w:val="right"/>
+      <w:pPr>
+        <w:ind w:left="2160" w:hanging="180"/>
+      </w:pPr>
+    </w:lvl>
+    <w:lvl w:ilvl="3" w:tplc="0408000F" w:tentative="1">
+      <w:start w:val="1"/>
+      <w:numFmt w:val="decimal"/>
+      <w:lvlText w:val="%4."/>
+      <w:lvlJc w:val="left"/>
+      <w:pPr>
+        <w:ind w:left="2880" w:hanging="360"/>
+      </w:pPr>
+    </w:lvl>
+    <w:lvl w:ilvl="4" w:tplc="04080019" w:tentative="1">
+      <w:start w:val="1"/>
+      <w:numFmt w:val="lowerLetter"/>
+      <w:lvlText w:val="%5."/>
+      <w:lvlJc w:val="left"/>
+      <w:pPr>
+        <w:ind w:left="3600" w:hanging="360"/>
+      </w:pPr>
+    </w:lvl>
+    <w:lvl w:ilvl="5" w:tplc="0408001B" w:tentative="1">
+      <w:start w:val="1"/>
+      <w:numFmt w:val="lowerRoman"/>
+      <w:lvlText w:val="%6."/>
+      <w:lvlJc w:val="right"/>
+      <w:pPr>
+        <w:ind w:left="4320" w:hanging="180"/>
+      </w:pPr>
+    </w:lvl>
+    <w:lvl w:ilvl="6" w:tplc="0408000F" w:tentative="1">
+      <w:start w:val="1"/>
+      <w:numFmt w:val="decimal"/>
+      <w:lvlText w:val="%7."/>
+      <w:lvlJc w:val="left"/>
+      <w:pPr>
+        <w:ind w:left="5040" w:hanging="360"/>
+      </w:pPr>
+    </w:lvl>
+    <w:lvl w:ilvl="7" w:tplc="04080019" w:tentative="1">
+      <w:start w:val="1"/>
+      <w:numFmt w:val="lowerLetter"/>
+      <w:lvlText w:val="%8."/>
+      <w:lvlJc w:val="left"/>
+      <w:pPr>
+        <w:ind w:left="5760" w:hanging="360"/>
+      </w:pPr>
+    </w:lvl>
+    <w:lvl w:ilvl="8" w:tplc="0408001B" w:tentative="1">
+      <w:start w:val="1"/>
+      <w:numFmt w:val="lowerRoman"/>
+      <w:lvlText w:val="%9."/>
+      <w:lvlJc w:val="right"/>
+      <w:pPr>
+        <w:ind w:left="6480" w:hanging="180"/>
+      </w:pPr>
+    </w:lvl>
+  </w:abstractNum>
+  <w:abstractNum w:abstractNumId="9">
     <w:nsid w:val="495174D9"/>
     <w:multiLevelType w:val="hybridMultilevel"/>
     <w:tmpl w:val="F0D494EA"/>
@@ -13407,7 +14835,120 @@
       </w:rPr>
     </w:lvl>
   </w:abstractNum>
-  <w:abstractNum w:abstractNumId="9">
+  <w:abstractNum w:abstractNumId="10">
+    <w:nsid w:val="5D2E737E"/>
+    <w:multiLevelType w:val="hybridMultilevel"/>
+    <w:tmpl w:val="A70E3FBE"/>
+    <w:lvl w:ilvl="0" w:tplc="04080001">
+      <w:start w:val="1"/>
+      <w:numFmt w:val="bullet"/>
+      <w:lvlText w:val=""/>
+      <w:lvlJc w:val="left"/>
+      <w:pPr>
+        <w:ind w:left="720" w:hanging="360"/>
+      </w:pPr>
+      <w:rPr>
+        <w:rFonts w:ascii="Symbol" w:hAnsi="Symbol" w:hint="default"/>
+      </w:rPr>
+    </w:lvl>
+    <w:lvl w:ilvl="1" w:tplc="04080003" w:tentative="1">
+      <w:start w:val="1"/>
+      <w:numFmt w:val="bullet"/>
+      <w:lvlText w:val="o"/>
+      <w:lvlJc w:val="left"/>
+      <w:pPr>
+        <w:ind w:left="1440" w:hanging="360"/>
+      </w:pPr>
+      <w:rPr>
+        <w:rFonts w:ascii="Courier New" w:hAnsi="Courier New" w:cs="Courier New" w:hint="default"/>
+      </w:rPr>
+    </w:lvl>
+    <w:lvl w:ilvl="2" w:tplc="04080005" w:tentative="1">
+      <w:start w:val="1"/>
+      <w:numFmt w:val="bullet"/>
+      <w:lvlText w:val=""/>
+      <w:lvlJc w:val="left"/>
+      <w:pPr>
+        <w:ind w:left="2160" w:hanging="360"/>
+      </w:pPr>
+      <w:rPr>
+        <w:rFonts w:ascii="Wingdings" w:hAnsi="Wingdings" w:hint="default"/>
+      </w:rPr>
+    </w:lvl>
+    <w:lvl w:ilvl="3" w:tplc="04080001" w:tentative="1">
+      <w:start w:val="1"/>
+      <w:numFmt w:val="bullet"/>
+      <w:lvlText w:val=""/>
+      <w:lvlJc w:val="left"/>
+      <w:pPr>
+        <w:ind w:left="2880" w:hanging="360"/>
+      </w:pPr>
+      <w:rPr>
+        <w:rFonts w:ascii="Symbol" w:hAnsi="Symbol" w:hint="default"/>
+      </w:rPr>
+    </w:lvl>
+    <w:lvl w:ilvl="4" w:tplc="04080003" w:tentative="1">
+      <w:start w:val="1"/>
+      <w:numFmt w:val="bullet"/>
+      <w:lvlText w:val="o"/>
+      <w:lvlJc w:val="left"/>
+      <w:pPr>
+        <w:ind w:left="3600" w:hanging="360"/>
+      </w:pPr>
+      <w:rPr>
+        <w:rFonts w:ascii="Courier New" w:hAnsi="Courier New" w:cs="Courier New" w:hint="default"/>
+      </w:rPr>
+    </w:lvl>
+    <w:lvl w:ilvl="5" w:tplc="04080005" w:tentative="1">
+      <w:start w:val="1"/>
+      <w:numFmt w:val="bullet"/>
+      <w:lvlText w:val=""/>
+      <w:lvlJc w:val="left"/>
+      <w:pPr>
+        <w:ind w:left="4320" w:hanging="360"/>
+      </w:pPr>
+      <w:rPr>
+        <w:rFonts w:ascii="Wingdings" w:hAnsi="Wingdings" w:hint="default"/>
+      </w:rPr>
+    </w:lvl>
+    <w:lvl w:ilvl="6" w:tplc="04080001" w:tentative="1">
+      <w:start w:val="1"/>
+      <w:numFmt w:val="bullet"/>
+      <w:lvlText w:val=""/>
+      <w:lvlJc w:val="left"/>
+      <w:pPr>
+        <w:ind w:left="5040" w:hanging="360"/>
+      </w:pPr>
+      <w:rPr>
+        <w:rFonts w:ascii="Symbol" w:hAnsi="Symbol" w:hint="default"/>
+      </w:rPr>
+    </w:lvl>
+    <w:lvl w:ilvl="7" w:tplc="04080003" w:tentative="1">
+      <w:start w:val="1"/>
+      <w:numFmt w:val="bullet"/>
+      <w:lvlText w:val="o"/>
+      <w:lvlJc w:val="left"/>
+      <w:pPr>
+        <w:ind w:left="5760" w:hanging="360"/>
+      </w:pPr>
+      <w:rPr>
+        <w:rFonts w:ascii="Courier New" w:hAnsi="Courier New" w:cs="Courier New" w:hint="default"/>
+      </w:rPr>
+    </w:lvl>
+    <w:lvl w:ilvl="8" w:tplc="04080005" w:tentative="1">
+      <w:start w:val="1"/>
+      <w:numFmt w:val="bullet"/>
+      <w:lvlText w:val=""/>
+      <w:lvlJc w:val="left"/>
+      <w:pPr>
+        <w:ind w:left="6480" w:hanging="360"/>
+      </w:pPr>
+      <w:rPr>
+        <w:rFonts w:ascii="Wingdings" w:hAnsi="Wingdings" w:hint="default"/>
+      </w:rPr>
+    </w:lvl>
+  </w:abstractNum>
+  <w:abstractNum w:abstractNumId="11">
     <w:nsid w:val="670A2BCC"/>
     <w:multiLevelType w:val="hybridMultilevel"/>
     <w:tmpl w:val="CB086C5E"/>
@@ -13496,7 +15037,7 @@
       </w:pPr>
     </w:lvl>
   </w:abstractNum>
-  <w:abstractNum w:abstractNumId="10">
+  <w:abstractNum w:abstractNumId="12">
     <w:nsid w:val="69873109"/>
     <w:multiLevelType w:val="hybridMultilevel"/>
     <w:tmpl w:val="CB086C5E"/>
@@ -13585,7 +15126,7 @@
       </w:pPr>
     </w:lvl>
   </w:abstractNum>
-  <w:abstractNum w:abstractNumId="11">
+  <w:abstractNum w:abstractNumId="13">
     <w:nsid w:val="702A49C6"/>
     <w:multiLevelType w:val="hybridMultilevel"/>
     <w:tmpl w:val="E67CC15A"/>
@@ -13698,7 +15239,7 @@
       </w:rPr>
     </w:lvl>
   </w:abstractNum>
-  <w:abstractNum w:abstractNumId="12">
+  <w:abstractNum w:abstractNumId="14">
     <w:nsid w:val="7402529D"/>
     <w:multiLevelType w:val="hybridMultilevel"/>
     <w:tmpl w:val="D83E6B62"/>
@@ -13812,16 +15353,16 @@
     </w:lvl>
   </w:abstractNum>
   <w:num w:numId="1">
-    <w:abstractNumId w:val="10"/>
+    <w:abstractNumId w:val="12"/>
   </w:num>
   <w:num w:numId="2">
-    <w:abstractNumId w:val="9"/>
+    <w:abstractNumId w:val="11"/>
   </w:num>
   <w:num w:numId="3">
     <w:abstractNumId w:val="0"/>
   </w:num>
   <w:num w:numId="4">
-    <w:abstractNumId w:val="12"/>
+    <w:abstractNumId w:val="14"/>
   </w:num>
   <w:num w:numId="5">
     <w:abstractNumId w:val="2"/>
@@ -13842,13 +15383,19 @@
     <w:abstractNumId w:val="3"/>
   </w:num>
   <w:num w:numId="11">
-    <w:abstractNumId w:val="11"/>
+    <w:abstractNumId w:val="13"/>
   </w:num>
   <w:num w:numId="12">
-    <w:abstractNumId w:val="8"/>
+    <w:abstractNumId w:val="9"/>
   </w:num>
   <w:num w:numId="13">
     <w:abstractNumId w:val="4"/>
+  </w:num>
+  <w:num w:numId="14">
+    <w:abstractNumId w:val="8"/>
+  </w:num>
+  <w:num w:numId="15">
+    <w:abstractNumId w:val="10"/>
   </w:num>
 </w:numbering>
 </file>
@@ -14017,7 +15564,6 @@
   <w:style w:type="character" w:default="1" w:styleId="a0">
     <w:name w:val="Default Paragraph Font"/>
     <w:uiPriority w:val="1"/>
-    <w:semiHidden/>
     <w:unhideWhenUsed/>
   </w:style>
   <w:style w:type="table" w:default="1" w:styleId="a1">
@@ -14128,7 +15674,7 @@
       <w:color w:val="808080"/>
     </w:rPr>
   </w:style>
-  <w:style w:type="table" w:styleId="a8">
+  <w:style w:type="table" w:customStyle="1" w:styleId="a8">
     <w:name w:val="Light Shading"/>
     <w:basedOn w:val="a1"/>
     <w:uiPriority w:val="60"/>
@@ -14231,7 +15777,7 @@
       </w:tcPr>
     </w:tblStylePr>
   </w:style>
-  <w:style w:type="table" w:styleId="a9">
+  <w:style w:type="table" w:customStyle="1" w:styleId="a9">
     <w:name w:val="Light List"/>
     <w:basedOn w:val="a1"/>
     <w:uiPriority w:val="61"/>
@@ -14327,6 +15873,18 @@
     <w:name w:val="_3oh-"/>
     <w:basedOn w:val="a0"/>
     <w:rsid w:val="00DF27A7"/>
+  </w:style>
+  <w:style w:type="character" w:styleId="-">
+    <w:name w:val="Hyperlink"/>
+    <w:basedOn w:val="a0"/>
+    <w:uiPriority w:val="99"/>
+    <w:semiHidden/>
+    <w:unhideWhenUsed/>
+    <w:rsid w:val="00B5735A"/>
+    <w:rPr>
+      <w:color w:val="0000FF"/>
+      <w:u w:val="single"/>
+    </w:rPr>
   </w:style>
 </w:styles>
 </file>

</xml_diff>

<commit_message>
Part B.d chapter written
</commit_message>
<xml_diff>
--- a/report.docx
+++ b/report.docx
@@ -89,11 +89,19 @@
                 <w:lang w:val="en-US"/>
               </w:rPr>
             </w:pPr>
+            <w:proofErr w:type="spellStart"/>
             <w:r>
               <w:rPr>
                 <w:sz w:val="28"/>
               </w:rPr>
-              <w:t>Σαμπαζιώτης Σάββας</w:t>
+              <w:t>Σαμπαζιώτης</w:t>
+            </w:r>
+            <w:proofErr w:type="spellEnd"/>
+            <w:r>
+              <w:rPr>
+                <w:sz w:val="28"/>
+              </w:rPr>
+              <w:t xml:space="preserve"> Σάββας</w:t>
             </w:r>
           </w:p>
         </w:tc>
@@ -130,6 +138,7 @@
                 <w:sz w:val="28"/>
               </w:rPr>
             </w:pPr>
+            <w:proofErr w:type="spellStart"/>
             <w:r>
               <w:rPr>
                 <w:sz w:val="28"/>
@@ -137,12 +146,14 @@
               </w:rPr>
               <w:t>sampazio</w:t>
             </w:r>
+            <w:proofErr w:type="spellEnd"/>
             <w:r>
               <w:rPr>
                 <w:sz w:val="28"/>
               </w:rPr>
               <w:t>@</w:t>
             </w:r>
+            <w:proofErr w:type="spellStart"/>
             <w:r>
               <w:rPr>
                 <w:sz w:val="28"/>
@@ -150,6 +161,7 @@
               </w:rPr>
               <w:t>ece</w:t>
             </w:r>
+            <w:proofErr w:type="spellEnd"/>
             <w:r>
               <w:rPr>
                 <w:sz w:val="28"/>
@@ -169,6 +181,7 @@
               </w:rPr>
               <w:t>.</w:t>
             </w:r>
+            <w:proofErr w:type="spellStart"/>
             <w:r>
               <w:rPr>
                 <w:sz w:val="28"/>
@@ -176,6 +189,7 @@
               </w:rPr>
               <w:t>gr</w:t>
             </w:r>
+            <w:proofErr w:type="spellEnd"/>
           </w:p>
         </w:tc>
       </w:tr>
@@ -244,6 +258,7 @@
                 <w:lang w:val="en-US"/>
               </w:rPr>
             </w:pPr>
+            <w:proofErr w:type="spellStart"/>
             <w:r>
               <w:rPr>
                 <w:sz w:val="28"/>
@@ -251,12 +266,14 @@
               </w:rPr>
               <w:t>andreaskp</w:t>
             </w:r>
+            <w:proofErr w:type="spellEnd"/>
             <w:r>
               <w:rPr>
                 <w:sz w:val="28"/>
               </w:rPr>
               <w:t>@</w:t>
             </w:r>
+            <w:proofErr w:type="spellStart"/>
             <w:r>
               <w:rPr>
                 <w:sz w:val="28"/>
@@ -264,6 +281,7 @@
               </w:rPr>
               <w:t>ece</w:t>
             </w:r>
+            <w:proofErr w:type="spellEnd"/>
             <w:r>
               <w:rPr>
                 <w:sz w:val="28"/>
@@ -283,6 +301,7 @@
               </w:rPr>
               <w:t>.</w:t>
             </w:r>
+            <w:proofErr w:type="spellStart"/>
             <w:r>
               <w:rPr>
                 <w:sz w:val="28"/>
@@ -290,6 +309,7 @@
               </w:rPr>
               <w:t>gr</w:t>
             </w:r>
+            <w:proofErr w:type="spellEnd"/>
           </w:p>
         </w:tc>
       </w:tr>
@@ -319,18 +339,21 @@
         </w:rPr>
         <w:t xml:space="preserve"> </w:t>
       </w:r>
+      <w:proofErr w:type="spellStart"/>
       <w:r>
         <w:rPr>
           <w:highlight w:val="yellow"/>
         </w:rPr>
         <w:t>Εισαγωγή</w:t>
       </w:r>
+      <w:proofErr w:type="spellEnd"/>
       <w:r>
         <w:rPr>
           <w:highlight w:val="yellow"/>
         </w:rPr>
         <w:t xml:space="preserve"> </w:t>
       </w:r>
+      <w:proofErr w:type="spellStart"/>
       <w:r>
         <w:rPr>
           <w:highlight w:val="yellow"/>
@@ -338,6 +361,7 @@
         </w:rPr>
         <w:t>github</w:t>
       </w:r>
+      <w:proofErr w:type="spellEnd"/>
       <w:r>
         <w:t xml:space="preserve"> </w:t>
       </w:r>
@@ -366,6 +390,7 @@
         </w:rPr>
         <w:t xml:space="preserve"> </w:t>
       </w:r>
+      <w:proofErr w:type="spellStart"/>
       <w:r>
         <w:rPr>
           <w:highlight w:val="yellow"/>
@@ -373,12 +398,14 @@
         </w:rPr>
         <w:t>github</w:t>
       </w:r>
+      <w:proofErr w:type="spellEnd"/>
       <w:r>
         <w:rPr>
           <w:highlight w:val="yellow"/>
         </w:rPr>
         <w:t xml:space="preserve"> </w:t>
       </w:r>
+      <w:proofErr w:type="spellStart"/>
       <w:r>
         <w:rPr>
           <w:highlight w:val="yellow"/>
@@ -386,6 +413,7 @@
         </w:rPr>
         <w:t>kai</w:t>
       </w:r>
+      <w:proofErr w:type="spellEnd"/>
       <w:r>
         <w:rPr>
           <w:highlight w:val="yellow"/>
@@ -414,6 +442,7 @@
       <w:r>
         <w:t xml:space="preserve">Παρακάτω παρουσιάζονται οι δύο διαφορετικές μελέτες που προδιαγράφονται στην εκφώνηση της εργασίας, πάνω στη δεδομένη χρονοσειρά </w:t>
       </w:r>
+      <w:proofErr w:type="spellStart"/>
       <w:r>
         <w:rPr>
           <w:b/>
@@ -422,6 +451,7 @@
         </w:rPr>
         <w:t>dat</w:t>
       </w:r>
+      <w:proofErr w:type="spellEnd"/>
       <w:r>
         <w:rPr>
           <w:b/>
@@ -721,8 +751,13 @@
         <w:t xml:space="preserve">Ο ακριβής μετασχηματισμός που εφαρμόστηκε </w:t>
       </w:r>
       <w:r>
-        <w:t>περιγράφεται στον παρακάτω ψευδοκώδικα</w:t>
-      </w:r>
+        <w:t xml:space="preserve">περιγράφεται στον παρακάτω </w:t>
+      </w:r>
+      <w:proofErr w:type="spellStart"/>
+      <w:r>
+        <w:t>ψευδοκώδικα</w:t>
+      </w:r>
+      <w:proofErr w:type="spellEnd"/>
       <w:r>
         <w:t>. Η υλοποίηση και παρουσίαση γίνεται στο</w:t>
       </w:r>
@@ -996,6 +1031,7 @@
               </w:rPr>
               <w:t xml:space="preserve">Φόρτωση χρονοσειράς </w:t>
             </w:r>
+            <w:proofErr w:type="spellStart"/>
             <w:r>
               <w:rPr>
                 <w:i/>
@@ -1003,6 +1039,7 @@
               </w:rPr>
               <w:t>dat</w:t>
             </w:r>
+            <w:proofErr w:type="spellEnd"/>
             <w:r>
               <w:rPr>
                 <w:i/>
@@ -1915,7 +1952,14 @@
               <w:rPr>
                 <w:i/>
               </w:rPr>
-              <w:t>Αφαίρεση εξ</w:t>
+              <w:t xml:space="preserve">Αφαίρεση </w:t>
+            </w:r>
+            <w:proofErr w:type="spellStart"/>
+            <w:r>
+              <w:rPr>
+                <w:i/>
+              </w:rPr>
+              <w:t>εξ</w:t>
             </w:r>
             <w:r>
               <w:rPr>
@@ -1939,7 +1983,14 @@
               <w:rPr>
                 <w:i/>
               </w:rPr>
-              <w:t xml:space="preserve">μενων τιμών βάσει του κανόνα της διασποράς: Τα δείγματα εκτός των ορίων </w:t>
+              <w:t>μενων</w:t>
+            </w:r>
+            <w:proofErr w:type="spellEnd"/>
+            <w:r>
+              <w:rPr>
+                <w:i/>
+              </w:rPr>
+              <w:t xml:space="preserve"> τιμών βάσει του κανόνα της διασποράς: Τα δείγματα εκτός των ορίων </w:t>
             </w:r>
             <m:oMath>
               <m:r>
@@ -3082,12 +3133,14 @@
       <w:r>
         <w:t xml:space="preserve"> προσεγγίζει αυτές των </w:t>
       </w:r>
+      <w:proofErr w:type="spellStart"/>
       <w:r>
         <w:rPr>
           <w:lang w:val="en-US"/>
         </w:rPr>
         <w:t>idd</w:t>
       </w:r>
+      <w:proofErr w:type="spellEnd"/>
       <w:r>
         <w:t xml:space="preserve"> </w:t>
       </w:r>
@@ -3289,7 +3342,15 @@
         <w:jc w:val="both"/>
       </w:pPr>
       <w:r>
-        <w:t xml:space="preserve">Παρακάτω παρουσιάζονται οι συναρτήσεις δειγματικών αυτοσυσχετίσεων των 11 χρονοσειρών.  </w:t>
+        <w:t xml:space="preserve">Παρακάτω παρουσιάζονται οι συναρτήσεις δειγματικών </w:t>
+      </w:r>
+      <w:proofErr w:type="spellStart"/>
+      <w:r>
+        <w:t>αυτοσυσχετίσεων</w:t>
+      </w:r>
+      <w:proofErr w:type="spellEnd"/>
+      <w:r>
+        <w:t xml:space="preserve"> των 11 χρονοσειρών.  </w:t>
       </w:r>
     </w:p>
     <w:p>
@@ -6776,8 +6837,13 @@
       <w:r>
         <w:t xml:space="preserve">νδεχομένως, αυτό να αποτελεί ένδειξη του ότι ο μηχανισμός από τον οποίο παράγονται τα δεδομένα είναι αιτιοκρατικό </w:t>
       </w:r>
-      <w:r>
-        <w:t xml:space="preserve">χρονοαμετάβλητο </w:t>
+      <w:proofErr w:type="spellStart"/>
+      <w:r>
+        <w:t>χρονοαμετάβλητο</w:t>
+      </w:r>
+      <w:proofErr w:type="spellEnd"/>
+      <w:r>
+        <w:t xml:space="preserve"> </w:t>
       </w:r>
       <w:r>
         <w:t xml:space="preserve">σύστημα. </w:t>
@@ -6932,12 +6998,14 @@
       <w:r>
         <w:t xml:space="preserve">πιλέξαμε την έκδοση αυτή του </w:t>
       </w:r>
+      <w:proofErr w:type="spellStart"/>
       <w:r>
         <w:rPr>
           <w:lang w:val="en-US"/>
         </w:rPr>
         <w:t>Akaike</w:t>
       </w:r>
+      <w:proofErr w:type="spellEnd"/>
       <w:r>
         <w:t xml:space="preserve"> </w:t>
       </w:r>
@@ -10889,7 +10957,15 @@
         <w:t>παρουσιάζεται</w:t>
       </w:r>
       <w:r>
-        <w:t xml:space="preserve"> η γραμμική και μη-γραμμική ανάλυση επί της χρονοσειράς με υποδειγματοληψία. </w:t>
+        <w:t xml:space="preserve"> η γραμμική και μη-γραμμική ανάλυση επί της χρονοσειράς με </w:t>
+      </w:r>
+      <w:proofErr w:type="spellStart"/>
+      <w:r>
+        <w:t>υποδειγματοληψία</w:t>
+      </w:r>
+      <w:proofErr w:type="spellEnd"/>
+      <w:r>
+        <w:t xml:space="preserve">. </w:t>
       </w:r>
       <w:r>
         <w:t xml:space="preserve"> Η χρονοσειρά αυτή παρουσιάζει την ισοτιμία του νομίσματος σε εβδομαδιαία βάση</w:t>
@@ -11364,8 +11440,13 @@
         <w:t>επιλογή μοντέλου, καθώς δεν υπάρχουν ισχυρ</w:t>
       </w:r>
       <w:r>
-        <w:t>οί συντελεστές μερικής αυτ</w:t>
-      </w:r>
+        <w:t xml:space="preserve">οί συντελεστές μερικής </w:t>
+      </w:r>
+      <w:proofErr w:type="spellStart"/>
+      <w:r>
+        <w:t>αυτ</w:t>
+      </w:r>
+      <w:proofErr w:type="spellEnd"/>
       <w:r>
         <w:t>/σης για υστέρηση</w:t>
       </w:r>
@@ -12000,73 +12081,6 @@
       <w:r>
         <w:t xml:space="preserve"> </w:t>
       </w:r>
-      <w:r>
-        <w:t xml:space="preserve">Η απόδοση αυτή σημειώνεται </w:t>
-      </w:r>
-      <w:r>
-        <w:rPr>
-          <w:highlight w:val="yellow"/>
-        </w:rPr>
-        <w:t xml:space="preserve">ως </w:t>
-      </w:r>
-      <m:oMath>
-        <m:r>
-          <w:rPr>
-            <w:rFonts w:ascii="Cambria Math" w:hAnsi="Cambria Math"/>
-            <w:highlight w:val="yellow"/>
-            <w:lang w:val="en-US"/>
-          </w:rPr>
-          <m:t>NRMS</m:t>
-        </m:r>
-        <m:sSub>
-          <m:sSubPr>
-            <m:ctrlPr>
-              <w:rPr>
-                <w:rFonts w:ascii="Cambria Math" w:hAnsi="Cambria Math"/>
-                <w:i/>
-                <w:highlight w:val="yellow"/>
-                <w:lang w:val="en-US"/>
-              </w:rPr>
-            </m:ctrlPr>
-          </m:sSubPr>
-          <m:e>
-            <m:r>
-              <w:rPr>
-                <w:rFonts w:ascii="Cambria Math" w:hAnsi="Cambria Math"/>
-                <w:highlight w:val="yellow"/>
-                <w:lang w:val="en-US"/>
-              </w:rPr>
-              <m:t>E</m:t>
-            </m:r>
-          </m:e>
-          <m:sub>
-            <m:r>
-              <w:rPr>
-                <w:rFonts w:ascii="Cambria Math" w:hAnsi="Cambria Math"/>
-                <w:highlight w:val="yellow"/>
-                <w:lang w:val="en-US"/>
-              </w:rPr>
-              <m:t>B</m:t>
-            </m:r>
-            <m:r>
-              <w:rPr>
-                <w:rFonts w:ascii="Cambria Math" w:hAnsi="Cambria Math"/>
-                <w:highlight w:val="yellow"/>
-              </w:rPr>
-              <m:t>1</m:t>
-            </m:r>
-          </m:sub>
-        </m:sSub>
-      </m:oMath>
-      <w:r>
-        <w:rPr>
-          <w:highlight w:val="yellow"/>
-        </w:rPr>
-        <w:t xml:space="preserve"> και θα αξιοποιηθεί παρακάτω κατά την σύγκρισή της με τα τοπικά μη-γραμμικά μοντέλα</w:t>
-      </w:r>
-      <w:r>
-        <w:t>.</w:t>
-      </w:r>
     </w:p>
     <w:p>
       <w:pPr>
@@ -12638,12 +12652,14 @@
       <w:r>
         <w:t xml:space="preserve"> παρατηρεί κανείς στα </w:t>
       </w:r>
+      <w:proofErr w:type="spellStart"/>
       <w:r>
         <w:rPr>
           <w:lang w:val="en-US"/>
         </w:rPr>
         <w:t>scatterplots</w:t>
       </w:r>
+      <w:proofErr w:type="spellEnd"/>
       <w:r>
         <w:t xml:space="preserve"> </w:t>
       </w:r>
@@ -13042,7 +13058,15 @@
         <w:t xml:space="preserve">Ωστόσο, </w:t>
       </w:r>
       <w:r>
-        <w:t xml:space="preserve">στα πλαίσια της ανάλυσης χρονοσειρών διατίθενται εργαλεία όπου με παρόμοια τοπολογική </w:t>
+        <w:t xml:space="preserve">στα πλαίσια της ανάλυσης χρονοσειρών διατίθενται εργαλεία όπου με παρόμοια </w:t>
+      </w:r>
+      <w:proofErr w:type="spellStart"/>
+      <w:r>
+        <w:t>τοπολογική</w:t>
+      </w:r>
+      <w:proofErr w:type="spellEnd"/>
+      <w:r>
+        <w:t xml:space="preserve"> </w:t>
       </w:r>
       <w:r>
         <w:t xml:space="preserve">προσέγγιση δίνουν την δυνατότητα ανάλυσης και εκπαίδευσης μοντέλων. </w:t>
@@ -13242,7 +13266,15 @@
         <w:jc w:val="both"/>
       </w:pPr>
       <w:r>
-        <w:t>Μέγιστη διάσταση εμβίθυσης:  10</w:t>
+        <w:t xml:space="preserve">Μέγιστη διάσταση </w:t>
+      </w:r>
+      <w:proofErr w:type="spellStart"/>
+      <w:r>
+        <w:t>εμβίθυσης</w:t>
+      </w:r>
+      <w:proofErr w:type="spellEnd"/>
+      <w:r>
+        <w:t>:  10</w:t>
       </w:r>
     </w:p>
     <w:p>
@@ -13290,7 +13322,15 @@
         <w:jc w:val="both"/>
       </w:pPr>
       <w:r>
-        <w:t xml:space="preserve">Η βέλτιστη διάσταση εμβύθισης για την οποία πρακτικά δεν έχουμε πλέον αυτοτομές είναι </w:t>
+        <w:t xml:space="preserve">Η βέλτιστη διάσταση εμβύθισης για την οποία πρακτικά δεν έχουμε πλέον </w:t>
+      </w:r>
+      <w:proofErr w:type="spellStart"/>
+      <w:r>
+        <w:t>αυτοτομές</w:t>
+      </w:r>
+      <w:proofErr w:type="spellEnd"/>
+      <w:r>
+        <w:t xml:space="preserve"> είναι </w:t>
       </w:r>
       <m:oMath>
         <m:r>
@@ -13370,7 +13410,15 @@
         <w:t>log</w:t>
       </w:r>
       <w:r>
-        <w:t xml:space="preserve"> διάγραμμα του αθροίσματος συσχέτισης έναντι της ακτίνας υπερσφαίρας </w:t>
+        <w:t xml:space="preserve"> διάγραμμα του αθροίσματος συσχέτισης έναντι της ακτίνας </w:t>
+      </w:r>
+      <w:proofErr w:type="spellStart"/>
+      <w:r>
+        <w:t>υπερσφαίρας</w:t>
+      </w:r>
+      <w:proofErr w:type="spellEnd"/>
+      <w:r>
+        <w:t xml:space="preserve"> </w:t>
       </w:r>
       <w:r>
         <w:rPr>
@@ -13379,7 +13427,15 @@
         <w:t>r</w:t>
       </w:r>
       <w:r>
-        <w:t xml:space="preserve"> (διαγραμμα </w:t>
+        <w:t xml:space="preserve"> (</w:t>
+      </w:r>
+      <w:proofErr w:type="spellStart"/>
+      <w:r>
+        <w:t>διαγραμμα</w:t>
+      </w:r>
+      <w:proofErr w:type="spellEnd"/>
+      <w:r>
+        <w:t xml:space="preserve"> </w:t>
       </w:r>
       <w:r>
         <w:rPr>
@@ -13524,139 +13580,179 @@
       <w:pPr>
         <w:jc w:val="both"/>
         <w:rPr>
-          <w:rFonts w:ascii="Times New Roman" w:eastAsia="Times New Roman" w:hAnsi="Times New Roman" w:cs="Times New Roman"/>
-        </w:rPr>
-      </w:pPr>
-      <w:r>
-        <w:rPr>
-          <w:rFonts w:ascii="Times New Roman" w:eastAsia="Times New Roman" w:hAnsi="Times New Roman" w:cs="Times New Roman"/>
+          <w:rFonts w:eastAsia="Times New Roman" w:cstheme="minorHAnsi"/>
+        </w:rPr>
+      </w:pPr>
+      <w:r>
+        <w:rPr>
+          <w:rFonts w:eastAsia="Times New Roman" w:cstheme="minorHAnsi"/>
         </w:rPr>
         <w:t xml:space="preserve">Παρατηρούμε πως για διάσταση εμβύθισης </w:t>
       </w:r>
       <m:oMath>
         <m:r>
           <w:rPr>
-            <w:rFonts w:ascii="Cambria Math" w:eastAsia="Times New Roman" w:hAnsi="Cambria Math" w:cs="Times New Roman"/>
+            <w:rFonts w:ascii="Cambria Math" w:eastAsia="Times New Roman" w:hAnsi="Cambria Math" w:cstheme="minorHAnsi"/>
             <w:lang w:val="en-US"/>
           </w:rPr>
           <m:t>m</m:t>
         </m:r>
         <m:r>
           <w:rPr>
-            <w:rFonts w:ascii="Cambria Math" w:eastAsia="Times New Roman" w:hAnsi="Cambria Math" w:cs="Times New Roman"/>
+            <w:rFonts w:ascii="Cambria Math" w:eastAsia="Times New Roman" w:cstheme="minorHAnsi"/>
           </w:rPr>
           <m:t>&gt;5</m:t>
         </m:r>
       </m:oMath>
       <w:r>
         <w:rPr>
-          <w:rFonts w:ascii="Times New Roman" w:eastAsia="Times New Roman" w:hAnsi="Times New Roman" w:cs="Times New Roman"/>
+          <w:rFonts w:eastAsia="Times New Roman" w:cstheme="minorHAnsi"/>
         </w:rPr>
         <w:t xml:space="preserve">, η διάσταση συσχέτισης συγκλίνει στο διάστημα </w:t>
       </w:r>
       <m:oMath>
         <m:r>
           <w:rPr>
-            <w:rFonts w:ascii="Cambria Math" w:eastAsia="Times New Roman" w:hAnsi="Cambria Math" w:cs="Times New Roman"/>
+            <w:rFonts w:ascii="Cambria Math" w:eastAsia="Times New Roman" w:cstheme="minorHAnsi"/>
           </w:rPr>
-          <m:t>0.5±0.4</m:t>
+          <m:t>0.5</m:t>
+        </m:r>
+        <m:r>
+          <w:rPr>
+            <w:rFonts w:ascii="Cambria Math" w:eastAsia="Times New Roman" w:cstheme="minorHAnsi"/>
+          </w:rPr>
+          <m:t>±</m:t>
+        </m:r>
+        <m:r>
+          <w:rPr>
+            <w:rFonts w:ascii="Cambria Math" w:eastAsia="Times New Roman" w:cstheme="minorHAnsi"/>
+          </w:rPr>
+          <m:t>0.4</m:t>
         </m:r>
       </m:oMath>
       <w:r>
         <w:rPr>
-          <w:rFonts w:ascii="Times New Roman" w:eastAsia="Times New Roman" w:hAnsi="Times New Roman" w:cs="Times New Roman"/>
-        </w:rPr>
-        <w:t xml:space="preserve">.  Το γεγονός ότι η κλίση είναι μη-ακέραιος αριθμός δηλώνει πως έχουμε στα χέρια μας κάποιο παράξενο ελκυστή. Ωστόσο, αξίζει να σημειωθεί πως η υποψήφια διάσταση συσχέτισης του ελκυστή αυτού είναι το άνω όριο της </w:t>
-      </w:r>
-      <w:r>
-        <w:rPr>
-          <w:rFonts w:ascii="Times New Roman" w:eastAsia="Times New Roman" w:hAnsi="Times New Roman" w:cs="Times New Roman"/>
+          <w:rFonts w:eastAsia="Times New Roman" w:cstheme="minorHAnsi"/>
+        </w:rPr>
+        <w:t xml:space="preserve">.  Το γεγονός ότι η κλίση είναι μη-ακέραιος αριθμός δηλώνει πως έχουμε στα χέρια μας κάποιο παράξενο </w:t>
+      </w:r>
+      <w:proofErr w:type="spellStart"/>
+      <w:r>
+        <w:rPr>
+          <w:rFonts w:eastAsia="Times New Roman" w:cstheme="minorHAnsi"/>
+        </w:rPr>
+        <w:t>ελκυστή</w:t>
+      </w:r>
+      <w:proofErr w:type="spellEnd"/>
+      <w:r>
+        <w:rPr>
+          <w:rFonts w:eastAsia="Times New Roman" w:cstheme="minorHAnsi"/>
+        </w:rPr>
+        <w:t xml:space="preserve">. Ωστόσο, αξίζει να σημειωθεί πως η υποψήφια διάσταση συσχέτισης του </w:t>
+      </w:r>
+      <w:proofErr w:type="spellStart"/>
+      <w:r>
+        <w:rPr>
+          <w:rFonts w:eastAsia="Times New Roman" w:cstheme="minorHAnsi"/>
+        </w:rPr>
+        <w:t>ελκυστή</w:t>
+      </w:r>
+      <w:proofErr w:type="spellEnd"/>
+      <w:r>
+        <w:rPr>
+          <w:rFonts w:eastAsia="Times New Roman" w:cstheme="minorHAnsi"/>
+        </w:rPr>
+        <w:t xml:space="preserve"> αυτού είναι το άνω όριο της </w:t>
+      </w:r>
+      <w:r>
+        <w:rPr>
+          <w:rFonts w:eastAsia="Times New Roman" w:cstheme="minorHAnsi"/>
           <w:lang w:val="en-US"/>
         </w:rPr>
         <w:t>v</w:t>
       </w:r>
       <w:r>
         <w:rPr>
-          <w:rFonts w:ascii="Times New Roman" w:eastAsia="Times New Roman" w:hAnsi="Times New Roman" w:cs="Times New Roman"/>
+          <w:rFonts w:eastAsia="Times New Roman" w:cstheme="minorHAnsi"/>
         </w:rPr>
         <w:t>(</w:t>
       </w:r>
       <w:r>
         <w:rPr>
-          <w:rFonts w:ascii="Times New Roman" w:eastAsia="Times New Roman" w:hAnsi="Times New Roman" w:cs="Times New Roman"/>
+          <w:rFonts w:eastAsia="Times New Roman" w:cstheme="minorHAnsi"/>
           <w:lang w:val="en-US"/>
         </w:rPr>
         <w:t>m</w:t>
       </w:r>
       <w:r>
         <w:rPr>
-          <w:rFonts w:ascii="Times New Roman" w:eastAsia="Times New Roman" w:hAnsi="Times New Roman" w:cs="Times New Roman"/>
+          <w:rFonts w:eastAsia="Times New Roman" w:cstheme="minorHAnsi"/>
         </w:rPr>
         <w:t xml:space="preserve">) για </w:t>
       </w:r>
       <w:r>
         <w:rPr>
-          <w:rFonts w:ascii="Times New Roman" w:eastAsia="Times New Roman" w:hAnsi="Times New Roman" w:cs="Times New Roman"/>
+          <w:rFonts w:eastAsia="Times New Roman" w:cstheme="minorHAnsi"/>
           <w:lang w:val="en-US"/>
         </w:rPr>
         <w:t>m</w:t>
       </w:r>
       <w:r>
         <w:rPr>
-          <w:rFonts w:ascii="Times New Roman" w:eastAsia="Times New Roman" w:hAnsi="Times New Roman" w:cs="Times New Roman"/>
+          <w:rFonts w:eastAsia="Times New Roman" w:cstheme="minorHAnsi"/>
         </w:rPr>
         <w:t xml:space="preserve">&gt;6 που ισούται με (περίπου) μονάδα. Συνεπώς, </w:t>
       </w:r>
       <w:r>
         <w:rPr>
-          <w:rFonts w:ascii="Times New Roman" w:eastAsia="Times New Roman" w:hAnsi="Times New Roman" w:cs="Times New Roman"/>
+          <w:rFonts w:eastAsia="Times New Roman" w:cstheme="minorHAnsi"/>
           <w:b/>
         </w:rPr>
         <w:t xml:space="preserve">η διάστασης συσχέτισης </w:t>
       </w:r>
       <w:r>
         <w:rPr>
-          <w:rFonts w:ascii="Times New Roman" w:eastAsia="Times New Roman" w:hAnsi="Times New Roman" w:cs="Times New Roman"/>
+          <w:rFonts w:eastAsia="Times New Roman" w:cstheme="minorHAnsi"/>
           <w:b/>
         </w:rPr>
         <w:t>εκφράζει ευθεία</w:t>
       </w:r>
       <w:r>
         <w:rPr>
-          <w:rFonts w:ascii="Times New Roman" w:eastAsia="Times New Roman" w:hAnsi="Times New Roman" w:cs="Times New Roman"/>
+          <w:rFonts w:eastAsia="Times New Roman" w:cstheme="minorHAnsi"/>
         </w:rPr>
         <w:t xml:space="preserve"> </w:t>
       </w:r>
       <w:r>
         <w:rPr>
-          <w:rFonts w:ascii="Times New Roman" w:eastAsia="Times New Roman" w:hAnsi="Times New Roman" w:cs="Times New Roman"/>
+          <w:rFonts w:eastAsia="Times New Roman" w:cstheme="minorHAnsi"/>
           <w:b/>
         </w:rPr>
         <w:t xml:space="preserve">όπως </w:t>
       </w:r>
       <w:r>
         <w:rPr>
-          <w:rFonts w:ascii="Times New Roman" w:eastAsia="Times New Roman" w:hAnsi="Times New Roman" w:cs="Times New Roman"/>
+          <w:rFonts w:eastAsia="Times New Roman" w:cstheme="minorHAnsi"/>
           <w:b/>
         </w:rPr>
         <w:t>μας προϊδεάσει το διάγραμμα</w:t>
       </w:r>
       <w:r>
         <w:rPr>
-          <w:rFonts w:ascii="Times New Roman" w:eastAsia="Times New Roman" w:hAnsi="Times New Roman" w:cs="Times New Roman"/>
+          <w:rFonts w:eastAsia="Times New Roman" w:cstheme="minorHAnsi"/>
         </w:rPr>
         <w:t xml:space="preserve"> </w:t>
       </w:r>
       <w:r>
         <w:rPr>
-          <w:rFonts w:ascii="Times New Roman" w:eastAsia="Times New Roman" w:hAnsi="Times New Roman" w:cs="Times New Roman"/>
+          <w:rFonts w:eastAsia="Times New Roman" w:cstheme="minorHAnsi"/>
           <w:b/>
         </w:rPr>
         <w:t xml:space="preserve">διασποράς. </w:t>
       </w:r>
       <w:r>
         <w:rPr>
-          <w:rFonts w:ascii="Times New Roman" w:eastAsia="Times New Roman" w:hAnsi="Times New Roman" w:cs="Times New Roman"/>
+          <w:rFonts w:eastAsia="Times New Roman" w:cstheme="minorHAnsi"/>
         </w:rPr>
         <w:t xml:space="preserve">Ωστόσο, οι μη-γραμμικότητες του συστήματος και η πιθανή χαοτική του φύση, το καθιστούν κάθε άλλο παρά ιδανικό σύστημα. </w:t>
       </w:r>
@@ -13669,7 +13765,7 @@
           <w:numId w:val="14"/>
         </w:numPr>
         <w:rPr>
-          <w:rFonts w:ascii="Times New Roman" w:eastAsia="Times New Roman" w:hAnsi="Times New Roman" w:cs="Times New Roman"/>
+          <w:rFonts w:eastAsia="Times New Roman" w:cstheme="minorHAnsi"/>
           <w:b/>
           <w:sz w:val="24"/>
           <w:szCs w:val="24"/>
@@ -13677,7 +13773,7 @@
       </w:pPr>
       <w:r>
         <w:rPr>
-          <w:rFonts w:ascii="Times New Roman" w:eastAsia="Times New Roman" w:hAnsi="Times New Roman" w:cs="Times New Roman"/>
+          <w:rFonts w:eastAsia="Times New Roman" w:cstheme="minorHAnsi"/>
           <w:sz w:val="24"/>
           <w:szCs w:val="24"/>
         </w:rPr>
@@ -13685,7 +13781,7 @@
       </w:r>
       <w:r>
         <w:rPr>
-          <w:rFonts w:ascii="Times New Roman" w:eastAsia="Times New Roman" w:hAnsi="Times New Roman" w:cs="Times New Roman"/>
+          <w:rFonts w:eastAsia="Times New Roman" w:cstheme="minorHAnsi"/>
           <w:b/>
           <w:sz w:val="24"/>
           <w:szCs w:val="24"/>
@@ -13697,20 +13793,20 @@
     <w:p>
       <w:pPr>
         <w:rPr>
-          <w:rFonts w:ascii="Times New Roman" w:eastAsia="Times New Roman" w:hAnsi="Times New Roman" w:cs="Times New Roman"/>
+          <w:rFonts w:eastAsia="Times New Roman" w:cstheme="minorHAnsi"/>
           <w:szCs w:val="24"/>
         </w:rPr>
       </w:pPr>
       <w:r>
         <w:rPr>
-          <w:rFonts w:ascii="Times New Roman" w:eastAsia="Times New Roman" w:hAnsi="Times New Roman" w:cs="Times New Roman"/>
+          <w:rFonts w:eastAsia="Times New Roman" w:cstheme="minorHAnsi"/>
           <w:szCs w:val="24"/>
         </w:rPr>
         <w:t xml:space="preserve">Τέλος, πραγματοποιήθηκε αναζήτηση τοπικού μοντέλου τύπου </w:t>
       </w:r>
       <w:r>
         <w:rPr>
-          <w:rFonts w:ascii="Times New Roman" w:eastAsia="Times New Roman" w:hAnsi="Times New Roman" w:cs="Times New Roman"/>
+          <w:rFonts w:eastAsia="Times New Roman" w:cstheme="minorHAnsi"/>
           <w:szCs w:val="24"/>
           <w:lang w:val="en-US"/>
         </w:rPr>
@@ -13718,14 +13814,14 @@
       </w:r>
       <w:r>
         <w:rPr>
-          <w:rFonts w:ascii="Times New Roman" w:eastAsia="Times New Roman" w:hAnsi="Times New Roman" w:cs="Times New Roman"/>
+          <w:rFonts w:eastAsia="Times New Roman" w:cstheme="minorHAnsi"/>
           <w:szCs w:val="24"/>
         </w:rPr>
         <w:t>-</w:t>
       </w:r>
       <w:r>
         <w:rPr>
-          <w:rFonts w:ascii="Times New Roman" w:eastAsia="Times New Roman" w:hAnsi="Times New Roman" w:cs="Times New Roman"/>
+          <w:rFonts w:eastAsia="Times New Roman" w:cstheme="minorHAnsi"/>
           <w:szCs w:val="24"/>
           <w:lang w:val="en-US"/>
         </w:rPr>
@@ -13733,14 +13829,14 @@
       </w:r>
       <w:r>
         <w:rPr>
-          <w:rFonts w:ascii="Times New Roman" w:eastAsia="Times New Roman" w:hAnsi="Times New Roman" w:cs="Times New Roman"/>
+          <w:rFonts w:eastAsia="Times New Roman" w:cstheme="minorHAnsi"/>
           <w:szCs w:val="24"/>
         </w:rPr>
         <w:t xml:space="preserve"> </w:t>
       </w:r>
       <w:r>
         <w:rPr>
-          <w:rFonts w:ascii="Times New Roman" w:eastAsia="Times New Roman" w:hAnsi="Times New Roman" w:cs="Times New Roman"/>
+          <w:rFonts w:eastAsia="Times New Roman" w:cstheme="minorHAnsi"/>
           <w:szCs w:val="24"/>
           <w:lang w:val="en-US"/>
         </w:rPr>
@@ -13748,24 +13844,1192 @@
       </w:r>
       <w:r>
         <w:rPr>
-          <w:rFonts w:ascii="Times New Roman" w:eastAsia="Times New Roman" w:hAnsi="Times New Roman" w:cs="Times New Roman"/>
+          <w:rFonts w:eastAsia="Times New Roman" w:cstheme="minorHAnsi"/>
           <w:szCs w:val="24"/>
         </w:rPr>
+        <w:t xml:space="preserve"> για αποτελεσμ</w:t>
+      </w:r>
+      <w:r>
+        <w:rPr>
+          <w:rFonts w:eastAsia="Times New Roman" w:cstheme="minorHAnsi"/>
+          <w:szCs w:val="24"/>
+        </w:rPr>
+        <w:t xml:space="preserve">ατική περιγραφή του συστήματος. </w:t>
+      </w:r>
+      <w:r>
+        <w:rPr>
+          <w:rFonts w:eastAsia="Times New Roman" w:cstheme="minorHAnsi"/>
+          <w:szCs w:val="24"/>
+        </w:rPr>
+        <w:t>Χρησιμοποιήθηκε</w:t>
+      </w:r>
+      <w:r>
+        <w:rPr>
+          <w:rFonts w:eastAsia="Times New Roman" w:cstheme="minorHAnsi"/>
+          <w:szCs w:val="24"/>
+        </w:rPr>
+        <w:t xml:space="preserve"> λόγος δεδομένων εκπαίδευσης – δεδομένων ελέγχου 60%-40% όπως και στα προηγούμενα σημεία της εργασίας. </w:t>
+      </w:r>
+    </w:p>
+    <w:p>
+      <w:pPr>
+        <w:rPr>
+          <w:rFonts w:eastAsia="Times New Roman" w:cstheme="minorHAnsi"/>
+          <w:b/>
+          <w:szCs w:val="24"/>
+          <w:lang w:val="en-US"/>
+        </w:rPr>
+      </w:pPr>
+      <w:proofErr w:type="spellStart"/>
+      <w:r>
+        <w:rPr>
+          <w:rFonts w:eastAsia="Times New Roman" w:cstheme="minorHAnsi"/>
+          <w:b/>
+          <w:szCs w:val="24"/>
+          <w:lang w:val="en-US"/>
+        </w:rPr>
+        <w:t>Zeroth</w:t>
+      </w:r>
+      <w:proofErr w:type="spellEnd"/>
+      <w:r>
+        <w:rPr>
+          <w:rFonts w:eastAsia="Times New Roman" w:cstheme="minorHAnsi"/>
+          <w:b/>
+          <w:szCs w:val="24"/>
+          <w:lang w:val="en-US"/>
+        </w:rPr>
+        <w:t xml:space="preserve"> Order Prediction</w:t>
+      </w:r>
+      <w:r>
+        <w:rPr>
+          <w:rFonts w:eastAsia="Times New Roman" w:cstheme="minorHAnsi"/>
+          <w:b/>
+          <w:szCs w:val="24"/>
+        </w:rPr>
         <w:t xml:space="preserve"> </w:t>
       </w:r>
-      <w:r>
-        <w:rPr>
-          <w:rFonts w:ascii="Times New Roman" w:eastAsia="Times New Roman" w:hAnsi="Times New Roman" w:cs="Times New Roman"/>
+    </w:p>
+    <w:p>
+      <w:pPr>
+        <w:rPr>
+          <w:sz w:val="24"/>
+        </w:rPr>
+      </w:pPr>
+      <w:r>
+        <w:rPr>
+          <w:rFonts w:eastAsia="Times New Roman" w:cstheme="minorHAnsi"/>
+        </w:rPr>
+        <w:t>Έγινε χρήση</w:t>
+      </w:r>
+      <w:r>
+        <w:rPr>
+          <w:rFonts w:eastAsia="Times New Roman" w:cstheme="minorHAnsi"/>
+        </w:rPr>
+        <w:t xml:space="preserve"> της </w:t>
+      </w:r>
+      <w:r>
+        <w:rPr>
+          <w:color w:val="000000"/>
+          <w:szCs w:val="20"/>
+        </w:rPr>
+        <w:t>localpredictnrmse2</w:t>
+      </w:r>
+      <w:r>
+        <w:rPr>
+          <w:sz w:val="24"/>
+        </w:rPr>
+        <w:t xml:space="preserve">, </w:t>
+      </w:r>
+      <w:r>
+        <w:rPr>
+          <w:sz w:val="24"/>
+        </w:rPr>
+        <w:t xml:space="preserve">για διάφορες </w:t>
+      </w:r>
+      <w:r>
+        <w:rPr>
+          <w:sz w:val="24"/>
+        </w:rPr>
+        <w:t xml:space="preserve">διαστάσεις εμβύθισης, και πλήθος Κ-κοντινών γειτόνων </w:t>
+      </w:r>
+      <m:oMath>
+        <m:r>
+          <w:rPr>
+            <w:rFonts w:ascii="Cambria Math" w:hAnsi="Cambria Math"/>
+            <w:sz w:val="24"/>
+          </w:rPr>
+          <m:t>Κ=1</m:t>
+        </m:r>
+      </m:oMath>
+      <w:r>
+        <w:rPr>
+          <w:sz w:val="24"/>
+        </w:rPr>
+        <w:t xml:space="preserve">. </w:t>
+      </w:r>
+      <w:r>
+        <w:rPr>
+          <w:sz w:val="24"/>
+        </w:rPr>
+        <w:t>Συγκεκριμένα, οι με την οποία καλέστηκε η συνάρτηση είναι</w:t>
+      </w:r>
+    </w:p>
+    <w:p>
+      <w:pPr>
+        <w:autoSpaceDE w:val="0"/>
+        <w:autoSpaceDN w:val="0"/>
+        <w:adjustRightInd w:val="0"/>
+        <w:spacing w:after="0" w:line="240" w:lineRule="auto"/>
+        <w:jc w:val="center"/>
+        <w:rPr>
+          <w:rFonts w:ascii="Courier New" w:hAnsi="Courier New" w:cs="Courier New"/>
+          <w:sz w:val="24"/>
           <w:szCs w:val="24"/>
-        </w:rPr>
-        <w:t xml:space="preserve">για αποτελεσματική περιγραφή του συστήματος. </w:t>
-      </w:r>
-      <w:r>
-        <w:rPr>
-          <w:rFonts w:ascii="Times New Roman" w:eastAsia="Times New Roman" w:hAnsi="Times New Roman" w:cs="Times New Roman"/>
+          <w:lang w:val="en-US"/>
+        </w:rPr>
+      </w:pPr>
+      <w:r>
+        <w:rPr>
+          <w:rFonts w:ascii="Courier New" w:hAnsi="Courier New" w:cs="Courier New"/>
+          <w:color w:val="000000"/>
+          <w:sz w:val="20"/>
+          <w:szCs w:val="20"/>
+          <w:lang w:val="en-US"/>
+        </w:rPr>
+        <w:t>localpredictnrmse2(y, 0.4*N, tau,</w:t>
+      </w:r>
+      <w:r>
+        <w:rPr>
+          <w:rFonts w:ascii="Courier New" w:hAnsi="Courier New" w:cs="Courier New"/>
+          <w:color w:val="000000"/>
+          <w:sz w:val="20"/>
+          <w:szCs w:val="20"/>
+          <w:lang w:val="en-US"/>
+        </w:rPr>
+        <w:t xml:space="preserve"> m</w:t>
+      </w:r>
+      <w:r>
+        <w:rPr>
+          <w:rFonts w:ascii="Courier New" w:hAnsi="Courier New" w:cs="Courier New"/>
+          <w:color w:val="000000"/>
+          <w:sz w:val="20"/>
+          <w:szCs w:val="20"/>
+          <w:lang w:val="en-US"/>
+        </w:rPr>
+        <w:t>,</w:t>
+      </w:r>
+      <w:r>
+        <w:rPr>
+          <w:rFonts w:ascii="Courier New" w:hAnsi="Courier New" w:cs="Courier New"/>
+          <w:color w:val="000000"/>
+          <w:sz w:val="20"/>
+          <w:szCs w:val="20"/>
+          <w:lang w:val="en-US"/>
+        </w:rPr>
+        <w:t xml:space="preserve"> </w:t>
+      </w:r>
+      <w:proofErr w:type="spellStart"/>
+      <w:r>
+        <w:rPr>
+          <w:rFonts w:ascii="Courier New" w:hAnsi="Courier New" w:cs="Courier New"/>
+          <w:color w:val="000000"/>
+          <w:sz w:val="20"/>
+          <w:szCs w:val="20"/>
+          <w:lang w:val="en-US"/>
+        </w:rPr>
+        <w:t>Tmax</w:t>
+      </w:r>
+      <w:proofErr w:type="spellEnd"/>
+      <w:r>
+        <w:rPr>
+          <w:rFonts w:ascii="Courier New" w:hAnsi="Courier New" w:cs="Courier New"/>
+          <w:color w:val="000000"/>
+          <w:sz w:val="20"/>
+          <w:szCs w:val="20"/>
+          <w:lang w:val="en-US"/>
+        </w:rPr>
+        <w:t>,</w:t>
+      </w:r>
+      <w:r>
+        <w:rPr>
+          <w:rFonts w:ascii="Courier New" w:hAnsi="Courier New" w:cs="Courier New"/>
+          <w:color w:val="000000"/>
+          <w:sz w:val="20"/>
+          <w:szCs w:val="20"/>
+          <w:lang w:val="en-US"/>
+        </w:rPr>
+        <w:t xml:space="preserve"> </w:t>
+      </w:r>
+      <w:r>
+        <w:rPr>
+          <w:rFonts w:ascii="Courier New" w:hAnsi="Courier New" w:cs="Courier New"/>
+          <w:color w:val="000000"/>
+          <w:sz w:val="20"/>
+          <w:szCs w:val="20"/>
+        </w:rPr>
+        <w:t>Κ</w:t>
+      </w:r>
+      <w:r>
+        <w:rPr>
+          <w:rFonts w:ascii="Courier New" w:hAnsi="Courier New" w:cs="Courier New"/>
+          <w:color w:val="000000"/>
+          <w:sz w:val="20"/>
+          <w:szCs w:val="20"/>
+          <w:lang w:val="en-US"/>
+        </w:rPr>
+        <w:t>)</w:t>
+      </w:r>
+    </w:p>
+    <w:p>
+      <w:pPr>
+        <w:pStyle w:val="a4"/>
+        <w:numPr>
+          <w:ilvl w:val="0"/>
+          <w:numId w:val="19"/>
+        </w:numPr>
+        <w:spacing w:before="240"/>
+        <w:rPr>
+          <w:oMath/>
+          <w:rFonts w:ascii="Cambria Math" w:hAnsi="Cambria Math"/>
+          <w:lang w:val="en-US"/>
+        </w:rPr>
+      </w:pPr>
+      <m:oMath>
+        <m:r>
+          <w:rPr>
+            <w:rFonts w:ascii="Cambria Math" w:hAnsi="Cambria Math"/>
+            <w:lang w:val="en-US"/>
+          </w:rPr>
+          <m:t>y</m:t>
+        </m:r>
+      </m:oMath>
+      <w:r>
+        <w:rPr>
+          <w:lang w:val="en-US"/>
+        </w:rPr>
+        <w:t xml:space="preserve">: </w:t>
+      </w:r>
+      <w:r>
+        <w:t>Σύνολο δεδομένων</w:t>
+      </w:r>
+    </w:p>
+    <w:p>
+      <w:pPr>
+        <w:pStyle w:val="a4"/>
+        <w:numPr>
+          <w:ilvl w:val="0"/>
+          <w:numId w:val="19"/>
+        </w:numPr>
+        <w:rPr>
+          <w:oMath/>
+          <w:rFonts w:ascii="Cambria Math" w:hAnsi="Cambria Math"/>
+        </w:rPr>
+      </w:pPr>
+      <m:oMath>
+        <m:r>
+          <w:rPr>
+            <w:rFonts w:ascii="Cambria Math" w:hAnsi="Cambria Math"/>
+          </w:rPr>
+          <m:t>0.4*</m:t>
+        </m:r>
+        <m:r>
+          <w:rPr>
+            <w:rFonts w:ascii="Cambria Math" w:hAnsi="Cambria Math"/>
+            <w:lang w:val="en-US"/>
+          </w:rPr>
+          <m:t>Ν</m:t>
+        </m:r>
+      </m:oMath>
+      <w:r>
+        <w:t>: το 40% των δεδομένων αξιοποιούνται ως σύνολο ελέγχου</w:t>
+      </w:r>
+      <w:r>
+        <w:t>.</w:t>
+      </w:r>
+    </w:p>
+    <w:p>
+      <w:pPr>
+        <w:pStyle w:val="a4"/>
+        <w:numPr>
+          <w:ilvl w:val="0"/>
+          <w:numId w:val="19"/>
+        </w:numPr>
+        <w:rPr>
+          <w:oMath/>
+          <w:rFonts w:ascii="Cambria Math" w:hAnsi="Cambria Math"/>
+        </w:rPr>
+      </w:pPr>
+      <m:oMath>
+        <m:r>
+          <w:rPr>
+            <w:rFonts w:ascii="Cambria Math" w:hAnsi="Cambria Math"/>
+          </w:rPr>
+          <m:t>τ=1</m:t>
+        </m:r>
+      </m:oMath>
+      <w:r>
+        <w:t>: Υστέρηση</w:t>
+      </w:r>
+    </w:p>
+    <w:p>
+      <w:pPr>
+        <w:pStyle w:val="a4"/>
+        <w:numPr>
+          <w:ilvl w:val="0"/>
+          <w:numId w:val="19"/>
+        </w:numPr>
+        <w:rPr>
+          <w:oMath/>
+          <w:rFonts w:ascii="Cambria Math" w:hAnsi="Cambria Math"/>
+        </w:rPr>
+      </w:pPr>
+      <m:oMath>
+        <m:r>
+          <w:rPr>
+            <w:rFonts w:ascii="Cambria Math" w:hAnsi="Cambria Math"/>
+          </w:rPr>
+          <m:t>m</m:t>
+        </m:r>
+      </m:oMath>
+      <w:r>
+        <w:t xml:space="preserve">: </w:t>
+      </w:r>
+      <w:r>
+        <w:t>Διάσταση εμβύθισης: Αναζήτηση από 1 έως 10</w:t>
+      </w:r>
+    </w:p>
+    <w:p>
+      <w:pPr>
+        <w:pStyle w:val="a4"/>
+        <w:numPr>
+          <w:ilvl w:val="0"/>
+          <w:numId w:val="19"/>
+        </w:numPr>
+        <w:rPr>
+          <w:oMath/>
+          <w:rFonts w:ascii="Cambria Math" w:hAnsi="Cambria Math"/>
+        </w:rPr>
+      </w:pPr>
+      <m:oMath>
+        <m:sSub>
+          <m:sSubPr>
+            <m:ctrlPr>
+              <w:rPr>
+                <w:rFonts w:ascii="Cambria Math" w:hAnsi="Cambria Math"/>
+                <w:i/>
+              </w:rPr>
+            </m:ctrlPr>
+          </m:sSubPr>
+          <m:e>
+            <m:r>
+              <w:rPr>
+                <w:rFonts w:ascii="Cambria Math" w:hAnsi="Cambria Math"/>
+              </w:rPr>
+              <m:t>Τ</m:t>
+            </m:r>
+          </m:e>
+          <m:sub>
+            <m:r>
+              <w:rPr>
+                <w:rFonts w:ascii="Cambria Math" w:hAnsi="Cambria Math"/>
+                <w:lang w:val="en-US"/>
+              </w:rPr>
+              <m:t>max</m:t>
+            </m:r>
+            <m:ctrlPr>
+              <w:rPr>
+                <w:rFonts w:ascii="Cambria Math" w:hAnsi="Cambria Math"/>
+                <w:i/>
+                <w:lang w:val="en-US"/>
+              </w:rPr>
+            </m:ctrlPr>
+          </m:sub>
+        </m:sSub>
+        <m:r>
+          <w:rPr>
+            <w:rFonts w:ascii="Cambria Math" w:hAnsi="Cambria Math"/>
+            <w:lang w:val="en-US"/>
+          </w:rPr>
+          <m:t>=1,</m:t>
+        </m:r>
+      </m:oMath>
+      <w:r>
+        <w:rPr>
+          <w:lang w:val="en-US"/>
+        </w:rPr>
+        <w:t xml:space="preserve"> </w:t>
+      </w:r>
+      <w:r>
+        <w:t>ορίζοντας πρόβλεψης.</w:t>
+      </w:r>
+    </w:p>
+    <w:p>
+      <w:pPr>
+        <w:pStyle w:val="a4"/>
+        <w:numPr>
+          <w:ilvl w:val="0"/>
+          <w:numId w:val="19"/>
+        </w:numPr>
+        <w:rPr>
+          <w:oMath/>
+          <w:rFonts w:ascii="Cambria Math" w:hAnsi="Cambria Math"/>
+        </w:rPr>
+      </w:pPr>
+      <w:r>
+        <w:t>Κ = 1</w:t>
+      </w:r>
+    </w:p>
+    <w:p>
+      <w:r>
+        <w:t xml:space="preserve">Το αποδοτικότερο μοντέλο ως προς την παράμετρο </w:t>
+      </w:r>
+      <m:oMath>
+        <m:r>
+          <w:rPr>
+            <w:rFonts w:ascii="Cambria Math" w:hAnsi="Cambria Math"/>
+            <w:lang w:val="en-US"/>
+          </w:rPr>
+          <m:t>m</m:t>
+        </m:r>
+      </m:oMath>
+      <w:r>
+        <w:t xml:space="preserve"> κατά </w:t>
+      </w:r>
+      <w:r>
+        <w:rPr>
+          <w:lang w:val="en-US"/>
+        </w:rPr>
+        <w:t>NRMSE</w:t>
+      </w:r>
+      <w:r>
+        <w:t xml:space="preserve"> </w:t>
+      </w:r>
+      <w:r>
+        <w:t xml:space="preserve">είναι για </w:t>
+      </w:r>
+      <m:oMath>
+        <m:r>
+          <w:rPr>
+            <w:rFonts w:ascii="Cambria Math" w:hAnsi="Cambria Math"/>
+            <w:lang w:val="en-US"/>
+          </w:rPr>
+          <m:t>m</m:t>
+        </m:r>
+        <m:r>
+          <w:rPr>
+            <w:rFonts w:ascii="Cambria Math" w:hAnsi="Cambria Math"/>
+          </w:rPr>
+          <m:t>=2</m:t>
+        </m:r>
+      </m:oMath>
+      <w:r>
+        <w:t xml:space="preserve">, </w:t>
+      </w:r>
+      <w:r>
+        <w:t xml:space="preserve">με </w:t>
+      </w:r>
+      <m:oMath>
+        <m:r>
+          <w:rPr>
+            <w:rFonts w:ascii="Cambria Math" w:hAnsi="Cambria Math"/>
+            <w:lang w:val="en-US"/>
+          </w:rPr>
+          <m:t>NRMSE</m:t>
+        </m:r>
+        <m:r>
+          <w:rPr>
+            <w:rFonts w:ascii="Cambria Math" w:hAnsi="Cambria Math"/>
+          </w:rPr>
+          <m:t xml:space="preserve"> = 0.5213</m:t>
+        </m:r>
+      </m:oMath>
+      <w:r>
+        <w:t xml:space="preserve">, </w:t>
+      </w:r>
+      <w:r>
+        <w:t xml:space="preserve">το χείριστο από όλα τα μοντέλα που έχουν εξεταστεί μέχρι στιγμής. </w:t>
+      </w:r>
+    </w:p>
+    <w:p>
+      <w:pPr>
+        <w:jc w:val="center"/>
+        <w:rPr>
+          <w:rFonts w:eastAsia="Times New Roman" w:cstheme="minorHAnsi"/>
           <w:szCs w:val="24"/>
+          <w:lang w:val="en-US"/>
+        </w:rPr>
+      </w:pPr>
+      <w:r>
+        <w:rPr>
+          <w:noProof/>
+        </w:rPr>
+        <w:drawing>
+          <wp:inline distT="0" distB="0" distL="0" distR="0">
+            <wp:extent cx="4867275" cy="1915449"/>
+            <wp:effectExtent l="0" t="0" r="0" b="0"/>
+            <wp:docPr id="35" name="Εικόνα 35"/>
+            <wp:cNvGraphicFramePr>
+              <a:graphicFrameLocks xmlns:a="http://schemas.openxmlformats.org/drawingml/2006/main" noChangeAspect="1"/>
+            </wp:cNvGraphicFramePr>
+            <a:graphic xmlns:a="http://schemas.openxmlformats.org/drawingml/2006/main">
+              <a:graphicData uri="http://schemas.openxmlformats.org/drawingml/2006/picture">
+                <pic:pic xmlns:pic="http://schemas.openxmlformats.org/drawingml/2006/picture">
+                  <pic:nvPicPr>
+                    <pic:cNvPr id="0" name="Picture 35"/>
+                    <pic:cNvPicPr>
+                      <a:picLocks noChangeAspect="1" noChangeArrowheads="1"/>
+                    </pic:cNvPicPr>
+                  </pic:nvPicPr>
+                  <pic:blipFill>
+                    <a:blip r:embed="rId28"/>
+                    <a:srcRect/>
+                    <a:stretch>
+                      <a:fillRect/>
+                    </a:stretch>
+                  </pic:blipFill>
+                  <pic:spPr bwMode="auto">
+                    <a:xfrm>
+                      <a:off x="0" y="0"/>
+                      <a:ext cx="4867275" cy="1915449"/>
+                    </a:xfrm>
+                    <a:prstGeom prst="rect">
+                      <a:avLst/>
+                    </a:prstGeom>
+                    <a:noFill/>
+                    <a:ln w="9525">
+                      <a:noFill/>
+                      <a:miter lim="800000"/>
+                      <a:headEnd/>
+                      <a:tailEnd/>
+                    </a:ln>
+                  </pic:spPr>
+                </pic:pic>
+              </a:graphicData>
+            </a:graphic>
+          </wp:inline>
+        </w:drawing>
+      </w:r>
+    </w:p>
+    <w:p>
+      <w:pPr>
+        <w:jc w:val="center"/>
+        <w:rPr>
+          <w:rFonts w:eastAsia="Times New Roman" w:cstheme="minorHAnsi"/>
+          <w:szCs w:val="24"/>
+        </w:rPr>
+      </w:pPr>
+      <w:r>
+        <w:rPr>
+          <w:rFonts w:eastAsia="Times New Roman" w:cstheme="minorHAnsi"/>
+          <w:noProof/>
+          <w:szCs w:val="24"/>
+        </w:rPr>
+        <w:drawing>
+          <wp:inline distT="0" distB="0" distL="0" distR="0">
+            <wp:extent cx="4714875" cy="3379293"/>
+            <wp:effectExtent l="0" t="0" r="0" b="0"/>
+            <wp:docPr id="36" name="Εικόνα 36"/>
+            <wp:cNvGraphicFramePr>
+              <a:graphicFrameLocks xmlns:a="http://schemas.openxmlformats.org/drawingml/2006/main" noChangeAspect="1"/>
+            </wp:cNvGraphicFramePr>
+            <a:graphic xmlns:a="http://schemas.openxmlformats.org/drawingml/2006/main">
+              <a:graphicData uri="http://schemas.openxmlformats.org/drawingml/2006/picture">
+                <pic:pic xmlns:pic="http://schemas.openxmlformats.org/drawingml/2006/picture">
+                  <pic:nvPicPr>
+                    <pic:cNvPr id="0" name="Picture 36"/>
+                    <pic:cNvPicPr>
+                      <a:picLocks noChangeAspect="1" noChangeArrowheads="1"/>
+                    </pic:cNvPicPr>
+                  </pic:nvPicPr>
+                  <pic:blipFill>
+                    <a:blip r:embed="rId29"/>
+                    <a:srcRect t="7963" b="3747"/>
+                    <a:stretch>
+                      <a:fillRect/>
+                    </a:stretch>
+                  </pic:blipFill>
+                  <pic:spPr bwMode="auto">
+                    <a:xfrm>
+                      <a:off x="0" y="0"/>
+                      <a:ext cx="4714875" cy="3379293"/>
+                    </a:xfrm>
+                    <a:prstGeom prst="rect">
+                      <a:avLst/>
+                    </a:prstGeom>
+                    <a:noFill/>
+                    <a:ln w="9525">
+                      <a:noFill/>
+                      <a:miter lim="800000"/>
+                      <a:headEnd/>
+                      <a:tailEnd/>
+                    </a:ln>
+                  </pic:spPr>
+                </pic:pic>
+              </a:graphicData>
+            </a:graphic>
+          </wp:inline>
+        </w:drawing>
+      </w:r>
+    </w:p>
+    <w:p>
+      <w:pPr>
+        <w:jc w:val="both"/>
+        <w:rPr>
+          <w:rFonts w:eastAsia="Times New Roman" w:cstheme="minorHAnsi"/>
+          <w:b/>
+          <w:szCs w:val="24"/>
+          <w:lang w:val="en-US"/>
+        </w:rPr>
+      </w:pPr>
+      <w:r>
+        <w:rPr>
+          <w:rFonts w:eastAsia="Times New Roman" w:cstheme="minorHAnsi"/>
+          <w:b/>
+          <w:szCs w:val="24"/>
+          <w:lang w:val="en-US"/>
+        </w:rPr>
+        <w:lastRenderedPageBreak/>
+        <w:t>Local Average Prediction</w:t>
+      </w:r>
+    </w:p>
+    <w:p>
+      <w:pPr>
+        <w:jc w:val="both"/>
+        <w:rPr>
+          <w:rFonts w:eastAsia="Times New Roman" w:cstheme="minorHAnsi"/>
+          <w:szCs w:val="24"/>
+        </w:rPr>
+      </w:pPr>
+      <w:r>
+        <w:rPr>
+          <w:rFonts w:eastAsia="Times New Roman" w:cstheme="minorHAnsi"/>
+          <w:szCs w:val="24"/>
+        </w:rPr>
+        <w:t xml:space="preserve">Με παρόμοιο τρόπο έγινε αξιολόγηση και </w:t>
+      </w:r>
+      <w:r>
+        <w:rPr>
+          <w:rFonts w:eastAsia="Times New Roman" w:cstheme="minorHAnsi"/>
+          <w:szCs w:val="24"/>
+          <w:lang w:val="en-US"/>
+        </w:rPr>
+        <w:t>LAP</w:t>
+      </w:r>
+      <w:r>
+        <w:rPr>
+          <w:rFonts w:eastAsia="Times New Roman" w:cstheme="minorHAnsi"/>
+          <w:szCs w:val="24"/>
         </w:rPr>
         <w:t xml:space="preserve"> </w:t>
+      </w:r>
+      <w:r>
+        <w:rPr>
+          <w:rFonts w:eastAsia="Times New Roman" w:cstheme="minorHAnsi"/>
+          <w:szCs w:val="24"/>
+        </w:rPr>
+        <w:t xml:space="preserve">μοντέλων για </w:t>
+      </w:r>
+      <w:r>
+        <w:rPr>
+          <w:rFonts w:eastAsia="Times New Roman" w:cstheme="minorHAnsi"/>
+          <w:szCs w:val="24"/>
+          <w:lang w:val="en-US"/>
+        </w:rPr>
+        <w:t>K</w:t>
+      </w:r>
+      <w:r>
+        <w:rPr>
+          <w:rFonts w:eastAsia="Times New Roman" w:cstheme="minorHAnsi"/>
+          <w:szCs w:val="24"/>
+        </w:rPr>
+        <w:t>-</w:t>
+      </w:r>
+      <w:r>
+        <w:rPr>
+          <w:rFonts w:eastAsia="Times New Roman" w:cstheme="minorHAnsi"/>
+          <w:szCs w:val="24"/>
+          <w:lang w:val="en-US"/>
+        </w:rPr>
+        <w:t>NN</w:t>
+      </w:r>
+      <w:r>
+        <w:rPr>
+          <w:rFonts w:eastAsia="Times New Roman" w:cstheme="minorHAnsi"/>
+          <w:szCs w:val="24"/>
+        </w:rPr>
+        <w:t xml:space="preserve"> </w:t>
+      </w:r>
+      <w:r>
+        <w:rPr>
+          <w:rFonts w:eastAsia="Times New Roman" w:cstheme="minorHAnsi"/>
+          <w:szCs w:val="24"/>
+        </w:rPr>
+        <w:t xml:space="preserve">από 2 έως </w:t>
+      </w:r>
+      <w:r>
+        <w:rPr>
+          <w:rFonts w:eastAsia="Times New Roman" w:cstheme="minorHAnsi"/>
+          <w:szCs w:val="24"/>
+        </w:rPr>
+        <w:t>20</w:t>
+      </w:r>
+      <w:r>
+        <w:rPr>
+          <w:rFonts w:eastAsia="Times New Roman" w:cstheme="minorHAnsi"/>
+          <w:szCs w:val="24"/>
+        </w:rPr>
+        <w:t>, διάστα</w:t>
+      </w:r>
+      <w:r>
+        <w:rPr>
+          <w:rFonts w:eastAsia="Times New Roman" w:cstheme="minorHAnsi"/>
+          <w:szCs w:val="24"/>
+        </w:rPr>
+        <w:t>ση</w:t>
+      </w:r>
+      <w:r>
+        <w:rPr>
+          <w:rFonts w:eastAsia="Times New Roman" w:cstheme="minorHAnsi"/>
+          <w:szCs w:val="24"/>
+        </w:rPr>
+        <w:t xml:space="preserve"> εμβύθισης 1 έως 10. </w:t>
+      </w:r>
+    </w:p>
+    <w:p>
+      <w:pPr>
+        <w:jc w:val="center"/>
+        <w:rPr>
+          <w:rFonts w:eastAsia="Times New Roman" w:cstheme="minorHAnsi"/>
+          <w:b/>
+          <w:szCs w:val="24"/>
+          <w:lang w:val="en-US"/>
+        </w:rPr>
+      </w:pPr>
+      <w:r>
+        <w:rPr>
+          <w:rFonts w:eastAsia="Times New Roman" w:cstheme="minorHAnsi"/>
+          <w:b/>
+          <w:noProof/>
+          <w:szCs w:val="24"/>
+        </w:rPr>
+        <w:drawing>
+          <wp:inline distT="0" distB="0" distL="0" distR="0">
+            <wp:extent cx="5324475" cy="3990975"/>
+            <wp:effectExtent l="0" t="0" r="0" b="0"/>
+            <wp:docPr id="37" name="Εικόνα 37"/>
+            <wp:cNvGraphicFramePr>
+              <a:graphicFrameLocks xmlns:a="http://schemas.openxmlformats.org/drawingml/2006/main" noChangeAspect="1"/>
+            </wp:cNvGraphicFramePr>
+            <a:graphic xmlns:a="http://schemas.openxmlformats.org/drawingml/2006/main">
+              <a:graphicData uri="http://schemas.openxmlformats.org/drawingml/2006/picture">
+                <pic:pic xmlns:pic="http://schemas.openxmlformats.org/drawingml/2006/picture">
+                  <pic:nvPicPr>
+                    <pic:cNvPr id="0" name="Picture 37"/>
+                    <pic:cNvPicPr>
+                      <a:picLocks noChangeAspect="1" noChangeArrowheads="1"/>
+                    </pic:cNvPicPr>
+                  </pic:nvPicPr>
+                  <pic:blipFill>
+                    <a:blip r:embed="rId30"/>
+                    <a:srcRect/>
+                    <a:stretch>
+                      <a:fillRect/>
+                    </a:stretch>
+                  </pic:blipFill>
+                  <pic:spPr bwMode="auto">
+                    <a:xfrm>
+                      <a:off x="0" y="0"/>
+                      <a:ext cx="5324475" cy="3990975"/>
+                    </a:xfrm>
+                    <a:prstGeom prst="rect">
+                      <a:avLst/>
+                    </a:prstGeom>
+                    <a:noFill/>
+                    <a:ln w="9525">
+                      <a:noFill/>
+                      <a:miter lim="800000"/>
+                      <a:headEnd/>
+                      <a:tailEnd/>
+                    </a:ln>
+                  </pic:spPr>
+                </pic:pic>
+              </a:graphicData>
+            </a:graphic>
+          </wp:inline>
+        </w:drawing>
+      </w:r>
+    </w:p>
+    <w:p>
+      <w:pPr>
+        <w:jc w:val="both"/>
+        <w:rPr>
+          <w:rFonts w:eastAsia="Times New Roman" w:cstheme="minorHAnsi"/>
+          <w:szCs w:val="24"/>
+          <w:lang w:val="en-US"/>
+        </w:rPr>
+      </w:pPr>
+      <w:r>
+        <w:rPr>
+          <w:rFonts w:eastAsia="Times New Roman" w:cstheme="minorHAnsi"/>
+          <w:szCs w:val="24"/>
+        </w:rPr>
+        <w:t xml:space="preserve">Το βέλτιστο μοντέλο βάσει το 60%-40% </w:t>
+      </w:r>
+      <w:r>
+        <w:rPr>
+          <w:rFonts w:eastAsia="Times New Roman" w:cstheme="minorHAnsi"/>
+          <w:szCs w:val="24"/>
+          <w:lang w:val="en-US"/>
+        </w:rPr>
+        <w:t>Cross</w:t>
+      </w:r>
+      <w:r>
+        <w:rPr>
+          <w:rFonts w:eastAsia="Times New Roman" w:cstheme="minorHAnsi"/>
+          <w:szCs w:val="24"/>
+        </w:rPr>
+        <w:t xml:space="preserve"> </w:t>
+      </w:r>
+      <w:r>
+        <w:rPr>
+          <w:rFonts w:eastAsia="Times New Roman" w:cstheme="minorHAnsi"/>
+          <w:szCs w:val="24"/>
+          <w:lang w:val="en-US"/>
+        </w:rPr>
+        <w:t>validation</w:t>
+      </w:r>
+      <w:r>
+        <w:rPr>
+          <w:rFonts w:eastAsia="Times New Roman" w:cstheme="minorHAnsi"/>
+          <w:szCs w:val="24"/>
+        </w:rPr>
+        <w:t xml:space="preserve"> </w:t>
+      </w:r>
+      <w:r>
+        <w:rPr>
+          <w:rFonts w:eastAsia="Times New Roman" w:cstheme="minorHAnsi"/>
+          <w:szCs w:val="24"/>
+        </w:rPr>
+        <w:t xml:space="preserve">είναι αυτό με </w:t>
+      </w:r>
+      <m:oMath>
+        <m:r>
+          <w:rPr>
+            <w:rFonts w:ascii="Cambria Math" w:eastAsia="Times New Roman" w:hAnsi="Cambria Math" w:cstheme="minorHAnsi"/>
+            <w:szCs w:val="24"/>
+            <w:lang w:val="en-US"/>
+          </w:rPr>
+          <m:t>k</m:t>
+        </m:r>
+        <m:r>
+          <w:rPr>
+            <w:rFonts w:ascii="Cambria Math" w:eastAsia="Times New Roman" w:hAnsi="Cambria Math" w:cstheme="minorHAnsi"/>
+            <w:szCs w:val="24"/>
+          </w:rPr>
+          <m:t>=13</m:t>
+        </m:r>
+      </m:oMath>
+      <w:r>
+        <w:rPr>
+          <w:rFonts w:eastAsia="Times New Roman" w:cstheme="minorHAnsi"/>
+          <w:szCs w:val="24"/>
+        </w:rPr>
+        <w:t xml:space="preserve"> </w:t>
+      </w:r>
+      <w:r>
+        <w:rPr>
+          <w:rFonts w:eastAsia="Times New Roman" w:cstheme="minorHAnsi"/>
+          <w:szCs w:val="24"/>
+        </w:rPr>
+        <w:t xml:space="preserve">και </w:t>
+      </w:r>
+      <m:oMath>
+        <m:r>
+          <w:rPr>
+            <w:rFonts w:ascii="Cambria Math" w:eastAsia="Times New Roman" w:hAnsi="Cambria Math" w:cstheme="minorHAnsi"/>
+            <w:szCs w:val="24"/>
+            <w:lang w:val="en-US"/>
+          </w:rPr>
+          <m:t>m</m:t>
+        </m:r>
+        <m:r>
+          <w:rPr>
+            <w:rFonts w:ascii="Cambria Math" w:eastAsia="Times New Roman" w:hAnsi="Cambria Math" w:cstheme="minorHAnsi"/>
+            <w:szCs w:val="24"/>
+          </w:rPr>
+          <m:t>=1</m:t>
+        </m:r>
+      </m:oMath>
+      <w:r>
+        <w:rPr>
+          <w:rFonts w:eastAsia="Times New Roman" w:cstheme="minorHAnsi"/>
+          <w:szCs w:val="24"/>
+        </w:rPr>
+        <w:t xml:space="preserve">, </w:t>
+      </w:r>
+      <w:r>
+        <w:rPr>
+          <w:rFonts w:eastAsia="Times New Roman" w:cstheme="minorHAnsi"/>
+          <w:szCs w:val="24"/>
+        </w:rPr>
+        <w:t xml:space="preserve">με </w:t>
+      </w:r>
+      <m:oMath>
+        <m:r>
+          <w:rPr>
+            <w:rFonts w:ascii="Cambria Math" w:eastAsia="Times New Roman" w:hAnsi="Cambria Math" w:cstheme="minorHAnsi"/>
+            <w:szCs w:val="24"/>
+            <w:lang w:val="en-US"/>
+          </w:rPr>
+          <m:t>NRMSE</m:t>
+        </m:r>
+        <m:r>
+          <w:rPr>
+            <w:rFonts w:ascii="Cambria Math" w:eastAsia="Times New Roman" w:hAnsi="Cambria Math" w:cstheme="minorHAnsi"/>
+            <w:szCs w:val="24"/>
+          </w:rPr>
+          <m:t>=</m:t>
+        </m:r>
+        <m:r>
+          <w:rPr>
+            <w:rFonts w:ascii="Cambria Math" w:hAnsi="Cambria Math"/>
+          </w:rPr>
+          <m:t xml:space="preserve"> </m:t>
+        </m:r>
+        <m:r>
+          <w:rPr>
+            <w:rFonts w:ascii="Cambria Math" w:eastAsia="Times New Roman" w:hAnsi="Cambria Math" w:cstheme="minorHAnsi"/>
+            <w:szCs w:val="24"/>
+          </w:rPr>
+          <m:t>0.2958</m:t>
+        </m:r>
+      </m:oMath>
+      <w:r>
+        <w:rPr>
+          <w:rFonts w:eastAsia="Times New Roman" w:cstheme="minorHAnsi"/>
+          <w:szCs w:val="24"/>
+        </w:rPr>
+        <w:t>.</w:t>
+      </w:r>
+    </w:p>
+    <w:p>
+      <w:pPr>
+        <w:jc w:val="center"/>
+        <w:rPr>
+          <w:rFonts w:eastAsia="Times New Roman" w:cstheme="minorHAnsi"/>
+          <w:szCs w:val="24"/>
+        </w:rPr>
+      </w:pPr>
+      <w:r>
+        <w:rPr>
+          <w:rFonts w:eastAsia="Times New Roman" w:cstheme="minorHAnsi"/>
+          <w:noProof/>
+          <w:szCs w:val="24"/>
+        </w:rPr>
+        <w:drawing>
+          <wp:inline distT="0" distB="0" distL="0" distR="0">
+            <wp:extent cx="5324475" cy="3990975"/>
+            <wp:effectExtent l="0" t="0" r="0" b="0"/>
+            <wp:docPr id="38" name="Εικόνα 38"/>
+            <wp:cNvGraphicFramePr>
+              <a:graphicFrameLocks xmlns:a="http://schemas.openxmlformats.org/drawingml/2006/main" noChangeAspect="1"/>
+            </wp:cNvGraphicFramePr>
+            <a:graphic xmlns:a="http://schemas.openxmlformats.org/drawingml/2006/main">
+              <a:graphicData uri="http://schemas.openxmlformats.org/drawingml/2006/picture">
+                <pic:pic xmlns:pic="http://schemas.openxmlformats.org/drawingml/2006/picture">
+                  <pic:nvPicPr>
+                    <pic:cNvPr id="0" name="Picture 38"/>
+                    <pic:cNvPicPr>
+                      <a:picLocks noChangeAspect="1" noChangeArrowheads="1"/>
+                    </pic:cNvPicPr>
+                  </pic:nvPicPr>
+                  <pic:blipFill>
+                    <a:blip r:embed="rId31"/>
+                    <a:srcRect/>
+                    <a:stretch>
+                      <a:fillRect/>
+                    </a:stretch>
+                  </pic:blipFill>
+                  <pic:spPr bwMode="auto">
+                    <a:xfrm>
+                      <a:off x="0" y="0"/>
+                      <a:ext cx="5324475" cy="3990975"/>
+                    </a:xfrm>
+                    <a:prstGeom prst="rect">
+                      <a:avLst/>
+                    </a:prstGeom>
+                    <a:noFill/>
+                    <a:ln w="9525">
+                      <a:noFill/>
+                      <a:miter lim="800000"/>
+                      <a:headEnd/>
+                      <a:tailEnd/>
+                    </a:ln>
+                  </pic:spPr>
+                </pic:pic>
+              </a:graphicData>
+            </a:graphic>
+          </wp:inline>
+        </w:drawing>
+      </w:r>
+    </w:p>
+    <w:p>
+      <w:pPr>
+        <w:jc w:val="both"/>
+        <w:rPr>
+          <w:rFonts w:eastAsia="Times New Roman" w:cstheme="minorHAnsi"/>
+          <w:szCs w:val="24"/>
+        </w:rPr>
+      </w:pPr>
+      <w:r>
+        <w:rPr>
+          <w:rFonts w:eastAsia="Times New Roman" w:cstheme="minorHAnsi"/>
+          <w:szCs w:val="24"/>
+        </w:rPr>
+        <w:t xml:space="preserve">Το </w:t>
+      </w:r>
+      <w:r>
+        <w:rPr>
+          <w:rFonts w:eastAsia="Times New Roman" w:cstheme="minorHAnsi"/>
+          <w:szCs w:val="24"/>
+          <w:lang w:val="en-US"/>
+        </w:rPr>
+        <w:t>LAP</w:t>
+      </w:r>
+      <w:r>
+        <w:rPr>
+          <w:rFonts w:eastAsia="Times New Roman" w:cstheme="minorHAnsi"/>
+          <w:szCs w:val="24"/>
+        </w:rPr>
+        <w:t xml:space="preserve"> </w:t>
+      </w:r>
+      <w:r>
+        <w:rPr>
+          <w:rFonts w:eastAsia="Times New Roman" w:cstheme="minorHAnsi"/>
+          <w:szCs w:val="24"/>
+        </w:rPr>
+        <w:t xml:space="preserve">μοντέλο είναι αισθητά πιο αποδοτικό από το απλό </w:t>
+      </w:r>
+      <w:r>
+        <w:rPr>
+          <w:rFonts w:eastAsia="Times New Roman" w:cstheme="minorHAnsi"/>
+          <w:szCs w:val="24"/>
+        </w:rPr>
+        <w:t>0</w:t>
+      </w:r>
+      <w:proofErr w:type="spellStart"/>
+      <w:r>
+        <w:rPr>
+          <w:rFonts w:eastAsia="Times New Roman" w:cstheme="minorHAnsi"/>
+          <w:szCs w:val="24"/>
+          <w:vertAlign w:val="superscript"/>
+          <w:lang w:val="en-US"/>
+        </w:rPr>
+        <w:t>th</w:t>
+      </w:r>
+      <w:proofErr w:type="spellEnd"/>
+      <w:r>
+        <w:rPr>
+          <w:rFonts w:eastAsia="Times New Roman" w:cstheme="minorHAnsi"/>
+          <w:szCs w:val="24"/>
+        </w:rPr>
+        <w:t xml:space="preserve"> </w:t>
+      </w:r>
+      <w:r>
+        <w:rPr>
+          <w:rFonts w:eastAsia="Times New Roman" w:cstheme="minorHAnsi"/>
+          <w:szCs w:val="24"/>
+          <w:lang w:val="en-US"/>
+        </w:rPr>
+        <w:t>order</w:t>
+      </w:r>
+      <w:r>
+        <w:rPr>
+          <w:rFonts w:eastAsia="Times New Roman" w:cstheme="minorHAnsi"/>
+          <w:szCs w:val="24"/>
+        </w:rPr>
+        <w:t xml:space="preserve"> </w:t>
+      </w:r>
+      <w:r>
+        <w:rPr>
+          <w:rFonts w:eastAsia="Times New Roman" w:cstheme="minorHAnsi"/>
+          <w:szCs w:val="24"/>
+          <w:lang w:val="en-US"/>
+        </w:rPr>
+        <w:t>local</w:t>
+      </w:r>
+      <w:r>
+        <w:rPr>
+          <w:rFonts w:eastAsia="Times New Roman" w:cstheme="minorHAnsi"/>
+          <w:szCs w:val="24"/>
+        </w:rPr>
+        <w:t xml:space="preserve"> </w:t>
+      </w:r>
+      <w:r>
+        <w:rPr>
+          <w:rFonts w:eastAsia="Times New Roman" w:cstheme="minorHAnsi"/>
+          <w:szCs w:val="24"/>
+          <w:lang w:val="en-US"/>
+        </w:rPr>
+        <w:t>prediction</w:t>
+      </w:r>
+      <w:r>
+        <w:rPr>
+          <w:rFonts w:eastAsia="Times New Roman" w:cstheme="minorHAnsi"/>
+          <w:szCs w:val="24"/>
+        </w:rPr>
+        <w:t>, και το επιλεγόμενο μοντέλο ως αποτέλεσμα της μη γραμμικής ανάλυσης.</w:t>
+      </w:r>
+    </w:p>
+    <w:p>
+      <w:pPr>
+        <w:jc w:val="both"/>
+        <w:rPr>
+          <w:rFonts w:eastAsia="Times New Roman" w:cstheme="minorHAnsi"/>
+          <w:b/>
+          <w:sz w:val="24"/>
+          <w:szCs w:val="24"/>
+        </w:rPr>
+      </w:pPr>
+      <w:r>
+        <w:rPr>
+          <w:rFonts w:eastAsia="Times New Roman" w:cstheme="minorHAnsi"/>
+          <w:b/>
+          <w:sz w:val="24"/>
+          <w:szCs w:val="24"/>
+        </w:rPr>
+        <w:lastRenderedPageBreak/>
+        <w:t>Τελική Σύγκριση</w:t>
+      </w:r>
+    </w:p>
+    <w:p>
+      <w:pPr>
+        <w:jc w:val="both"/>
+        <w:rPr>
+          <w:rFonts w:eastAsia="Times New Roman" w:cstheme="minorHAnsi"/>
+          <w:szCs w:val="24"/>
+        </w:rPr>
+      </w:pPr>
+      <w:r>
+        <w:rPr>
+          <w:rFonts w:eastAsia="Times New Roman" w:cstheme="minorHAnsi"/>
+          <w:szCs w:val="24"/>
+        </w:rPr>
+        <w:t>Στα</w:t>
+      </w:r>
+      <w:r>
+        <w:rPr>
+          <w:rFonts w:eastAsia="Times New Roman" w:cstheme="minorHAnsi"/>
+          <w:szCs w:val="24"/>
+        </w:rPr>
+        <w:t xml:space="preserve"> πλαίσια του Β μέρους της εργασίας, καταλήξαμε σε </w:t>
+      </w:r>
+      <w:r>
+        <w:rPr>
+          <w:rFonts w:eastAsia="Times New Roman" w:cstheme="minorHAnsi"/>
+          <w:szCs w:val="24"/>
+        </w:rPr>
+        <w:t>2 μοντέλα:</w:t>
       </w:r>
     </w:p>
     <w:sectPr>
@@ -14206,6 +15470,119 @@
     </w:lvl>
   </w:abstractNum>
   <w:abstractNum w:abstractNumId="4">
+    <w:nsid w:val="15CF5D9D"/>
+    <w:multiLevelType w:val="hybridMultilevel"/>
+    <w:tmpl w:val="178EE742"/>
+    <w:lvl w:ilvl="0" w:tplc="04080001">
+      <w:start w:val="1"/>
+      <w:numFmt w:val="bullet"/>
+      <w:lvlText w:val=""/>
+      <w:lvlJc w:val="left"/>
+      <w:pPr>
+        <w:ind w:left="720" w:hanging="360"/>
+      </w:pPr>
+      <w:rPr>
+        <w:rFonts w:ascii="Symbol" w:hAnsi="Symbol" w:hint="default"/>
+      </w:rPr>
+    </w:lvl>
+    <w:lvl w:ilvl="1" w:tplc="04080003" w:tentative="1">
+      <w:start w:val="1"/>
+      <w:numFmt w:val="bullet"/>
+      <w:lvlText w:val="o"/>
+      <w:lvlJc w:val="left"/>
+      <w:pPr>
+        <w:ind w:left="1440" w:hanging="360"/>
+      </w:pPr>
+      <w:rPr>
+        <w:rFonts w:ascii="Courier New" w:hAnsi="Courier New" w:cs="Courier New" w:hint="default"/>
+      </w:rPr>
+    </w:lvl>
+    <w:lvl w:ilvl="2" w:tplc="04080005" w:tentative="1">
+      <w:start w:val="1"/>
+      <w:numFmt w:val="bullet"/>
+      <w:lvlText w:val=""/>
+      <w:lvlJc w:val="left"/>
+      <w:pPr>
+        <w:ind w:left="2160" w:hanging="360"/>
+      </w:pPr>
+      <w:rPr>
+        <w:rFonts w:ascii="Wingdings" w:hAnsi="Wingdings" w:hint="default"/>
+      </w:rPr>
+    </w:lvl>
+    <w:lvl w:ilvl="3" w:tplc="04080001" w:tentative="1">
+      <w:start w:val="1"/>
+      <w:numFmt w:val="bullet"/>
+      <w:lvlText w:val=""/>
+      <w:lvlJc w:val="left"/>
+      <w:pPr>
+        <w:ind w:left="2880" w:hanging="360"/>
+      </w:pPr>
+      <w:rPr>
+        <w:rFonts w:ascii="Symbol" w:hAnsi="Symbol" w:hint="default"/>
+      </w:rPr>
+    </w:lvl>
+    <w:lvl w:ilvl="4" w:tplc="04080003" w:tentative="1">
+      <w:start w:val="1"/>
+      <w:numFmt w:val="bullet"/>
+      <w:lvlText w:val="o"/>
+      <w:lvlJc w:val="left"/>
+      <w:pPr>
+        <w:ind w:left="3600" w:hanging="360"/>
+      </w:pPr>
+      <w:rPr>
+        <w:rFonts w:ascii="Courier New" w:hAnsi="Courier New" w:cs="Courier New" w:hint="default"/>
+      </w:rPr>
+    </w:lvl>
+    <w:lvl w:ilvl="5" w:tplc="04080005" w:tentative="1">
+      <w:start w:val="1"/>
+      <w:numFmt w:val="bullet"/>
+      <w:lvlText w:val=""/>
+      <w:lvlJc w:val="left"/>
+      <w:pPr>
+        <w:ind w:left="4320" w:hanging="360"/>
+      </w:pPr>
+      <w:rPr>
+        <w:rFonts w:ascii="Wingdings" w:hAnsi="Wingdings" w:hint="default"/>
+      </w:rPr>
+    </w:lvl>
+    <w:lvl w:ilvl="6" w:tplc="04080001" w:tentative="1">
+      <w:start w:val="1"/>
+      <w:numFmt w:val="bullet"/>
+      <w:lvlText w:val=""/>
+      <w:lvlJc w:val="left"/>
+      <w:pPr>
+        <w:ind w:left="5040" w:hanging="360"/>
+      </w:pPr>
+      <w:rPr>
+        <w:rFonts w:ascii="Symbol" w:hAnsi="Symbol" w:hint="default"/>
+      </w:rPr>
+    </w:lvl>
+    <w:lvl w:ilvl="7" w:tplc="04080003" w:tentative="1">
+      <w:start w:val="1"/>
+      <w:numFmt w:val="bullet"/>
+      <w:lvlText w:val="o"/>
+      <w:lvlJc w:val="left"/>
+      <w:pPr>
+        <w:ind w:left="5760" w:hanging="360"/>
+      </w:pPr>
+      <w:rPr>
+        <w:rFonts w:ascii="Courier New" w:hAnsi="Courier New" w:cs="Courier New" w:hint="default"/>
+      </w:rPr>
+    </w:lvl>
+    <w:lvl w:ilvl="8" w:tplc="04080005" w:tentative="1">
+      <w:start w:val="1"/>
+      <w:numFmt w:val="bullet"/>
+      <w:lvlText w:val=""/>
+      <w:lvlJc w:val="left"/>
+      <w:pPr>
+        <w:ind w:left="6480" w:hanging="360"/>
+      </w:pPr>
+      <w:rPr>
+        <w:rFonts w:ascii="Wingdings" w:hAnsi="Wingdings" w:hint="default"/>
+      </w:rPr>
+    </w:lvl>
+  </w:abstractNum>
+  <w:abstractNum w:abstractNumId="5">
     <w:nsid w:val="1AEC0FEA"/>
     <w:multiLevelType w:val="hybridMultilevel"/>
     <w:tmpl w:val="B6E2A528"/>
@@ -14294,7 +15671,122 @@
       </w:pPr>
     </w:lvl>
   </w:abstractNum>
-  <w:abstractNum w:abstractNumId="5">
+  <w:abstractNum w:abstractNumId="6">
+    <w:nsid w:val="22D871B3"/>
+    <w:multiLevelType w:val="hybridMultilevel"/>
+    <w:tmpl w:val="AFE43DC8"/>
+    <w:lvl w:ilvl="0" w:tplc="888A9D4C">
+      <w:start w:val="1"/>
+      <w:numFmt w:val="bullet"/>
+      <w:lvlText w:val=""/>
+      <w:lvlJc w:val="left"/>
+      <w:pPr>
+        <w:ind w:left="502" w:hanging="360"/>
+      </w:pPr>
+      <w:rPr>
+        <w:rFonts w:asciiTheme="minorHAnsi" w:eastAsiaTheme="minorEastAsia" w:hAnsiTheme="minorHAnsi" w:cstheme="minorBidi" w:hint="default"/>
+        <w:i w:val="0"/>
+        <w:noProof w:val="0"/>
+      </w:rPr>
+    </w:lvl>
+    <w:lvl w:ilvl="1" w:tplc="04080003" w:tentative="1">
+      <w:start w:val="1"/>
+      <w:numFmt w:val="bullet"/>
+      <w:lvlText w:val="o"/>
+      <w:lvlJc w:val="left"/>
+      <w:pPr>
+        <w:ind w:left="1470" w:hanging="360"/>
+      </w:pPr>
+      <w:rPr>
+        <w:rFonts w:ascii="Courier New" w:hAnsi="Courier New" w:cs="Courier New" w:hint="default"/>
+      </w:rPr>
+    </w:lvl>
+    <w:lvl w:ilvl="2" w:tplc="04080005" w:tentative="1">
+      <w:start w:val="1"/>
+      <w:numFmt w:val="bullet"/>
+      <w:lvlText w:val=""/>
+      <w:lvlJc w:val="left"/>
+      <w:pPr>
+        <w:ind w:left="2190" w:hanging="360"/>
+      </w:pPr>
+      <w:rPr>
+        <w:rFonts w:ascii="Wingdings" w:hAnsi="Wingdings" w:hint="default"/>
+      </w:rPr>
+    </w:lvl>
+    <w:lvl w:ilvl="3" w:tplc="04080001" w:tentative="1">
+      <w:start w:val="1"/>
+      <w:numFmt w:val="bullet"/>
+      <w:lvlText w:val=""/>
+      <w:lvlJc w:val="left"/>
+      <w:pPr>
+        <w:ind w:left="2910" w:hanging="360"/>
+      </w:pPr>
+      <w:rPr>
+        <w:rFonts w:ascii="Symbol" w:hAnsi="Symbol" w:hint="default"/>
+      </w:rPr>
+    </w:lvl>
+    <w:lvl w:ilvl="4" w:tplc="04080003" w:tentative="1">
+      <w:start w:val="1"/>
+      <w:numFmt w:val="bullet"/>
+      <w:lvlText w:val="o"/>
+      <w:lvlJc w:val="left"/>
+      <w:pPr>
+        <w:ind w:left="3630" w:hanging="360"/>
+      </w:pPr>
+      <w:rPr>
+        <w:rFonts w:ascii="Courier New" w:hAnsi="Courier New" w:cs="Courier New" w:hint="default"/>
+      </w:rPr>
+    </w:lvl>
+    <w:lvl w:ilvl="5" w:tplc="04080005" w:tentative="1">
+      <w:start w:val="1"/>
+      <w:numFmt w:val="bullet"/>
+      <w:lvlText w:val=""/>
+      <w:lvlJc w:val="left"/>
+      <w:pPr>
+        <w:ind w:left="4350" w:hanging="360"/>
+      </w:pPr>
+      <w:rPr>
+        <w:rFonts w:ascii="Wingdings" w:hAnsi="Wingdings" w:hint="default"/>
+      </w:rPr>
+    </w:lvl>
+    <w:lvl w:ilvl="6" w:tplc="04080001" w:tentative="1">
+      <w:start w:val="1"/>
+      <w:numFmt w:val="bullet"/>
+      <w:lvlText w:val=""/>
+      <w:lvlJc w:val="left"/>
+      <w:pPr>
+        <w:ind w:left="5070" w:hanging="360"/>
+      </w:pPr>
+      <w:rPr>
+        <w:rFonts w:ascii="Symbol" w:hAnsi="Symbol" w:hint="default"/>
+      </w:rPr>
+    </w:lvl>
+    <w:lvl w:ilvl="7" w:tplc="04080003" w:tentative="1">
+      <w:start w:val="1"/>
+      <w:numFmt w:val="bullet"/>
+      <w:lvlText w:val="o"/>
+      <w:lvlJc w:val="left"/>
+      <w:pPr>
+        <w:ind w:left="5790" w:hanging="360"/>
+      </w:pPr>
+      <w:rPr>
+        <w:rFonts w:ascii="Courier New" w:hAnsi="Courier New" w:cs="Courier New" w:hint="default"/>
+      </w:rPr>
+    </w:lvl>
+    <w:lvl w:ilvl="8" w:tplc="04080005" w:tentative="1">
+      <w:start w:val="1"/>
+      <w:numFmt w:val="bullet"/>
+      <w:lvlText w:val=""/>
+      <w:lvlJc w:val="left"/>
+      <w:pPr>
+        <w:ind w:left="6510" w:hanging="360"/>
+      </w:pPr>
+      <w:rPr>
+        <w:rFonts w:ascii="Wingdings" w:hAnsi="Wingdings" w:hint="default"/>
+      </w:rPr>
+    </w:lvl>
+  </w:abstractNum>
+  <w:abstractNum w:abstractNumId="7">
     <w:nsid w:val="3240780F"/>
     <w:multiLevelType w:val="hybridMultilevel"/>
     <w:tmpl w:val="CC66F942"/>
@@ -14407,7 +15899,7 @@
       </w:rPr>
     </w:lvl>
   </w:abstractNum>
-  <w:abstractNum w:abstractNumId="6">
+  <w:abstractNum w:abstractNumId="8">
     <w:nsid w:val="394548B8"/>
     <w:multiLevelType w:val="hybridMultilevel"/>
     <w:tmpl w:val="07604D78"/>
@@ -14520,7 +16012,7 @@
       </w:rPr>
     </w:lvl>
   </w:abstractNum>
-  <w:abstractNum w:abstractNumId="7">
+  <w:abstractNum w:abstractNumId="9">
     <w:nsid w:val="48897B11"/>
     <w:multiLevelType w:val="hybridMultilevel"/>
     <w:tmpl w:val="1F1CD2D0"/>
@@ -14633,7 +16125,7 @@
       </w:rPr>
     </w:lvl>
   </w:abstractNum>
-  <w:abstractNum w:abstractNumId="8">
+  <w:abstractNum w:abstractNumId="10">
     <w:nsid w:val="48AB1CF8"/>
     <w:multiLevelType w:val="hybridMultilevel"/>
     <w:tmpl w:val="ED1CE210"/>
@@ -14722,7 +16214,7 @@
       </w:pPr>
     </w:lvl>
   </w:abstractNum>
-  <w:abstractNum w:abstractNumId="9">
+  <w:abstractNum w:abstractNumId="11">
     <w:nsid w:val="495174D9"/>
     <w:multiLevelType w:val="hybridMultilevel"/>
     <w:tmpl w:val="F0D494EA"/>
@@ -14835,7 +16327,7 @@
       </w:rPr>
     </w:lvl>
   </w:abstractNum>
-  <w:abstractNum w:abstractNumId="10">
+  <w:abstractNum w:abstractNumId="12">
     <w:nsid w:val="5D2E737E"/>
     <w:multiLevelType w:val="hybridMultilevel"/>
     <w:tmpl w:val="A70E3FBE"/>
@@ -14948,7 +16440,7 @@
       </w:rPr>
     </w:lvl>
   </w:abstractNum>
-  <w:abstractNum w:abstractNumId="11">
+  <w:abstractNum w:abstractNumId="13">
     <w:nsid w:val="670A2BCC"/>
     <w:multiLevelType w:val="hybridMultilevel"/>
     <w:tmpl w:val="CB086C5E"/>
@@ -15037,7 +16529,7 @@
       </w:pPr>
     </w:lvl>
   </w:abstractNum>
-  <w:abstractNum w:abstractNumId="12">
+  <w:abstractNum w:abstractNumId="14">
     <w:nsid w:val="69873109"/>
     <w:multiLevelType w:val="hybridMultilevel"/>
     <w:tmpl w:val="CB086C5E"/>
@@ -15126,7 +16618,7 @@
       </w:pPr>
     </w:lvl>
   </w:abstractNum>
-  <w:abstractNum w:abstractNumId="13">
+  <w:abstractNum w:abstractNumId="15">
     <w:nsid w:val="702A49C6"/>
     <w:multiLevelType w:val="hybridMultilevel"/>
     <w:tmpl w:val="E67CC15A"/>
@@ -15239,10 +16731,10 @@
       </w:rPr>
     </w:lvl>
   </w:abstractNum>
-  <w:abstractNum w:abstractNumId="14">
-    <w:nsid w:val="7402529D"/>
+  <w:abstractNum w:abstractNumId="16">
+    <w:nsid w:val="716D1FEF"/>
     <w:multiLevelType w:val="hybridMultilevel"/>
-    <w:tmpl w:val="D83E6B62"/>
+    <w:tmpl w:val="A0ECF086"/>
     <w:lvl w:ilvl="0" w:tplc="04080001">
       <w:start w:val="1"/>
       <w:numFmt w:val="bullet"/>
@@ -15352,50 +16844,290 @@
       </w:rPr>
     </w:lvl>
   </w:abstractNum>
+  <w:abstractNum w:abstractNumId="17">
+    <w:nsid w:val="7402529D"/>
+    <w:multiLevelType w:val="hybridMultilevel"/>
+    <w:tmpl w:val="D83E6B62"/>
+    <w:lvl w:ilvl="0" w:tplc="04080001">
+      <w:start w:val="1"/>
+      <w:numFmt w:val="bullet"/>
+      <w:lvlText w:val=""/>
+      <w:lvlJc w:val="left"/>
+      <w:pPr>
+        <w:ind w:left="720" w:hanging="360"/>
+      </w:pPr>
+      <w:rPr>
+        <w:rFonts w:ascii="Symbol" w:hAnsi="Symbol" w:hint="default"/>
+      </w:rPr>
+    </w:lvl>
+    <w:lvl w:ilvl="1" w:tplc="04080003" w:tentative="1">
+      <w:start w:val="1"/>
+      <w:numFmt w:val="bullet"/>
+      <w:lvlText w:val="o"/>
+      <w:lvlJc w:val="left"/>
+      <w:pPr>
+        <w:ind w:left="1440" w:hanging="360"/>
+      </w:pPr>
+      <w:rPr>
+        <w:rFonts w:ascii="Courier New" w:hAnsi="Courier New" w:cs="Courier New" w:hint="default"/>
+      </w:rPr>
+    </w:lvl>
+    <w:lvl w:ilvl="2" w:tplc="04080005" w:tentative="1">
+      <w:start w:val="1"/>
+      <w:numFmt w:val="bullet"/>
+      <w:lvlText w:val=""/>
+      <w:lvlJc w:val="left"/>
+      <w:pPr>
+        <w:ind w:left="2160" w:hanging="360"/>
+      </w:pPr>
+      <w:rPr>
+        <w:rFonts w:ascii="Wingdings" w:hAnsi="Wingdings" w:hint="default"/>
+      </w:rPr>
+    </w:lvl>
+    <w:lvl w:ilvl="3" w:tplc="04080001" w:tentative="1">
+      <w:start w:val="1"/>
+      <w:numFmt w:val="bullet"/>
+      <w:lvlText w:val=""/>
+      <w:lvlJc w:val="left"/>
+      <w:pPr>
+        <w:ind w:left="2880" w:hanging="360"/>
+      </w:pPr>
+      <w:rPr>
+        <w:rFonts w:ascii="Symbol" w:hAnsi="Symbol" w:hint="default"/>
+      </w:rPr>
+    </w:lvl>
+    <w:lvl w:ilvl="4" w:tplc="04080003" w:tentative="1">
+      <w:start w:val="1"/>
+      <w:numFmt w:val="bullet"/>
+      <w:lvlText w:val="o"/>
+      <w:lvlJc w:val="left"/>
+      <w:pPr>
+        <w:ind w:left="3600" w:hanging="360"/>
+      </w:pPr>
+      <w:rPr>
+        <w:rFonts w:ascii="Courier New" w:hAnsi="Courier New" w:cs="Courier New" w:hint="default"/>
+      </w:rPr>
+    </w:lvl>
+    <w:lvl w:ilvl="5" w:tplc="04080005" w:tentative="1">
+      <w:start w:val="1"/>
+      <w:numFmt w:val="bullet"/>
+      <w:lvlText w:val=""/>
+      <w:lvlJc w:val="left"/>
+      <w:pPr>
+        <w:ind w:left="4320" w:hanging="360"/>
+      </w:pPr>
+      <w:rPr>
+        <w:rFonts w:ascii="Wingdings" w:hAnsi="Wingdings" w:hint="default"/>
+      </w:rPr>
+    </w:lvl>
+    <w:lvl w:ilvl="6" w:tplc="04080001" w:tentative="1">
+      <w:start w:val="1"/>
+      <w:numFmt w:val="bullet"/>
+      <w:lvlText w:val=""/>
+      <w:lvlJc w:val="left"/>
+      <w:pPr>
+        <w:ind w:left="5040" w:hanging="360"/>
+      </w:pPr>
+      <w:rPr>
+        <w:rFonts w:ascii="Symbol" w:hAnsi="Symbol" w:hint="default"/>
+      </w:rPr>
+    </w:lvl>
+    <w:lvl w:ilvl="7" w:tplc="04080003" w:tentative="1">
+      <w:start w:val="1"/>
+      <w:numFmt w:val="bullet"/>
+      <w:lvlText w:val="o"/>
+      <w:lvlJc w:val="left"/>
+      <w:pPr>
+        <w:ind w:left="5760" w:hanging="360"/>
+      </w:pPr>
+      <w:rPr>
+        <w:rFonts w:ascii="Courier New" w:hAnsi="Courier New" w:cs="Courier New" w:hint="default"/>
+      </w:rPr>
+    </w:lvl>
+    <w:lvl w:ilvl="8" w:tplc="04080005" w:tentative="1">
+      <w:start w:val="1"/>
+      <w:numFmt w:val="bullet"/>
+      <w:lvlText w:val=""/>
+      <w:lvlJc w:val="left"/>
+      <w:pPr>
+        <w:ind w:left="6480" w:hanging="360"/>
+      </w:pPr>
+      <w:rPr>
+        <w:rFonts w:ascii="Wingdings" w:hAnsi="Wingdings" w:hint="default"/>
+      </w:rPr>
+    </w:lvl>
+  </w:abstractNum>
+  <w:abstractNum w:abstractNumId="18">
+    <w:nsid w:val="7AC82459"/>
+    <w:multiLevelType w:val="hybridMultilevel"/>
+    <w:tmpl w:val="E34C719E"/>
+    <w:lvl w:ilvl="0" w:tplc="04080001">
+      <w:start w:val="1"/>
+      <w:numFmt w:val="bullet"/>
+      <w:lvlText w:val=""/>
+      <w:lvlJc w:val="left"/>
+      <w:pPr>
+        <w:ind w:left="502" w:hanging="360"/>
+      </w:pPr>
+      <w:rPr>
+        <w:rFonts w:ascii="Symbol" w:hAnsi="Symbol" w:hint="default"/>
+        <w:i w:val="0"/>
+        <w:noProof w:val="0"/>
+      </w:rPr>
+    </w:lvl>
+    <w:lvl w:ilvl="1" w:tplc="04080003" w:tentative="1">
+      <w:start w:val="1"/>
+      <w:numFmt w:val="bullet"/>
+      <w:lvlText w:val="o"/>
+      <w:lvlJc w:val="left"/>
+      <w:pPr>
+        <w:ind w:left="1440" w:hanging="360"/>
+      </w:pPr>
+      <w:rPr>
+        <w:rFonts w:ascii="Courier New" w:hAnsi="Courier New" w:cs="Courier New" w:hint="default"/>
+      </w:rPr>
+    </w:lvl>
+    <w:lvl w:ilvl="2" w:tplc="04080005" w:tentative="1">
+      <w:start w:val="1"/>
+      <w:numFmt w:val="bullet"/>
+      <w:lvlText w:val=""/>
+      <w:lvlJc w:val="left"/>
+      <w:pPr>
+        <w:ind w:left="2160" w:hanging="360"/>
+      </w:pPr>
+      <w:rPr>
+        <w:rFonts w:ascii="Wingdings" w:hAnsi="Wingdings" w:hint="default"/>
+      </w:rPr>
+    </w:lvl>
+    <w:lvl w:ilvl="3" w:tplc="04080001" w:tentative="1">
+      <w:start w:val="1"/>
+      <w:numFmt w:val="bullet"/>
+      <w:lvlText w:val=""/>
+      <w:lvlJc w:val="left"/>
+      <w:pPr>
+        <w:ind w:left="2880" w:hanging="360"/>
+      </w:pPr>
+      <w:rPr>
+        <w:rFonts w:ascii="Symbol" w:hAnsi="Symbol" w:hint="default"/>
+      </w:rPr>
+    </w:lvl>
+    <w:lvl w:ilvl="4" w:tplc="04080003" w:tentative="1">
+      <w:start w:val="1"/>
+      <w:numFmt w:val="bullet"/>
+      <w:lvlText w:val="o"/>
+      <w:lvlJc w:val="left"/>
+      <w:pPr>
+        <w:ind w:left="3600" w:hanging="360"/>
+      </w:pPr>
+      <w:rPr>
+        <w:rFonts w:ascii="Courier New" w:hAnsi="Courier New" w:cs="Courier New" w:hint="default"/>
+      </w:rPr>
+    </w:lvl>
+    <w:lvl w:ilvl="5" w:tplc="04080005" w:tentative="1">
+      <w:start w:val="1"/>
+      <w:numFmt w:val="bullet"/>
+      <w:lvlText w:val=""/>
+      <w:lvlJc w:val="left"/>
+      <w:pPr>
+        <w:ind w:left="4320" w:hanging="360"/>
+      </w:pPr>
+      <w:rPr>
+        <w:rFonts w:ascii="Wingdings" w:hAnsi="Wingdings" w:hint="default"/>
+      </w:rPr>
+    </w:lvl>
+    <w:lvl w:ilvl="6" w:tplc="04080001" w:tentative="1">
+      <w:start w:val="1"/>
+      <w:numFmt w:val="bullet"/>
+      <w:lvlText w:val=""/>
+      <w:lvlJc w:val="left"/>
+      <w:pPr>
+        <w:ind w:left="5040" w:hanging="360"/>
+      </w:pPr>
+      <w:rPr>
+        <w:rFonts w:ascii="Symbol" w:hAnsi="Symbol" w:hint="default"/>
+      </w:rPr>
+    </w:lvl>
+    <w:lvl w:ilvl="7" w:tplc="04080003" w:tentative="1">
+      <w:start w:val="1"/>
+      <w:numFmt w:val="bullet"/>
+      <w:lvlText w:val="o"/>
+      <w:lvlJc w:val="left"/>
+      <w:pPr>
+        <w:ind w:left="5760" w:hanging="360"/>
+      </w:pPr>
+      <w:rPr>
+        <w:rFonts w:ascii="Courier New" w:hAnsi="Courier New" w:cs="Courier New" w:hint="default"/>
+      </w:rPr>
+    </w:lvl>
+    <w:lvl w:ilvl="8" w:tplc="04080005" w:tentative="1">
+      <w:start w:val="1"/>
+      <w:numFmt w:val="bullet"/>
+      <w:lvlText w:val=""/>
+      <w:lvlJc w:val="left"/>
+      <w:pPr>
+        <w:ind w:left="6480" w:hanging="360"/>
+      </w:pPr>
+      <w:rPr>
+        <w:rFonts w:ascii="Wingdings" w:hAnsi="Wingdings" w:hint="default"/>
+      </w:rPr>
+    </w:lvl>
+  </w:abstractNum>
   <w:num w:numId="1">
-    <w:abstractNumId w:val="12"/>
+    <w:abstractNumId w:val="14"/>
   </w:num>
   <w:num w:numId="2">
-    <w:abstractNumId w:val="11"/>
+    <w:abstractNumId w:val="13"/>
   </w:num>
   <w:num w:numId="3">
     <w:abstractNumId w:val="0"/>
   </w:num>
   <w:num w:numId="4">
-    <w:abstractNumId w:val="14"/>
+    <w:abstractNumId w:val="17"/>
   </w:num>
   <w:num w:numId="5">
     <w:abstractNumId w:val="2"/>
   </w:num>
   <w:num w:numId="6">
-    <w:abstractNumId w:val="6"/>
+    <w:abstractNumId w:val="8"/>
   </w:num>
   <w:num w:numId="7">
-    <w:abstractNumId w:val="5"/>
+    <w:abstractNumId w:val="7"/>
   </w:num>
   <w:num w:numId="8">
     <w:abstractNumId w:val="1"/>
   </w:num>
   <w:num w:numId="9">
-    <w:abstractNumId w:val="7"/>
+    <w:abstractNumId w:val="9"/>
   </w:num>
   <w:num w:numId="10">
     <w:abstractNumId w:val="3"/>
   </w:num>
   <w:num w:numId="11">
-    <w:abstractNumId w:val="13"/>
+    <w:abstractNumId w:val="15"/>
   </w:num>
   <w:num w:numId="12">
-    <w:abstractNumId w:val="9"/>
+    <w:abstractNumId w:val="11"/>
   </w:num>
   <w:num w:numId="13">
+    <w:abstractNumId w:val="5"/>
+  </w:num>
+  <w:num w:numId="14">
+    <w:abstractNumId w:val="10"/>
+  </w:num>
+  <w:num w:numId="15">
+    <w:abstractNumId w:val="12"/>
+  </w:num>
+  <w:num w:numId="16">
     <w:abstractNumId w:val="4"/>
   </w:num>
-  <w:num w:numId="14">
-    <w:abstractNumId w:val="8"/>
+  <w:num w:numId="17">
+    <w:abstractNumId w:val="16"/>
   </w:num>
-  <w:num w:numId="15">
-    <w:abstractNumId w:val="10"/>
+  <w:num w:numId="18">
+    <w:abstractNumId w:val="6"/>
+  </w:num>
+  <w:num w:numId="19">
+    <w:abstractNumId w:val="18"/>
   </w:num>
 </w:numbering>
 </file>

</xml_diff>

<commit_message>
Intro - diagram and table numbering - finishing touches
</commit_message>
<xml_diff>
--- a/report.docx
+++ b/report.docx
@@ -339,108 +339,654 @@
         </w:rPr>
         <w:t xml:space="preserve"> </w:t>
       </w:r>
-      <w:proofErr w:type="spellStart"/>
-      <w:r>
-        <w:rPr>
-          <w:highlight w:val="yellow"/>
-        </w:rPr>
-        <w:t>Εισαγωγή</w:t>
-      </w:r>
-      <w:proofErr w:type="spellEnd"/>
-      <w:r>
-        <w:rPr>
-          <w:highlight w:val="yellow"/>
-        </w:rPr>
-        <w:t xml:space="preserve"> </w:t>
-      </w:r>
-      <w:proofErr w:type="spellStart"/>
-      <w:r>
-        <w:rPr>
-          <w:highlight w:val="yellow"/>
-          <w:lang w:val="en-US"/>
-        </w:rPr>
-        <w:t>github</w:t>
-      </w:r>
-      <w:proofErr w:type="spellEnd"/>
-      <w:r>
-        <w:t xml:space="preserve"> </w:t>
-      </w:r>
-      <w:r>
-        <w:rPr>
-          <w:highlight w:val="yellow"/>
-          <w:lang w:val="en-US"/>
-        </w:rPr>
-        <w:t>Links</w:t>
-      </w:r>
-      <w:r>
-        <w:rPr>
-          <w:highlight w:val="yellow"/>
-        </w:rPr>
-        <w:t xml:space="preserve"> </w:t>
-      </w:r>
-      <w:r>
-        <w:rPr>
-          <w:highlight w:val="yellow"/>
-        </w:rPr>
-        <w:t>για</w:t>
-      </w:r>
-      <w:r>
-        <w:rPr>
-          <w:highlight w:val="yellow"/>
-        </w:rPr>
-        <w:t xml:space="preserve"> </w:t>
-      </w:r>
-      <w:proofErr w:type="spellStart"/>
-      <w:r>
-        <w:rPr>
-          <w:highlight w:val="yellow"/>
-          <w:lang w:val="en-US"/>
-        </w:rPr>
-        <w:t>github</w:t>
-      </w:r>
-      <w:proofErr w:type="spellEnd"/>
-      <w:r>
-        <w:rPr>
-          <w:highlight w:val="yellow"/>
-        </w:rPr>
-        <w:t xml:space="preserve"> </w:t>
-      </w:r>
-      <w:proofErr w:type="spellStart"/>
-      <w:r>
-        <w:rPr>
-          <w:highlight w:val="yellow"/>
-          <w:lang w:val="en-US"/>
-        </w:rPr>
-        <w:t>kai</w:t>
-      </w:r>
-      <w:proofErr w:type="spellEnd"/>
-      <w:r>
-        <w:rPr>
-          <w:highlight w:val="yellow"/>
-        </w:rPr>
-        <w:t xml:space="preserve"> </w:t>
-      </w:r>
-      <w:r>
-        <w:rPr>
-          <w:highlight w:val="yellow"/>
-          <w:lang w:val="en-US"/>
-        </w:rPr>
-        <w:t>code</w:t>
-      </w:r>
     </w:p>
     <w:p>
       <w:pPr>
         <w:jc w:val="both"/>
+      </w:pPr>
+      <w:r>
+        <w:t xml:space="preserve">Το κείμενο αυτό αποτελεί την αναφορά στην υπολογιστική εργασία του μαθήματος Ανάλυσης Χρονοσειρών, του ακαδημαϊκού έτους 2018-2019. </w:t>
+      </w:r>
+      <w:r>
+        <w:t xml:space="preserve"> Ο κώδικας </w:t>
+      </w:r>
+      <w:proofErr w:type="spellStart"/>
+      <w:r>
+        <w:rPr>
+          <w:lang w:val="en-US"/>
+        </w:rPr>
+        <w:t>Matlab</w:t>
+      </w:r>
+      <w:proofErr w:type="spellEnd"/>
+      <w:r>
+        <w:t xml:space="preserve"> </w:t>
+      </w:r>
+      <w:r>
+        <w:t xml:space="preserve">της εργασίας στηρίζεται ιδιαίτερα στον προσφερόμενο κώδικα εργαστηρίου, καθώς έγινε όχι μόνο εκτενής χρήση </w:t>
+      </w:r>
+      <w:r>
+        <w:t xml:space="preserve">αυτού, αλλά τροποποίηση και διόρθωση μερικών συναρτήσεων για να ταιριάζει καλύτερα στις ανάγκες της εργασίας μας. </w:t>
+      </w:r>
+    </w:p>
+    <w:p>
+      <w:pPr>
+        <w:jc w:val="both"/>
+      </w:pPr>
+      <w:r>
+        <w:t xml:space="preserve">Ο κώδικας είναι ανεβασμένος σε </w:t>
+      </w:r>
+      <w:proofErr w:type="spellStart"/>
+      <w:r>
+        <w:rPr>
+          <w:lang w:val="en-US"/>
+        </w:rPr>
+        <w:t>github</w:t>
+      </w:r>
+      <w:proofErr w:type="spellEnd"/>
+      <w:r>
+        <w:t xml:space="preserve"> </w:t>
+      </w:r>
+      <w:r>
+        <w:rPr>
+          <w:lang w:val="en-US"/>
+        </w:rPr>
+        <w:t>repository</w:t>
+      </w:r>
+      <w:r>
+        <w:t xml:space="preserve">, </w:t>
+      </w:r>
+      <w:r>
+        <w:t>καθώς διευκόλυνε την ανταλλαγή δεδομένων και αρχείων</w:t>
+      </w:r>
+    </w:p>
+    <w:p>
+      <w:pPr>
+        <w:jc w:val="center"/>
+      </w:pPr>
+      <w:hyperlink r:id="rId6" w:history="1">
+        <w:r>
+          <w:rPr>
+            <w:rStyle w:val="-"/>
+            <w:lang w:val="en-US"/>
+          </w:rPr>
+          <w:t>https</w:t>
+        </w:r>
+        <w:r>
+          <w:rPr>
+            <w:rStyle w:val="-"/>
+          </w:rPr>
+          <w:t>://</w:t>
+        </w:r>
+        <w:proofErr w:type="spellStart"/>
+        <w:r>
+          <w:rPr>
+            <w:rStyle w:val="-"/>
+            <w:lang w:val="en-US"/>
+          </w:rPr>
+          <w:t>github</w:t>
+        </w:r>
+        <w:proofErr w:type="spellEnd"/>
+        <w:r>
+          <w:rPr>
+            <w:rStyle w:val="-"/>
+          </w:rPr>
+          <w:t>.</w:t>
+        </w:r>
+        <w:r>
+          <w:rPr>
+            <w:rStyle w:val="-"/>
+            <w:lang w:val="en-US"/>
+          </w:rPr>
+          <w:t>com</w:t>
+        </w:r>
+        <w:r>
+          <w:rPr>
+            <w:rStyle w:val="-"/>
+          </w:rPr>
+          <w:t>/</w:t>
+        </w:r>
+        <w:proofErr w:type="spellStart"/>
+        <w:r>
+          <w:rPr>
+            <w:rStyle w:val="-"/>
+            <w:lang w:val="en-US"/>
+          </w:rPr>
+          <w:t>SavvasSampaziotis</w:t>
+        </w:r>
+        <w:proofErr w:type="spellEnd"/>
+        <w:r>
+          <w:rPr>
+            <w:rStyle w:val="-"/>
+          </w:rPr>
+          <w:t>/</w:t>
+        </w:r>
+        <w:r>
+          <w:rPr>
+            <w:rStyle w:val="-"/>
+            <w:lang w:val="en-US"/>
+          </w:rPr>
+          <w:t>time</w:t>
+        </w:r>
+        <w:r>
+          <w:rPr>
+            <w:rStyle w:val="-"/>
+          </w:rPr>
+          <w:t>-</w:t>
+        </w:r>
+        <w:r>
+          <w:rPr>
+            <w:rStyle w:val="-"/>
+            <w:lang w:val="en-US"/>
+          </w:rPr>
+          <w:t>series</w:t>
+        </w:r>
+        <w:r>
+          <w:rPr>
+            <w:rStyle w:val="-"/>
+          </w:rPr>
+          <w:t>-</w:t>
+        </w:r>
+        <w:r>
+          <w:rPr>
+            <w:rStyle w:val="-"/>
+            <w:lang w:val="en-US"/>
+          </w:rPr>
+          <w:t>assignment</w:t>
+        </w:r>
+      </w:hyperlink>
+      <w:r>
+        <w:t xml:space="preserve"> </w:t>
+      </w:r>
+    </w:p>
+    <w:p>
+      <w:pPr>
+        <w:jc w:val="both"/>
+      </w:pPr>
+      <w:r>
+        <w:t xml:space="preserve">Ο αναγνώστης μπορεί να </w:t>
+      </w:r>
+      <w:proofErr w:type="spellStart"/>
+      <w:r>
+        <w:t>εφιστίσει</w:t>
+      </w:r>
+      <w:proofErr w:type="spellEnd"/>
+      <w:r>
+        <w:t xml:space="preserve"> την προσοχή του στα αυτοματοποιημένα </w:t>
+      </w:r>
+      <w:r>
+        <w:rPr>
+          <w:lang w:val="en-US"/>
+        </w:rPr>
+        <w:t>Scripts</w:t>
+      </w:r>
+      <w:r>
+        <w:t xml:space="preserve"> </w:t>
+      </w:r>
+      <w:r>
+        <w:t xml:space="preserve">που βρίσκονται στους φακέλους </w:t>
+      </w:r>
+    </w:p>
+    <w:p>
+      <w:pPr>
+        <w:pStyle w:val="a4"/>
+        <w:numPr>
+          <w:ilvl w:val="0"/>
+          <w:numId w:val="20"/>
+        </w:numPr>
+        <w:jc w:val="both"/>
+      </w:pPr>
+      <w:proofErr w:type="spellStart"/>
+      <w:r>
+        <w:rPr>
+          <w:lang w:val="en-US"/>
+        </w:rPr>
+        <w:t>partA</w:t>
+      </w:r>
+      <w:proofErr w:type="spellEnd"/>
+    </w:p>
+    <w:p>
+      <w:pPr>
+        <w:pStyle w:val="a4"/>
+        <w:numPr>
+          <w:ilvl w:val="0"/>
+          <w:numId w:val="20"/>
+        </w:numPr>
+        <w:jc w:val="both"/>
+      </w:pPr>
+      <w:proofErr w:type="spellStart"/>
+      <w:r>
+        <w:rPr>
+          <w:lang w:val="en-US"/>
+        </w:rPr>
+        <w:t>partB</w:t>
+      </w:r>
+      <w:proofErr w:type="spellEnd"/>
+    </w:p>
+    <w:p>
+      <w:pPr>
+        <w:jc w:val="both"/>
+      </w:pPr>
+      <w:r>
+        <w:t xml:space="preserve">που περιέχουν την ανάλυση και την παραγωγή αποτελεσμάτων </w:t>
+      </w:r>
+      <w:r>
+        <w:t>ανά ενότητα της εργασίας. Ο φάκελος</w:t>
+      </w:r>
+    </w:p>
+    <w:p>
+      <w:pPr>
+        <w:pStyle w:val="a4"/>
+        <w:numPr>
+          <w:ilvl w:val="0"/>
+          <w:numId w:val="21"/>
+        </w:numPr>
+        <w:jc w:val="both"/>
+      </w:pPr>
+      <w:proofErr w:type="spellStart"/>
+      <w:r>
+        <w:rPr>
+          <w:lang w:val="en-US"/>
+        </w:rPr>
+        <w:t>functionUtlis</w:t>
+      </w:r>
+      <w:proofErr w:type="spellEnd"/>
+    </w:p>
+    <w:p>
+      <w:pPr>
+        <w:jc w:val="both"/>
+      </w:pPr>
+      <w:r>
+        <w:t xml:space="preserve">εμπεριέχει κώδικα του εργαστηρίου ή άλλα εργαλεία γενικής χρήσης που αναπτύσσαμε εμείς. Σε κάθε περίπτωση συνίσταται η συμπερίληψη των αρχείων κώδικα στο </w:t>
+      </w:r>
+      <w:proofErr w:type="spellStart"/>
+      <w:r>
+        <w:rPr>
+          <w:lang w:val="en-US"/>
+        </w:rPr>
+        <w:t>Matlab</w:t>
+      </w:r>
+      <w:proofErr w:type="spellEnd"/>
+      <w:r>
+        <w:t>-</w:t>
+      </w:r>
+      <w:r>
+        <w:rPr>
+          <w:lang w:val="en-US"/>
+        </w:rPr>
+        <w:t>path</w:t>
+      </w:r>
+      <w:r>
+        <w:t xml:space="preserve">, </w:t>
+      </w:r>
+      <w:r>
+        <w:t xml:space="preserve">που προσφέρονται για το μάθημα, καθώς δεν έχουν μεταφορτωθεί εξ ολοκλήρου στο δημόσιο </w:t>
+      </w:r>
+      <w:proofErr w:type="spellStart"/>
+      <w:r>
+        <w:rPr>
+          <w:lang w:val="en-US"/>
+        </w:rPr>
+        <w:t>github</w:t>
+      </w:r>
+      <w:proofErr w:type="spellEnd"/>
+      <w:r>
+        <w:t xml:space="preserve">. </w:t>
+      </w:r>
+    </w:p>
+    <w:p>
+      <w:pPr>
+        <w:pStyle w:val="a4"/>
+        <w:numPr>
+          <w:ilvl w:val="0"/>
+          <w:numId w:val="21"/>
+        </w:numPr>
+        <w:jc w:val="both"/>
+      </w:pPr>
+      <w:r>
+        <w:rPr>
+          <w:lang w:val="en-US"/>
+        </w:rPr>
+        <w:t>lab/</w:t>
+      </w:r>
+    </w:p>
+    <w:p>
+      <w:pPr>
+        <w:pStyle w:val="a4"/>
+        <w:numPr>
+          <w:ilvl w:val="0"/>
+          <w:numId w:val="21"/>
+        </w:numPr>
+        <w:jc w:val="both"/>
+      </w:pPr>
+      <w:proofErr w:type="spellStart"/>
+      <w:r>
+        <w:rPr>
+          <w:lang w:val="en-US"/>
+        </w:rPr>
+        <w:t>labnonlinear</w:t>
+      </w:r>
+      <w:proofErr w:type="spellEnd"/>
+      <w:r>
+        <w:rPr>
+          <w:lang w:val="en-US"/>
+        </w:rPr>
+        <w:t xml:space="preserve">/ </w:t>
+      </w:r>
+    </w:p>
+    <w:p/>
+    <w:p>
+      <w:pPr>
+        <w:rPr>
+          <w:b/>
+          <w:u w:val="single"/>
+        </w:rPr>
+      </w:pPr>
+      <w:r>
+        <w:rPr>
+          <w:b/>
+          <w:sz w:val="24"/>
+          <w:u w:val="single"/>
+        </w:rPr>
+        <w:t>Σημείωση</w:t>
+      </w:r>
+      <w:r>
+        <w:rPr>
+          <w:b/>
+          <w:sz w:val="24"/>
+          <w:u w:val="single"/>
+        </w:rPr>
+        <w:t xml:space="preserve">: </w:t>
+      </w:r>
+      <w:r>
+        <w:rPr>
+          <w:b/>
+          <w:sz w:val="24"/>
+          <w:u w:val="single"/>
+          <w:lang w:val="en-US"/>
+        </w:rPr>
+        <w:t>Bug</w:t>
+      </w:r>
+      <w:r>
+        <w:rPr>
+          <w:b/>
+          <w:u w:val="single"/>
+        </w:rPr>
+        <w:t xml:space="preserve"> </w:t>
+      </w:r>
+      <w:r>
+        <w:rPr>
+          <w:b/>
+          <w:sz w:val="24"/>
+          <w:u w:val="single"/>
+        </w:rPr>
+        <w:t xml:space="preserve">στον υπολογισμό της </w:t>
+      </w:r>
+      <w:r>
+        <w:rPr>
+          <w:b/>
+          <w:sz w:val="24"/>
+          <w:u w:val="single"/>
+          <w:lang w:val="en-US"/>
+        </w:rPr>
+        <w:t>NRMSE</w:t>
+      </w:r>
+    </w:p>
+    <w:p>
+      <w:r>
+        <w:t xml:space="preserve">Παρατηρήσαμε λογικό λάθος κατά τον υπολογισμό της </w:t>
+      </w:r>
+      <w:r>
+        <w:rPr>
+          <w:lang w:val="en-US"/>
+        </w:rPr>
+        <w:t>NRMSE</w:t>
+      </w:r>
+      <w:r>
+        <w:t xml:space="preserve"> </w:t>
+      </w:r>
+      <w:r>
+        <w:t xml:space="preserve">μετρικής σφάλματος στην </w:t>
+      </w:r>
+      <w:proofErr w:type="spellStart"/>
+      <w:r>
+        <w:rPr>
+          <w:lang w:val="en-US"/>
+        </w:rPr>
+        <w:t>fitARMA</w:t>
+      </w:r>
+      <w:proofErr w:type="spellEnd"/>
+      <w:r>
+        <w:t xml:space="preserve"> </w:t>
+      </w:r>
+      <w:r>
+        <w:t xml:space="preserve">όπου και το διορθώσαμε. Συγκεκριμένα, το διάνυσμα προβλέψεων και το διάνυσμα δειγμάτων ελέγχου έχουν  μεταξύ τους υστέρηση κατά 1 δείγμα, με αποτέλεσμα η υπολογισμένη μετρική </w:t>
+      </w:r>
+      <w:r>
+        <w:rPr>
+          <w:lang w:val="en-US"/>
+        </w:rPr>
+        <w:t>NRMSE</w:t>
+      </w:r>
+      <w:r>
+        <w:t xml:space="preserve"> </w:t>
+      </w:r>
+      <w:r>
+        <w:t xml:space="preserve">να είναι εσφαλμένη. Το πρόβλημα </w:t>
+      </w:r>
+      <w:proofErr w:type="spellStart"/>
+      <w:r>
+        <w:t>διορθωνεται</w:t>
+      </w:r>
+      <w:proofErr w:type="spellEnd"/>
+      <w:r>
+        <w:t xml:space="preserve"> με κατάλληλο </w:t>
+      </w:r>
+      <w:proofErr w:type="spellStart"/>
+      <w:r>
+        <w:t>κετράρισμα</w:t>
+      </w:r>
+      <w:proofErr w:type="spellEnd"/>
+      <w:r>
+        <w:t xml:space="preserve"> των διανυσμάτων:</w:t>
+      </w:r>
+    </w:p>
+    <w:p>
+      <w:pPr>
+        <w:autoSpaceDE w:val="0"/>
+        <w:autoSpaceDN w:val="0"/>
+        <w:adjustRightInd w:val="0"/>
+        <w:spacing w:after="0" w:line="240" w:lineRule="auto"/>
+        <w:ind w:left="720"/>
+        <w:rPr>
+          <w:rFonts w:ascii="Courier New" w:hAnsi="Courier New" w:cs="Courier New"/>
+          <w:color w:val="000000"/>
+          <w:sz w:val="20"/>
+          <w:szCs w:val="20"/>
+          <w:lang w:val="en-US"/>
+        </w:rPr>
+      </w:pPr>
+      <w:r>
+        <w:rPr>
+          <w:rFonts w:ascii="Courier New" w:hAnsi="Courier New" w:cs="Courier New"/>
+          <w:color w:val="000000"/>
+          <w:sz w:val="20"/>
+          <w:szCs w:val="20"/>
+          <w:lang w:val="en-US"/>
+        </w:rPr>
+        <w:t xml:space="preserve">&gt;&gt; </w:t>
+      </w:r>
+      <w:proofErr w:type="spellStart"/>
+      <w:proofErr w:type="gramStart"/>
+      <w:r>
+        <w:rPr>
+          <w:rFonts w:ascii="Courier New" w:hAnsi="Courier New" w:cs="Courier New"/>
+          <w:color w:val="000000"/>
+          <w:sz w:val="20"/>
+          <w:szCs w:val="20"/>
+          <w:lang w:val="en-US"/>
+        </w:rPr>
+        <w:t>x</w:t>
+      </w:r>
+      <w:r>
+        <w:rPr>
+          <w:rFonts w:ascii="Courier New" w:hAnsi="Courier New" w:cs="Courier New"/>
+          <w:color w:val="000000"/>
+          <w:sz w:val="20"/>
+          <w:szCs w:val="20"/>
+          <w:lang w:val="en-US"/>
+        </w:rPr>
+        <w:t>Test</w:t>
+      </w:r>
+      <w:proofErr w:type="spellEnd"/>
+      <w:proofErr w:type="gramEnd"/>
+      <w:r>
+        <w:rPr>
+          <w:rFonts w:ascii="Courier New" w:hAnsi="Courier New" w:cs="Courier New"/>
+          <w:color w:val="000000"/>
+          <w:sz w:val="20"/>
+          <w:szCs w:val="20"/>
+          <w:lang w:val="en-US"/>
+        </w:rPr>
+        <w:t xml:space="preserve"> = </w:t>
+      </w:r>
+      <w:proofErr w:type="spellStart"/>
+      <w:r>
+        <w:rPr>
+          <w:rFonts w:ascii="Courier New" w:hAnsi="Courier New" w:cs="Courier New"/>
+          <w:color w:val="000000"/>
+          <w:sz w:val="20"/>
+          <w:szCs w:val="20"/>
+          <w:lang w:val="en-US"/>
+        </w:rPr>
+        <w:t>x</w:t>
+      </w:r>
+      <w:r>
+        <w:rPr>
+          <w:rFonts w:ascii="Courier New" w:hAnsi="Courier New" w:cs="Courier New"/>
+          <w:color w:val="000000"/>
+          <w:sz w:val="20"/>
+          <w:szCs w:val="20"/>
+          <w:lang w:val="en-US"/>
+        </w:rPr>
+        <w:t>Test</w:t>
+      </w:r>
+      <w:proofErr w:type="spellEnd"/>
+      <w:r>
+        <w:rPr>
+          <w:rFonts w:ascii="Courier New" w:hAnsi="Courier New" w:cs="Courier New"/>
+          <w:color w:val="000000"/>
+          <w:sz w:val="20"/>
+          <w:szCs w:val="20"/>
+          <w:lang w:val="en-US"/>
+        </w:rPr>
+        <w:t>(1:n-1)</w:t>
+      </w:r>
+    </w:p>
+    <w:p>
+      <w:pPr>
+        <w:autoSpaceDE w:val="0"/>
+        <w:autoSpaceDN w:val="0"/>
+        <w:adjustRightInd w:val="0"/>
+        <w:spacing w:after="0" w:line="240" w:lineRule="auto"/>
+        <w:ind w:left="720"/>
+        <w:rPr>
+          <w:rFonts w:ascii="Courier New" w:hAnsi="Courier New" w:cs="Courier New"/>
+          <w:sz w:val="24"/>
+          <w:szCs w:val="24"/>
+          <w:lang w:val="en-US"/>
+        </w:rPr>
+      </w:pPr>
+      <w:r>
+        <w:rPr>
+          <w:rFonts w:ascii="Courier New" w:hAnsi="Courier New" w:cs="Courier New"/>
+          <w:color w:val="000000"/>
+          <w:sz w:val="20"/>
+          <w:szCs w:val="20"/>
+          <w:lang w:val="en-US"/>
+        </w:rPr>
+        <w:t xml:space="preserve">&gt;&gt; </w:t>
+      </w:r>
+      <w:proofErr w:type="spellStart"/>
+      <w:proofErr w:type="gramStart"/>
+      <w:r>
+        <w:rPr>
+          <w:rFonts w:ascii="Courier New" w:hAnsi="Courier New" w:cs="Courier New"/>
+          <w:color w:val="000000"/>
+          <w:sz w:val="20"/>
+          <w:szCs w:val="20"/>
+          <w:lang w:val="en-US"/>
+        </w:rPr>
+        <w:t>xPred</w:t>
+      </w:r>
+      <w:proofErr w:type="spellEnd"/>
+      <w:proofErr w:type="gramEnd"/>
+      <w:r>
+        <w:rPr>
+          <w:rFonts w:ascii="Courier New" w:hAnsi="Courier New" w:cs="Courier New"/>
+          <w:color w:val="000000"/>
+          <w:sz w:val="20"/>
+          <w:szCs w:val="20"/>
+          <w:lang w:val="en-US"/>
+        </w:rPr>
+        <w:t xml:space="preserve"> = </w:t>
+      </w:r>
+      <w:proofErr w:type="spellStart"/>
+      <w:r>
+        <w:rPr>
+          <w:rFonts w:ascii="Courier New" w:hAnsi="Courier New" w:cs="Courier New"/>
+          <w:color w:val="000000"/>
+          <w:sz w:val="20"/>
+          <w:szCs w:val="20"/>
+          <w:lang w:val="en-US"/>
+        </w:rPr>
+        <w:t>xPred</w:t>
+      </w:r>
+      <w:proofErr w:type="spellEnd"/>
+      <w:r>
+        <w:rPr>
+          <w:rFonts w:ascii="Courier New" w:hAnsi="Courier New" w:cs="Courier New"/>
+          <w:color w:val="000000"/>
+          <w:sz w:val="20"/>
+          <w:szCs w:val="20"/>
+          <w:lang w:val="en-US"/>
+        </w:rPr>
+        <w:t>(</w:t>
+      </w:r>
+      <w:r>
+        <w:rPr>
+          <w:rFonts w:ascii="Courier New" w:hAnsi="Courier New" w:cs="Courier New"/>
+          <w:color w:val="000000"/>
+          <w:sz w:val="20"/>
+          <w:szCs w:val="20"/>
+          <w:lang w:val="en-US"/>
+        </w:rPr>
+        <w:t>2:n)</w:t>
+      </w:r>
+    </w:p>
+    <w:p>
+      <w:pPr>
+        <w:rPr>
+          <w:b/>
+          <w:lang w:val="en-US"/>
+        </w:rPr>
+      </w:pPr>
+    </w:p>
+    <w:p>
+      <w:pPr>
         <w:rPr>
           <w:b/>
           <w:i/>
         </w:rPr>
       </w:pPr>
       <w:r>
-        <w:t xml:space="preserve">Το κείμενο αυτό αποτελεί την αναφορά στην υπολογιστική εργασία του μαθήματος Ανάλυσης Χρονοσειρών, του ακαδημαϊκού έτους 2018-2019. </w:t>
-      </w:r>
-      <w:r>
-        <w:t xml:space="preserve">Παρακάτω παρουσιάζονται οι δύο διαφορετικές μελέτες που προδιαγράφονται στην εκφώνηση της εργασίας, πάνω στη δεδομένη χρονοσειρά </w:t>
+        <w:br w:type="page"/>
+      </w:r>
+      <w:r>
+        <w:lastRenderedPageBreak/>
+        <w:t>Στο διάγραμμα 1</w:t>
+      </w:r>
+      <w:r>
+        <w:t xml:space="preserve"> παρουσιάζονται οι δύο διαφορετικές μελέτες που προδιαγράφονται στην εκφώνηση της εργασίας, πάνω στη δεδομένη χρονοσειρά </w:t>
       </w:r>
       <w:proofErr w:type="spellStart"/>
       <w:r>
@@ -484,10 +1030,8 @@
     </w:p>
     <w:p>
       <w:pPr>
+        <w:keepNext/>
         <w:jc w:val="center"/>
-        <w:rPr>
-          <w:lang w:val="en-US"/>
-        </w:rPr>
       </w:pPr>
       <w:r>
         <w:rPr>
@@ -495,7 +1039,7 @@
         </w:rPr>
         <w:drawing>
           <wp:inline distT="0" distB="0" distL="0" distR="0">
-            <wp:extent cx="5857875" cy="1903809"/>
+            <wp:extent cx="5954235" cy="1935126"/>
             <wp:effectExtent l="0" t="0" r="0" b="0"/>
             <wp:docPr id="7" name="Εικόνα 7"/>
             <wp:cNvGraphicFramePr>
@@ -511,7 +1055,7 @@
                     </pic:cNvPicPr>
                   </pic:nvPicPr>
                   <pic:blipFill>
-                    <a:blip r:embed="rId6"/>
+                    <a:blip r:embed="rId7"/>
                     <a:srcRect/>
                     <a:stretch>
                       <a:fillRect/>
@@ -520,7 +1064,7 @@
                   <pic:spPr bwMode="auto">
                     <a:xfrm>
                       <a:off x="0" y="0"/>
-                      <a:ext cx="5857875" cy="1903809"/>
+                      <a:ext cx="5967445" cy="1939419"/>
                     </a:xfrm>
                     <a:prstGeom prst="rect">
                       <a:avLst/>
@@ -542,14 +1086,38 @@
     </w:p>
     <w:p>
       <w:pPr>
-        <w:spacing w:after="0"/>
-      </w:pPr>
-      <w:r>
-        <w:t xml:space="preserve">Η παραπάνω χρονοσειρά διαχωρίστηκε συνολικά σε 11 μη-επικαλυπτόμενα παράθυρα των 250 δειγμάτων τα οποία παρουσιάζονται παρακάτω. </w:t>
-      </w:r>
+        <w:pStyle w:val="aa"/>
+        <w:jc w:val="center"/>
+      </w:pPr>
+      <w:r>
+        <w:t xml:space="preserve">Γράφημα </w:t>
+      </w:r>
+      <w:fldSimple w:instr=" SEQ Διάγραμμα \* ARABIC ">
+        <w:r>
+          <w:rPr>
+            <w:noProof/>
+          </w:rPr>
+          <w:t>1</w:t>
+        </w:r>
+      </w:fldSimple>
     </w:p>
     <w:p>
       <w:pPr>
+        <w:spacing w:after="0"/>
+      </w:pPr>
+      <w:r>
+        <w:t xml:space="preserve">Η παραπάνω χρονοσειρά διαχωρίστηκε συνολικά σε 11 μη-επικαλυπτόμενα παράθυρα των 250 δειγμάτων τα οποία παρουσιάζονται </w:t>
+      </w:r>
+      <w:r>
+        <w:t>στο διάγραμμα 2</w:t>
+      </w:r>
+      <w:r>
+        <w:t xml:space="preserve">. </w:t>
+      </w:r>
+    </w:p>
+    <w:p>
+      <w:pPr>
+        <w:keepNext/>
         <w:jc w:val="center"/>
       </w:pPr>
       <w:r>
@@ -558,7 +1126,7 @@
         </w:rPr>
         <w:drawing>
           <wp:inline distT="0" distB="0" distL="0" distR="0">
-            <wp:extent cx="5898431" cy="3952875"/>
+            <wp:extent cx="6155917" cy="4125432"/>
             <wp:effectExtent l="0" t="0" r="0" b="0"/>
             <wp:docPr id="6" name="Εικόνα 6"/>
             <wp:cNvGraphicFramePr>
@@ -574,7 +1142,7 @@
                     </pic:cNvPicPr>
                   </pic:nvPicPr>
                   <pic:blipFill>
-                    <a:blip r:embed="rId7"/>
+                    <a:blip r:embed="rId8"/>
                     <a:srcRect l="9599" t="5787" r="8309" b="5324"/>
                     <a:stretch>
                       <a:fillRect/>
@@ -583,7 +1151,7 @@
                   <pic:spPr bwMode="auto">
                     <a:xfrm>
                       <a:off x="0" y="0"/>
-                      <a:ext cx="5899959" cy="3953899"/>
+                      <a:ext cx="6165006" cy="4131523"/>
                     </a:xfrm>
                     <a:prstGeom prst="rect">
                       <a:avLst/>
@@ -602,10 +1170,36 @@
           </wp:inline>
         </w:drawing>
       </w:r>
-      <w:r>
-        <w:t xml:space="preserve"> </w:t>
-      </w:r>
-      <w:r>
+    </w:p>
+    <w:p>
+      <w:pPr>
+        <w:pStyle w:val="aa"/>
+        <w:jc w:val="center"/>
+      </w:pPr>
+      <w:r>
+        <w:t xml:space="preserve">Γράφημα </w:t>
+      </w:r>
+      <w:fldSimple w:instr=" SEQ Διάγραμμα \* ARABIC ">
+        <w:r>
+          <w:rPr>
+            <w:noProof/>
+          </w:rPr>
+          <w:t>2</w:t>
+        </w:r>
+      </w:fldSimple>
+    </w:p>
+    <w:p>
+      <w:pPr>
+        <w:rPr>
+          <w:b/>
+          <w:sz w:val="28"/>
+        </w:rPr>
+      </w:pPr>
+      <w:r>
+        <w:rPr>
+          <w:b/>
+          <w:sz w:val="28"/>
+        </w:rPr>
         <w:br w:type="page"/>
       </w:r>
     </w:p>
@@ -687,10 +1281,8 @@
     </w:p>
     <w:p>
       <w:pPr>
+        <w:keepNext/>
         <w:jc w:val="center"/>
-        <w:rPr>
-          <w:lang w:val="en-US"/>
-        </w:rPr>
       </w:pPr>
       <w:r>
         <w:rPr>
@@ -714,7 +1306,7 @@
                     </pic:cNvPicPr>
                   </pic:nvPicPr>
                   <pic:blipFill>
-                    <a:blip r:embed="rId8"/>
+                    <a:blip r:embed="rId9"/>
                     <a:srcRect l="11077" t="2320" r="8556" b="5104"/>
                     <a:stretch>
                       <a:fillRect/>
@@ -745,7 +1337,35 @@
     </w:p>
     <w:p>
       <w:pPr>
+        <w:pStyle w:val="aa"/>
+        <w:jc w:val="center"/>
+        <w:rPr>
+          <w:lang w:val="en-US"/>
+        </w:rPr>
+      </w:pPr>
+      <w:r>
+        <w:t>Γράφημα</w:t>
+      </w:r>
+      <w:r>
+        <w:t xml:space="preserve"> </w:t>
+      </w:r>
+      <w:fldSimple w:instr=" SEQ Διάγραμμα \* ARABIC ">
+        <w:r>
+          <w:rPr>
+            <w:noProof/>
+          </w:rPr>
+          <w:t>3</w:t>
+        </w:r>
+      </w:fldSimple>
+    </w:p>
+    <w:p>
+      <w:pPr>
         <w:jc w:val="both"/>
+        <w:rPr>
+          <w:rFonts w:ascii="Courier New" w:hAnsi="Courier New" w:cs="Courier New"/>
+          <w:i/>
+          <w:u w:val="single"/>
+        </w:rPr>
       </w:pPr>
       <w:r>
         <w:t xml:space="preserve">Ο ακριβής μετασχηματισμός που εφαρμόστηκε </w:t>
@@ -784,56 +1404,82 @@
       </w:r>
       <w:r>
         <w:rPr>
-          <w:i/>
-          <w:highlight w:val="yellow"/>
+          <w:rFonts w:ascii="Courier New" w:hAnsi="Courier New" w:cs="Courier New"/>
         </w:rPr>
         <w:t>“</w:t>
       </w:r>
-      <w:r>
-        <w:rPr>
-          <w:i/>
-          <w:highlight w:val="yellow"/>
+      <w:proofErr w:type="spellStart"/>
+      <w:r>
+        <w:rPr>
+          <w:rFonts w:ascii="Courier New" w:hAnsi="Courier New" w:cs="Courier New"/>
+          <w:lang w:val="en-US"/>
+        </w:rPr>
+        <w:t>partA</w:t>
+      </w:r>
+      <w:proofErr w:type="spellEnd"/>
+      <w:r>
+        <w:rPr>
+          <w:rFonts w:ascii="Courier New" w:hAnsi="Courier New" w:cs="Courier New"/>
+        </w:rPr>
+        <w:t>/</w:t>
+      </w:r>
+      <w:r>
+        <w:rPr>
+          <w:rFonts w:ascii="Courier New" w:hAnsi="Courier New" w:cs="Courier New"/>
           <w:lang w:val="en-US"/>
         </w:rPr>
         <w:t>convert</w:t>
       </w:r>
       <w:r>
         <w:rPr>
-          <w:i/>
-          <w:highlight w:val="yellow"/>
+          <w:rFonts w:ascii="Courier New" w:hAnsi="Courier New" w:cs="Courier New"/>
         </w:rPr>
         <w:t>2</w:t>
       </w:r>
       <w:r>
         <w:rPr>
-          <w:i/>
-          <w:highlight w:val="yellow"/>
+          <w:rFonts w:ascii="Courier New" w:hAnsi="Courier New" w:cs="Courier New"/>
           <w:lang w:val="en-US"/>
         </w:rPr>
         <w:t>Stationary</w:t>
       </w:r>
       <w:r>
         <w:rPr>
-          <w:i/>
-          <w:highlight w:val="yellow"/>
+          <w:rFonts w:ascii="Courier New" w:hAnsi="Courier New" w:cs="Courier New"/>
         </w:rPr>
         <w:t>.</w:t>
       </w:r>
       <w:r>
         <w:rPr>
-          <w:i/>
-          <w:highlight w:val="yellow"/>
+          <w:rFonts w:ascii="Courier New" w:hAnsi="Courier New" w:cs="Courier New"/>
           <w:lang w:val="en-US"/>
         </w:rPr>
         <w:t>m</w:t>
       </w:r>
       <w:r>
         <w:rPr>
-          <w:i/>
-          <w:highlight w:val="yellow"/>
+          <w:rFonts w:ascii="Courier New" w:hAnsi="Courier New" w:cs="Courier New"/>
         </w:rPr>
         <w:t>”</w:t>
       </w:r>
+    </w:p>
+    <w:p>
+      <w:pPr>
+        <w:pStyle w:val="aa"/>
+        <w:keepNext/>
+        <w:jc w:val="center"/>
+      </w:pPr>
+      <w:r>
+        <w:t xml:space="preserve">Πίνακας </w:t>
+      </w:r>
+      <w:fldSimple w:instr=" SEQ Πίνακας \* ARABIC ">
+        <w:r>
+          <w:rPr>
+            <w:noProof/>
+          </w:rPr>
+          <w:t>1</w:t>
+        </w:r>
+      </w:fldSimple>
     </w:p>
     <w:tbl>
       <w:tblPr>
@@ -2741,7 +3387,11 @@
         <w:t xml:space="preserve">Όπως παρατηρεί κανείς, επιλέχθηκε </w:t>
       </w:r>
       <w:r>
-        <w:t>να γίνει η απαλοιφή της συνολικής τάσης και έπειτα να γίνει ο διαχωρισμός στα παράθυρα των 250 χρονοσειρών. Με αυτόν τον τρόπο, ελαχιστοποιήθηκε το πλήθος των δειγμάτων που θα «παραμελούνταν»</w:t>
+        <w:t xml:space="preserve">να γίνει η απαλοιφή της συνολικής τάσης και έπειτα να γίνει ο διαχωρισμός στα παράθυρα των 250 χρονοσειρών. Με αυτόν τον τρόπο, ελαχιστοποιήθηκε το πλήθος των δειγμάτων που θα </w:t>
+      </w:r>
+      <w:r>
+        <w:lastRenderedPageBreak/>
+        <w:t>«παραμελούνταν»</w:t>
       </w:r>
       <w:r>
         <w:t xml:space="preserve"> από το φιλτράρισμα</w:t>
@@ -2905,7 +3555,6 @@
         <w:rPr>
           <w:b/>
         </w:rPr>
-        <w:lastRenderedPageBreak/>
         <w:t>Εναλλακτικές τεχνικές που εξετάσθηκαν</w:t>
       </w:r>
     </w:p>
@@ -3062,10 +3711,8 @@
     </w:p>
     <w:p>
       <w:pPr>
+        <w:keepNext/>
         <w:jc w:val="center"/>
-        <w:rPr>
-          <w:lang w:val="en-US"/>
-        </w:rPr>
       </w:pPr>
       <w:r>
         <w:rPr>
@@ -3089,7 +3736,7 @@
                     </pic:cNvPicPr>
                   </pic:nvPicPr>
                   <pic:blipFill>
-                    <a:blip r:embed="rId9"/>
+                    <a:blip r:embed="rId10"/>
                     <a:srcRect/>
                     <a:stretch>
                       <a:fillRect/>
@@ -3120,6 +3767,29 @@
     </w:p>
     <w:p>
       <w:pPr>
+        <w:pStyle w:val="aa"/>
+        <w:jc w:val="center"/>
+        <w:rPr>
+          <w:lang w:val="en-US"/>
+        </w:rPr>
+      </w:pPr>
+      <w:r>
+        <w:t>Γράφημα</w:t>
+      </w:r>
+      <w:r>
+        <w:t xml:space="preserve"> </w:t>
+      </w:r>
+      <w:fldSimple w:instr=" SEQ Διάγραμμα \* ARABIC ">
+        <w:r>
+          <w:rPr>
+            <w:noProof/>
+          </w:rPr>
+          <w:t>4</w:t>
+        </w:r>
+      </w:fldSimple>
+    </w:p>
+    <w:p>
+      <w:pPr>
         <w:pStyle w:val="a4"/>
         <w:numPr>
           <w:ilvl w:val="0"/>
@@ -3355,10 +4025,9 @@
     </w:p>
     <w:p>
       <w:pPr>
-        <w:jc w:val="both"/>
-        <w:rPr>
-          <w:lang w:val="en-US"/>
-        </w:rPr>
+        <w:keepNext/>
+        <w:spacing w:after="0"/>
+        <w:jc w:val="center"/>
       </w:pPr>
       <w:r>
         <w:rPr>
@@ -3382,7 +4051,7 @@
                     </pic:cNvPicPr>
                   </pic:nvPicPr>
                   <pic:blipFill>
-                    <a:blip r:embed="rId10"/>
+                    <a:blip r:embed="rId11"/>
                     <a:srcRect l="7878" t="2433" r="7622" b="2920"/>
                     <a:stretch>
                       <a:fillRect/>
@@ -3413,6 +4082,29 @@
     </w:p>
     <w:p>
       <w:pPr>
+        <w:pStyle w:val="aa"/>
+        <w:jc w:val="center"/>
+        <w:rPr>
+          <w:lang w:val="en-US"/>
+        </w:rPr>
+      </w:pPr>
+      <w:r>
+        <w:t>Γράφημα</w:t>
+      </w:r>
+      <w:r>
+        <w:t xml:space="preserve"> </w:t>
+      </w:r>
+      <w:fldSimple w:instr=" SEQ Διάγραμμα \* ARABIC ">
+        <w:r>
+          <w:rPr>
+            <w:noProof/>
+          </w:rPr>
+          <w:t>5</w:t>
+        </w:r>
+      </w:fldSimple>
+    </w:p>
+    <w:p>
+      <w:pPr>
         <w:jc w:val="both"/>
       </w:pPr>
       <w:r>
@@ -3478,10 +4170,9 @@
     </w:p>
     <w:p>
       <w:pPr>
+        <w:keepNext/>
+        <w:spacing w:after="0"/>
         <w:jc w:val="center"/>
-        <w:rPr>
-          <w:lang w:val="en-US"/>
-        </w:rPr>
       </w:pPr>
       <w:r>
         <w:rPr>
@@ -3505,7 +4196,7 @@
                     </pic:cNvPicPr>
                   </pic:nvPicPr>
                   <pic:blipFill>
-                    <a:blip r:embed="rId11"/>
+                    <a:blip r:embed="rId12"/>
                     <a:srcRect l="9166" t="2948" r="8052" b="3686"/>
                     <a:stretch>
                       <a:fillRect/>
@@ -3536,16 +4227,26 @@
     </w:p>
     <w:p>
       <w:pPr>
-        <w:rPr>
-          <w:lang w:val="en-US"/>
-        </w:rPr>
-      </w:pPr>
-      <w:r>
-        <w:rPr>
-          <w:lang w:val="en-US"/>
-        </w:rPr>
-        <w:br w:type="page"/>
-      </w:r>
+        <w:pStyle w:val="aa"/>
+        <w:jc w:val="center"/>
+        <w:rPr>
+          <w:lang w:val="en-US"/>
+        </w:rPr>
+      </w:pPr>
+      <w:r>
+        <w:t>Γράφημα</w:t>
+      </w:r>
+      <w:r>
+        <w:t xml:space="preserve"> </w:t>
+      </w:r>
+      <w:fldSimple w:instr=" SEQ Διάγραμμα \* ARABIC ">
+        <w:r>
+          <w:rPr>
+            <w:noProof/>
+          </w:rPr>
+          <w:t>6</w:t>
+        </w:r>
+      </w:fldSimple>
     </w:p>
     <w:p>
       <w:pPr>
@@ -3936,6 +4637,24 @@
         </m:oMath>
       </m:oMathPara>
     </w:p>
+    <w:p>
+      <w:pPr>
+        <w:pStyle w:val="aa"/>
+        <w:keepNext/>
+        <w:jc w:val="center"/>
+      </w:pPr>
+      <w:r>
+        <w:t xml:space="preserve">Πίνακας </w:t>
+      </w:r>
+      <w:fldSimple w:instr=" SEQ Πίνακας \* ARABIC ">
+        <w:r>
+          <w:rPr>
+            <w:noProof/>
+          </w:rPr>
+          <w:t>2</w:t>
+        </w:r>
+      </w:fldSimple>
+    </w:p>
     <w:tbl>
       <w:tblPr>
         <w:tblStyle w:val="a8"/>
@@ -6690,16 +7409,13 @@
         <w:t xml:space="preserve"> (βλ </w:t>
       </w:r>
       <w:r>
-        <w:t>γράφημα</w:t>
+        <w:t>Γράφημα</w:t>
       </w:r>
       <w:r>
         <w:t xml:space="preserve"> </w:t>
       </w:r>
       <w:r>
-        <w:rPr>
-          <w:highlight w:val="yellow"/>
-        </w:rPr>
-        <w:t>ΧΧ</w:t>
+        <w:t>7</w:t>
       </w:r>
       <w:r>
         <w:t>).</w:t>
@@ -6723,12 +7439,10 @@
     <w:p>
       <w:pPr>
         <w:pStyle w:val="a4"/>
+        <w:keepNext/>
+        <w:spacing w:after="0"/>
         <w:ind w:left="360"/>
         <w:jc w:val="center"/>
-        <w:rPr>
-          <w:sz w:val="24"/>
-          <w:lang w:val="en-US"/>
-        </w:rPr>
       </w:pPr>
       <w:r>
         <w:rPr>
@@ -6737,7 +7451,7 @@
         </w:rPr>
         <w:drawing>
           <wp:inline distT="0" distB="0" distL="0" distR="0">
-            <wp:extent cx="6477000" cy="2638425"/>
+            <wp:extent cx="5771072" cy="2350863"/>
             <wp:effectExtent l="0" t="0" r="0" b="0"/>
             <wp:docPr id="13" name="Εικόνα 6"/>
             <wp:cNvGraphicFramePr>
@@ -6753,7 +7467,7 @@
                     </pic:cNvPicPr>
                   </pic:nvPicPr>
                   <pic:blipFill>
-                    <a:blip r:embed="rId12"/>
+                    <a:blip r:embed="rId13"/>
                     <a:srcRect/>
                     <a:stretch>
                       <a:fillRect/>
@@ -6762,7 +7476,7 @@
                   <pic:spPr bwMode="auto">
                     <a:xfrm>
                       <a:off x="0" y="0"/>
-                      <a:ext cx="6477000" cy="2638425"/>
+                      <a:ext cx="5769791" cy="2350341"/>
                     </a:xfrm>
                     <a:prstGeom prst="rect">
                       <a:avLst/>
@@ -6784,19 +7498,43 @@
     </w:p>
     <w:p>
       <w:pPr>
-        <w:rPr>
-          <w:b/>
-        </w:rPr>
-      </w:pPr>
-      <w:r>
-        <w:rPr>
-          <w:b/>
-        </w:rPr>
-        <w:br w:type="page"/>
-      </w:r>
+        <w:pStyle w:val="aa"/>
+        <w:jc w:val="center"/>
+        <w:rPr>
+          <w:sz w:val="24"/>
+          <w:lang w:val="en-US"/>
+        </w:rPr>
+      </w:pPr>
+      <w:r>
+        <w:t>Γράφημα</w:t>
+      </w:r>
+      <w:r>
+        <w:t xml:space="preserve"> </w:t>
+      </w:r>
+      <w:fldSimple w:instr=" SEQ Διάγραμμα \* ARABIC ">
+        <w:r>
+          <w:rPr>
+            <w:noProof/>
+          </w:rPr>
+          <w:t>7</w:t>
+        </w:r>
+      </w:fldSimple>
     </w:p>
     <w:p>
       <w:pPr>
+        <w:rPr>
+          <w:b/>
+        </w:rPr>
+      </w:pPr>
+      <w:r>
+        <w:rPr>
+          <w:b/>
+        </w:rPr>
+        <w:br w:type="page"/>
+      </w:r>
+    </w:p>
+    <w:p>
+      <w:pPr>
         <w:spacing w:before="240"/>
         <w:jc w:val="both"/>
         <w:rPr>
@@ -6820,10 +7558,10 @@
         <w:t>Οι Μερικές Αυτοσυσχετίσεις του συνόλου</w:t>
       </w:r>
       <w:r>
-        <w:rPr>
-          <w:highlight w:val="yellow"/>
-        </w:rPr>
-        <w:t xml:space="preserve"> διαγραμμάτων ΧΧ</w:t>
+        <w:t xml:space="preserve"> </w:t>
+      </w:r>
+      <w:r>
+        <w:t>γραφημάτων 6</w:t>
       </w:r>
       <w:r>
         <w:t xml:space="preserve">, δείχνουν πως οι διάφορες χρονοσειρές δεν έχουν </w:t>
@@ -6855,28 +7593,21 @@
           <w:b/>
         </w:rPr>
       </w:pPr>
+      <w:r>
+        <w:rPr>
+          <w:b/>
+        </w:rPr>
+        <w:t xml:space="preserve">Επιπλέον Ανάλυση: </w:t>
+      </w:r>
+      <w:r>
+        <w:rPr>
+          <w:b/>
+        </w:rPr>
+        <w:t>Χρήση των Κριτηρίων Πληροφορίας</w:t>
+      </w:r>
     </w:p>
     <w:p>
       <w:pPr>
-        <w:rPr>
-          <w:b/>
-        </w:rPr>
-      </w:pPr>
-      <w:r>
-        <w:rPr>
-          <w:b/>
-        </w:rPr>
-        <w:t xml:space="preserve">Επιπλέον Ανάλυση: </w:t>
-      </w:r>
-      <w:r>
-        <w:rPr>
-          <w:b/>
-        </w:rPr>
-        <w:t>Χρήση των Κριτηρίων Πληροφορίας</w:t>
-      </w:r>
-    </w:p>
-    <w:p>
-      <w:pPr>
         <w:jc w:val="both"/>
       </w:pPr>
       <w:r>
@@ -6898,25 +7629,18 @@
         <w:t xml:space="preserve">. </w:t>
       </w:r>
       <w:r>
-        <w:t xml:space="preserve">Επίσης, αποτελούν μία καλή ευκαιρία να εξετάσουμε </w:t>
-      </w:r>
-      <w:r>
-        <w:rPr>
-          <w:b/>
-        </w:rPr>
-        <w:t xml:space="preserve">αν τυχόν υπάρχει </w:t>
-      </w:r>
-      <w:r>
-        <w:rPr>
-          <w:b/>
+        <w:t xml:space="preserve">Επίσης, αποτελούν μία καλή ευκαιρία να </w:t>
+      </w:r>
+      <w:r>
+        <w:t xml:space="preserve">εξετάσουμε αν τυχόν υπάρχει </w:t>
+      </w:r>
+      <w:r>
+        <w:rPr>
           <w:lang w:val="en-US"/>
         </w:rPr>
         <w:t>ARMA</w:t>
       </w:r>
       <w:r>
-        <w:rPr>
-          <w:b/>
-        </w:rPr>
         <w:t xml:space="preserve"> μοντέλο</w:t>
       </w:r>
       <w:r>
@@ -7056,6 +7780,9 @@
       </w:r>
     </w:p>
     <w:p>
+      <w:pPr>
+        <w:spacing w:after="0"/>
+      </w:pPr>
       <w:r>
         <w:t xml:space="preserve">Στο παρακάτω  πίνακα διαγραμμάτων παρουσιάζονται τα αποτελέσματα του </w:t>
       </w:r>
@@ -7146,47 +7873,109 @@
     </w:p>
     <w:p>
       <w:pPr>
+        <w:keepNext/>
+        <w:spacing w:after="0"/>
         <w:jc w:val="center"/>
       </w:pPr>
       <w:r>
         <w:rPr>
-          <w:highlight w:val="yellow"/>
-        </w:rPr>
-        <w:t>ΤΟΔΟ διάγραμμα</w:t>
+          <w:noProof/>
+        </w:rPr>
+        <w:drawing>
+          <wp:inline distT="0" distB="0" distL="0" distR="0">
+            <wp:extent cx="5164407" cy="4295553"/>
+            <wp:effectExtent l="0" t="0" r="0" b="0"/>
+            <wp:docPr id="42" name="Εικόνα 42"/>
+            <wp:cNvGraphicFramePr>
+              <a:graphicFrameLocks xmlns:a="http://schemas.openxmlformats.org/drawingml/2006/main" noChangeAspect="1"/>
+            </wp:cNvGraphicFramePr>
+            <a:graphic xmlns:a="http://schemas.openxmlformats.org/drawingml/2006/main">
+              <a:graphicData uri="http://schemas.openxmlformats.org/drawingml/2006/picture">
+                <pic:pic xmlns:pic="http://schemas.openxmlformats.org/drawingml/2006/picture">
+                  <pic:nvPicPr>
+                    <pic:cNvPr id="0" name="Picture 42"/>
+                    <pic:cNvPicPr>
+                      <a:picLocks noChangeAspect="1" noChangeArrowheads="1"/>
+                    </pic:cNvPicPr>
+                  </pic:nvPicPr>
+                  <pic:blipFill>
+                    <a:blip r:embed="rId14"/>
+                    <a:srcRect t="1799" b="3058"/>
+                    <a:stretch>
+                      <a:fillRect/>
+                    </a:stretch>
+                  </pic:blipFill>
+                  <pic:spPr bwMode="auto">
+                    <a:xfrm>
+                      <a:off x="0" y="0"/>
+                      <a:ext cx="5172299" cy="4302117"/>
+                    </a:xfrm>
+                    <a:prstGeom prst="rect">
+                      <a:avLst/>
+                    </a:prstGeom>
+                    <a:noFill/>
+                    <a:ln w="9525">
+                      <a:noFill/>
+                      <a:miter lim="800000"/>
+                      <a:headEnd/>
+                      <a:tailEnd/>
+                    </a:ln>
+                  </pic:spPr>
+                </pic:pic>
+              </a:graphicData>
+            </a:graphic>
+          </wp:inline>
+        </w:drawing>
       </w:r>
     </w:p>
     <w:p>
-      <w:r>
-        <w:t xml:space="preserve"> </w:t>
-      </w:r>
+      <w:pPr>
+        <w:pStyle w:val="aa"/>
+        <w:jc w:val="center"/>
+        <w:rPr>
+          <w:lang w:val="en-US"/>
+        </w:rPr>
+      </w:pPr>
+      <w:r>
+        <w:t xml:space="preserve">Διάγραμμα </w:t>
+      </w:r>
+      <w:fldSimple w:instr=" SEQ Διάγραμμα \* ARABIC ">
+        <w:r>
+          <w:rPr>
+            <w:noProof/>
+          </w:rPr>
+          <w:t>8</w:t>
+        </w:r>
+      </w:fldSimple>
     </w:p>
     <w:p>
       <w:pPr>
+        <w:pStyle w:val="a4"/>
+        <w:numPr>
+          <w:ilvl w:val="0"/>
+          <w:numId w:val="12"/>
+        </w:numPr>
         <w:jc w:val="both"/>
       </w:pPr>
       <w:r>
-        <w:rPr>
-          <w:highlight w:val="yellow"/>
-        </w:rPr>
-        <w:t xml:space="preserve">Παρατηρούμε πως η επιπλέον χρήση του ΜΑ στο μοντέλο δεν προσθέτει κάποια αξία στην απόδοση έναντι της αυξημένης πολυπλοκότητας που συνεπάγεται. </w:t>
-      </w:r>
-      <w:r>
-        <w:rPr>
-          <w:highlight w:val="yellow"/>
-        </w:rPr>
+        <w:t>Παρατηρούμε πως η επιπλέον χρήση του ΜΑ στο μοντέλο δεν προσθέτει κάποια</w:t>
+      </w:r>
+      <w:r>
+        <w:t xml:space="preserve"> ιδιαίτερη</w:t>
+      </w:r>
+      <w:r>
+        <w:t xml:space="preserve"> αξία στην απόδοση έναντι της αυξημένης πολυπλοκότητας που συνεπάγεται. </w:t>
+      </w:r>
+      <w:r>
         <w:t xml:space="preserve">Επίσης, τα κριτήρια πληροφορίας έρχονται σε συμφωνία με την αρχική επιλογή μοντέλου βάσει της </w:t>
       </w:r>
       <w:r>
         <w:rPr>
-          <w:highlight w:val="yellow"/>
           <w:lang w:val="en-US"/>
         </w:rPr>
         <w:t>PACF</w:t>
       </w:r>
       <w:r>
-        <w:rPr>
-          <w:highlight w:val="yellow"/>
-        </w:rPr>
         <w:t>.</w:t>
       </w:r>
       <w:r>
@@ -7195,29 +7984,83 @@
     </w:p>
     <w:p>
       <w:pPr>
+        <w:pStyle w:val="a4"/>
+        <w:numPr>
+          <w:ilvl w:val="0"/>
+          <w:numId w:val="12"/>
+        </w:numPr>
         <w:jc w:val="both"/>
       </w:pPr>
       <w:r>
-        <w:t xml:space="preserve">Τα τελικά μοντέλα που θα αξιοποιηθούν είναι αυτά του </w:t>
-      </w:r>
-      <w:r>
-        <w:rPr>
-          <w:highlight w:val="yellow"/>
-        </w:rPr>
-        <w:t>πίνακα ΧΧ</w:t>
+        <w:t xml:space="preserve">Δύο εξαιρέσεις στην παραπάνω δήλωση είναι το </w:t>
+      </w:r>
+      <w:r>
+        <w:rPr>
+          <w:lang w:val="en-US"/>
+        </w:rPr>
+        <w:t>window</w:t>
+      </w:r>
+      <w:r>
+        <w:t xml:space="preserve"> 7 </w:t>
+      </w:r>
+      <w:r>
+        <w:t xml:space="preserve">το οποίο εμφανίζει εμφανή βελτίωση για </w:t>
+      </w:r>
+      <w:r>
+        <w:rPr>
+          <w:lang w:val="en-US"/>
+        </w:rPr>
+        <w:t>AR</w:t>
+      </w:r>
+      <w:r>
+        <w:t>{3}</w:t>
+      </w:r>
+      <w:r>
+        <w:t xml:space="preserve"> και το </w:t>
+      </w:r>
+      <w:r>
+        <w:rPr>
+          <w:lang w:val="en-US"/>
+        </w:rPr>
+        <w:t>window</w:t>
+      </w:r>
+      <w:r>
+        <w:t xml:space="preserve"> 1</w:t>
+      </w:r>
+      <w:r>
+        <w:t xml:space="preserve"> το οποίο οριακά υποστηρίζει το </w:t>
+      </w:r>
+      <w:r>
+        <w:rPr>
+          <w:lang w:val="en-US"/>
+        </w:rPr>
+        <w:t>ARMA</w:t>
+      </w:r>
+      <w:r>
+        <w:t xml:space="preserve">(1,1). </w:t>
+      </w:r>
+      <w:r>
+        <w:t>Ωστόσο, για λόγους απλότητας στην σύγκριση και παρουσίασης, τ</w:t>
+      </w:r>
+      <w:r>
+        <w:t xml:space="preserve">α τελικά μοντέλα που θα αξιοποιηθούν είναι αυτά του </w:t>
+      </w:r>
+      <w:r>
+        <w:rPr>
+          <w:b/>
+          <w:i/>
+        </w:rPr>
+        <w:t xml:space="preserve">πίνακα </w:t>
+      </w:r>
+      <w:r>
+        <w:rPr>
+          <w:b/>
+          <w:i/>
+        </w:rPr>
+        <w:t>2</w:t>
       </w:r>
       <w:r>
         <w:t>.</w:t>
-      </w:r>
-    </w:p>
-    <w:p>
-      <w:pPr>
-        <w:jc w:val="both"/>
-      </w:pPr>
-    </w:p>
-    <w:p>
-      <w:r>
-        <w:br w:type="page"/>
       </w:r>
     </w:p>
     <w:p>
@@ -7294,10 +8137,16 @@
         <w:jc w:val="both"/>
       </w:pPr>
       <w:r>
-        <w:t>Παρακάτω σε παρουσιάζονται σε πίνακα</w:t>
-      </w:r>
-      <w:r>
-        <w:t xml:space="preserve"> τα σφάλματα πρόβλεψης </w:t>
+        <w:t>Στον πίνακα 3</w:t>
+      </w:r>
+      <w:r>
+        <w:t xml:space="preserve"> παρουσιάζονται </w:t>
+      </w:r>
+      <w:r>
+        <w:t>τα σφάλμ</w:t>
+      </w:r>
+      <w:r>
+        <w:t xml:space="preserve">ατα πρόβλεψης </w:t>
       </w:r>
       <w:r>
         <w:rPr>
@@ -7329,6 +8178,24 @@
       <w:r>
         <w:t xml:space="preserve">ανά χρονοσειρά. </w:t>
       </w:r>
+    </w:p>
+    <w:p>
+      <w:pPr>
+        <w:pStyle w:val="aa"/>
+        <w:keepNext/>
+        <w:jc w:val="center"/>
+      </w:pPr>
+      <w:r>
+        <w:t xml:space="preserve">Πίνακας </w:t>
+      </w:r>
+      <w:fldSimple w:instr=" SEQ Πίνακας \* ARABIC ">
+        <w:r>
+          <w:rPr>
+            <w:noProof/>
+          </w:rPr>
+          <w:t>3</w:t>
+        </w:r>
+      </w:fldSimple>
     </w:p>
     <w:tbl>
       <w:tblPr>
@@ -8481,14 +9348,6 @@
     </w:tbl>
     <w:p>
       <w:pPr>
-        <w:jc w:val="center"/>
-        <w:rPr>
-          <w:sz w:val="24"/>
-        </w:rPr>
-      </w:pPr>
-    </w:p>
-    <w:p>
-      <w:pPr>
         <w:spacing w:before="240"/>
         <w:jc w:val="both"/>
       </w:pPr>
@@ -8596,6 +9455,24 @@
       <w:r>
         <w:t>.</w:t>
       </w:r>
+    </w:p>
+    <w:p>
+      <w:pPr>
+        <w:pStyle w:val="aa"/>
+        <w:keepNext/>
+        <w:jc w:val="center"/>
+      </w:pPr>
+      <w:r>
+        <w:t xml:space="preserve">Πίνακας </w:t>
+      </w:r>
+      <w:fldSimple w:instr=" SEQ Πίνακας \* ARABIC ">
+        <w:r>
+          <w:rPr>
+            <w:noProof/>
+          </w:rPr>
+          <w:t>4</w:t>
+        </w:r>
+      </w:fldSimple>
     </w:p>
     <w:tbl>
       <w:tblPr>
@@ -10889,97 +11766,76 @@
         <w:rPr>
           <w:sz w:val="24"/>
         </w:rPr>
-        <w:t xml:space="preserve"> </w:t>
+        <w:br w:type="page"/>
       </w:r>
     </w:p>
     <w:p>
       <w:pPr>
         <w:rPr>
+          <w:b/>
+          <w:sz w:val="28"/>
+        </w:rPr>
+      </w:pPr>
+      <w:r>
+        <w:rPr>
           <w:sz w:val="24"/>
         </w:rPr>
-      </w:pPr>
+        <w:lastRenderedPageBreak/>
+        <w:t xml:space="preserve"> </w:t>
+      </w:r>
+      <w:r>
+        <w:rPr>
+          <w:b/>
+          <w:sz w:val="28"/>
+        </w:rPr>
+        <w:t xml:space="preserve">Μελέτη </w:t>
+      </w:r>
+      <w:r>
+        <w:rPr>
+          <w:b/>
+          <w:sz w:val="28"/>
+          <w:lang w:val="en-US"/>
+        </w:rPr>
+        <w:t>B</w:t>
+      </w:r>
     </w:p>
     <w:p>
       <w:pPr>
-        <w:rPr>
-          <w:sz w:val="24"/>
-        </w:rPr>
-      </w:pPr>
+        <w:spacing w:after="0"/>
+        <w:jc w:val="both"/>
+      </w:pPr>
+      <w:r>
+        <w:t xml:space="preserve">Στο κομμάτι αυτό της εργασίας </w:t>
+      </w:r>
+      <w:r>
+        <w:t>παρουσιάζεται</w:t>
+      </w:r>
+      <w:r>
+        <w:t xml:space="preserve"> η γραμμική και μη-γραμμική ανάλυση επί της χρονοσειράς με </w:t>
+      </w:r>
+      <w:proofErr w:type="spellStart"/>
+      <w:r>
+        <w:t>υποδειγματοληψία</w:t>
+      </w:r>
+      <w:proofErr w:type="spellEnd"/>
+      <w:r>
+        <w:t xml:space="preserve">. </w:t>
+      </w:r>
+      <w:r>
+        <w:t xml:space="preserve"> Η χρονοσειρά αυτή παρουσιάζει την ισοτιμία του νομίσματος σε εβδομαδιαία βάση</w:t>
+      </w:r>
+      <w:r>
+        <w:t>.</w:t>
+      </w:r>
+      <w:r>
+        <w:t xml:space="preserve"> Αμέσως παρατηρεί κανείς μία διαφορετική «καθαρότητα» στην χρονοσειρά, καθώς ημερήσιος θόρυβος έχει πρακτικά φιλτραριστεί.</w:t>
+      </w:r>
     </w:p>
     <w:p>
       <w:pPr>
-        <w:rPr>
-          <w:b/>
-          <w:sz w:val="28"/>
-        </w:rPr>
-      </w:pPr>
-      <w:r>
-        <w:rPr>
-          <w:b/>
-          <w:sz w:val="28"/>
-        </w:rPr>
-        <w:br w:type="page"/>
-      </w:r>
-    </w:p>
-    <w:p>
-      <w:pPr>
-        <w:jc w:val="both"/>
-        <w:rPr>
-          <w:b/>
-          <w:sz w:val="28"/>
-        </w:rPr>
-      </w:pPr>
-      <w:r>
-        <w:rPr>
-          <w:b/>
-          <w:sz w:val="28"/>
-        </w:rPr>
-        <w:lastRenderedPageBreak/>
-        <w:t xml:space="preserve">Μελέτη </w:t>
-      </w:r>
-      <w:r>
-        <w:rPr>
-          <w:b/>
-          <w:sz w:val="28"/>
-          <w:lang w:val="en-US"/>
-        </w:rPr>
-        <w:t>B</w:t>
-      </w:r>
-    </w:p>
-    <w:p>
-      <w:pPr>
-        <w:jc w:val="both"/>
-      </w:pPr>
-      <w:r>
-        <w:t xml:space="preserve">Στο κομμάτι αυτό της εργασίας </w:t>
-      </w:r>
-      <w:r>
-        <w:t>παρουσιάζεται</w:t>
-      </w:r>
-      <w:r>
-        <w:t xml:space="preserve"> η γραμμική και μη-γραμμική ανάλυση επί της χρονοσειράς με </w:t>
-      </w:r>
-      <w:proofErr w:type="spellStart"/>
-      <w:r>
-        <w:t>υποδειγματοληψία</w:t>
-      </w:r>
-      <w:proofErr w:type="spellEnd"/>
-      <w:r>
-        <w:t xml:space="preserve">. </w:t>
-      </w:r>
-      <w:r>
-        <w:t xml:space="preserve"> Η χρονοσειρά αυτή παρουσιάζει την ισοτιμία του νομίσματος σε εβδομαδιαία βάση</w:t>
-      </w:r>
-      <w:r>
-        <w:t>.</w:t>
-      </w:r>
-    </w:p>
-    <w:p>
-      <w:pPr>
+        <w:keepNext/>
+        <w:spacing w:after="0"/>
         <w:jc w:val="center"/>
-        <w:rPr>
-          <w:lang w:val="en-US"/>
-        </w:rPr>
       </w:pPr>
       <w:r>
         <w:rPr>
@@ -10987,7 +11843,7 @@
         </w:rPr>
         <w:drawing>
           <wp:inline distT="0" distB="0" distL="0" distR="0">
-            <wp:extent cx="6105525" cy="2487104"/>
+            <wp:extent cx="5246419" cy="2137144"/>
             <wp:effectExtent l="0" t="0" r="0" b="0"/>
             <wp:docPr id="4" name="Εικόνα 1"/>
             <wp:cNvGraphicFramePr>
@@ -11003,7 +11859,7 @@
                     </pic:cNvPicPr>
                   </pic:nvPicPr>
                   <pic:blipFill>
-                    <a:blip r:embed="rId13"/>
+                    <a:blip r:embed="rId15"/>
                     <a:srcRect/>
                     <a:stretch>
                       <a:fillRect/>
@@ -11012,7 +11868,7 @@
                   <pic:spPr bwMode="auto">
                     <a:xfrm>
                       <a:off x="0" y="0"/>
-                      <a:ext cx="6105525" cy="2487104"/>
+                      <a:ext cx="5248513" cy="2137997"/>
                     </a:xfrm>
                     <a:prstGeom prst="rect">
                       <a:avLst/>
@@ -11034,19 +11890,26 @@
     </w:p>
     <w:p>
       <w:pPr>
-        <w:jc w:val="both"/>
-      </w:pPr>
-      <w:r>
-        <w:t>Αμέσως παρατηρεί κανείς μία διαφορετική «καθαρότητα» στην χρονοσειρά, καθώς ημερήσιος θόρυβος έχει πρακτικά φιλτραριστεί.</w:t>
-      </w:r>
+        <w:pStyle w:val="aa"/>
+        <w:spacing w:after="0"/>
+        <w:jc w:val="center"/>
+      </w:pPr>
+      <w:r>
+        <w:t xml:space="preserve">Διάγραμμα </w:t>
+      </w:r>
+      <w:fldSimple w:instr=" SEQ Διάγραμμα \* ARABIC ">
+        <w:r>
+          <w:rPr>
+            <w:noProof/>
+          </w:rPr>
+          <w:t>9</w:t>
+        </w:r>
+      </w:fldSimple>
     </w:p>
     <w:p>
       <w:pPr>
         <w:jc w:val="both"/>
       </w:pPr>
-      <w:r>
-        <w:t xml:space="preserve"> </w:t>
-      </w:r>
     </w:p>
     <w:p>
       <w:pPr>
@@ -11086,6 +11949,9 @@
     <w:p>
       <w:pPr>
         <w:jc w:val="both"/>
+        <w:rPr>
+          <w:lang w:val="en-US"/>
+        </w:rPr>
       </w:pPr>
       <w:r>
         <w:t xml:space="preserve">Στα πλαίσια αυτής της χρονοσειράς δοκιμάστηκε η εκτίμηση της τάσης με πολυώνυμο. </w:t>
@@ -11094,15 +11960,150 @@
         <w:t xml:space="preserve">Όπως διαπιστώθηκε αρκετά γρήγορα </w:t>
       </w:r>
       <w:r>
-        <w:t>η χρήση πολυωνύμου έναντι Φίλτρου Κινούμενου Μέσου, έχει σχεδόν πανομοιότυπα αποτελέσματα.</w:t>
-      </w:r>
+        <w:t>η χρήση πολυωνύμου έναντι Φίλτρου Κινούμενου Μέσου, έχει σχεδόν πανομοιότυπα αποτελέσματα</w:t>
+      </w:r>
+      <w:r>
+        <w:t xml:space="preserve"> (διάγραμμα 10)</w:t>
+      </w:r>
+      <w:r>
+        <w:t>.</w:t>
+      </w:r>
+      <w:r>
+        <w:t xml:space="preserve"> </w:t>
+      </w:r>
+      <w:r>
+        <w:t xml:space="preserve"> Η σύγκριση αυτή εμπεριέχεται στο </w:t>
+      </w:r>
+      <w:r>
+        <w:rPr>
+          <w:lang w:val="en-US"/>
+        </w:rPr>
+        <w:t xml:space="preserve">m-script </w:t>
+      </w:r>
+      <w:proofErr w:type="spellStart"/>
+      <w:r>
+        <w:rPr>
+          <w:rFonts w:ascii="Courier New" w:hAnsi="Courier New" w:cs="Courier New"/>
+        </w:rPr>
+        <w:t>partB</w:t>
+      </w:r>
+      <w:proofErr w:type="spellEnd"/>
+      <w:r>
+        <w:rPr>
+          <w:rFonts w:ascii="Courier New" w:hAnsi="Courier New" w:cs="Courier New"/>
+        </w:rPr>
+        <w:t>/</w:t>
+      </w:r>
+      <w:hyperlink r:id="rId16" w:tooltip="DetrendedPartB.m" w:history="1">
+        <w:proofErr w:type="spellStart"/>
+        <w:r>
+          <w:rPr>
+            <w:rFonts w:ascii="Courier New" w:hAnsi="Courier New" w:cs="Courier New"/>
+            <w:lang w:val="en-US"/>
+          </w:rPr>
+          <w:t>polynomilVSma</w:t>
+        </w:r>
+        <w:proofErr w:type="spellEnd"/>
+        <w:r>
+          <w:rPr>
+            <w:rFonts w:ascii="Courier New" w:hAnsi="Courier New" w:cs="Courier New"/>
+          </w:rPr>
+          <w:t>.m</w:t>
+        </w:r>
+      </w:hyperlink>
     </w:p>
     <w:p>
       <w:pPr>
+        <w:jc w:val="both"/>
+        <w:rPr>
+          <w:rFonts w:ascii="Courier New" w:hAnsi="Courier New" w:cs="Courier New"/>
+        </w:rPr>
+      </w:pPr>
+      <w:r>
+        <w:t xml:space="preserve">Η τελική χρονοσειρά που θα αξιοποιηθεί είναι αυτή από την απαλοιφή με χρήση πολυωνύμου (διάγραμμα 11). Το </w:t>
+      </w:r>
+      <w:r>
+        <w:rPr>
+          <w:lang w:val="en-US"/>
+        </w:rPr>
+        <w:t>m</w:t>
+      </w:r>
+      <w:r>
+        <w:t>-</w:t>
+      </w:r>
+      <w:r>
+        <w:rPr>
+          <w:lang w:val="en-US"/>
+        </w:rPr>
+        <w:t>script</w:t>
+      </w:r>
+      <w:r>
+        <w:t xml:space="preserve"> </w:t>
+      </w:r>
+      <w:proofErr w:type="spellStart"/>
+      <w:r>
+        <w:rPr>
+          <w:rFonts w:ascii="Courier New" w:hAnsi="Courier New" w:cs="Courier New"/>
+        </w:rPr>
+        <w:t>partB</w:t>
+      </w:r>
+      <w:proofErr w:type="spellEnd"/>
+      <w:r>
+        <w:rPr>
+          <w:rFonts w:ascii="Courier New" w:hAnsi="Courier New" w:cs="Courier New"/>
+        </w:rPr>
+        <w:t>/</w:t>
+      </w:r>
+      <w:proofErr w:type="spellStart"/>
+      <w:r>
+        <w:rPr>
+          <w:rFonts w:ascii="Courier New" w:hAnsi="Courier New" w:cs="Courier New"/>
+        </w:rPr>
+        <w:fldChar w:fldCharType="begin"/>
+      </w:r>
+      <w:r>
+        <w:rPr>
+          <w:rFonts w:ascii="Courier New" w:hAnsi="Courier New" w:cs="Courier New"/>
+        </w:rPr>
+        <w:instrText xml:space="preserve"> HYPERLINK "https://github.com/SavvasSampaziotis/time-series-assignment/blob/master/partB/DetrendedPartB.m" \o "DetrendedPartB.m" </w:instrText>
+      </w:r>
+      <w:r>
+        <w:rPr>
+          <w:rFonts w:ascii="Courier New" w:hAnsi="Courier New" w:cs="Courier New"/>
+        </w:rPr>
+        <w:fldChar w:fldCharType="separate"/>
+      </w:r>
+      <w:r>
+        <w:rPr>
+          <w:rFonts w:ascii="Courier New" w:hAnsi="Courier New" w:cs="Courier New"/>
+        </w:rPr>
+        <w:t>DetrendedPartB.m</w:t>
+      </w:r>
+      <w:proofErr w:type="spellEnd"/>
+      <w:r>
+        <w:rPr>
+          <w:rFonts w:ascii="Courier New" w:hAnsi="Courier New" w:cs="Courier New"/>
+        </w:rPr>
+        <w:fldChar w:fldCharType="end"/>
+      </w:r>
+      <w:r>
+        <w:rPr>
+          <w:rFonts w:ascii="Courier New" w:hAnsi="Courier New" w:cs="Courier New"/>
+        </w:rPr>
+        <w:t xml:space="preserve"> </w:t>
+      </w:r>
+      <w:r>
+        <w:t>αυτο</w:t>
+      </w:r>
+      <w:r>
+        <w:t>ματοποιεί την διαδικασία απαλοιφής τάσης για όλη την Μελέτη Β.</w:t>
+      </w:r>
+    </w:p>
+    <w:p>
+      <w:pPr>
+        <w:keepNext/>
+        <w:spacing w:after="0"/>
         <w:jc w:val="center"/>
-        <w:rPr>
-          <w:lang w:val="en-US"/>
-        </w:rPr>
       </w:pPr>
       <w:r>
         <w:rPr>
@@ -11110,7 +12111,7 @@
         </w:rPr>
         <w:drawing>
           <wp:inline distT="0" distB="0" distL="0" distR="0">
-            <wp:extent cx="5324475" cy="3486150"/>
+            <wp:extent cx="5358983" cy="3508744"/>
             <wp:effectExtent l="0" t="0" r="0" b="0"/>
             <wp:docPr id="11" name="Εικόνα 5"/>
             <wp:cNvGraphicFramePr>
@@ -11126,7 +12127,7 @@
                     </pic:cNvPicPr>
                   </pic:nvPicPr>
                   <pic:blipFill>
-                    <a:blip r:embed="rId14"/>
+                    <a:blip r:embed="rId17"/>
                     <a:srcRect/>
                     <a:stretch>
                       <a:fillRect/>
@@ -11135,7 +12136,7 @@
                   <pic:spPr bwMode="auto">
                     <a:xfrm>
                       <a:off x="0" y="0"/>
-                      <a:ext cx="5324475" cy="3486150"/>
+                      <a:ext cx="5362940" cy="3511335"/>
                     </a:xfrm>
                     <a:prstGeom prst="rect">
                       <a:avLst/>
@@ -11157,37 +12158,35 @@
     </w:p>
     <w:p>
       <w:pPr>
-        <w:jc w:val="both"/>
-      </w:pPr>
+        <w:pStyle w:val="aa"/>
+        <w:jc w:val="center"/>
+      </w:pPr>
+      <w:r>
+        <w:t xml:space="preserve">Διάγραμμα </w:t>
+      </w:r>
+      <w:fldSimple w:instr=" SEQ Διάγραμμα \* ARABIC ">
+        <w:r>
+          <w:rPr>
+            <w:noProof/>
+          </w:rPr>
+          <w:t>10</w:t>
+        </w:r>
+      </w:fldSimple>
     </w:p>
     <w:p>
-      <w:r>
-        <w:br w:type="page"/>
-      </w:r>
-    </w:p>
-    <w:p>
-      <w:pPr>
-        <w:jc w:val="both"/>
-      </w:pPr>
-      <w:r>
+      <w:pPr>
+        <w:keepNext/>
+        <w:spacing w:after="0"/>
+        <w:jc w:val="center"/>
+      </w:pPr>
+      <w:r>
+        <w:rPr>
+          <w:noProof/>
+        </w:rPr>
         <w:lastRenderedPageBreak/>
-        <w:t>Η τελική χρονοσειρά που θα αξιοποιηθεί είναι αυτή από την απαλοιφή με χρήση πολυωνύμου.</w:t>
-      </w:r>
-    </w:p>
-    <w:p>
-      <w:pPr>
-        <w:jc w:val="center"/>
-        <w:rPr>
-          <w:lang w:val="en-US"/>
-        </w:rPr>
-      </w:pPr>
-      <w:r>
-        <w:rPr>
-          <w:noProof/>
-        </w:rPr>
         <w:drawing>
           <wp:inline distT="0" distB="0" distL="0" distR="0">
-            <wp:extent cx="5324475" cy="1733550"/>
+            <wp:extent cx="5878286" cy="1913860"/>
             <wp:effectExtent l="0" t="0" r="0" b="0"/>
             <wp:docPr id="14" name="Εικόνα 6"/>
             <wp:cNvGraphicFramePr>
@@ -11203,7 +12202,7 @@
                     </pic:cNvPicPr>
                   </pic:nvPicPr>
                   <pic:blipFill>
-                    <a:blip r:embed="rId15"/>
+                    <a:blip r:embed="rId18"/>
                     <a:srcRect b="48442"/>
                     <a:stretch>
                       <a:fillRect/>
@@ -11212,7 +12211,7 @@
                   <pic:spPr bwMode="auto">
                     <a:xfrm>
                       <a:off x="0" y="0"/>
-                      <a:ext cx="5324475" cy="1733550"/>
+                      <a:ext cx="5875283" cy="1912882"/>
                     </a:xfrm>
                     <a:prstGeom prst="rect">
                       <a:avLst/>
@@ -11234,34 +12233,50 @@
     </w:p>
     <w:p>
       <w:pPr>
-        <w:jc w:val="both"/>
-        <w:rPr>
-          <w:b/>
-        </w:rPr>
-      </w:pPr>
-      <w:r>
-        <w:rPr>
-          <w:b/>
-        </w:rPr>
-        <w:t>Αυτοσυσχέτιση – Μερική Αυτοσυσχέτιση</w:t>
-      </w:r>
+        <w:pStyle w:val="aa"/>
+        <w:jc w:val="center"/>
+        <w:rPr>
+          <w:lang w:val="en-US"/>
+        </w:rPr>
+      </w:pPr>
+      <w:r>
+        <w:t xml:space="preserve">Διάγραμμα </w:t>
+      </w:r>
+      <w:fldSimple w:instr=" SEQ Διάγραμμα \* ARABIC ">
+        <w:r>
+          <w:rPr>
+            <w:noProof/>
+          </w:rPr>
+          <w:t>11</w:t>
+        </w:r>
+      </w:fldSimple>
     </w:p>
     <w:p>
       <w:pPr>
         <w:jc w:val="both"/>
-      </w:pPr>
-      <w:r>
-        <w:t xml:space="preserve">Παρακάτω παρουσιάζεται η Δειγματική Συνάρτηση Αυτοσυσχέτισης και Δειγματική Συνάρτηση Μερικής Αυτοσυσχέτισης. </w:t>
+        <w:rPr>
+          <w:b/>
+        </w:rPr>
+      </w:pPr>
+      <w:r>
+        <w:rPr>
+          <w:b/>
+        </w:rPr>
+        <w:t>Αυτοσυσχέτιση – Μερική Αυτοσυσχέτιση</w:t>
       </w:r>
     </w:p>
     <w:p>
       <w:pPr>
+        <w:jc w:val="both"/>
+      </w:pPr>
+      <w:r>
+        <w:t xml:space="preserve">Παρακάτω παρουσιάζεται η Δειγματική Συνάρτηση Αυτοσυσχέτισης και Δειγματική Συνάρτηση Μερικής Αυτοσυσχέτισης. </w:t>
+      </w:r>
+    </w:p>
+    <w:p>
+      <w:pPr>
+        <w:keepNext/>
         <w:jc w:val="center"/>
-        <w:rPr>
-          <w:b/>
-          <w:sz w:val="24"/>
-          <w:lang w:val="en-US"/>
-        </w:rPr>
       </w:pPr>
       <w:r>
         <w:rPr>
@@ -11287,7 +12302,7 @@
                     </pic:cNvPicPr>
                   </pic:nvPicPr>
                   <pic:blipFill>
-                    <a:blip r:embed="rId16"/>
+                    <a:blip r:embed="rId19"/>
                     <a:srcRect/>
                     <a:stretch>
                       <a:fillRect/>
@@ -11318,12 +12333,30 @@
     </w:p>
     <w:p>
       <w:pPr>
+        <w:pStyle w:val="aa"/>
         <w:jc w:val="center"/>
         <w:rPr>
-          <w:b/>
+          <w:b w:val="0"/>
           <w:sz w:val="24"/>
           <w:lang w:val="en-US"/>
         </w:rPr>
+      </w:pPr>
+      <w:r>
+        <w:t xml:space="preserve">Διάγραμμα </w:t>
+      </w:r>
+      <w:fldSimple w:instr=" SEQ Διάγραμμα \* ARABIC ">
+        <w:r>
+          <w:rPr>
+            <w:noProof/>
+          </w:rPr>
+          <w:t>12</w:t>
+        </w:r>
+      </w:fldSimple>
+    </w:p>
+    <w:p>
+      <w:pPr>
+        <w:keepNext/>
+        <w:jc w:val="center"/>
       </w:pPr>
       <w:r>
         <w:rPr>
@@ -11349,7 +12382,7 @@
                     </pic:cNvPicPr>
                   </pic:nvPicPr>
                   <pic:blipFill>
-                    <a:blip r:embed="rId17"/>
+                    <a:blip r:embed="rId20"/>
                     <a:srcRect/>
                     <a:stretch>
                       <a:fillRect/>
@@ -11380,6 +12413,28 @@
     </w:p>
     <w:p>
       <w:pPr>
+        <w:pStyle w:val="aa"/>
+        <w:jc w:val="center"/>
+        <w:rPr>
+          <w:b w:val="0"/>
+          <w:sz w:val="24"/>
+          <w:lang w:val="en-US"/>
+        </w:rPr>
+      </w:pPr>
+      <w:r>
+        <w:t xml:space="preserve">Διάγραμμα </w:t>
+      </w:r>
+      <w:fldSimple w:instr=" SEQ Διάγραμμα \* ARABIC ">
+        <w:r>
+          <w:rPr>
+            <w:noProof/>
+          </w:rPr>
+          <w:t>13</w:t>
+        </w:r>
+      </w:fldSimple>
+    </w:p>
+    <w:p>
+      <w:pPr>
         <w:jc w:val="both"/>
       </w:pPr>
       <w:r>
@@ -11466,10 +12521,16 @@
       </w:r>
     </w:p>
     <w:p>
+      <w:r>
+        <w:br w:type="page"/>
+      </w:r>
+    </w:p>
+    <w:p>
       <w:pPr>
         <w:jc w:val="both"/>
       </w:pPr>
       <w:r>
+        <w:lastRenderedPageBreak/>
         <w:t>Εξαίρεση στην παραπάνω παρατήρηση αποτελούν</w:t>
       </w:r>
     </w:p>
@@ -11617,7 +12678,6 @@
         <w:rPr>
           <w:b/>
         </w:rPr>
-        <w:lastRenderedPageBreak/>
         <w:t xml:space="preserve">Επιλογή Κατάλληλου Μοντέλου </w:t>
       </w:r>
       <w:r>
@@ -11752,6 +12812,24 @@
       <w:r>
         <w:t>αποδίδουν τα παρακάτω αποτελέσματα.</w:t>
       </w:r>
+    </w:p>
+    <w:p>
+      <w:pPr>
+        <w:pStyle w:val="aa"/>
+        <w:keepNext/>
+        <w:jc w:val="center"/>
+      </w:pPr>
+      <w:r>
+        <w:t xml:space="preserve">Πίνακας </w:t>
+      </w:r>
+      <w:fldSimple w:instr=" SEQ Πίνακας \* ARABIC ">
+        <w:r>
+          <w:rPr>
+            <w:noProof/>
+          </w:rPr>
+          <w:t>5</w:t>
+        </w:r>
+      </w:fldSimple>
     </w:p>
     <w:tbl>
       <w:tblPr>
@@ -12084,10 +13162,8 @@
     </w:p>
     <w:p>
       <w:pPr>
+        <w:keepNext/>
         <w:jc w:val="center"/>
-        <w:rPr>
-          <w:lang w:val="en-US"/>
-        </w:rPr>
       </w:pPr>
       <w:r>
         <w:rPr>
@@ -12111,7 +13187,7 @@
                     </pic:cNvPicPr>
                   </pic:nvPicPr>
                   <pic:blipFill>
-                    <a:blip r:embed="rId18"/>
+                    <a:blip r:embed="rId21"/>
                     <a:srcRect/>
                     <a:stretch>
                       <a:fillRect/>
@@ -12142,10 +13218,28 @@
     </w:p>
     <w:p>
       <w:pPr>
+        <w:pStyle w:val="aa"/>
         <w:jc w:val="center"/>
         <w:rPr>
           <w:lang w:val="en-US"/>
         </w:rPr>
+      </w:pPr>
+      <w:r>
+        <w:t xml:space="preserve">Διάγραμμα </w:t>
+      </w:r>
+      <w:fldSimple w:instr=" SEQ Διάγραμμα \* ARABIC ">
+        <w:r>
+          <w:rPr>
+            <w:noProof/>
+          </w:rPr>
+          <w:t>14</w:t>
+        </w:r>
+      </w:fldSimple>
+    </w:p>
+    <w:p>
+      <w:pPr>
+        <w:keepNext/>
+        <w:jc w:val="center"/>
       </w:pPr>
       <w:r>
         <w:rPr>
@@ -12169,7 +13263,7 @@
                     </pic:cNvPicPr>
                   </pic:nvPicPr>
                   <pic:blipFill>
-                    <a:blip r:embed="rId19"/>
+                    <a:blip r:embed="rId22"/>
                     <a:srcRect/>
                     <a:stretch>
                       <a:fillRect/>
@@ -12199,9 +13293,24 @@
       </w:r>
     </w:p>
     <w:p>
-      <w:r>
-        <w:br w:type="page"/>
-      </w:r>
+      <w:pPr>
+        <w:pStyle w:val="aa"/>
+        <w:jc w:val="center"/>
+        <w:rPr>
+          <w:lang w:val="en-US"/>
+        </w:rPr>
+      </w:pPr>
+      <w:r>
+        <w:t xml:space="preserve">Διάγραμμα </w:t>
+      </w:r>
+      <w:fldSimple w:instr=" SEQ Διάγραμμα \* ARABIC ">
+        <w:r>
+          <w:rPr>
+            <w:noProof/>
+          </w:rPr>
+          <w:t>15</w:t>
+        </w:r>
+      </w:fldSimple>
     </w:p>
     <w:p>
       <w:pPr>
@@ -12229,9 +13338,51 @@
     <w:p>
       <w:pPr>
         <w:jc w:val="both"/>
+        <w:rPr>
+          <w:lang w:val="en-US"/>
+        </w:rPr>
       </w:pPr>
       <w:r>
         <w:t xml:space="preserve">Στην ενότητα αυτή θα παρουσιάζουμε την μη-γραμμική ανάλυση που πραγματοποιήθηκε επί της χρονοσειράς. </w:t>
+      </w:r>
+      <w:r>
+        <w:t xml:space="preserve">Οι ανάλυση εμπεριέχεται συνοπτικά στο </w:t>
+      </w:r>
+      <w:r>
+        <w:rPr>
+          <w:lang w:val="en-US"/>
+        </w:rPr>
+        <w:t xml:space="preserve">m-script </w:t>
+      </w:r>
+      <w:proofErr w:type="spellStart"/>
+      <w:r>
+        <w:rPr>
+          <w:rFonts w:ascii="Courier New" w:eastAsia="Times New Roman" w:hAnsi="Courier New" w:cs="Courier New"/>
+          <w:lang w:val="en-US"/>
+        </w:rPr>
+        <w:t>partB</w:t>
+      </w:r>
+      <w:proofErr w:type="spellEnd"/>
+      <w:r>
+        <w:rPr>
+          <w:rFonts w:ascii="Courier New" w:eastAsia="Times New Roman" w:hAnsi="Courier New" w:cs="Courier New"/>
+          <w:lang w:val="en-US"/>
+        </w:rPr>
+        <w:t>/</w:t>
+      </w:r>
+      <w:r>
+        <w:rPr>
+          <w:rFonts w:ascii="Courier New" w:eastAsia="Times New Roman" w:hAnsi="Courier New" w:cs="Courier New"/>
+          <w:lang w:val="en-US"/>
+        </w:rPr>
+        <w:t>partB</w:t>
+      </w:r>
+      <w:r>
+        <w:rPr>
+          <w:rFonts w:ascii="Courier New" w:eastAsia="Times New Roman" w:hAnsi="Courier New" w:cs="Courier New"/>
+          <w:lang w:val="en-US"/>
+        </w:rPr>
+        <w:t>2.m</w:t>
       </w:r>
     </w:p>
     <w:p>
@@ -12250,7 +13401,7 @@
         <w:rPr>
           <w:b/>
         </w:rPr>
-        <w:t xml:space="preserve"> Γραφήματα </w:t>
+        <w:t xml:space="preserve">Γραφήματα </w:t>
       </w:r>
       <w:r>
         <w:rPr>
@@ -12470,6 +13621,7 @@
     </w:p>
     <w:p>
       <w:pPr>
+        <w:keepNext/>
         <w:jc w:val="center"/>
       </w:pPr>
       <w:r>
@@ -12494,7 +13646,7 @@
                     </pic:cNvPicPr>
                   </pic:nvPicPr>
                   <pic:blipFill>
-                    <a:blip r:embed="rId20"/>
+                    <a:blip r:embed="rId23"/>
                     <a:srcRect/>
                     <a:stretch>
                       <a:fillRect/>
@@ -12525,6 +13677,23 @@
     </w:p>
     <w:p>
       <w:pPr>
+        <w:pStyle w:val="aa"/>
+        <w:jc w:val="center"/>
+      </w:pPr>
+      <w:r>
+        <w:t xml:space="preserve">Διάγραμμα </w:t>
+      </w:r>
+      <w:fldSimple w:instr=" SEQ Διάγραμμα \* ARABIC ">
+        <w:r>
+          <w:rPr>
+            <w:noProof/>
+          </w:rPr>
+          <w:t>16</w:t>
+        </w:r>
+      </w:fldSimple>
+    </w:p>
+    <w:p>
+      <w:pPr>
         <w:jc w:val="both"/>
       </w:pPr>
       <w:r>
@@ -12669,9 +13838,7 @@
     </w:p>
     <w:p>
       <w:pPr>
-        <w:rPr>
-          <w:i/>
-        </w:rPr>
+        <w:keepNext/>
       </w:pPr>
       <w:r>
         <w:rPr>
@@ -12695,7 +13862,7 @@
                     </pic:cNvPicPr>
                   </pic:nvPicPr>
                   <pic:blipFill>
-                    <a:blip r:embed="rId21"/>
+                    <a:blip r:embed="rId24"/>
                     <a:srcRect r="6618"/>
                     <a:stretch>
                       <a:fillRect/>
@@ -12726,19 +13893,16 @@
       <w:r>
         <w:rPr>
           <w:i/>
+          <w:noProof/>
         </w:rPr>
         <w:t xml:space="preserve"> </w:t>
       </w:r>
       <w:r>
-        <w:rPr>
-          <w:i/>
-          <w:noProof/>
-        </w:rPr>
         <w:drawing>
           <wp:inline distT="0" distB="0" distL="0" distR="0">
             <wp:extent cx="3179528" cy="2446470"/>
             <wp:effectExtent l="0" t="0" r="0" b="0"/>
-            <wp:docPr id="18" name="Εικόνα 4"/>
+            <wp:docPr id="29" name="Εικόνα 4"/>
             <wp:cNvGraphicFramePr>
               <a:graphicFrameLocks xmlns:a="http://schemas.openxmlformats.org/drawingml/2006/main" noChangeAspect="1"/>
             </wp:cNvGraphicFramePr>
@@ -12752,7 +13916,7 @@
                     </pic:cNvPicPr>
                   </pic:nvPicPr>
                   <pic:blipFill>
-                    <a:blip r:embed="rId22"/>
+                    <a:blip r:embed="rId25"/>
                     <a:srcRect r="6846"/>
                     <a:stretch>
                       <a:fillRect/>
@@ -12783,6 +13947,36 @@
     </w:p>
     <w:p>
       <w:pPr>
+        <w:pStyle w:val="aa"/>
+        <w:jc w:val="center"/>
+      </w:pPr>
+      <w:r>
+        <w:t xml:space="preserve">Διάγραμμα </w:t>
+      </w:r>
+      <w:fldSimple w:instr=" SEQ Διάγραμμα \* ARABIC ">
+        <w:r>
+          <w:rPr>
+            <w:noProof/>
+          </w:rPr>
+          <w:t>17</w:t>
+        </w:r>
+      </w:fldSimple>
+    </w:p>
+    <w:p>
+      <w:pPr>
+        <w:rPr>
+          <w:i/>
+        </w:rPr>
+      </w:pPr>
+      <w:r>
+        <w:rPr>
+          <w:i/>
+        </w:rPr>
+        <w:t xml:space="preserve"> </w:t>
+      </w:r>
+    </w:p>
+    <w:p>
+      <w:pPr>
         <w:jc w:val="both"/>
       </w:pPr>
       <w:r>
@@ -12821,21 +14015,20 @@
         <w:jc w:val="both"/>
       </w:pPr>
       <w:r>
+        <w:lastRenderedPageBreak/>
         <w:t>Ωστόσο, προβάλλοντας τον διάγραμμα διασποράς και στις 3 διαστάσεις παρατηρεί κανείς πως η γραμμική αυτή συσχέτιση όντως ισχύει μεταξύ των σημείων</w:t>
       </w:r>
     </w:p>
     <w:p>
       <w:pPr>
+        <w:keepNext/>
+        <w:spacing w:after="0"/>
         <w:jc w:val="center"/>
-        <w:rPr>
-          <w:lang w:val="en-US"/>
-        </w:rPr>
       </w:pPr>
       <w:r>
         <w:rPr>
           <w:noProof/>
         </w:rPr>
-        <w:lastRenderedPageBreak/>
         <w:drawing>
           <wp:inline distT="0" distB="0" distL="0" distR="0">
             <wp:extent cx="3791596" cy="2930622"/>
@@ -12854,7 +14047,7 @@
                     </pic:cNvPicPr>
                   </pic:nvPicPr>
                   <pic:blipFill>
-                    <a:blip r:embed="rId23"/>
+                    <a:blip r:embed="rId26"/>
                     <a:srcRect/>
                     <a:stretch>
                       <a:fillRect/>
@@ -12882,9 +14075,23 @@
           </wp:inline>
         </w:drawing>
       </w:r>
-      <w:r>
-        <w:tab/>
-      </w:r>
+    </w:p>
+    <w:p>
+      <w:pPr>
+        <w:pStyle w:val="aa"/>
+        <w:jc w:val="center"/>
+      </w:pPr>
+      <w:r>
+        <w:t xml:space="preserve">Διάγραμμα </w:t>
+      </w:r>
+      <w:fldSimple w:instr=" SEQ Διάγραμμα \* ARABIC ">
+        <w:r>
+          <w:rPr>
+            <w:noProof/>
+          </w:rPr>
+          <w:t>18</w:t>
+        </w:r>
+      </w:fldSimple>
     </w:p>
     <w:p>
       <w:pPr>
@@ -13052,6 +14259,7 @@
     </w:p>
     <w:p>
       <w:pPr>
+        <w:spacing w:after="0"/>
         <w:jc w:val="both"/>
       </w:pPr>
       <w:r>
@@ -13074,10 +14282,8 @@
     </w:p>
     <w:p>
       <w:pPr>
+        <w:spacing w:after="0"/>
         <w:jc w:val="both"/>
-        <w:rPr>
-          <w:b/>
-        </w:rPr>
       </w:pPr>
     </w:p>
     <w:p>
@@ -13192,10 +14398,9 @@
     </w:p>
     <w:p>
       <w:pPr>
-        <w:jc w:val="both"/>
-        <w:rPr>
-          <w:lang w:val="en-US"/>
-        </w:rPr>
+        <w:keepNext/>
+        <w:spacing w:after="0"/>
+        <w:jc w:val="center"/>
       </w:pPr>
       <w:r>
         <w:rPr>
@@ -13203,7 +14408,7 @@
         </w:rPr>
         <w:drawing>
           <wp:inline distT="0" distB="0" distL="0" distR="0">
-            <wp:extent cx="6477000" cy="2638425"/>
+            <wp:extent cx="5689247" cy="2317531"/>
             <wp:effectExtent l="0" t="0" r="0" b="0"/>
             <wp:docPr id="23" name="Εικόνα 9"/>
             <wp:cNvGraphicFramePr>
@@ -13219,7 +14424,7 @@
                     </pic:cNvPicPr>
                   </pic:nvPicPr>
                   <pic:blipFill>
-                    <a:blip r:embed="rId24"/>
+                    <a:blip r:embed="rId27"/>
                     <a:srcRect/>
                     <a:stretch>
                       <a:fillRect/>
@@ -13228,7 +14433,7 @@
                   <pic:spPr bwMode="auto">
                     <a:xfrm>
                       <a:off x="0" y="0"/>
-                      <a:ext cx="6477000" cy="2638425"/>
+                      <a:ext cx="5710645" cy="2326247"/>
                     </a:xfrm>
                     <a:prstGeom prst="rect">
                       <a:avLst/>
@@ -13250,6 +14455,27 @@
     </w:p>
     <w:p>
       <w:pPr>
+        <w:pStyle w:val="aa"/>
+        <w:jc w:val="center"/>
+        <w:rPr>
+          <w:lang w:val="en-US"/>
+        </w:rPr>
+      </w:pPr>
+      <w:r>
+        <w:t xml:space="preserve">Διάγραμμα </w:t>
+      </w:r>
+      <w:fldSimple w:instr=" SEQ Διάγραμμα \* ARABIC ">
+        <w:r>
+          <w:rPr>
+            <w:noProof/>
+          </w:rPr>
+          <w:t>19</w:t>
+        </w:r>
+      </w:fldSimple>
+    </w:p>
+    <w:p>
+      <w:pPr>
+        <w:spacing w:after="0"/>
         <w:jc w:val="both"/>
       </w:pPr>
       <w:r>
@@ -13268,11 +14494,9 @@
       <w:r>
         <w:t xml:space="preserve">Μέγιστη διάσταση </w:t>
       </w:r>
-      <w:proofErr w:type="spellStart"/>
-      <w:r>
-        <w:t>εμβίθυσης</w:t>
-      </w:r>
-      <w:proofErr w:type="spellEnd"/>
+      <w:r>
+        <w:t>εμβύθισης</w:t>
+      </w:r>
       <w:r>
         <w:t>:  10</w:t>
       </w:r>
@@ -13429,19 +14653,14 @@
       <w:r>
         <w:t xml:space="preserve"> (</w:t>
       </w:r>
-      <w:proofErr w:type="spellStart"/>
-      <w:r>
-        <w:t>διαγραμμα</w:t>
-      </w:r>
-      <w:proofErr w:type="spellEnd"/>
+      <w:r>
+        <w:t>διάγραμμα</w:t>
+      </w:r>
       <w:r>
         <w:t xml:space="preserve"> </w:t>
       </w:r>
       <w:r>
-        <w:rPr>
-          <w:highlight w:val="yellow"/>
-        </w:rPr>
-        <w:t>ΧΧ</w:t>
+        <w:t>20</w:t>
       </w:r>
       <w:r>
         <w:t xml:space="preserve">). Δίπλα βλέπουμε την εκτιμώμενη διάσταση συσχέτισης, έναντι της ίδιας ακτίνας </w:t>
@@ -13456,19 +14675,17 @@
         <w:t xml:space="preserve">  (διάγραμμα </w:t>
       </w:r>
       <w:r>
-        <w:rPr>
-          <w:highlight w:val="yellow"/>
-        </w:rPr>
-        <w:t>ΧΧ)</w:t>
+        <w:t>21</w:t>
+      </w:r>
+      <w:r>
+        <w:t>)</w:t>
       </w:r>
     </w:p>
     <w:p>
       <w:pPr>
+        <w:keepNext/>
+        <w:spacing w:after="0"/>
         <w:jc w:val="center"/>
-        <w:rPr>
-          <w:b/>
-          <w:noProof/>
-        </w:rPr>
       </w:pPr>
       <w:r>
         <w:rPr>
@@ -13496,8 +14713,8 @@
             <v:path o:extrusionok="f" gradientshapeok="t" o:connecttype="rect"/>
             <o:lock v:ext="edit" aspectratio="t"/>
           </v:shapetype>
-          <v:shape id="_x0000_i1025" type="#_x0000_t75" style="width:255pt;height:210pt">
-            <v:imagedata r:id="rId25" o:title="1"/>
+          <v:shape id="_x0000_i1025" type="#_x0000_t75" style="width:255.7pt;height:209.8pt">
+            <v:imagedata r:id="rId28" o:title="1"/>
           </v:shape>
         </w:pict>
       </w:r>
@@ -13505,76 +14722,195 @@
         <w:rPr>
           <w:b/>
           <w:noProof/>
-          <w:lang w:val="en-US"/>
-        </w:rPr>
+        </w:rPr>
+        <w:drawing>
+          <wp:inline distT="0" distB="0" distL="0" distR="0">
+            <wp:extent cx="3232150" cy="2648585"/>
+            <wp:effectExtent l="19050" t="0" r="6350" b="0"/>
+            <wp:docPr id="45" name="Εικόνα 45" descr="C:\Users\Savvas\AppData\Local\Microsoft\Windows\INetCache\Content.Word\2.png"/>
+            <wp:cNvGraphicFramePr>
+              <a:graphicFrameLocks xmlns:a="http://schemas.openxmlformats.org/drawingml/2006/main" noChangeAspect="1"/>
+            </wp:cNvGraphicFramePr>
+            <a:graphic xmlns:a="http://schemas.openxmlformats.org/drawingml/2006/main">
+              <a:graphicData uri="http://schemas.openxmlformats.org/drawingml/2006/picture">
+                <pic:pic xmlns:pic="http://schemas.openxmlformats.org/drawingml/2006/picture">
+                  <pic:nvPicPr>
+                    <pic:cNvPr id="0" name="Picture 45" descr="C:\Users\Savvas\AppData\Local\Microsoft\Windows\INetCache\Content.Word\2.png"/>
+                    <pic:cNvPicPr>
+                      <a:picLocks noChangeAspect="1" noChangeArrowheads="1"/>
+                    </pic:cNvPicPr>
+                  </pic:nvPicPr>
+                  <pic:blipFill>
+                    <a:blip r:embed="rId29"/>
+                    <a:srcRect/>
+                    <a:stretch>
+                      <a:fillRect/>
+                    </a:stretch>
+                  </pic:blipFill>
+                  <pic:spPr bwMode="auto">
+                    <a:xfrm>
+                      <a:off x="0" y="0"/>
+                      <a:ext cx="3232150" cy="2648585"/>
+                    </a:xfrm>
+                    <a:prstGeom prst="rect">
+                      <a:avLst/>
+                    </a:prstGeom>
+                    <a:noFill/>
+                    <a:ln w="9525">
+                      <a:noFill/>
+                      <a:miter lim="800000"/>
+                      <a:headEnd/>
+                      <a:tailEnd/>
+                    </a:ln>
+                  </pic:spPr>
+                </pic:pic>
+              </a:graphicData>
+            </a:graphic>
+          </wp:inline>
+        </w:drawing>
+      </w:r>
+    </w:p>
+    <w:p>
+      <w:pPr>
+        <w:pStyle w:val="aa"/>
+        <w:jc w:val="center"/>
+      </w:pPr>
+      <w:r>
+        <w:t xml:space="preserve">Διάγραμμα </w:t>
+      </w:r>
+      <w:fldSimple w:instr=" SEQ Διάγραμμα \* ARABIC ">
+        <w:r>
+          <w:rPr>
+            <w:noProof/>
+          </w:rPr>
+          <w:t>20</w:t>
+        </w:r>
+      </w:fldSimple>
+      <w:r>
+        <w:t xml:space="preserve"> </w:t>
+      </w:r>
+      <w:r>
+        <w:t xml:space="preserve"> </w:t>
+      </w:r>
+      <w:r>
+        <w:tab/>
+      </w:r>
+      <w:r>
+        <w:tab/>
+      </w:r>
+      <w:r>
+        <w:tab/>
+      </w:r>
+      <w:r>
+        <w:tab/>
+      </w:r>
+      <w:r>
+        <w:tab/>
+      </w:r>
+      <w:r>
+        <w:tab/>
+        <w:t xml:space="preserve">Διάγραμμα </w:t>
+      </w:r>
+      <w:fldSimple w:instr=" SEQ Διάγραμμα \* ARABIC ">
+        <w:r>
+          <w:rPr>
+            <w:noProof/>
+          </w:rPr>
+          <w:t>21</w:t>
+        </w:r>
+      </w:fldSimple>
+    </w:p>
+    <w:p>
+      <w:pPr>
+        <w:spacing w:after="0"/>
+        <w:jc w:val="both"/>
+        <w:rPr>
+          <w:rFonts w:ascii="Times New Roman" w:eastAsia="Times New Roman" w:hAnsi="Times New Roman" w:cs="Times New Roman"/>
+        </w:rPr>
+      </w:pPr>
+      <w:r>
+        <w:t>Τέλος, στο παρακάτω διάγραμμα</w:t>
+      </w:r>
+      <w:r>
+        <w:t xml:space="preserve"> 22</w:t>
+      </w:r>
+      <w:r>
+        <w:t xml:space="preserve"> </w:t>
+      </w:r>
+      <w:r>
+        <w:rPr>
+          <w:rFonts w:ascii="Times New Roman" w:eastAsia="Times New Roman" w:hAnsi="Times New Roman" w:cs="Times New Roman"/>
+        </w:rPr>
+        <w:t xml:space="preserve"> παρουσιάζεται η διακύμανση της κλίσης </w:t>
+      </w:r>
+      <w:r>
+        <w:rPr>
+          <w:rFonts w:ascii="Times New Roman" w:eastAsia="Times New Roman" w:hAnsi="Times New Roman" w:cs="Times New Roman"/>
+          <w:lang w:val="en-US"/>
+        </w:rPr>
+        <w:t>v</w:t>
+      </w:r>
+      <w:r>
+        <w:rPr>
+          <w:rFonts w:ascii="Times New Roman" w:eastAsia="Times New Roman" w:hAnsi="Times New Roman" w:cs="Times New Roman"/>
+        </w:rPr>
+        <w:t>(</w:t>
+      </w:r>
+      <w:r>
+        <w:rPr>
+          <w:rFonts w:ascii="Times New Roman" w:eastAsia="Times New Roman" w:hAnsi="Times New Roman" w:cs="Times New Roman"/>
+          <w:lang w:val="en-US"/>
+        </w:rPr>
+        <w:t>r</w:t>
+      </w:r>
+      <w:r>
+        <w:rPr>
+          <w:rFonts w:ascii="Times New Roman" w:eastAsia="Times New Roman" w:hAnsi="Times New Roman" w:cs="Times New Roman"/>
+        </w:rPr>
+        <w:t xml:space="preserve">), για κάθε </w:t>
+      </w:r>
+      <w:r>
+        <w:rPr>
+          <w:rFonts w:ascii="Times New Roman" w:eastAsia="Times New Roman" w:hAnsi="Times New Roman" w:cs="Times New Roman"/>
+          <w:lang w:val="en-US"/>
+        </w:rPr>
+        <w:t>m</w:t>
+      </w:r>
+    </w:p>
+    <w:p>
+      <w:pPr>
+        <w:keepNext/>
+        <w:spacing w:after="0"/>
+        <w:jc w:val="center"/>
+      </w:pPr>
+      <w:r>
         <w:pict>
-          <v:shape id="_x0000_i1026" type="#_x0000_t75" style="width:255pt;height:208.5pt">
-            <v:imagedata r:id="rId26" o:title="2"/>
+          <v:shape id="_x0000_i1026" type="#_x0000_t75" style="width:347.6pt;height:260.7pt">
+            <v:imagedata r:id="rId30" o:title="3"/>
           </v:shape>
         </w:pict>
       </w:r>
     </w:p>
     <w:p>
       <w:pPr>
-        <w:jc w:val="both"/>
-        <w:rPr>
-          <w:rFonts w:ascii="Times New Roman" w:eastAsia="Times New Roman" w:hAnsi="Times New Roman" w:cs="Times New Roman"/>
-        </w:rPr>
-      </w:pPr>
-      <w:r>
-        <w:t xml:space="preserve">Τέλος, στο παρακάτω διάγραμμα </w:t>
-      </w:r>
-      <w:r>
-        <w:rPr>
-          <w:rFonts w:ascii="Times New Roman" w:eastAsia="Times New Roman" w:hAnsi="Times New Roman" w:cs="Times New Roman"/>
-        </w:rPr>
-        <w:t xml:space="preserve"> παρουσιάζεται η διακύμανση της κλίσης </w:t>
-      </w:r>
-      <w:r>
-        <w:rPr>
-          <w:rFonts w:ascii="Times New Roman" w:eastAsia="Times New Roman" w:hAnsi="Times New Roman" w:cs="Times New Roman"/>
-          <w:lang w:val="en-US"/>
-        </w:rPr>
-        <w:t>v</w:t>
-      </w:r>
-      <w:r>
-        <w:rPr>
-          <w:rFonts w:ascii="Times New Roman" w:eastAsia="Times New Roman" w:hAnsi="Times New Roman" w:cs="Times New Roman"/>
-        </w:rPr>
-        <w:t>(</w:t>
-      </w:r>
-      <w:r>
-        <w:rPr>
-          <w:rFonts w:ascii="Times New Roman" w:eastAsia="Times New Roman" w:hAnsi="Times New Roman" w:cs="Times New Roman"/>
-          <w:lang w:val="en-US"/>
-        </w:rPr>
-        <w:t>r</w:t>
-      </w:r>
-      <w:r>
-        <w:rPr>
-          <w:rFonts w:ascii="Times New Roman" w:eastAsia="Times New Roman" w:hAnsi="Times New Roman" w:cs="Times New Roman"/>
-        </w:rPr>
-        <w:t xml:space="preserve">), για κάθε </w:t>
-      </w:r>
-      <w:r>
-        <w:rPr>
-          <w:rFonts w:ascii="Times New Roman" w:eastAsia="Times New Roman" w:hAnsi="Times New Roman" w:cs="Times New Roman"/>
-          <w:lang w:val="en-US"/>
-        </w:rPr>
-        <w:t>m</w:t>
-      </w:r>
-    </w:p>
-    <w:p>
-      <w:pPr>
+        <w:pStyle w:val="aa"/>
         <w:jc w:val="center"/>
-      </w:pPr>
-      <w:r>
-        <w:pict>
-          <v:shape id="_x0000_i1027" type="#_x0000_t75" style="width:420pt;height:315pt">
-            <v:imagedata r:id="rId27" o:title="3"/>
-          </v:shape>
-        </w:pict>
-      </w:r>
+        <w:rPr>
+          <w:sz w:val="22"/>
+          <w:szCs w:val="22"/>
+        </w:rPr>
+      </w:pPr>
+      <w:r>
+        <w:t xml:space="preserve">Διάγραμμα </w:t>
+      </w:r>
+      <w:fldSimple w:instr=" SEQ Διάγραμμα \* ARABIC ">
+        <w:r>
+          <w:rPr>
+            <w:noProof/>
+          </w:rPr>
+          <w:t>22</w:t>
+        </w:r>
+      </w:fldSimple>
     </w:p>
     <w:p>
       <w:pPr>
@@ -13748,14 +15084,54 @@
           <w:rFonts w:eastAsia="Times New Roman" w:cstheme="minorHAnsi"/>
           <w:b/>
         </w:rPr>
-        <w:t xml:space="preserve">διασποράς. </w:t>
+        <w:t>διασποράς</w:t>
       </w:r>
       <w:r>
         <w:rPr>
           <w:rFonts w:eastAsia="Times New Roman" w:cstheme="minorHAnsi"/>
+          <w:b/>
+        </w:rPr>
+        <w:t xml:space="preserve"> </w:t>
+      </w:r>
+      <w:r>
+        <w:rPr>
+          <w:rFonts w:eastAsia="Times New Roman" w:cstheme="minorHAnsi"/>
+        </w:rPr>
+        <w:t>(</w:t>
+      </w:r>
+      <w:r>
+        <w:rPr>
+          <w:rFonts w:eastAsia="Times New Roman" w:cstheme="minorHAnsi"/>
+        </w:rPr>
+        <w:t xml:space="preserve">βλ. </w:t>
+      </w:r>
+      <w:r>
+        <w:rPr>
+          <w:rFonts w:eastAsia="Times New Roman" w:cstheme="minorHAnsi"/>
+        </w:rPr>
+        <w:t>διάγραμμα 18)</w:t>
+      </w:r>
+      <w:r>
+        <w:rPr>
+          <w:rFonts w:eastAsia="Times New Roman" w:cstheme="minorHAnsi"/>
+          <w:b/>
+        </w:rPr>
+        <w:t xml:space="preserve">. </w:t>
+      </w:r>
+      <w:r>
+        <w:rPr>
+          <w:rFonts w:eastAsia="Times New Roman" w:cstheme="minorHAnsi"/>
         </w:rPr>
         <w:t xml:space="preserve">Ωστόσο, οι μη-γραμμικότητες του συστήματος και η πιθανή χαοτική του φύση, το καθιστούν κάθε άλλο παρά ιδανικό σύστημα. </w:t>
       </w:r>
+    </w:p>
+    <w:p>
+      <w:pPr>
+        <w:jc w:val="both"/>
+        <w:rPr>
+          <w:rFonts w:eastAsia="Times New Roman" w:cstheme="minorHAnsi"/>
+        </w:rPr>
+      </w:pPr>
     </w:p>
     <w:p>
       <w:pPr>
@@ -13771,14 +15147,6 @@
           <w:szCs w:val="24"/>
         </w:rPr>
       </w:pPr>
-      <w:r>
-        <w:rPr>
-          <w:rFonts w:eastAsia="Times New Roman" w:cstheme="minorHAnsi"/>
-          <w:sz w:val="24"/>
-          <w:szCs w:val="24"/>
-        </w:rPr>
-        <w:br w:type="page"/>
-      </w:r>
       <w:r>
         <w:rPr>
           <w:rFonts w:eastAsia="Times New Roman" w:cstheme="minorHAnsi"/>
@@ -14352,12 +15720,9 @@
     </w:p>
     <w:p>
       <w:pPr>
+        <w:keepNext/>
+        <w:spacing w:after="0"/>
         <w:jc w:val="center"/>
-        <w:rPr>
-          <w:rFonts w:eastAsia="Times New Roman" w:cstheme="minorHAnsi"/>
-          <w:szCs w:val="24"/>
-          <w:lang w:val="en-US"/>
-        </w:rPr>
       </w:pPr>
       <w:r>
         <w:rPr>
@@ -14365,7 +15730,7 @@
         </w:rPr>
         <w:drawing>
           <wp:inline distT="0" distB="0" distL="0" distR="0">
-            <wp:extent cx="4867275" cy="1915449"/>
+            <wp:extent cx="4286545" cy="1686911"/>
             <wp:effectExtent l="0" t="0" r="0" b="0"/>
             <wp:docPr id="35" name="Εικόνα 35"/>
             <wp:cNvGraphicFramePr>
@@ -14381,7 +15746,7 @@
                     </pic:cNvPicPr>
                   </pic:nvPicPr>
                   <pic:blipFill>
-                    <a:blip r:embed="rId28"/>
+                    <a:blip r:embed="rId31"/>
                     <a:srcRect/>
                     <a:stretch>
                       <a:fillRect/>
@@ -14390,7 +15755,7 @@
                   <pic:spPr bwMode="auto">
                     <a:xfrm>
                       <a:off x="0" y="0"/>
-                      <a:ext cx="4867275" cy="1915449"/>
+                      <a:ext cx="4304119" cy="1693827"/>
                     </a:xfrm>
                     <a:prstGeom prst="rect">
                       <a:avLst/>
@@ -14412,11 +15777,31 @@
     </w:p>
     <w:p>
       <w:pPr>
+        <w:pStyle w:val="aa"/>
         <w:jc w:val="center"/>
         <w:rPr>
           <w:rFonts w:eastAsia="Times New Roman" w:cstheme="minorHAnsi"/>
           <w:szCs w:val="24"/>
-        </w:rPr>
+          <w:lang w:val="en-US"/>
+        </w:rPr>
+      </w:pPr>
+      <w:r>
+        <w:t xml:space="preserve">Διάγραμμα </w:t>
+      </w:r>
+      <w:fldSimple w:instr=" SEQ Διάγραμμα \* ARABIC ">
+        <w:r>
+          <w:rPr>
+            <w:noProof/>
+          </w:rPr>
+          <w:t>23</w:t>
+        </w:r>
+      </w:fldSimple>
+    </w:p>
+    <w:p>
+      <w:pPr>
+        <w:keepNext/>
+        <w:spacing w:after="0"/>
+        <w:jc w:val="center"/>
       </w:pPr>
       <w:r>
         <w:rPr>
@@ -14426,7 +15811,7 @@
         </w:rPr>
         <w:drawing>
           <wp:inline distT="0" distB="0" distL="0" distR="0">
-            <wp:extent cx="4714875" cy="3379293"/>
+            <wp:extent cx="4443283" cy="3184635"/>
             <wp:effectExtent l="0" t="0" r="0" b="0"/>
             <wp:docPr id="36" name="Εικόνα 36"/>
             <wp:cNvGraphicFramePr>
@@ -14442,7 +15827,7 @@
                     </pic:cNvPicPr>
                   </pic:nvPicPr>
                   <pic:blipFill>
-                    <a:blip r:embed="rId29"/>
+                    <a:blip r:embed="rId32"/>
                     <a:srcRect t="7963" b="3747"/>
                     <a:stretch>
                       <a:fillRect/>
@@ -14451,7 +15836,7 @@
                   <pic:spPr bwMode="auto">
                     <a:xfrm>
                       <a:off x="0" y="0"/>
-                      <a:ext cx="4714875" cy="3379293"/>
+                      <a:ext cx="4450490" cy="3189800"/>
                     </a:xfrm>
                     <a:prstGeom prst="rect">
                       <a:avLst/>
@@ -14473,7 +15858,27 @@
     </w:p>
     <w:p>
       <w:pPr>
-        <w:jc w:val="both"/>
+        <w:pStyle w:val="aa"/>
+        <w:jc w:val="center"/>
+        <w:rPr>
+          <w:rFonts w:eastAsia="Times New Roman" w:cstheme="minorHAnsi"/>
+          <w:szCs w:val="24"/>
+        </w:rPr>
+      </w:pPr>
+      <w:r>
+        <w:t xml:space="preserve">Διάγραμμα </w:t>
+      </w:r>
+      <w:fldSimple w:instr=" SEQ Διάγραμμα \* ARABIC ">
+        <w:r>
+          <w:rPr>
+            <w:noProof/>
+          </w:rPr>
+          <w:t>24</w:t>
+        </w:r>
+      </w:fldSimple>
+    </w:p>
+    <w:p>
+      <w:pPr>
         <w:rPr>
           <w:rFonts w:eastAsia="Times New Roman" w:cstheme="minorHAnsi"/>
           <w:b/>
@@ -14488,122 +15893,138 @@
           <w:szCs w:val="24"/>
           <w:lang w:val="en-US"/>
         </w:rPr>
-        <w:lastRenderedPageBreak/>
-        <w:t>Local Average Prediction</w:t>
+        <w:br w:type="page"/>
       </w:r>
     </w:p>
     <w:p>
       <w:pPr>
         <w:jc w:val="both"/>
-        <w:rPr>
-          <w:rFonts w:eastAsia="Times New Roman" w:cstheme="minorHAnsi"/>
-          <w:szCs w:val="24"/>
-        </w:rPr>
-      </w:pPr>
-      <w:r>
-        <w:rPr>
-          <w:rFonts w:eastAsia="Times New Roman" w:cstheme="minorHAnsi"/>
-          <w:szCs w:val="24"/>
-        </w:rPr>
-        <w:t xml:space="preserve">Με παρόμοιο τρόπο έγινε αξιολόγηση και </w:t>
-      </w:r>
-      <w:r>
-        <w:rPr>
-          <w:rFonts w:eastAsia="Times New Roman" w:cstheme="minorHAnsi"/>
-          <w:szCs w:val="24"/>
-          <w:lang w:val="en-US"/>
-        </w:rPr>
-        <w:t>LAP</w:t>
-      </w:r>
-      <w:r>
-        <w:rPr>
-          <w:rFonts w:eastAsia="Times New Roman" w:cstheme="minorHAnsi"/>
-          <w:szCs w:val="24"/>
-        </w:rPr>
-        <w:t xml:space="preserve"> </w:t>
-      </w:r>
-      <w:r>
-        <w:rPr>
-          <w:rFonts w:eastAsia="Times New Roman" w:cstheme="minorHAnsi"/>
-          <w:szCs w:val="24"/>
-        </w:rPr>
-        <w:t xml:space="preserve">μοντέλων για </w:t>
-      </w:r>
-      <w:r>
-        <w:rPr>
-          <w:rFonts w:eastAsia="Times New Roman" w:cstheme="minorHAnsi"/>
-          <w:szCs w:val="24"/>
-          <w:lang w:val="en-US"/>
-        </w:rPr>
-        <w:t>K</w:t>
-      </w:r>
-      <w:r>
-        <w:rPr>
-          <w:rFonts w:eastAsia="Times New Roman" w:cstheme="minorHAnsi"/>
-          <w:szCs w:val="24"/>
-        </w:rPr>
-        <w:t>-</w:t>
-      </w:r>
-      <w:r>
-        <w:rPr>
-          <w:rFonts w:eastAsia="Times New Roman" w:cstheme="minorHAnsi"/>
-          <w:szCs w:val="24"/>
-          <w:lang w:val="en-US"/>
-        </w:rPr>
-        <w:t>NN</w:t>
-      </w:r>
-      <w:r>
-        <w:rPr>
-          <w:rFonts w:eastAsia="Times New Roman" w:cstheme="minorHAnsi"/>
-          <w:szCs w:val="24"/>
-        </w:rPr>
-        <w:t xml:space="preserve"> </w:t>
-      </w:r>
-      <w:r>
-        <w:rPr>
-          <w:rFonts w:eastAsia="Times New Roman" w:cstheme="minorHAnsi"/>
-          <w:szCs w:val="24"/>
-        </w:rPr>
-        <w:t xml:space="preserve">από 2 έως </w:t>
-      </w:r>
-      <w:r>
-        <w:rPr>
-          <w:rFonts w:eastAsia="Times New Roman" w:cstheme="minorHAnsi"/>
-          <w:szCs w:val="24"/>
-        </w:rPr>
-        <w:t>20</w:t>
-      </w:r>
-      <w:r>
-        <w:rPr>
-          <w:rFonts w:eastAsia="Times New Roman" w:cstheme="minorHAnsi"/>
-          <w:szCs w:val="24"/>
-        </w:rPr>
-        <w:t>, διάστα</w:t>
-      </w:r>
-      <w:r>
-        <w:rPr>
-          <w:rFonts w:eastAsia="Times New Roman" w:cstheme="minorHAnsi"/>
-          <w:szCs w:val="24"/>
-        </w:rPr>
-        <w:t>ση</w:t>
-      </w:r>
-      <w:r>
-        <w:rPr>
-          <w:rFonts w:eastAsia="Times New Roman" w:cstheme="minorHAnsi"/>
-          <w:szCs w:val="24"/>
-        </w:rPr>
-        <w:t xml:space="preserve"> εμβύθισης 1 έως 10. </w:t>
-      </w:r>
-    </w:p>
-    <w:p>
-      <w:pPr>
-        <w:jc w:val="center"/>
         <w:rPr>
           <w:rFonts w:eastAsia="Times New Roman" w:cstheme="minorHAnsi"/>
           <w:b/>
           <w:szCs w:val="24"/>
           <w:lang w:val="en-US"/>
         </w:rPr>
+      </w:pPr>
+      <w:r>
+        <w:rPr>
+          <w:rFonts w:eastAsia="Times New Roman" w:cstheme="minorHAnsi"/>
+          <w:b/>
+          <w:szCs w:val="24"/>
+          <w:lang w:val="en-US"/>
+        </w:rPr>
+        <w:lastRenderedPageBreak/>
+        <w:t>Local Average Prediction</w:t>
+      </w:r>
+    </w:p>
+    <w:p>
+      <w:pPr>
+        <w:jc w:val="both"/>
+        <w:rPr>
+          <w:rFonts w:eastAsia="Times New Roman" w:cstheme="minorHAnsi"/>
+          <w:szCs w:val="24"/>
+        </w:rPr>
+      </w:pPr>
+      <w:r>
+        <w:rPr>
+          <w:rFonts w:eastAsia="Times New Roman" w:cstheme="minorHAnsi"/>
+          <w:szCs w:val="24"/>
+        </w:rPr>
+        <w:t xml:space="preserve">Με παρόμοιο τρόπο έγινε αξιολόγηση και </w:t>
+      </w:r>
+      <w:r>
+        <w:rPr>
+          <w:rFonts w:eastAsia="Times New Roman" w:cstheme="minorHAnsi"/>
+          <w:szCs w:val="24"/>
+          <w:lang w:val="en-US"/>
+        </w:rPr>
+        <w:t>LAP</w:t>
+      </w:r>
+      <w:r>
+        <w:rPr>
+          <w:rFonts w:eastAsia="Times New Roman" w:cstheme="minorHAnsi"/>
+          <w:szCs w:val="24"/>
+        </w:rPr>
+        <w:t xml:space="preserve"> </w:t>
+      </w:r>
+      <w:r>
+        <w:rPr>
+          <w:rFonts w:eastAsia="Times New Roman" w:cstheme="minorHAnsi"/>
+          <w:szCs w:val="24"/>
+        </w:rPr>
+        <w:t xml:space="preserve">μοντέλων για </w:t>
+      </w:r>
+      <w:r>
+        <w:rPr>
+          <w:rFonts w:eastAsia="Times New Roman" w:cstheme="minorHAnsi"/>
+          <w:szCs w:val="24"/>
+          <w:lang w:val="en-US"/>
+        </w:rPr>
+        <w:t>K</w:t>
+      </w:r>
+      <w:r>
+        <w:rPr>
+          <w:rFonts w:eastAsia="Times New Roman" w:cstheme="minorHAnsi"/>
+          <w:szCs w:val="24"/>
+        </w:rPr>
+        <w:t>-</w:t>
+      </w:r>
+      <w:r>
+        <w:rPr>
+          <w:rFonts w:eastAsia="Times New Roman" w:cstheme="minorHAnsi"/>
+          <w:szCs w:val="24"/>
+          <w:lang w:val="en-US"/>
+        </w:rPr>
+        <w:t>NN</w:t>
+      </w:r>
+      <w:r>
+        <w:rPr>
+          <w:rFonts w:eastAsia="Times New Roman" w:cstheme="minorHAnsi"/>
+          <w:szCs w:val="24"/>
+        </w:rPr>
+        <w:t xml:space="preserve"> </w:t>
+      </w:r>
+      <w:r>
+        <w:rPr>
+          <w:rFonts w:eastAsia="Times New Roman" w:cstheme="minorHAnsi"/>
+          <w:szCs w:val="24"/>
+        </w:rPr>
+        <w:t xml:space="preserve">από 2 έως </w:t>
+      </w:r>
+      <w:r>
+        <w:rPr>
+          <w:rFonts w:eastAsia="Times New Roman" w:cstheme="minorHAnsi"/>
+          <w:szCs w:val="24"/>
+        </w:rPr>
+        <w:t>20</w:t>
+      </w:r>
+      <w:r>
+        <w:rPr>
+          <w:rFonts w:eastAsia="Times New Roman" w:cstheme="minorHAnsi"/>
+          <w:szCs w:val="24"/>
+        </w:rPr>
+        <w:t>, διάστα</w:t>
+      </w:r>
+      <w:r>
+        <w:rPr>
+          <w:rFonts w:eastAsia="Times New Roman" w:cstheme="minorHAnsi"/>
+          <w:szCs w:val="24"/>
+        </w:rPr>
+        <w:t>ση</w:t>
+      </w:r>
+      <w:r>
+        <w:rPr>
+          <w:rFonts w:eastAsia="Times New Roman" w:cstheme="minorHAnsi"/>
+          <w:szCs w:val="24"/>
+        </w:rPr>
+        <w:t xml:space="preserve"> εμβύθισης 1 έως 10. </w:t>
+      </w:r>
+    </w:p>
+    <w:p>
+      <w:pPr>
+        <w:keepNext/>
+        <w:spacing w:after="0"/>
+        <w:jc w:val="center"/>
       </w:pPr>
       <w:r>
         <w:rPr>
@@ -14614,7 +16035,7 @@
         </w:rPr>
         <w:drawing>
           <wp:inline distT="0" distB="0" distL="0" distR="0">
-            <wp:extent cx="5324475" cy="3990975"/>
+            <wp:extent cx="5090042" cy="3815255"/>
             <wp:effectExtent l="0" t="0" r="0" b="0"/>
             <wp:docPr id="37" name="Εικόνα 37"/>
             <wp:cNvGraphicFramePr>
@@ -14630,7 +16051,7 @@
                     </pic:cNvPicPr>
                   </pic:nvPicPr>
                   <pic:blipFill>
-                    <a:blip r:embed="rId30"/>
+                    <a:blip r:embed="rId33"/>
                     <a:srcRect/>
                     <a:stretch>
                       <a:fillRect/>
@@ -14639,7 +16060,7 @@
                   <pic:spPr bwMode="auto">
                     <a:xfrm>
                       <a:off x="0" y="0"/>
-                      <a:ext cx="5324475" cy="3990975"/>
+                      <a:ext cx="5092976" cy="3817454"/>
                     </a:xfrm>
                     <a:prstGeom prst="rect">
                       <a:avLst/>
@@ -14658,6 +16079,29 @@
           </wp:inline>
         </w:drawing>
       </w:r>
+    </w:p>
+    <w:p>
+      <w:pPr>
+        <w:pStyle w:val="aa"/>
+        <w:jc w:val="center"/>
+        <w:rPr>
+          <w:rFonts w:eastAsia="Times New Roman" w:cstheme="minorHAnsi"/>
+          <w:b w:val="0"/>
+          <w:szCs w:val="24"/>
+          <w:lang w:val="en-US"/>
+        </w:rPr>
+      </w:pPr>
+      <w:r>
+        <w:t xml:space="preserve">Διάγραμμα </w:t>
+      </w:r>
+      <w:fldSimple w:instr=" SEQ Διάγραμμα \* ARABIC ">
+        <w:r>
+          <w:rPr>
+            <w:noProof/>
+          </w:rPr>
+          <w:t>25</w:t>
+        </w:r>
+      </w:fldSimple>
     </w:p>
     <w:p>
       <w:pPr>
@@ -14814,11 +16258,9 @@
     </w:p>
     <w:p>
       <w:pPr>
+        <w:keepNext/>
+        <w:spacing w:after="0"/>
         <w:jc w:val="center"/>
-        <w:rPr>
-          <w:rFonts w:eastAsia="Times New Roman" w:cstheme="minorHAnsi"/>
-          <w:szCs w:val="24"/>
-        </w:rPr>
       </w:pPr>
       <w:r>
         <w:rPr>
@@ -14828,7 +16270,7 @@
         </w:rPr>
         <w:drawing>
           <wp:inline distT="0" distB="0" distL="0" distR="0">
-            <wp:extent cx="5324475" cy="3990975"/>
+            <wp:extent cx="4879974" cy="3657798"/>
             <wp:effectExtent l="0" t="0" r="0" b="0"/>
             <wp:docPr id="38" name="Εικόνα 38"/>
             <wp:cNvGraphicFramePr>
@@ -14844,7 +16286,7 @@
                     </pic:cNvPicPr>
                   </pic:nvPicPr>
                   <pic:blipFill>
-                    <a:blip r:embed="rId31"/>
+                    <a:blip r:embed="rId34"/>
                     <a:srcRect/>
                     <a:stretch>
                       <a:fillRect/>
@@ -14853,7 +16295,7 @@
                   <pic:spPr bwMode="auto">
                     <a:xfrm>
                       <a:off x="0" y="0"/>
-                      <a:ext cx="5324475" cy="3990975"/>
+                      <a:ext cx="4882787" cy="3659906"/>
                     </a:xfrm>
                     <a:prstGeom prst="rect">
                       <a:avLst/>
@@ -14875,6 +16317,27 @@
     </w:p>
     <w:p>
       <w:pPr>
+        <w:pStyle w:val="aa"/>
+        <w:jc w:val="center"/>
+        <w:rPr>
+          <w:rFonts w:eastAsia="Times New Roman" w:cstheme="minorHAnsi"/>
+          <w:szCs w:val="24"/>
+        </w:rPr>
+      </w:pPr>
+      <w:r>
+        <w:t xml:space="preserve">Διάγραμμα </w:t>
+      </w:r>
+      <w:fldSimple w:instr=" SEQ Διάγραμμα \* ARABIC ">
+        <w:r>
+          <w:rPr>
+            <w:noProof/>
+          </w:rPr>
+          <w:t>26</w:t>
+        </w:r>
+      </w:fldSimple>
+    </w:p>
+    <w:p>
+      <w:pPr>
         <w:jc w:val="both"/>
         <w:rPr>
           <w:rFonts w:eastAsia="Times New Roman" w:cstheme="minorHAnsi"/>
@@ -14979,57 +16442,6 @@
           <w:szCs w:val="24"/>
         </w:rPr>
         <w:t>, και το επιλεγόμενο μοντέλο ως αποτέλεσμα της μη γραμμικής ανάλυσης.</w:t>
-      </w:r>
-    </w:p>
-    <w:p>
-      <w:pPr>
-        <w:jc w:val="both"/>
-        <w:rPr>
-          <w:rFonts w:eastAsia="Times New Roman" w:cstheme="minorHAnsi"/>
-          <w:b/>
-          <w:sz w:val="24"/>
-          <w:szCs w:val="24"/>
-        </w:rPr>
-      </w:pPr>
-      <w:r>
-        <w:rPr>
-          <w:rFonts w:eastAsia="Times New Roman" w:cstheme="minorHAnsi"/>
-          <w:b/>
-          <w:sz w:val="24"/>
-          <w:szCs w:val="24"/>
-        </w:rPr>
-        <w:lastRenderedPageBreak/>
-        <w:t>Τελική Σύγκριση</w:t>
-      </w:r>
-    </w:p>
-    <w:p>
-      <w:pPr>
-        <w:jc w:val="both"/>
-        <w:rPr>
-          <w:rFonts w:eastAsia="Times New Roman" w:cstheme="minorHAnsi"/>
-          <w:szCs w:val="24"/>
-        </w:rPr>
-      </w:pPr>
-      <w:r>
-        <w:rPr>
-          <w:rFonts w:eastAsia="Times New Roman" w:cstheme="minorHAnsi"/>
-          <w:szCs w:val="24"/>
-        </w:rPr>
-        <w:t>Στα</w:t>
-      </w:r>
-      <w:r>
-        <w:rPr>
-          <w:rFonts w:eastAsia="Times New Roman" w:cstheme="minorHAnsi"/>
-          <w:szCs w:val="24"/>
-        </w:rPr>
-        <w:t xml:space="preserve"> πλαίσια του Β μέρους της εργασίας, καταλήξαμε σε </w:t>
-      </w:r>
-      <w:r>
-        <w:rPr>
-          <w:rFonts w:eastAsia="Times New Roman" w:cstheme="minorHAnsi"/>
-          <w:szCs w:val="24"/>
-        </w:rPr>
-        <w:t>2 μοντέλα:</w:t>
       </w:r>
     </w:p>
     <w:sectPr>
@@ -15045,6 +16457,119 @@
 <file path=word/numbering.xml><?xml version="1.0" encoding="utf-8"?>
 <w:numbering xmlns:ve="http://schemas.openxmlformats.org/markup-compatibility/2006" xmlns:o="urn:schemas-microsoft-com:office:office" xmlns:r="http://schemas.openxmlformats.org/officeDocument/2006/relationships" xmlns:m="http://schemas.openxmlformats.org/officeDocument/2006/math" xmlns:v="urn:schemas-microsoft-com:vml" xmlns:wp="http://schemas.openxmlformats.org/drawingml/2006/wordprocessingDrawing" xmlns:w10="urn:schemas-microsoft-com:office:word" xmlns:w="http://schemas.openxmlformats.org/wordprocessingml/2006/main" xmlns:wne="http://schemas.microsoft.com/office/word/2006/wordml">
   <w:abstractNum w:abstractNumId="0">
+    <w:nsid w:val="0BBF568D"/>
+    <w:multiLevelType w:val="hybridMultilevel"/>
+    <w:tmpl w:val="CD6E791E"/>
+    <w:lvl w:ilvl="0" w:tplc="04080001">
+      <w:start w:val="1"/>
+      <w:numFmt w:val="bullet"/>
+      <w:lvlText w:val=""/>
+      <w:lvlJc w:val="left"/>
+      <w:pPr>
+        <w:ind w:left="720" w:hanging="360"/>
+      </w:pPr>
+      <w:rPr>
+        <w:rFonts w:ascii="Symbol" w:hAnsi="Symbol" w:hint="default"/>
+      </w:rPr>
+    </w:lvl>
+    <w:lvl w:ilvl="1" w:tplc="04080003" w:tentative="1">
+      <w:start w:val="1"/>
+      <w:numFmt w:val="bullet"/>
+      <w:lvlText w:val="o"/>
+      <w:lvlJc w:val="left"/>
+      <w:pPr>
+        <w:ind w:left="1440" w:hanging="360"/>
+      </w:pPr>
+      <w:rPr>
+        <w:rFonts w:ascii="Courier New" w:hAnsi="Courier New" w:cs="Courier New" w:hint="default"/>
+      </w:rPr>
+    </w:lvl>
+    <w:lvl w:ilvl="2" w:tplc="04080005" w:tentative="1">
+      <w:start w:val="1"/>
+      <w:numFmt w:val="bullet"/>
+      <w:lvlText w:val=""/>
+      <w:lvlJc w:val="left"/>
+      <w:pPr>
+        <w:ind w:left="2160" w:hanging="360"/>
+      </w:pPr>
+      <w:rPr>
+        <w:rFonts w:ascii="Wingdings" w:hAnsi="Wingdings" w:hint="default"/>
+      </w:rPr>
+    </w:lvl>
+    <w:lvl w:ilvl="3" w:tplc="04080001" w:tentative="1">
+      <w:start w:val="1"/>
+      <w:numFmt w:val="bullet"/>
+      <w:lvlText w:val=""/>
+      <w:lvlJc w:val="left"/>
+      <w:pPr>
+        <w:ind w:left="2880" w:hanging="360"/>
+      </w:pPr>
+      <w:rPr>
+        <w:rFonts w:ascii="Symbol" w:hAnsi="Symbol" w:hint="default"/>
+      </w:rPr>
+    </w:lvl>
+    <w:lvl w:ilvl="4" w:tplc="04080003" w:tentative="1">
+      <w:start w:val="1"/>
+      <w:numFmt w:val="bullet"/>
+      <w:lvlText w:val="o"/>
+      <w:lvlJc w:val="left"/>
+      <w:pPr>
+        <w:ind w:left="3600" w:hanging="360"/>
+      </w:pPr>
+      <w:rPr>
+        <w:rFonts w:ascii="Courier New" w:hAnsi="Courier New" w:cs="Courier New" w:hint="default"/>
+      </w:rPr>
+    </w:lvl>
+    <w:lvl w:ilvl="5" w:tplc="04080005" w:tentative="1">
+      <w:start w:val="1"/>
+      <w:numFmt w:val="bullet"/>
+      <w:lvlText w:val=""/>
+      <w:lvlJc w:val="left"/>
+      <w:pPr>
+        <w:ind w:left="4320" w:hanging="360"/>
+      </w:pPr>
+      <w:rPr>
+        <w:rFonts w:ascii="Wingdings" w:hAnsi="Wingdings" w:hint="default"/>
+      </w:rPr>
+    </w:lvl>
+    <w:lvl w:ilvl="6" w:tplc="04080001" w:tentative="1">
+      <w:start w:val="1"/>
+      <w:numFmt w:val="bullet"/>
+      <w:lvlText w:val=""/>
+      <w:lvlJc w:val="left"/>
+      <w:pPr>
+        <w:ind w:left="5040" w:hanging="360"/>
+      </w:pPr>
+      <w:rPr>
+        <w:rFonts w:ascii="Symbol" w:hAnsi="Symbol" w:hint="default"/>
+      </w:rPr>
+    </w:lvl>
+    <w:lvl w:ilvl="7" w:tplc="04080003" w:tentative="1">
+      <w:start w:val="1"/>
+      <w:numFmt w:val="bullet"/>
+      <w:lvlText w:val="o"/>
+      <w:lvlJc w:val="left"/>
+      <w:pPr>
+        <w:ind w:left="5760" w:hanging="360"/>
+      </w:pPr>
+      <w:rPr>
+        <w:rFonts w:ascii="Courier New" w:hAnsi="Courier New" w:cs="Courier New" w:hint="default"/>
+      </w:rPr>
+    </w:lvl>
+    <w:lvl w:ilvl="8" w:tplc="04080005" w:tentative="1">
+      <w:start w:val="1"/>
+      <w:numFmt w:val="bullet"/>
+      <w:lvlText w:val=""/>
+      <w:lvlJc w:val="left"/>
+      <w:pPr>
+        <w:ind w:left="6480" w:hanging="360"/>
+      </w:pPr>
+      <w:rPr>
+        <w:rFonts w:ascii="Wingdings" w:hAnsi="Wingdings" w:hint="default"/>
+      </w:rPr>
+    </w:lvl>
+  </w:abstractNum>
+  <w:abstractNum w:abstractNumId="1">
     <w:nsid w:val="0E1902E8"/>
     <w:multiLevelType w:val="hybridMultilevel"/>
     <w:tmpl w:val="375C3D8C"/>
@@ -15130,7 +16655,7 @@
       </w:pPr>
     </w:lvl>
   </w:abstractNum>
-  <w:abstractNum w:abstractNumId="1">
+  <w:abstractNum w:abstractNumId="2">
     <w:nsid w:val="0ED10F9D"/>
     <w:multiLevelType w:val="hybridMultilevel"/>
     <w:tmpl w:val="38EE89F4"/>
@@ -15243,7 +16768,7 @@
       </w:rPr>
     </w:lvl>
   </w:abstractNum>
-  <w:abstractNum w:abstractNumId="2">
+  <w:abstractNum w:abstractNumId="3">
     <w:nsid w:val="108038D0"/>
     <w:multiLevelType w:val="hybridMultilevel"/>
     <w:tmpl w:val="7728DC7E"/>
@@ -15356,7 +16881,7 @@
       </w:rPr>
     </w:lvl>
   </w:abstractNum>
-  <w:abstractNum w:abstractNumId="3">
+  <w:abstractNum w:abstractNumId="4">
     <w:nsid w:val="148E4D40"/>
     <w:multiLevelType w:val="hybridMultilevel"/>
     <w:tmpl w:val="B4A0ED22"/>
@@ -15469,7 +16994,7 @@
       </w:rPr>
     </w:lvl>
   </w:abstractNum>
-  <w:abstractNum w:abstractNumId="4">
+  <w:abstractNum w:abstractNumId="5">
     <w:nsid w:val="15CF5D9D"/>
     <w:multiLevelType w:val="hybridMultilevel"/>
     <w:tmpl w:val="178EE742"/>
@@ -15582,7 +17107,7 @@
       </w:rPr>
     </w:lvl>
   </w:abstractNum>
-  <w:abstractNum w:abstractNumId="5">
+  <w:abstractNum w:abstractNumId="6">
     <w:nsid w:val="1AEC0FEA"/>
     <w:multiLevelType w:val="hybridMultilevel"/>
     <w:tmpl w:val="B6E2A528"/>
@@ -15671,7 +17196,7 @@
       </w:pPr>
     </w:lvl>
   </w:abstractNum>
-  <w:abstractNum w:abstractNumId="6">
+  <w:abstractNum w:abstractNumId="7">
     <w:nsid w:val="22D871B3"/>
     <w:multiLevelType w:val="hybridMultilevel"/>
     <w:tmpl w:val="AFE43DC8"/>
@@ -15786,7 +17311,7 @@
       </w:rPr>
     </w:lvl>
   </w:abstractNum>
-  <w:abstractNum w:abstractNumId="7">
+  <w:abstractNum w:abstractNumId="8">
     <w:nsid w:val="3240780F"/>
     <w:multiLevelType w:val="hybridMultilevel"/>
     <w:tmpl w:val="CC66F942"/>
@@ -15899,7 +17424,7 @@
       </w:rPr>
     </w:lvl>
   </w:abstractNum>
-  <w:abstractNum w:abstractNumId="8">
+  <w:abstractNum w:abstractNumId="9">
     <w:nsid w:val="394548B8"/>
     <w:multiLevelType w:val="hybridMultilevel"/>
     <w:tmpl w:val="07604D78"/>
@@ -16012,7 +17537,7 @@
       </w:rPr>
     </w:lvl>
   </w:abstractNum>
-  <w:abstractNum w:abstractNumId="9">
+  <w:abstractNum w:abstractNumId="10">
     <w:nsid w:val="48897B11"/>
     <w:multiLevelType w:val="hybridMultilevel"/>
     <w:tmpl w:val="1F1CD2D0"/>
@@ -16125,7 +17650,7 @@
       </w:rPr>
     </w:lvl>
   </w:abstractNum>
-  <w:abstractNum w:abstractNumId="10">
+  <w:abstractNum w:abstractNumId="11">
     <w:nsid w:val="48AB1CF8"/>
     <w:multiLevelType w:val="hybridMultilevel"/>
     <w:tmpl w:val="ED1CE210"/>
@@ -16214,10 +17739,10 @@
       </w:pPr>
     </w:lvl>
   </w:abstractNum>
-  <w:abstractNum w:abstractNumId="11">
+  <w:abstractNum w:abstractNumId="12">
     <w:nsid w:val="495174D9"/>
     <w:multiLevelType w:val="hybridMultilevel"/>
-    <w:tmpl w:val="F0D494EA"/>
+    <w:tmpl w:val="48288440"/>
     <w:lvl w:ilvl="0" w:tplc="04080001">
       <w:start w:val="1"/>
       <w:numFmt w:val="bullet"/>
@@ -16327,7 +17852,7 @@
       </w:rPr>
     </w:lvl>
   </w:abstractNum>
-  <w:abstractNum w:abstractNumId="12">
+  <w:abstractNum w:abstractNumId="13">
     <w:nsid w:val="5D2E737E"/>
     <w:multiLevelType w:val="hybridMultilevel"/>
     <w:tmpl w:val="A70E3FBE"/>
@@ -16440,7 +17965,7 @@
       </w:rPr>
     </w:lvl>
   </w:abstractNum>
-  <w:abstractNum w:abstractNumId="13">
+  <w:abstractNum w:abstractNumId="14">
     <w:nsid w:val="670A2BCC"/>
     <w:multiLevelType w:val="hybridMultilevel"/>
     <w:tmpl w:val="CB086C5E"/>
@@ -16529,7 +18054,7 @@
       </w:pPr>
     </w:lvl>
   </w:abstractNum>
-  <w:abstractNum w:abstractNumId="14">
+  <w:abstractNum w:abstractNumId="15">
     <w:nsid w:val="69873109"/>
     <w:multiLevelType w:val="hybridMultilevel"/>
     <w:tmpl w:val="CB086C5E"/>
@@ -16618,10 +18143,10 @@
       </w:pPr>
     </w:lvl>
   </w:abstractNum>
-  <w:abstractNum w:abstractNumId="15">
-    <w:nsid w:val="702A49C6"/>
+  <w:abstractNum w:abstractNumId="16">
+    <w:nsid w:val="6C03767B"/>
     <w:multiLevelType w:val="hybridMultilevel"/>
-    <w:tmpl w:val="E67CC15A"/>
+    <w:tmpl w:val="61764304"/>
     <w:lvl w:ilvl="0" w:tplc="04080001">
       <w:start w:val="1"/>
       <w:numFmt w:val="bullet"/>
@@ -16731,10 +18256,10 @@
       </w:rPr>
     </w:lvl>
   </w:abstractNum>
-  <w:abstractNum w:abstractNumId="16">
-    <w:nsid w:val="716D1FEF"/>
+  <w:abstractNum w:abstractNumId="17">
+    <w:nsid w:val="702A49C6"/>
     <w:multiLevelType w:val="hybridMultilevel"/>
-    <w:tmpl w:val="A0ECF086"/>
+    <w:tmpl w:val="E67CC15A"/>
     <w:lvl w:ilvl="0" w:tplc="04080001">
       <w:start w:val="1"/>
       <w:numFmt w:val="bullet"/>
@@ -16844,10 +18369,10 @@
       </w:rPr>
     </w:lvl>
   </w:abstractNum>
-  <w:abstractNum w:abstractNumId="17">
-    <w:nsid w:val="7402529D"/>
+  <w:abstractNum w:abstractNumId="18">
+    <w:nsid w:val="716D1FEF"/>
     <w:multiLevelType w:val="hybridMultilevel"/>
-    <w:tmpl w:val="D83E6B62"/>
+    <w:tmpl w:val="A0ECF086"/>
     <w:lvl w:ilvl="0" w:tplc="04080001">
       <w:start w:val="1"/>
       <w:numFmt w:val="bullet"/>
@@ -16957,7 +18482,120 @@
       </w:rPr>
     </w:lvl>
   </w:abstractNum>
-  <w:abstractNum w:abstractNumId="18">
+  <w:abstractNum w:abstractNumId="19">
+    <w:nsid w:val="7402529D"/>
+    <w:multiLevelType w:val="hybridMultilevel"/>
+    <w:tmpl w:val="D83E6B62"/>
+    <w:lvl w:ilvl="0" w:tplc="04080001">
+      <w:start w:val="1"/>
+      <w:numFmt w:val="bullet"/>
+      <w:lvlText w:val=""/>
+      <w:lvlJc w:val="left"/>
+      <w:pPr>
+        <w:ind w:left="720" w:hanging="360"/>
+      </w:pPr>
+      <w:rPr>
+        <w:rFonts w:ascii="Symbol" w:hAnsi="Symbol" w:hint="default"/>
+      </w:rPr>
+    </w:lvl>
+    <w:lvl w:ilvl="1" w:tplc="04080003" w:tentative="1">
+      <w:start w:val="1"/>
+      <w:numFmt w:val="bullet"/>
+      <w:lvlText w:val="o"/>
+      <w:lvlJc w:val="left"/>
+      <w:pPr>
+        <w:ind w:left="1440" w:hanging="360"/>
+      </w:pPr>
+      <w:rPr>
+        <w:rFonts w:ascii="Courier New" w:hAnsi="Courier New" w:cs="Courier New" w:hint="default"/>
+      </w:rPr>
+    </w:lvl>
+    <w:lvl w:ilvl="2" w:tplc="04080005" w:tentative="1">
+      <w:start w:val="1"/>
+      <w:numFmt w:val="bullet"/>
+      <w:lvlText w:val=""/>
+      <w:lvlJc w:val="left"/>
+      <w:pPr>
+        <w:ind w:left="2160" w:hanging="360"/>
+      </w:pPr>
+      <w:rPr>
+        <w:rFonts w:ascii="Wingdings" w:hAnsi="Wingdings" w:hint="default"/>
+      </w:rPr>
+    </w:lvl>
+    <w:lvl w:ilvl="3" w:tplc="04080001" w:tentative="1">
+      <w:start w:val="1"/>
+      <w:numFmt w:val="bullet"/>
+      <w:lvlText w:val=""/>
+      <w:lvlJc w:val="left"/>
+      <w:pPr>
+        <w:ind w:left="2880" w:hanging="360"/>
+      </w:pPr>
+      <w:rPr>
+        <w:rFonts w:ascii="Symbol" w:hAnsi="Symbol" w:hint="default"/>
+      </w:rPr>
+    </w:lvl>
+    <w:lvl w:ilvl="4" w:tplc="04080003" w:tentative="1">
+      <w:start w:val="1"/>
+      <w:numFmt w:val="bullet"/>
+      <w:lvlText w:val="o"/>
+      <w:lvlJc w:val="left"/>
+      <w:pPr>
+        <w:ind w:left="3600" w:hanging="360"/>
+      </w:pPr>
+      <w:rPr>
+        <w:rFonts w:ascii="Courier New" w:hAnsi="Courier New" w:cs="Courier New" w:hint="default"/>
+      </w:rPr>
+    </w:lvl>
+    <w:lvl w:ilvl="5" w:tplc="04080005" w:tentative="1">
+      <w:start w:val="1"/>
+      <w:numFmt w:val="bullet"/>
+      <w:lvlText w:val=""/>
+      <w:lvlJc w:val="left"/>
+      <w:pPr>
+        <w:ind w:left="4320" w:hanging="360"/>
+      </w:pPr>
+      <w:rPr>
+        <w:rFonts w:ascii="Wingdings" w:hAnsi="Wingdings" w:hint="default"/>
+      </w:rPr>
+    </w:lvl>
+    <w:lvl w:ilvl="6" w:tplc="04080001" w:tentative="1">
+      <w:start w:val="1"/>
+      <w:numFmt w:val="bullet"/>
+      <w:lvlText w:val=""/>
+      <w:lvlJc w:val="left"/>
+      <w:pPr>
+        <w:ind w:left="5040" w:hanging="360"/>
+      </w:pPr>
+      <w:rPr>
+        <w:rFonts w:ascii="Symbol" w:hAnsi="Symbol" w:hint="default"/>
+      </w:rPr>
+    </w:lvl>
+    <w:lvl w:ilvl="7" w:tplc="04080003" w:tentative="1">
+      <w:start w:val="1"/>
+      <w:numFmt w:val="bullet"/>
+      <w:lvlText w:val="o"/>
+      <w:lvlJc w:val="left"/>
+      <w:pPr>
+        <w:ind w:left="5760" w:hanging="360"/>
+      </w:pPr>
+      <w:rPr>
+        <w:rFonts w:ascii="Courier New" w:hAnsi="Courier New" w:cs="Courier New" w:hint="default"/>
+      </w:rPr>
+    </w:lvl>
+    <w:lvl w:ilvl="8" w:tplc="04080005" w:tentative="1">
+      <w:start w:val="1"/>
+      <w:numFmt w:val="bullet"/>
+      <w:lvlText w:val=""/>
+      <w:lvlJc w:val="left"/>
+      <w:pPr>
+        <w:ind w:left="6480" w:hanging="360"/>
+      </w:pPr>
+      <w:rPr>
+        <w:rFonts w:ascii="Wingdings" w:hAnsi="Wingdings" w:hint="default"/>
+      </w:rPr>
+    </w:lvl>
+  </w:abstractNum>
+  <w:abstractNum w:abstractNumId="20">
     <w:nsid w:val="7AC82459"/>
     <w:multiLevelType w:val="hybridMultilevel"/>
     <w:tmpl w:val="E34C719E"/>
@@ -17073,61 +18711,67 @@
     </w:lvl>
   </w:abstractNum>
   <w:num w:numId="1">
+    <w:abstractNumId w:val="15"/>
+  </w:num>
+  <w:num w:numId="2">
     <w:abstractNumId w:val="14"/>
   </w:num>
-  <w:num w:numId="2">
+  <w:num w:numId="3">
+    <w:abstractNumId w:val="1"/>
+  </w:num>
+  <w:num w:numId="4">
+    <w:abstractNumId w:val="19"/>
+  </w:num>
+  <w:num w:numId="5">
+    <w:abstractNumId w:val="3"/>
+  </w:num>
+  <w:num w:numId="6">
+    <w:abstractNumId w:val="9"/>
+  </w:num>
+  <w:num w:numId="7">
+    <w:abstractNumId w:val="8"/>
+  </w:num>
+  <w:num w:numId="8">
+    <w:abstractNumId w:val="2"/>
+  </w:num>
+  <w:num w:numId="9">
+    <w:abstractNumId w:val="10"/>
+  </w:num>
+  <w:num w:numId="10">
+    <w:abstractNumId w:val="4"/>
+  </w:num>
+  <w:num w:numId="11">
+    <w:abstractNumId w:val="17"/>
+  </w:num>
+  <w:num w:numId="12">
+    <w:abstractNumId w:val="12"/>
+  </w:num>
+  <w:num w:numId="13">
+    <w:abstractNumId w:val="6"/>
+  </w:num>
+  <w:num w:numId="14">
+    <w:abstractNumId w:val="11"/>
+  </w:num>
+  <w:num w:numId="15">
     <w:abstractNumId w:val="13"/>
   </w:num>
-  <w:num w:numId="3">
-    <w:abstractNumId w:val="0"/>
+  <w:num w:numId="16">
+    <w:abstractNumId w:val="5"/>
   </w:num>
-  <w:num w:numId="4">
-    <w:abstractNumId w:val="17"/>
+  <w:num w:numId="17">
+    <w:abstractNumId w:val="18"/>
   </w:num>
-  <w:num w:numId="5">
-    <w:abstractNumId w:val="2"/>
-  </w:num>
-  <w:num w:numId="6">
-    <w:abstractNumId w:val="8"/>
-  </w:num>
-  <w:num w:numId="7">
+  <w:num w:numId="18">
     <w:abstractNumId w:val="7"/>
   </w:num>
-  <w:num w:numId="8">
-    <w:abstractNumId w:val="1"/>
+  <w:num w:numId="19">
+    <w:abstractNumId w:val="20"/>
   </w:num>
-  <w:num w:numId="9">
-    <w:abstractNumId w:val="9"/>
-  </w:num>
-  <w:num w:numId="10">
-    <w:abstractNumId w:val="3"/>
-  </w:num>
-  <w:num w:numId="11">
-    <w:abstractNumId w:val="15"/>
-  </w:num>
-  <w:num w:numId="12">
-    <w:abstractNumId w:val="11"/>
-  </w:num>
-  <w:num w:numId="13">
-    <w:abstractNumId w:val="5"/>
-  </w:num>
-  <w:num w:numId="14">
-    <w:abstractNumId w:val="10"/>
-  </w:num>
-  <w:num w:numId="15">
-    <w:abstractNumId w:val="12"/>
-  </w:num>
-  <w:num w:numId="16">
-    <w:abstractNumId w:val="4"/>
-  </w:num>
-  <w:num w:numId="17">
+  <w:num w:numId="20">
     <w:abstractNumId w:val="16"/>
   </w:num>
-  <w:num w:numId="18">
-    <w:abstractNumId w:val="6"/>
-  </w:num>
-  <w:num w:numId="19">
-    <w:abstractNumId w:val="18"/>
+  <w:num w:numId="21">
+    <w:abstractNumId w:val="0"/>
   </w:num>
 </w:numbering>
 </file>
@@ -17610,13 +19254,35 @@
     <w:name w:val="Hyperlink"/>
     <w:basedOn w:val="a0"/>
     <w:uiPriority w:val="99"/>
-    <w:semiHidden/>
     <w:unhideWhenUsed/>
     <w:rsid w:val="00B5735A"/>
     <w:rPr>
       <w:color w:val="0000FF"/>
       <w:u w:val="single"/>
     </w:rPr>
+  </w:style>
+  <w:style w:type="paragraph" w:styleId="aa">
+    <w:name w:val="caption"/>
+    <w:basedOn w:val="a"/>
+    <w:next w:val="a"/>
+    <w:uiPriority w:val="35"/>
+    <w:unhideWhenUsed/>
+    <w:qFormat/>
+    <w:rsid w:val="008D1487"/>
+    <w:pPr>
+      <w:spacing w:line="240" w:lineRule="auto"/>
+    </w:pPr>
+    <w:rPr>
+      <w:b/>
+      <w:bCs/>
+      <w:sz w:val="18"/>
+      <w:szCs w:val="18"/>
+    </w:rPr>
+  </w:style>
+  <w:style w:type="character" w:customStyle="1" w:styleId="css-truncate">
+    <w:name w:val="css-truncate"/>
+    <w:basedOn w:val="a0"/>
+    <w:rsid w:val="009E44AA"/>
   </w:style>
 </w:styles>
 </file>

</xml_diff>